<commit_message>
Report at 3100 words
</commit_message>
<xml_diff>
--- a/documents/MaxMacDonald_Interim_Report.docx
+++ b/documents/MaxMacDonald_Interim_Report.docx
@@ -3040,8 +3040,55 @@
       <w:r>
         <w:t xml:space="preserve">ownsides though, due to the fact it is compiled at run time it can be quiet slow running, </w:t>
       </w:r>
-      <w:bookmarkStart w:id="5" w:name="_GoBack"/>
-      <w:bookmarkEnd w:id="5"/>
+      <w:r>
+        <w:t>it is also not a good choice if mobile development is at the core of your work or if your project is a game with high-end graphics.</w:t>
+      </w:r>
+    </w:p>
+    <w:p>
+      <w:pPr>
+        <w:spacing w:line="360" w:lineRule="auto"/>
+        <w:jc w:val="center"/>
+      </w:pPr>
+      <w:r>
+        <w:rPr>
+          <w:noProof/>
+        </w:rPr>
+        <w:drawing>
+          <wp:inline distT="0" distB="0" distL="0" distR="0" wp14:anchorId="760840C1" wp14:editId="35A92A71">
+            <wp:extent cx="2724150" cy="1114425"/>
+            <wp:effectExtent l="0" t="0" r="0" b="9525"/>
+            <wp:docPr id="6" name="Picture 6"/>
+            <wp:cNvGraphicFramePr>
+              <a:graphicFrameLocks xmlns:a="http://schemas.openxmlformats.org/drawingml/2006/main" noChangeAspect="1"/>
+            </wp:cNvGraphicFramePr>
+            <a:graphic xmlns:a="http://schemas.openxmlformats.org/drawingml/2006/main">
+              <a:graphicData uri="http://schemas.openxmlformats.org/drawingml/2006/picture">
+                <pic:pic xmlns:pic="http://schemas.openxmlformats.org/drawingml/2006/picture">
+                  <pic:nvPicPr>
+                    <pic:cNvPr id="1" name=""/>
+                    <pic:cNvPicPr/>
+                  </pic:nvPicPr>
+                  <pic:blipFill>
+                    <a:blip r:embed="rId11"/>
+                    <a:stretch>
+                      <a:fillRect/>
+                    </a:stretch>
+                  </pic:blipFill>
+                  <pic:spPr>
+                    <a:xfrm>
+                      <a:off x="0" y="0"/>
+                      <a:ext cx="2724150" cy="1114425"/>
+                    </a:xfrm>
+                    <a:prstGeom prst="rect">
+                      <a:avLst/>
+                    </a:prstGeom>
+                  </pic:spPr>
+                </pic:pic>
+              </a:graphicData>
+            </a:graphic>
+          </wp:inline>
+        </w:drawing>
+      </w:r>
     </w:p>
     <w:p>
       <w:pPr>
@@ -3059,7 +3106,90 @@
     <w:p>
       <w:pPr>
         <w:spacing w:line="360" w:lineRule="auto"/>
-      </w:pPr>
+        <w:ind w:firstLine="720"/>
+      </w:pPr>
+      <w:r>
+        <w:t>PyCharm is a Python I</w:t>
+      </w:r>
+      <w:r>
+        <w:t>DE developed by JetBrains that includes intelligent code compilations, error checking and quick fixes and easy project navigation. T</w:t>
+      </w:r>
+      <w:r>
+        <w:t xml:space="preserve">he professional version being made available to students, allowing access to many great </w:t>
+      </w:r>
+      <w:r>
+        <w:t xml:space="preserve">other </w:t>
+      </w:r>
+      <w:r>
+        <w:t>features</w:t>
+      </w:r>
+      <w:r>
+        <w:t xml:space="preserve"> such as starting a project with a framework already in place, database and SQL support and a Python Profiler.</w:t>
+      </w:r>
+    </w:p>
+    <w:p>
+      <w:pPr>
+        <w:spacing w:line="360" w:lineRule="auto"/>
+        <w:jc w:val="center"/>
+      </w:pPr>
+      <w:r>
+        <w:rPr>
+          <w:noProof/>
+        </w:rPr>
+        <w:drawing>
+          <wp:inline distT="0" distB="0" distL="0" distR="0" wp14:anchorId="21211819" wp14:editId="0E12B219">
+            <wp:extent cx="4305300" cy="2420305"/>
+            <wp:effectExtent l="0" t="0" r="0" b="0"/>
+            <wp:docPr id="7" name="Picture 7"/>
+            <wp:cNvGraphicFramePr>
+              <a:graphicFrameLocks xmlns:a="http://schemas.openxmlformats.org/drawingml/2006/main" noChangeAspect="1"/>
+            </wp:cNvGraphicFramePr>
+            <a:graphic xmlns:a="http://schemas.openxmlformats.org/drawingml/2006/main">
+              <a:graphicData uri="http://schemas.openxmlformats.org/drawingml/2006/picture">
+                <pic:pic xmlns:pic="http://schemas.openxmlformats.org/drawingml/2006/picture">
+                  <pic:nvPicPr>
+                    <pic:cNvPr id="1" name=""/>
+                    <pic:cNvPicPr/>
+                  </pic:nvPicPr>
+                  <pic:blipFill>
+                    <a:blip r:embed="rId12"/>
+                    <a:stretch>
+                      <a:fillRect/>
+                    </a:stretch>
+                  </pic:blipFill>
+                  <pic:spPr>
+                    <a:xfrm>
+                      <a:off x="0" y="0"/>
+                      <a:ext cx="4312267" cy="2424222"/>
+                    </a:xfrm>
+                    <a:prstGeom prst="rect">
+                      <a:avLst/>
+                    </a:prstGeom>
+                  </pic:spPr>
+                </pic:pic>
+              </a:graphicData>
+            </a:graphic>
+          </wp:inline>
+        </w:drawing>
+      </w:r>
+    </w:p>
+    <w:p>
+      <w:pPr>
+        <w:spacing w:line="360" w:lineRule="auto"/>
+        <w:ind w:firstLine="680"/>
+      </w:pPr>
+      <w:r>
+        <w:t xml:space="preserve">Below are a few integral Python libraries for this project if </w:t>
+      </w:r>
+      <w:r>
+        <w:t>it</w:t>
+      </w:r>
+      <w:r>
+        <w:t xml:space="preserve"> is to be used</w:t>
+      </w:r>
+      <w:r>
+        <w:t>.</w:t>
+      </w:r>
     </w:p>
     <w:p>
       <w:pPr>
@@ -3072,17 +3202,95 @@
       </w:pPr>
       <w:proofErr w:type="spellStart"/>
       <w:r>
+        <w:lastRenderedPageBreak/>
         <w:t>Scikit</w:t>
       </w:r>
       <w:proofErr w:type="spellEnd"/>
       <w:r>
-        <w:t>-Learn</w:t>
-      </w:r>
-    </w:p>
-    <w:p>
-      <w:pPr>
-        <w:spacing w:line="360" w:lineRule="auto"/>
-      </w:pPr>
+        <w:t>-l</w:t>
+      </w:r>
+      <w:r>
+        <w:t>earn</w:t>
+      </w:r>
+    </w:p>
+    <w:p>
+      <w:pPr>
+        <w:spacing w:line="360" w:lineRule="auto"/>
+        <w:ind w:firstLine="680"/>
+      </w:pPr>
+      <w:r>
+        <w:t xml:space="preserve">Easily the most important and fundamental library to this project, </w:t>
+      </w:r>
+      <w:proofErr w:type="spellStart"/>
+      <w:r>
+        <w:t>Scikit</w:t>
+      </w:r>
+      <w:proofErr w:type="spellEnd"/>
+      <w:r>
+        <w:t>-l</w:t>
+      </w:r>
+      <w:r>
+        <w:t>earn</w:t>
+      </w:r>
+      <w:r>
+        <w:t xml:space="preserve"> </w:t>
+      </w:r>
+      <w:r>
+        <w:t>facilitates</w:t>
+      </w:r>
+      <w:r>
+        <w:t xml:space="preserve"> machine-learning for users of all levels by supporting various</w:t>
+      </w:r>
+      <w:r>
+        <w:t xml:space="preserve"> classification, regression and clustering algorithms including gradient boosting, random forests, support vector machines and k-fold cross validation. It allows a user to easily create models, run them and compare their accuracy scores.</w:t>
+      </w:r>
+    </w:p>
+    <w:p>
+      <w:pPr>
+        <w:spacing w:line="360" w:lineRule="auto"/>
+        <w:ind w:firstLine="680"/>
+        <w:jc w:val="center"/>
+      </w:pPr>
+      <w:r>
+        <w:rPr>
+          <w:noProof/>
+        </w:rPr>
+        <w:drawing>
+          <wp:inline distT="0" distB="0" distL="0" distR="0" wp14:anchorId="5FBFEC62" wp14:editId="60DC62E3">
+            <wp:extent cx="3848100" cy="809625"/>
+            <wp:effectExtent l="0" t="0" r="0" b="9525"/>
+            <wp:docPr id="11" name="Picture 11"/>
+            <wp:cNvGraphicFramePr>
+              <a:graphicFrameLocks xmlns:a="http://schemas.openxmlformats.org/drawingml/2006/main" noChangeAspect="1"/>
+            </wp:cNvGraphicFramePr>
+            <a:graphic xmlns:a="http://schemas.openxmlformats.org/drawingml/2006/main">
+              <a:graphicData uri="http://schemas.openxmlformats.org/drawingml/2006/picture">
+                <pic:pic xmlns:pic="http://schemas.openxmlformats.org/drawingml/2006/picture">
+                  <pic:nvPicPr>
+                    <pic:cNvPr id="1" name=""/>
+                    <pic:cNvPicPr/>
+                  </pic:nvPicPr>
+                  <pic:blipFill>
+                    <a:blip r:embed="rId13"/>
+                    <a:stretch>
+                      <a:fillRect/>
+                    </a:stretch>
+                  </pic:blipFill>
+                  <pic:spPr>
+                    <a:xfrm>
+                      <a:off x="0" y="0"/>
+                      <a:ext cx="3848100" cy="809625"/>
+                    </a:xfrm>
+                    <a:prstGeom prst="rect">
+                      <a:avLst/>
+                    </a:prstGeom>
+                  </pic:spPr>
+                </pic:pic>
+              </a:graphicData>
+            </a:graphic>
+          </wp:inline>
+        </w:drawing>
+      </w:r>
     </w:p>
     <w:p>
       <w:pPr>
@@ -3100,7 +3308,73 @@
     <w:p>
       <w:pPr>
         <w:spacing w:line="360" w:lineRule="auto"/>
-      </w:pPr>
+        <w:ind w:firstLine="680"/>
+      </w:pPr>
+      <w:r>
+        <w:t xml:space="preserve">The Pandas library provides high-performance, </w:t>
+      </w:r>
+      <w:proofErr w:type="spellStart"/>
+      <w:r>
+        <w:t>accesible</w:t>
+      </w:r>
+      <w:proofErr w:type="spellEnd"/>
+      <w:r>
+        <w:t xml:space="preserve"> data structures, such as Series and Data Frames, and data analysis tools. Data Frames are two-dimensional arrays while Series are only </w:t>
+      </w:r>
+      <w:proofErr w:type="gramStart"/>
+      <w:r>
+        <w:t>one-dimensional</w:t>
+      </w:r>
+      <w:proofErr w:type="gramEnd"/>
+      <w:r>
+        <w:t xml:space="preserve"> and both offer huge array of features across them such as easily sorting them, iterating through them, searching across them for a count of specific entries or gaining stats on each column like mean or mode.</w:t>
+      </w:r>
+    </w:p>
+    <w:p>
+      <w:pPr>
+        <w:spacing w:line="360" w:lineRule="auto"/>
+        <w:jc w:val="center"/>
+      </w:pPr>
+      <w:r>
+        <w:rPr>
+          <w:noProof/>
+        </w:rPr>
+        <w:drawing>
+          <wp:inline distT="0" distB="0" distL="0" distR="0" wp14:anchorId="15DA6F00" wp14:editId="6877E727">
+            <wp:extent cx="2419350" cy="1326912"/>
+            <wp:effectExtent l="0" t="0" r="0" b="6985"/>
+            <wp:docPr id="9" name="Picture 9"/>
+            <wp:cNvGraphicFramePr>
+              <a:graphicFrameLocks xmlns:a="http://schemas.openxmlformats.org/drawingml/2006/main" noChangeAspect="1"/>
+            </wp:cNvGraphicFramePr>
+            <a:graphic xmlns:a="http://schemas.openxmlformats.org/drawingml/2006/main">
+              <a:graphicData uri="http://schemas.openxmlformats.org/drawingml/2006/picture">
+                <pic:pic xmlns:pic="http://schemas.openxmlformats.org/drawingml/2006/picture">
+                  <pic:nvPicPr>
+                    <pic:cNvPr id="1" name=""/>
+                    <pic:cNvPicPr/>
+                  </pic:nvPicPr>
+                  <pic:blipFill>
+                    <a:blip r:embed="rId14"/>
+                    <a:stretch>
+                      <a:fillRect/>
+                    </a:stretch>
+                  </pic:blipFill>
+                  <pic:spPr>
+                    <a:xfrm>
+                      <a:off x="0" y="0"/>
+                      <a:ext cx="2432649" cy="1334206"/>
+                    </a:xfrm>
+                    <a:prstGeom prst="rect">
+                      <a:avLst/>
+                    </a:prstGeom>
+                  </pic:spPr>
+                </pic:pic>
+              </a:graphicData>
+            </a:graphic>
+          </wp:inline>
+        </w:drawing>
+      </w:r>
     </w:p>
     <w:p>
       <w:pPr>
@@ -3111,27 +3385,85 @@
         </w:numPr>
         <w:spacing w:line="360" w:lineRule="auto"/>
       </w:pPr>
+      <w:r>
+        <w:t>NumP</w:t>
+      </w:r>
+      <w:r>
+        <w:t>y</w:t>
+      </w:r>
+    </w:p>
+    <w:p>
+      <w:pPr>
+        <w:spacing w:line="360" w:lineRule="auto"/>
+        <w:ind w:firstLine="680"/>
+      </w:pPr>
+      <w:r>
+        <w:t xml:space="preserve">The NumPy library </w:t>
+      </w:r>
+      <w:r>
+        <w:t xml:space="preserve">offers numerous features for scientific computation and works well with the </w:t>
+      </w:r>
       <w:proofErr w:type="spellStart"/>
       <w:r>
-        <w:t>Numpy</w:t>
+        <w:t>Scikit</w:t>
       </w:r>
       <w:proofErr w:type="spellEnd"/>
-    </w:p>
-    <w:p>
-      <w:pPr>
-        <w:pStyle w:val="Heading5"/>
-        <w:spacing w:line="360" w:lineRule="auto"/>
-      </w:pPr>
-    </w:p>
-    <w:p>
-      <w:pPr>
-        <w:spacing w:line="360" w:lineRule="auto"/>
-      </w:pPr>
-    </w:p>
-    <w:p>
-      <w:pPr>
-        <w:spacing w:line="360" w:lineRule="auto"/>
-      </w:pPr>
+      <w:r>
+        <w:t xml:space="preserve">-learn library. It offers a powerful N-dimensional array object which can be used as an efficient container of generic data, </w:t>
+      </w:r>
+      <w:r>
+        <w:t>as well as a number of sophisticated functions and tools.</w:t>
+      </w:r>
+      <w:r>
+        <w:t xml:space="preserve"> </w:t>
+      </w:r>
+    </w:p>
+    <w:p>
+      <w:pPr>
+        <w:spacing w:line="360" w:lineRule="auto"/>
+        <w:ind w:firstLine="680"/>
+        <w:jc w:val="center"/>
+      </w:pPr>
+      <w:r>
+        <w:rPr>
+          <w:noProof/>
+        </w:rPr>
+        <w:drawing>
+          <wp:inline distT="0" distB="0" distL="0" distR="0" wp14:anchorId="294FE2DA" wp14:editId="6AA0906A">
+            <wp:extent cx="2924175" cy="1065442"/>
+            <wp:effectExtent l="0" t="0" r="0" b="1905"/>
+            <wp:docPr id="10" name="Picture 10"/>
+            <wp:cNvGraphicFramePr>
+              <a:graphicFrameLocks xmlns:a="http://schemas.openxmlformats.org/drawingml/2006/main" noChangeAspect="1"/>
+            </wp:cNvGraphicFramePr>
+            <a:graphic xmlns:a="http://schemas.openxmlformats.org/drawingml/2006/main">
+              <a:graphicData uri="http://schemas.openxmlformats.org/drawingml/2006/picture">
+                <pic:pic xmlns:pic="http://schemas.openxmlformats.org/drawingml/2006/picture">
+                  <pic:nvPicPr>
+                    <pic:cNvPr id="1" name=""/>
+                    <pic:cNvPicPr/>
+                  </pic:nvPicPr>
+                  <pic:blipFill>
+                    <a:blip r:embed="rId15"/>
+                    <a:stretch>
+                      <a:fillRect/>
+                    </a:stretch>
+                  </pic:blipFill>
+                  <pic:spPr>
+                    <a:xfrm>
+                      <a:off x="0" y="0"/>
+                      <a:ext cx="2942034" cy="1071949"/>
+                    </a:xfrm>
+                    <a:prstGeom prst="rect">
+                      <a:avLst/>
+                    </a:prstGeom>
+                  </pic:spPr>
+                </pic:pic>
+              </a:graphicData>
+            </a:graphic>
+          </wp:inline>
+        </w:drawing>
+      </w:r>
     </w:p>
     <w:p>
       <w:pPr>
@@ -3143,6 +3475,7 @@
         <w:spacing w:line="360" w:lineRule="auto"/>
       </w:pPr>
       <w:r>
+        <w:lastRenderedPageBreak/>
         <w:t>Technologies for Web Application</w:t>
       </w:r>
     </w:p>
@@ -3156,13 +3489,23 @@
         <w:spacing w:line="360" w:lineRule="auto"/>
       </w:pPr>
       <w:r>
-        <w:t>Java</w:t>
-      </w:r>
-    </w:p>
-    <w:p>
-      <w:pPr>
-        <w:spacing w:line="360" w:lineRule="auto"/>
-      </w:pPr>
+        <w:t>Flask</w:t>
+      </w:r>
+    </w:p>
+    <w:p>
+      <w:pPr>
+        <w:spacing w:line="360" w:lineRule="auto"/>
+        <w:ind w:firstLine="720"/>
+      </w:pPr>
+      <w:r>
+        <w:t xml:space="preserve">Flask is a web micro-framework </w:t>
+      </w:r>
+      <w:r>
+        <w:t xml:space="preserve">for </w:t>
+      </w:r>
+      <w:r>
+        <w:t>Python that provides users with a simple and effective core of tools, libraries and technologies to build a web application while also allowing it to be easily extended. This has its benefits, as it is light and little need to keep an eye out for security bugs, but also has its limitations as the user will still have to do a lot of work themselves or increase the list of dependencies within the project.</w:t>
+      </w:r>
     </w:p>
     <w:p>
       <w:pPr>
@@ -3180,7 +3523,14 @@
     <w:p>
       <w:pPr>
         <w:spacing w:line="360" w:lineRule="auto"/>
-      </w:pPr>
+        <w:ind w:firstLine="720"/>
+      </w:pPr>
+      <w:r>
+        <w:t>Django is a full web framework for Python that enables rapid deployment and elegant, practical design. It was built by skilful developers that abstracted much of the work required to get a web application of the ground such as managing views and templates, URL endpoints</w:t>
+      </w:r>
+      <w:r>
+        <w:t xml:space="preserve"> and security features, allowing users to focus on the nuts and bolts of their application instead. </w:t>
+      </w:r>
     </w:p>
     <w:p>
       <w:pPr>
@@ -3191,16 +3541,81 @@
         </w:numPr>
         <w:spacing w:line="360" w:lineRule="auto"/>
       </w:pPr>
+      <w:r>
+        <w:t xml:space="preserve">Python to Twitter </w:t>
+      </w:r>
+    </w:p>
+    <w:p>
+      <w:pPr>
+        <w:spacing w:line="360" w:lineRule="auto"/>
+        <w:ind w:firstLine="720"/>
+      </w:pPr>
+      <w:r>
+        <w:t xml:space="preserve">There are numerous Python libraries or wrappers that can connect to and gather data from the Twitter API such as </w:t>
+      </w:r>
       <w:proofErr w:type="spellStart"/>
       <w:r>
+        <w:t>Tweepy</w:t>
+      </w:r>
+      <w:proofErr w:type="spellEnd"/>
+      <w:r>
+        <w:t xml:space="preserve">, </w:t>
+      </w:r>
+      <w:proofErr w:type="spellStart"/>
+      <w:r>
         <w:t>Twython</w:t>
       </w:r>
       <w:proofErr w:type="spellEnd"/>
-    </w:p>
-    <w:p>
-      <w:pPr>
-        <w:spacing w:line="360" w:lineRule="auto"/>
-      </w:pPr>
+      <w:r>
+        <w:t xml:space="preserve"> or</w:t>
+      </w:r>
+      <w:r>
+        <w:t xml:space="preserve"> Python Twitter</w:t>
+      </w:r>
+      <w:r>
+        <w:t xml:space="preserve">. As </w:t>
+      </w:r>
+      <w:proofErr w:type="spellStart"/>
+      <w:r>
+        <w:t>Tweepy</w:t>
+      </w:r>
+      <w:proofErr w:type="spellEnd"/>
+      <w:r>
+        <w:t xml:space="preserve"> provides some great documentation and examples and is brilliantly supported I will be starting with that library. As long as it does everything I need of it I will not need to use any of the other libraries.</w:t>
+      </w:r>
+    </w:p>
+    <w:p>
+      <w:pPr>
+        <w:pStyle w:val="Heading3"/>
+        <w:numPr>
+          <w:ilvl w:val="2"/>
+          <w:numId w:val="40"/>
+        </w:numPr>
+      </w:pPr>
+      <w:r>
+        <w:t xml:space="preserve">Technologies for Web </w:t>
+      </w:r>
+      <w:r>
+        <w:t>Server</w:t>
+      </w:r>
+    </w:p>
+    <w:p>
+      <w:pPr>
+        <w:spacing w:line="360" w:lineRule="auto"/>
+        <w:ind w:firstLine="720"/>
+      </w:pPr>
+      <w:r>
+        <w:t>As Django and Flask web hosting only</w:t>
+      </w:r>
+      <w:r>
+        <w:t xml:space="preserve"> truly</w:t>
+      </w:r>
+      <w:r>
+        <w:t xml:space="preserve"> fulfil the role of development servers </w:t>
+      </w:r>
+      <w:r>
+        <w:t>another web hosting service must be chosen for deployment onto a production server.</w:t>
+      </w:r>
     </w:p>
     <w:p>
       <w:pPr>
@@ -3214,11 +3629,40 @@
       <w:r>
         <w:t>Apache</w:t>
       </w:r>
-    </w:p>
-    <w:p>
-      <w:pPr>
-        <w:spacing w:line="360" w:lineRule="auto"/>
-      </w:pPr>
+      <w:r>
+        <w:t xml:space="preserve"> HTTP Server</w:t>
+      </w:r>
+    </w:p>
+    <w:p>
+      <w:pPr>
+        <w:spacing w:line="360" w:lineRule="auto"/>
+        <w:ind w:firstLine="720"/>
+      </w:pPr>
+      <w:r>
+        <w:t xml:space="preserve">Apache HTTP Server is a free and open-source HTTP server built to operate on numerous different operating systems such as UNIX or Windows. </w:t>
+      </w:r>
+      <w:r>
+        <w:tab/>
+        <w:t>It is developed and maintained by an open community of developers</w:t>
+      </w:r>
+      <w:r>
+        <w:t xml:space="preserve">, </w:t>
+      </w:r>
+      <w:r>
+        <w:t>has a strong community of users willing to help first timers</w:t>
+      </w:r>
+      <w:r>
+        <w:t xml:space="preserve"> and is the most widely used web server in the market today</w:t>
+      </w:r>
+      <w:r>
+        <w:t>.</w:t>
+      </w:r>
+      <w:r>
+        <w:t xml:space="preserve"> It does have its restrictions though: a strict updating policy must be put in place and the ability to modify its configuration can potentially cause a serious threat to the security of the web application.</w:t>
+      </w:r>
+      <w:r>
+        <w:t xml:space="preserve">  </w:t>
+      </w:r>
     </w:p>
     <w:p>
       <w:pPr>
@@ -3230,13 +3674,30 @@
         <w:spacing w:line="360" w:lineRule="auto"/>
       </w:pPr>
       <w:r>
+        <w:lastRenderedPageBreak/>
         <w:t>Heroku</w:t>
       </w:r>
     </w:p>
     <w:p>
       <w:pPr>
         <w:spacing w:line="360" w:lineRule="auto"/>
-      </w:pPr>
+        <w:ind w:firstLine="720"/>
+      </w:pPr>
+      <w:r>
+        <w:t>Heroku is a cloud platform as a service (PaaS) that allows users to deploy applications onto its servers and supports several programming languages including Python. It “</w:t>
+      </w:r>
+      <w:r>
+        <w:rPr>
+          <w:rFonts w:cs="Arial"/>
+          <w:i/>
+          <w:szCs w:val="21"/>
+          <w:shd w:val="clear" w:color="auto" w:fill="FFFFFF"/>
+        </w:rPr>
+        <w:t>makes the processes of deploying, configuring, scaling, tuning, and managing apps as simple and straightforward as possible</w:t>
+      </w:r>
+      <w:r>
+        <w:t xml:space="preserve">” enabling developers to focus on building their app. With this though comes a lack of control as the exact configuration of an application is set by them and if there is a high volume of data traffic then there is a premium charged. </w:t>
+      </w:r>
     </w:p>
     <w:p>
       <w:pPr>
@@ -3248,14 +3709,25 @@
         <w:spacing w:line="360" w:lineRule="auto"/>
       </w:pPr>
       <w:r>
-        <w:lastRenderedPageBreak/>
         <w:t>Amazon</w:t>
       </w:r>
-    </w:p>
-    <w:p>
-      <w:pPr>
-        <w:spacing w:line="360" w:lineRule="auto"/>
-      </w:pPr>
+      <w:r>
+        <w:t xml:space="preserve"> Web Services</w:t>
+      </w:r>
+    </w:p>
+    <w:p>
+      <w:pPr>
+        <w:spacing w:line="360" w:lineRule="auto"/>
+        <w:ind w:firstLine="720"/>
+      </w:pPr>
+      <w:r>
+        <w:t xml:space="preserve">Amazon Web Services (AWS) provides on-demand cloud computing platforms to users on a paid subscription basis. This means that for many users it eliminates capacity constraints while mitigating the costs involved as well as adding in global reach and scalability. </w:t>
+      </w:r>
+      <w:r>
+        <w:t>It is a high-tier grade service, but you are also paying for it unlike many others. It does offer a first-year free tier of all its services for first time customers and for students and educators there is an AWS Educate account that gives credits enabling hands on experience with their services.</w:t>
+      </w:r>
+      <w:bookmarkStart w:id="5" w:name="_GoBack"/>
+      <w:bookmarkEnd w:id="5"/>
     </w:p>
     <w:p>
       <w:pPr>
@@ -3292,7 +3764,34 @@
     <w:p>
       <w:pPr>
         <w:spacing w:line="360" w:lineRule="auto"/>
-      </w:pPr>
+        <w:ind w:firstLine="720"/>
+      </w:pPr>
+      <w:r>
+        <w:t>Git is an open source distributed version control system that I am already quiet familiar with from use in previous college years. It is free and easy to use and learn and can be run from</w:t>
+      </w:r>
+      <w:r>
+        <w:t xml:space="preserve"> the Git Bash client or from its integration in PyCharm, making it even easier to use and track changes in the process. Using either of these ways, it is simple to connect to </w:t>
+      </w:r>
+      <w:proofErr w:type="spellStart"/>
+      <w:r>
+        <w:t>Github</w:t>
+      </w:r>
+      <w:proofErr w:type="spellEnd"/>
+      <w:r>
+        <w:t>, a web-based hosting service for Git repositories and ensure that a project is backed up with required access given to specific team members</w:t>
+      </w:r>
+      <w:r>
+        <w:t xml:space="preserve"> as well as giving public access to view the project and its code base</w:t>
+      </w:r>
+      <w:r>
+        <w:tab/>
+      </w:r>
+      <w:r>
+        <w:t>.</w:t>
+      </w:r>
+      <w:r>
+        <w:t xml:space="preserve"> </w:t>
+      </w:r>
     </w:p>
     <w:p>
       <w:pPr>
@@ -3304,13 +3803,30 @@
         <w:spacing w:line="360" w:lineRule="auto"/>
       </w:pPr>
       <w:r>
-        <w:t>Bazaar</w:t>
-      </w:r>
-    </w:p>
-    <w:p>
-      <w:pPr>
-        <w:spacing w:line="360" w:lineRule="auto"/>
-      </w:pPr>
+        <w:t>Mercurial</w:t>
+      </w:r>
+    </w:p>
+    <w:p>
+      <w:pPr>
+        <w:spacing w:line="360" w:lineRule="auto"/>
+        <w:ind w:firstLine="510"/>
+      </w:pPr>
+      <w:r>
+        <w:t xml:space="preserve">Mercurial is a free, distributed source control management tool that prides itself on how fast and powerful it is, it claims it can handle any project no matter the size or type. It is easy to learn and offers an instinctive interface. It is platform independent and extensible. </w:t>
+      </w:r>
+      <w:r>
+        <w:t xml:space="preserve">For Mercurial, “history is permanent and </w:t>
+      </w:r>
+      <w:r>
+        <w:lastRenderedPageBreak/>
+        <w:t>sacred.” It only allows the rollback of the last pull or commit although there are extensions if more is needed.</w:t>
+      </w:r>
+      <w:r>
+        <w:t xml:space="preserve"> </w:t>
+      </w:r>
+      <w:r>
+        <w:t xml:space="preserve"> </w:t>
+      </w:r>
     </w:p>
     <w:p>
       <w:pPr>
@@ -3341,7 +3857,32 @@
     <w:p>
       <w:pPr>
         <w:spacing w:line="360" w:lineRule="auto"/>
-      </w:pPr>
+        <w:ind w:firstLine="510"/>
+      </w:pPr>
+      <w:r>
+        <w:t>MySQL is an open source relational database management system and one of the most popular systems in the world</w:t>
+      </w:r>
+      <w:r>
+        <w:t xml:space="preserve"> due to how easy it is to use, its nature as a relational database and how much investment and innovation has gone into it</w:t>
+      </w:r>
+      <w:r>
+        <w:t>.</w:t>
+      </w:r>
+      <w:r>
+        <w:t xml:space="preserve"> It allows for powerful joins as well as standard features such as triggers, stored procedures and cursors.</w:t>
+      </w:r>
+      <w:r>
+        <w:t xml:space="preserve"> </w:t>
+      </w:r>
+    </w:p>
+    <w:p>
+      <w:pPr>
+        <w:spacing w:line="360" w:lineRule="auto"/>
+        <w:ind w:firstLine="510"/>
+      </w:pPr>
+      <w:r>
+        <w:t xml:space="preserve">Due to its acquisition by Oracle though there have been some negatives: It is no longer completely open-source as some modules for it are now closed-source and it is no longer community driven. </w:t>
+      </w:r>
     </w:p>
     <w:p>
       <w:pPr>
@@ -3359,7 +3900,35 @@
     <w:p>
       <w:pPr>
         <w:spacing w:line="360" w:lineRule="auto"/>
-      </w:pPr>
+        <w:ind w:firstLine="510"/>
+      </w:pPr>
+      <w:r>
+        <w:t xml:space="preserve">PostgreSQL is </w:t>
+      </w:r>
+      <w:r>
+        <w:t xml:space="preserve">an </w:t>
+      </w:r>
+      <w:r>
+        <w:t xml:space="preserve">open source </w:t>
+      </w:r>
+      <w:r>
+        <w:t>object-</w:t>
+      </w:r>
+      <w:r>
+        <w:t>relational database management system</w:t>
+      </w:r>
+      <w:r>
+        <w:t xml:space="preserve"> with a big emphasis on extensibility and creating features which safely store and scale the most complicated data workloads. It essentially is a combination of relational and NoSQL databases, giving the best of both worlds through its extensions. It is highly scalable and supports JSON</w:t>
+      </w:r>
+    </w:p>
+    <w:p>
+      <w:pPr>
+        <w:spacing w:line="360" w:lineRule="auto"/>
+        <w:ind w:firstLine="510"/>
+      </w:pPr>
+      <w:r>
+        <w:t xml:space="preserve">Even with this it has some drawbacks: It’s documentation has been known to be spotty and its configuration can be confusing to an inexperienced eye. </w:t>
+      </w:r>
     </w:p>
     <w:p>
       <w:pPr>
@@ -3371,28 +3940,21 @@
         <w:spacing w:line="360" w:lineRule="auto"/>
       </w:pPr>
       <w:r>
-        <w:t>Elasticsearch</w:t>
-      </w:r>
-    </w:p>
-    <w:p>
-      <w:pPr>
-        <w:spacing w:line="360" w:lineRule="auto"/>
-      </w:pPr>
-    </w:p>
-    <w:p>
-      <w:pPr>
-        <w:pStyle w:val="Heading4"/>
-        <w:numPr>
-          <w:ilvl w:val="3"/>
-          <w:numId w:val="40"/>
-        </w:numPr>
-        <w:spacing w:line="360" w:lineRule="auto"/>
-      </w:pPr>
-      <w:r>
-        <w:t>Hadoop</w:t>
-      </w:r>
-    </w:p>
-    <w:p/>
+        <w:t>MongoDB</w:t>
+      </w:r>
+    </w:p>
+    <w:p>
+      <w:pPr>
+        <w:spacing w:line="360" w:lineRule="auto"/>
+      </w:pPr>
+      <w:r>
+        <w:t xml:space="preserve"> </w:t>
+      </w:r>
+      <w:r>
+        <w:tab/>
+        <w:t xml:space="preserve">MongoDB is a free and open-source distributed NoSQL, or document, database that is scalable and flexible. It stores data in JSON- like documents which can be of any desired structure, removing the need for schemas, as in relational databases. Allows for powerful ways to access and analyse data through the use of Ad-hoc queries, indexing and real-time aggregation. What is given up for this is the lack of functions or stored procedures as well as loss of strength in terms of ACID (Atomic, Consistency, Isolations, Durability). </w:t>
+      </w:r>
+    </w:p>
     <w:p>
       <w:pPr>
         <w:pStyle w:val="Heading2"/>
@@ -3450,6 +4012,7 @@
         <w:jc w:val="both"/>
       </w:pPr>
       <w:r>
+        <w:lastRenderedPageBreak/>
         <w:t>Data Science</w:t>
       </w:r>
     </w:p>
@@ -3555,7 +4118,6 @@
         <w:spacing w:line="360" w:lineRule="auto"/>
       </w:pPr>
       <w:r>
-        <w:lastRenderedPageBreak/>
         <w:t>Chosen Technologies</w:t>
       </w:r>
     </w:p>
@@ -3627,7 +4189,7 @@
         <w:spacing w:line="360" w:lineRule="auto"/>
         <w:jc w:val="both"/>
       </w:pPr>
-      <w:hyperlink r:id="rId11" w:history="1">
+      <w:hyperlink r:id="rId16" w:history="1">
         <w:r>
           <w:rPr>
             <w:rStyle w:val="Hyperlink"/>
@@ -3644,7 +4206,126 @@
         <w:spacing w:line="360" w:lineRule="auto"/>
         <w:jc w:val="both"/>
       </w:pPr>
-      <w:hyperlink r:id="rId12" w:history="1">
+      <w:hyperlink r:id="rId17" w:history="1">
+        <w:r>
+          <w:rPr>
+            <w:rStyle w:val="Hyperlink"/>
+          </w:rPr>
+          <w:t>https://www.mongodb.com/what-is-mongodb</w:t>
+        </w:r>
+      </w:hyperlink>
+      <w:r>
+        <w:t xml:space="preserve"> </w:t>
+      </w:r>
+    </w:p>
+    <w:p>
+      <w:pPr>
+        <w:spacing w:line="360" w:lineRule="auto"/>
+        <w:jc w:val="both"/>
+      </w:pPr>
+      <w:hyperlink r:id="rId18" w:history="1">
+        <w:r>
+          <w:rPr>
+            <w:rStyle w:val="Hyperlink"/>
+          </w:rPr>
+          <w:t>http://flask.pocoo.org/</w:t>
+        </w:r>
+      </w:hyperlink>
+      <w:r>
+        <w:t xml:space="preserve"> </w:t>
+      </w:r>
+    </w:p>
+    <w:p>
+      <w:pPr>
+        <w:spacing w:line="360" w:lineRule="auto"/>
+        <w:jc w:val="both"/>
+      </w:pPr>
+      <w:hyperlink r:id="rId19" w:history="1">
+        <w:r>
+          <w:rPr>
+            <w:rStyle w:val="Hyperlink"/>
+          </w:rPr>
+          <w:t>https://www.heroku.com/</w:t>
+        </w:r>
+      </w:hyperlink>
+      <w:r>
+        <w:t xml:space="preserve">  </w:t>
+      </w:r>
+    </w:p>
+    <w:p>
+      <w:pPr>
+        <w:spacing w:line="360" w:lineRule="auto"/>
+        <w:jc w:val="both"/>
+      </w:pPr>
+      <w:hyperlink r:id="rId20" w:history="1">
+        <w:r>
+          <w:rPr>
+            <w:rStyle w:val="Hyperlink"/>
+          </w:rPr>
+          <w:t>https://tweepy.readthedocs.io/en/v3.5.0/getting_started.html</w:t>
+        </w:r>
+      </w:hyperlink>
+      <w:r>
+        <w:t xml:space="preserve"> </w:t>
+      </w:r>
+    </w:p>
+    <w:p>
+      <w:pPr>
+        <w:spacing w:line="360" w:lineRule="auto"/>
+        <w:jc w:val="both"/>
+      </w:pPr>
+      <w:hyperlink r:id="rId21" w:history="1">
+        <w:r>
+          <w:rPr>
+            <w:rStyle w:val="Hyperlink"/>
+          </w:rPr>
+          <w:t>https://www.djangoproject.com/</w:t>
+        </w:r>
+      </w:hyperlink>
+      <w:r>
+        <w:t xml:space="preserve"> </w:t>
+      </w:r>
+    </w:p>
+    <w:p>
+      <w:pPr>
+        <w:spacing w:line="360" w:lineRule="auto"/>
+        <w:jc w:val="both"/>
+      </w:pPr>
+      <w:hyperlink r:id="rId22" w:history="1">
+        <w:r>
+          <w:rPr>
+            <w:rStyle w:val="Hyperlink"/>
+          </w:rPr>
+          <w:t>http://www.numpy.org/</w:t>
+        </w:r>
+      </w:hyperlink>
+      <w:r>
+        <w:t xml:space="preserve"> </w:t>
+      </w:r>
+    </w:p>
+    <w:p>
+      <w:pPr>
+        <w:spacing w:line="360" w:lineRule="auto"/>
+        <w:jc w:val="both"/>
+      </w:pPr>
+      <w:hyperlink r:id="rId23" w:history="1">
+        <w:r>
+          <w:rPr>
+            <w:rStyle w:val="Hyperlink"/>
+          </w:rPr>
+          <w:t>https://www.postgresql.org/</w:t>
+        </w:r>
+      </w:hyperlink>
+      <w:r>
+        <w:t xml:space="preserve"> </w:t>
+      </w:r>
+    </w:p>
+    <w:p>
+      <w:pPr>
+        <w:spacing w:line="360" w:lineRule="auto"/>
+        <w:jc w:val="both"/>
+      </w:pPr>
+      <w:hyperlink r:id="rId24" w:history="1">
         <w:r>
           <w:rPr>
             <w:rStyle w:val="Hyperlink"/>
@@ -3661,7 +4342,7 @@
         <w:spacing w:line="360" w:lineRule="auto"/>
         <w:jc w:val="both"/>
       </w:pPr>
-      <w:hyperlink r:id="rId13" w:history="1">
+      <w:hyperlink r:id="rId25" w:history="1">
         <w:r>
           <w:rPr>
             <w:rStyle w:val="Hyperlink"/>
@@ -3678,7 +4359,7 @@
         <w:spacing w:line="360" w:lineRule="auto"/>
         <w:jc w:val="both"/>
       </w:pPr>
-      <w:hyperlink r:id="rId14" w:history="1">
+      <w:hyperlink r:id="rId26" w:history="1">
         <w:r>
           <w:rPr>
             <w:rStyle w:val="Hyperlink"/>
@@ -3695,7 +4376,92 @@
         <w:spacing w:line="360" w:lineRule="auto"/>
         <w:jc w:val="both"/>
       </w:pPr>
-      <w:hyperlink r:id="rId15" w:history="1">
+      <w:hyperlink r:id="rId27" w:history="1">
+        <w:r>
+          <w:rPr>
+            <w:rStyle w:val="Hyperlink"/>
+          </w:rPr>
+          <w:t>https://www.mysql.com/</w:t>
+        </w:r>
+      </w:hyperlink>
+      <w:r>
+        <w:t xml:space="preserve"> </w:t>
+      </w:r>
+    </w:p>
+    <w:p>
+      <w:pPr>
+        <w:spacing w:line="360" w:lineRule="auto"/>
+        <w:jc w:val="both"/>
+      </w:pPr>
+      <w:hyperlink r:id="rId28" w:history="1">
+        <w:r>
+          <w:rPr>
+            <w:rStyle w:val="Hyperlink"/>
+          </w:rPr>
+          <w:t>https://www.atlassian.com/blog/software-teams/mercurial-vs-git-why-mercurial</w:t>
+        </w:r>
+      </w:hyperlink>
+      <w:r>
+        <w:t xml:space="preserve"> </w:t>
+      </w:r>
+    </w:p>
+    <w:p>
+      <w:pPr>
+        <w:spacing w:line="360" w:lineRule="auto"/>
+        <w:jc w:val="both"/>
+      </w:pPr>
+      <w:hyperlink r:id="rId29" w:history="1">
+        <w:r>
+          <w:rPr>
+            <w:rStyle w:val="Hyperlink"/>
+          </w:rPr>
+          <w:t>https://git-scm.com/</w:t>
+        </w:r>
+      </w:hyperlink>
+      <w:r>
+        <w:t xml:space="preserve"> </w:t>
+      </w:r>
+    </w:p>
+    <w:p>
+      <w:pPr>
+        <w:spacing w:line="360" w:lineRule="auto"/>
+        <w:jc w:val="both"/>
+      </w:pPr>
+      <w:hyperlink r:id="rId30" w:history="1">
+        <w:r>
+          <w:rPr>
+            <w:rStyle w:val="Hyperlink"/>
+          </w:rPr>
+          <w:t>https://www.jetbrains.com/pycharm/</w:t>
+        </w:r>
+      </w:hyperlink>
+      <w:r>
+        <w:t xml:space="preserve"> </w:t>
+      </w:r>
+    </w:p>
+    <w:p>
+      <w:pPr>
+        <w:spacing w:line="360" w:lineRule="auto"/>
+        <w:jc w:val="both"/>
+      </w:pPr>
+      <w:hyperlink r:id="rId31" w:history="1">
+        <w:r>
+          <w:rPr>
+            <w:rStyle w:val="Hyperlink"/>
+          </w:rPr>
+          <w:t>https://scikit-learn.org/stable/</w:t>
+        </w:r>
+      </w:hyperlink>
+      <w:r>
+        <w:t xml:space="preserve"> </w:t>
+      </w:r>
+    </w:p>
+    <w:p>
+      <w:pPr>
+        <w:spacing w:line="360" w:lineRule="auto"/>
+        <w:jc w:val="both"/>
+      </w:pPr>
+      <w:hyperlink r:id="rId32" w:history="1">
         <w:r>
           <w:rPr>
             <w:rStyle w:val="Hyperlink"/>
@@ -3712,7 +4478,7 @@
         <w:spacing w:line="360" w:lineRule="auto"/>
         <w:jc w:val="both"/>
       </w:pPr>
-      <w:hyperlink r:id="rId16" w:history="1">
+      <w:hyperlink r:id="rId33" w:history="1">
         <w:r>
           <w:rPr>
             <w:rStyle w:val="Hyperlink"/>
@@ -3729,7 +4495,7 @@
         <w:spacing w:line="360" w:lineRule="auto"/>
         <w:jc w:val="both"/>
       </w:pPr>
-      <w:hyperlink r:id="rId17" w:history="1">
+      <w:hyperlink r:id="rId34" w:history="1">
         <w:r>
           <w:rPr>
             <w:rStyle w:val="Hyperlink"/>
@@ -3746,7 +4512,7 @@
         <w:spacing w:line="360" w:lineRule="auto"/>
         <w:jc w:val="both"/>
       </w:pPr>
-      <w:hyperlink r:id="rId18" w:history="1">
+      <w:hyperlink r:id="rId35" w:history="1">
         <w:r>
           <w:rPr>
             <w:rStyle w:val="Hyperlink"/>
@@ -3763,7 +4529,7 @@
         <w:spacing w:line="360" w:lineRule="auto"/>
         <w:jc w:val="both"/>
       </w:pPr>
-      <w:hyperlink r:id="rId19" w:history="1">
+      <w:hyperlink r:id="rId36" w:history="1">
         <w:r>
           <w:rPr>
             <w:rStyle w:val="Hyperlink"/>
@@ -3780,7 +4546,7 @@
         <w:spacing w:line="360" w:lineRule="auto"/>
         <w:jc w:val="both"/>
       </w:pPr>
-      <w:hyperlink r:id="rId20" w:history="1">
+      <w:hyperlink r:id="rId37" w:history="1">
         <w:r>
           <w:rPr>
             <w:rStyle w:val="Hyperlink"/>
@@ -3931,7 +4697,6 @@
         <w:rPr>
           <w:lang w:val="en-IE"/>
         </w:rPr>
-        <w:lastRenderedPageBreak/>
         <w:t xml:space="preserve">  Agile &amp; Scrum/Sprint</w:t>
       </w:r>
     </w:p>
@@ -4010,6 +4775,7 @@
         <w:spacing w:line="360" w:lineRule="auto"/>
       </w:pPr>
       <w:r>
+        <w:lastRenderedPageBreak/>
         <w:t>CRISP-DM</w:t>
       </w:r>
     </w:p>
@@ -4082,7 +4848,7 @@
                     <pic:cNvPicPr/>
                   </pic:nvPicPr>
                   <pic:blipFill>
-                    <a:blip r:embed="rId21">
+                    <a:blip r:embed="rId38">
                       <a:extLst>
                         <a:ext uri="{28A0092B-C50C-407E-A947-70E740481C1C}">
                           <a14:useLocalDpi xmlns:a14="http://schemas.microsoft.com/office/drawing/2010/main" val="0"/>
@@ -4171,7 +4937,6 @@
       </w:pPr>
       <w:bookmarkStart w:id="11" w:name="_Toc529872316"/>
       <w:r>
-        <w:lastRenderedPageBreak/>
         <w:t xml:space="preserve">   </w:t>
       </w:r>
       <w:r>
@@ -4260,6 +5025,7 @@
         <w:spacing w:line="360" w:lineRule="auto"/>
       </w:pPr>
       <w:r>
+        <w:lastRenderedPageBreak/>
         <w:t>Vertical P</w:t>
       </w:r>
       <w:r>
@@ -4410,58 +5176,58 @@
       </w:pPr>
       <w:bookmarkStart w:id="16" w:name="_Toc529872321"/>
       <w:r>
+        <w:t>Plan and Future Work</w:t>
+      </w:r>
+      <w:bookmarkEnd w:id="16"/>
+    </w:p>
+    <w:p>
+      <w:pPr>
+        <w:spacing w:line="360" w:lineRule="auto"/>
+        <w:jc w:val="both"/>
+      </w:pPr>
+      <w:r>
+        <w:t>What are the key deliverables and date for the remainder of the project?</w:t>
+      </w:r>
+      <w:r>
+        <w:t xml:space="preserve"> Include a GANTT chart or another means of illustrating your project plan.</w:t>
+      </w:r>
+    </w:p>
+    <w:p>
+      <w:pPr>
+        <w:spacing w:line="360" w:lineRule="auto"/>
+        <w:jc w:val="both"/>
+      </w:pPr>
+      <w:r>
+        <w:t>Key deliverables: Dissertation</w:t>
+      </w:r>
+    </w:p>
+    <w:p>
+      <w:pPr>
+        <w:spacing w:line="360" w:lineRule="auto"/>
+        <w:jc w:val="both"/>
+      </w:pPr>
+      <w:r>
+        <w:t xml:space="preserve">Integration of accurate model into web application </w:t>
+      </w:r>
+      <w:proofErr w:type="spellStart"/>
+      <w:r>
+        <w:t>ie</w:t>
+      </w:r>
+      <w:proofErr w:type="spellEnd"/>
+      <w:r>
+        <w:t xml:space="preserve"> combining both parts of the vertical prototype.</w:t>
+      </w:r>
+    </w:p>
+    <w:p>
+      <w:pPr>
+        <w:spacing w:line="360" w:lineRule="auto"/>
+        <w:jc w:val="both"/>
+      </w:pPr>
+      <w:r>
+        <w:rPr>
+          <w:noProof/>
+        </w:rPr>
         <w:lastRenderedPageBreak/>
-        <w:t>Plan and Future Work</w:t>
-      </w:r>
-      <w:bookmarkEnd w:id="16"/>
-    </w:p>
-    <w:p>
-      <w:pPr>
-        <w:spacing w:line="360" w:lineRule="auto"/>
-        <w:jc w:val="both"/>
-      </w:pPr>
-      <w:r>
-        <w:t>What are the key deliverables and date for the remainder of the project?</w:t>
-      </w:r>
-      <w:r>
-        <w:t xml:space="preserve"> Include a GANTT chart or another means of illustrating your project plan.</w:t>
-      </w:r>
-    </w:p>
-    <w:p>
-      <w:pPr>
-        <w:spacing w:line="360" w:lineRule="auto"/>
-        <w:jc w:val="both"/>
-      </w:pPr>
-      <w:r>
-        <w:t>Key deliverables: Dissertation</w:t>
-      </w:r>
-    </w:p>
-    <w:p>
-      <w:pPr>
-        <w:spacing w:line="360" w:lineRule="auto"/>
-        <w:jc w:val="both"/>
-      </w:pPr>
-      <w:r>
-        <w:t xml:space="preserve">Integration of accurate model into web application </w:t>
-      </w:r>
-      <w:proofErr w:type="spellStart"/>
-      <w:r>
-        <w:t>ie</w:t>
-      </w:r>
-      <w:proofErr w:type="spellEnd"/>
-      <w:r>
-        <w:t xml:space="preserve"> combining both parts of the vertical prototype.</w:t>
-      </w:r>
-    </w:p>
-    <w:p>
-      <w:pPr>
-        <w:spacing w:line="360" w:lineRule="auto"/>
-        <w:jc w:val="both"/>
-      </w:pPr>
-      <w:r>
-        <w:rPr>
-          <w:noProof/>
-        </w:rPr>
         <w:drawing>
           <wp:inline distT="0" distB="0" distL="0" distR="0" wp14:anchorId="0E9DFB0F" wp14:editId="35298968">
             <wp:extent cx="6191250" cy="2781300"/>
@@ -4478,7 +5244,7 @@
                     <pic:cNvPicPr/>
                   </pic:nvPicPr>
                   <pic:blipFill rotWithShape="1">
-                    <a:blip r:embed="rId22"/>
+                    <a:blip r:embed="rId39"/>
                     <a:srcRect l="456" t="1533" r="589" b="2930"/>
                     <a:stretch/>
                   </pic:blipFill>
@@ -4519,12 +5285,12 @@
       </w:pPr>
     </w:p>
     <w:sectPr>
-      <w:headerReference w:type="even" r:id="rId23"/>
-      <w:headerReference w:type="default" r:id="rId24"/>
-      <w:footerReference w:type="even" r:id="rId25"/>
-      <w:footerReference w:type="default" r:id="rId26"/>
-      <w:headerReference w:type="first" r:id="rId27"/>
-      <w:footerReference w:type="first" r:id="rId28"/>
+      <w:headerReference w:type="even" r:id="rId40"/>
+      <w:headerReference w:type="default" r:id="rId41"/>
+      <w:footerReference w:type="even" r:id="rId42"/>
+      <w:footerReference w:type="default" r:id="rId43"/>
+      <w:headerReference w:type="first" r:id="rId44"/>
+      <w:footerReference w:type="first" r:id="rId45"/>
       <w:pgSz w:w="11900" w:h="16840"/>
       <w:pgMar w:top="1440" w:right="1800" w:bottom="1440" w:left="1800" w:header="708" w:footer="708" w:gutter="0"/>
       <w:cols w:space="708"/>
@@ -10668,7 +11434,7 @@
 </file>
 
 <file path=customXml/itemProps1.xml><?xml version="1.0" encoding="utf-8"?>
-<ds:datastoreItem xmlns:ds="http://schemas.openxmlformats.org/officeDocument/2006/customXml" ds:itemID="{8BE96583-F821-4AAB-A387-F3B9589AC5CE}">
+<ds:datastoreItem xmlns:ds="http://schemas.openxmlformats.org/officeDocument/2006/customXml" ds:itemID="{99AEE42A-BEED-485B-BD7B-973E1DB22C3D}">
   <ds:schemaRefs>
     <ds:schemaRef ds:uri="http://schemas.openxmlformats.org/officeDocument/2006/bibliography"/>
   </ds:schemaRefs>

</xml_diff>

<commit_message>
Report at 4000 words and Gantt Chart revised
</commit_message>
<xml_diff>
--- a/documents/MaxMacDonald_Interim_Report.docx
+++ b/documents/MaxMacDonald_Interim_Report.docx
@@ -168,7 +168,7 @@
             <w:pPr>
               <w:pStyle w:val="Title"/>
               <w:spacing w:line="360" w:lineRule="auto"/>
-              <w:jc w:val="center"/>
+              <w:jc w:val="both"/>
             </w:pPr>
             <w:r>
               <w:t>The Truth about Twitter</w:t>
@@ -187,7 +187,7 @@
           <w:p>
             <w:pPr>
               <w:spacing w:line="360" w:lineRule="auto"/>
-              <w:jc w:val="center"/>
+              <w:jc w:val="both"/>
               <w:rPr>
                 <w:b/>
                 <w:sz w:val="24"/>
@@ -211,7 +211,7 @@
           <w:p>
             <w:pPr>
               <w:spacing w:line="360" w:lineRule="auto"/>
-              <w:jc w:val="center"/>
+              <w:jc w:val="both"/>
               <w:rPr>
                 <w:b/>
                 <w:sz w:val="24"/>
@@ -240,7 +240,7 @@
           <w:p>
             <w:pPr>
               <w:spacing w:line="360" w:lineRule="auto"/>
-              <w:jc w:val="center"/>
+              <w:jc w:val="both"/>
               <w:rPr>
                 <w:b/>
                 <w:sz w:val="24"/>
@@ -264,7 +264,7 @@
           <w:p>
             <w:pPr>
               <w:spacing w:line="360" w:lineRule="auto"/>
-              <w:jc w:val="center"/>
+              <w:jc w:val="both"/>
               <w:rPr>
                 <w:b/>
                 <w:sz w:val="24"/>
@@ -286,7 +286,7 @@
           <w:p>
             <w:pPr>
               <w:spacing w:line="360" w:lineRule="auto"/>
-              <w:jc w:val="center"/>
+              <w:jc w:val="both"/>
               <w:rPr>
                 <w:b/>
                 <w:sz w:val="24"/>
@@ -310,7 +310,7 @@
           <w:p>
             <w:pPr>
               <w:spacing w:line="360" w:lineRule="auto"/>
-              <w:jc w:val="center"/>
+              <w:jc w:val="both"/>
               <w:rPr>
                 <w:b/>
                 <w:sz w:val="24"/>
@@ -337,7 +337,7 @@
           <w:p>
             <w:pPr>
               <w:spacing w:line="360" w:lineRule="auto"/>
-              <w:jc w:val="center"/>
+              <w:jc w:val="both"/>
               <w:rPr>
                 <w:b/>
               </w:rPr>
@@ -358,7 +358,7 @@
           <w:p>
             <w:pPr>
               <w:spacing w:line="360" w:lineRule="auto"/>
-              <w:jc w:val="center"/>
+              <w:jc w:val="both"/>
               <w:rPr>
                 <w:b/>
               </w:rPr>
@@ -419,6 +419,7 @@
     <w:p>
       <w:pPr>
         <w:pStyle w:val="TOC1"/>
+        <w:jc w:val="both"/>
         <w:rPr>
           <w:b w:val="0"/>
           <w:caps w:val="0"/>
@@ -501,6 +502,7 @@
     <w:p>
       <w:pPr>
         <w:pStyle w:val="TOC1"/>
+        <w:jc w:val="both"/>
         <w:rPr>
           <w:b w:val="0"/>
           <w:caps w:val="0"/>
@@ -577,6 +579,7 @@
         <w:tabs>
           <w:tab w:val="right" w:leader="dot" w:pos="8290"/>
         </w:tabs>
+        <w:jc w:val="both"/>
         <w:rPr>
           <w:smallCaps w:val="0"/>
           <w:noProof/>
@@ -637,6 +640,7 @@
         <w:tabs>
           <w:tab w:val="right" w:leader="dot" w:pos="8290"/>
         </w:tabs>
+        <w:jc w:val="both"/>
         <w:rPr>
           <w:smallCaps w:val="0"/>
           <w:noProof/>
@@ -697,6 +701,7 @@
         <w:tabs>
           <w:tab w:val="right" w:leader="dot" w:pos="8290"/>
         </w:tabs>
+        <w:jc w:val="both"/>
         <w:rPr>
           <w:smallCaps w:val="0"/>
           <w:noProof/>
@@ -757,6 +762,7 @@
         <w:tabs>
           <w:tab w:val="right" w:leader="dot" w:pos="8290"/>
         </w:tabs>
+        <w:jc w:val="both"/>
         <w:rPr>
           <w:smallCaps w:val="0"/>
           <w:noProof/>
@@ -817,6 +823,7 @@
         <w:tabs>
           <w:tab w:val="right" w:leader="dot" w:pos="8290"/>
         </w:tabs>
+        <w:jc w:val="both"/>
         <w:rPr>
           <w:smallCaps w:val="0"/>
           <w:noProof/>
@@ -877,6 +884,7 @@
         <w:tabs>
           <w:tab w:val="right" w:leader="dot" w:pos="8290"/>
         </w:tabs>
+        <w:jc w:val="both"/>
         <w:rPr>
           <w:smallCaps w:val="0"/>
           <w:noProof/>
@@ -934,6 +942,7 @@
     <w:p>
       <w:pPr>
         <w:pStyle w:val="TOC1"/>
+        <w:jc w:val="both"/>
         <w:rPr>
           <w:b w:val="0"/>
           <w:caps w:val="0"/>
@@ -1007,6 +1016,7 @@
     <w:p>
       <w:pPr>
         <w:pStyle w:val="TOC1"/>
+        <w:jc w:val="both"/>
         <w:rPr>
           <w:b w:val="0"/>
           <w:caps w:val="0"/>
@@ -1084,6 +1094,7 @@
           <w:tab w:val="left" w:pos="720"/>
           <w:tab w:val="right" w:leader="dot" w:pos="8290"/>
         </w:tabs>
+        <w:jc w:val="both"/>
         <w:rPr>
           <w:smallCaps w:val="0"/>
           <w:noProof/>
@@ -1159,6 +1170,7 @@
           <w:tab w:val="left" w:pos="720"/>
           <w:tab w:val="right" w:leader="dot" w:pos="8290"/>
         </w:tabs>
+        <w:jc w:val="both"/>
         <w:rPr>
           <w:smallCaps w:val="0"/>
           <w:noProof/>
@@ -1230,6 +1242,7 @@
     <w:p>
       <w:pPr>
         <w:pStyle w:val="TOC1"/>
+        <w:jc w:val="both"/>
         <w:rPr>
           <w:b w:val="0"/>
           <w:caps w:val="0"/>
@@ -1303,6 +1316,7 @@
     <w:p>
       <w:pPr>
         <w:pStyle w:val="TOC1"/>
+        <w:jc w:val="both"/>
         <w:rPr>
           <w:b w:val="0"/>
           <w:caps w:val="0"/>
@@ -1376,6 +1390,7 @@
     <w:p>
       <w:pPr>
         <w:pStyle w:val="TOC1"/>
+        <w:jc w:val="both"/>
         <w:rPr>
           <w:b w:val="0"/>
           <w:caps w:val="0"/>
@@ -1449,6 +1464,7 @@
     <w:p>
       <w:pPr>
         <w:pStyle w:val="TOC1"/>
+        <w:jc w:val="both"/>
         <w:rPr>
           <w:b w:val="0"/>
           <w:caps w:val="0"/>
@@ -1738,15 +1754,7 @@
         <w:t xml:space="preserve">Just like other social media platforms such as Facebook and Instagram, Twitter has and still is facing a massive problem with fake or bot accounts. </w:t>
       </w:r>
       <w:r>
-        <w:t xml:space="preserve">Estimates place the percentage of bot accounts on Twitter anywhere from 9 to 15% </w:t>
-      </w:r>
-      <w:proofErr w:type="gramStart"/>
-      <w:r>
-        <w:t>of  the</w:t>
-      </w:r>
-      <w:proofErr w:type="gramEnd"/>
-      <w:r>
-        <w:t xml:space="preserve"> total user count.</w:t>
+        <w:t>Estimates place the percentage of bot accounts on Twitter anywhere from 9 to 15% of  the total user count.</w:t>
       </w:r>
     </w:p>
     <w:p>
@@ -1757,6 +1765,7 @@
           <w:numId w:val="1"/>
         </w:numPr>
         <w:spacing w:line="360" w:lineRule="auto"/>
+        <w:jc w:val="both"/>
       </w:pPr>
       <w:r>
         <w:lastRenderedPageBreak/>
@@ -2336,15 +2345,7 @@
         <w:t xml:space="preserve"> how Twitter deals with bot accounts</w:t>
       </w:r>
       <w:r>
-        <w:t xml:space="preserve">, looks at an application, </w:t>
-      </w:r>
-      <w:proofErr w:type="spellStart"/>
-      <w:r>
-        <w:t>Botometer</w:t>
-      </w:r>
-      <w:proofErr w:type="spellEnd"/>
-      <w:r>
-        <w:t>, similar to this project as well as academic studies done into detecting bot accounts with increasing accuracy.</w:t>
+        <w:t>, looks at an application, Botometer, similar to this project as well as academic studies done into detecting bot accounts with increasing accuracy.</w:t>
       </w:r>
     </w:p>
     <w:p>
@@ -2402,23 +2403,7 @@
         <w:t xml:space="preserve"> to</w:t>
       </w:r>
       <w:r>
-        <w:t xml:space="preserve"> a bot network of a few hundred accounts, that were involved in a coordinated campaign to defend </w:t>
-      </w:r>
-      <w:proofErr w:type="spellStart"/>
-      <w:r>
-        <w:t>Suadi</w:t>
-      </w:r>
-      <w:proofErr w:type="spellEnd"/>
-      <w:r>
-        <w:t xml:space="preserve"> Arabia’s Government’s role in the disappearance of Jamal </w:t>
-      </w:r>
-      <w:proofErr w:type="spellStart"/>
-      <w:r>
-        <w:t>Khashoggi</w:t>
-      </w:r>
-      <w:proofErr w:type="spellEnd"/>
-      <w:r>
-        <w:t>, and</w:t>
+        <w:t xml:space="preserve"> a bot network of a few hundred accounts, that were involved in a coordinated campaign to defend Suadi Arabia’s Government’s role in the disappearance of Jamal Khashoggi, and</w:t>
       </w:r>
       <w:r>
         <w:t xml:space="preserve"> most recently</w:t>
@@ -2456,12 +2441,10 @@
         <w:spacing w:line="360" w:lineRule="auto"/>
         <w:jc w:val="both"/>
       </w:pPr>
-      <w:proofErr w:type="spellStart"/>
       <w:r>
         <w:lastRenderedPageBreak/>
         <w:t>Botometer</w:t>
       </w:r>
-      <w:proofErr w:type="spellEnd"/>
     </w:p>
     <w:p>
       <w:pPr>
@@ -2469,32 +2452,11 @@
         <w:ind w:firstLine="720"/>
         <w:jc w:val="both"/>
       </w:pPr>
-      <w:proofErr w:type="spellStart"/>
-      <w:r>
-        <w:t>Botometer</w:t>
-      </w:r>
-      <w:proofErr w:type="spellEnd"/>
-      <w:r>
-        <w:t xml:space="preserve"> </w:t>
-      </w:r>
-      <w:r>
-        <w:t xml:space="preserve">is a joint project between Indiana University Network Science Institute (IUNI) and the </w:t>
-      </w:r>
-      <w:proofErr w:type="spellStart"/>
-      <w:r>
-        <w:t>Center</w:t>
-      </w:r>
-      <w:proofErr w:type="spellEnd"/>
-      <w:r>
-        <w:t xml:space="preserve"> for Complex Networks and Systems Research (</w:t>
-      </w:r>
-      <w:proofErr w:type="spellStart"/>
-      <w:r>
-        <w:t>CNeTS</w:t>
-      </w:r>
-      <w:proofErr w:type="spellEnd"/>
-      <w:r>
-        <w:t xml:space="preserve">). </w:t>
+      <w:r>
+        <w:t xml:space="preserve">Botometer </w:t>
+      </w:r>
+      <w:r>
+        <w:t xml:space="preserve">is a joint project between Indiana University Network Science Institute (IUNI) and the Center for Complex Networks and Systems Research (CNeTS). </w:t>
       </w:r>
       <w:r>
         <w:t>It employs a machine learning algorithm trained to classify an account as real or bot based on a labelled data set comprised of over 10 thousand. It uses the Twitter REST API to ga</w:t>
@@ -2503,15 +2465,7 @@
         <w:t xml:space="preserve">ther public data on an account and then </w:t>
       </w:r>
       <w:r>
-        <w:t xml:space="preserve">passed to the </w:t>
-      </w:r>
-      <w:proofErr w:type="spellStart"/>
-      <w:r>
-        <w:t>Botometer</w:t>
-      </w:r>
-      <w:proofErr w:type="spellEnd"/>
-      <w:r>
-        <w:t xml:space="preserve"> API which </w:t>
+        <w:t xml:space="preserve">passed to the Botometer API which </w:t>
       </w:r>
       <w:r>
         <w:t>“</w:t>
@@ -2618,15 +2572,7 @@
         <w:t>below. As you can see it rates my account with a bot score of 4.6/5 and a Complete Automation Probability (CAP) of 83% which is the probability that this account is fully automated. I set my Twitter account up</w:t>
       </w:r>
       <w:r>
-        <w:t xml:space="preserve"> a few years ago, followed some people, sent out one tweet and then completely ignored it so it is not surprising that </w:t>
-      </w:r>
-      <w:proofErr w:type="spellStart"/>
-      <w:r>
-        <w:t>Botometer’s</w:t>
-      </w:r>
-      <w:proofErr w:type="spellEnd"/>
-      <w:r>
-        <w:t xml:space="preserve"> models gave back these results even if they are wrong.</w:t>
+        <w:t xml:space="preserve"> a few years ago, followed some people, sent out one tweet and then completely ignored it so it is not surprising that Botometer’s models gave back these results even if they are wrong.</w:t>
       </w:r>
     </w:p>
     <w:p>
@@ -2700,6 +2646,7 @@
           <w:ilvl w:val="3"/>
           <w:numId w:val="23"/>
         </w:numPr>
+        <w:jc w:val="both"/>
       </w:pPr>
       <w:r>
         <w:t>Supervised Machine Learning Bot Detection Techniques to Identify Social Twitter Bots</w:t>
@@ -2711,11 +2658,9 @@
         <w:ind w:left="720"/>
         <w:jc w:val="both"/>
       </w:pPr>
-      <w:proofErr w:type="spellStart"/>
       <w:r>
         <w:t>sds</w:t>
       </w:r>
-      <w:proofErr w:type="spellEnd"/>
     </w:p>
     <w:p>
       <w:pPr>
@@ -2724,6 +2669,7 @@
           <w:ilvl w:val="3"/>
           <w:numId w:val="23"/>
         </w:numPr>
+        <w:jc w:val="both"/>
       </w:pPr>
       <w:r>
         <w:t>The Paradigm-Shift of Social Spambots: Evidence, Theories, and Tools for the Arms Race</w:t>
@@ -2735,11 +2681,9 @@
         <w:ind w:left="710"/>
         <w:jc w:val="both"/>
       </w:pPr>
-      <w:proofErr w:type="spellStart"/>
       <w:r>
         <w:t>asd</w:t>
       </w:r>
-      <w:proofErr w:type="spellEnd"/>
     </w:p>
     <w:p>
       <w:pPr>
@@ -2764,6 +2708,7 @@
       <w:pPr>
         <w:spacing w:line="360" w:lineRule="auto"/>
         <w:ind w:firstLine="710"/>
+        <w:jc w:val="both"/>
       </w:pPr>
       <w:r>
         <w:t>This section deals with all research into the various possible technologies that could be used in this project and their benefits and limitations.</w:t>
@@ -2780,6 +2725,7 @@
         </w:numPr>
         <w:spacing w:before="40" w:after="0" w:line="240" w:lineRule="auto"/>
         <w:contextualSpacing w:val="0"/>
+        <w:jc w:val="both"/>
         <w:outlineLvl w:val="2"/>
         <w:rPr>
           <w:rFonts w:asciiTheme="majorHAnsi" w:eastAsiaTheme="majorEastAsia" w:hAnsiTheme="majorHAnsi" w:cstheme="majorBidi"/>
@@ -2802,6 +2748,7 @@
         </w:numPr>
         <w:spacing w:before="40" w:after="0" w:line="240" w:lineRule="auto"/>
         <w:contextualSpacing w:val="0"/>
+        <w:jc w:val="both"/>
         <w:outlineLvl w:val="2"/>
         <w:rPr>
           <w:rFonts w:asciiTheme="majorHAnsi" w:eastAsiaTheme="majorEastAsia" w:hAnsiTheme="majorHAnsi" w:cstheme="majorBidi"/>
@@ -2824,6 +2771,7 @@
         </w:numPr>
         <w:spacing w:before="40" w:after="0" w:line="240" w:lineRule="auto"/>
         <w:contextualSpacing w:val="0"/>
+        <w:jc w:val="both"/>
         <w:outlineLvl w:val="2"/>
         <w:rPr>
           <w:rFonts w:asciiTheme="majorHAnsi" w:eastAsiaTheme="majorEastAsia" w:hAnsiTheme="majorHAnsi" w:cstheme="majorBidi"/>
@@ -2846,6 +2794,7 @@
         </w:numPr>
         <w:spacing w:before="40" w:after="0" w:line="240" w:lineRule="auto"/>
         <w:contextualSpacing w:val="0"/>
+        <w:jc w:val="both"/>
         <w:outlineLvl w:val="2"/>
         <w:rPr>
           <w:rFonts w:asciiTheme="majorHAnsi" w:eastAsiaTheme="majorEastAsia" w:hAnsiTheme="majorHAnsi" w:cstheme="majorBidi"/>
@@ -2868,6 +2817,7 @@
         </w:numPr>
         <w:spacing w:before="40" w:after="0" w:line="240" w:lineRule="auto"/>
         <w:contextualSpacing w:val="0"/>
+        <w:jc w:val="both"/>
         <w:outlineLvl w:val="2"/>
         <w:rPr>
           <w:rFonts w:asciiTheme="majorHAnsi" w:eastAsiaTheme="majorEastAsia" w:hAnsiTheme="majorHAnsi" w:cstheme="majorBidi"/>
@@ -2887,6 +2837,7 @@
           <w:numId w:val="40"/>
         </w:numPr>
         <w:spacing w:line="360" w:lineRule="auto"/>
+        <w:jc w:val="both"/>
       </w:pPr>
       <w:r>
         <w:t>Technologies for Data Mining &amp; Machine Learning Models</w:t>
@@ -2900,6 +2851,7 @@
           <w:numId w:val="40"/>
         </w:numPr>
         <w:spacing w:line="360" w:lineRule="auto"/>
+        <w:jc w:val="both"/>
       </w:pPr>
       <w:r>
         <w:t>R</w:t>
@@ -2909,23 +2861,10 @@
       <w:pPr>
         <w:spacing w:line="360" w:lineRule="auto"/>
         <w:ind w:firstLine="720"/>
-      </w:pPr>
-      <w:r>
-        <w:t xml:space="preserve">R, a GNU project, is a programming language and environment for statistical computing and graphics. It is a variation on the S language and can run code from other languages such as C, C++ and </w:t>
-      </w:r>
-      <w:proofErr w:type="spellStart"/>
-      <w:r>
-        <w:t>Foltran</w:t>
-      </w:r>
-      <w:proofErr w:type="spellEnd"/>
-      <w:r>
-        <w:t xml:space="preserve">. It has a wide and enthusiastic community worldwide ensuring there is plenty of support for beginners and its functionality </w:t>
-      </w:r>
-      <w:r>
-        <w:t>can</w:t>
-      </w:r>
-      <w:r>
-        <w:t xml:space="preserve"> be extended through numerous packages found online. </w:t>
+        <w:jc w:val="both"/>
+      </w:pPr>
+      <w:r>
+        <w:t xml:space="preserve">R, a GNU project, is a programming language and environment for statistical computing and graphics. It is a variation on the S language and can run code from other languages such as C, C++ and Foltran. It has a wide and enthusiastic community worldwide ensuring there is plenty of support for beginners and its functionality can be extended through numerous packages found online. </w:t>
       </w:r>
       <w:r>
         <w:t xml:space="preserve">It has a wide, coherent and well-developed suite of facilities for data handling, storage, data analysis and graphical displays. </w:t>
@@ -2935,6 +2874,7 @@
       <w:pPr>
         <w:spacing w:line="360" w:lineRule="auto"/>
         <w:ind w:firstLine="720"/>
+        <w:jc w:val="both"/>
       </w:pPr>
       <w:r>
         <w:t>Even with all this it does have its limitations such as memory management, R can consume all available memory, since some packages are created by normal users they might not always be up to industry standard</w:t>
@@ -2947,7 +2887,7 @@
       <w:pPr>
         <w:spacing w:line="360" w:lineRule="auto"/>
         <w:ind w:firstLine="720"/>
-        <w:jc w:val="center"/>
+        <w:jc w:val="both"/>
       </w:pPr>
       <w:r>
         <w:rPr>
@@ -3014,6 +2954,7 @@
           <w:numId w:val="40"/>
         </w:numPr>
         <w:spacing w:line="360" w:lineRule="auto"/>
+        <w:jc w:val="both"/>
       </w:pPr>
       <w:r>
         <w:lastRenderedPageBreak/>
@@ -3024,6 +2965,7 @@
       <w:pPr>
         <w:spacing w:line="360" w:lineRule="auto"/>
         <w:ind w:firstLine="720"/>
+        <w:jc w:val="both"/>
       </w:pPr>
       <w:r>
         <w:t>Python is an interpreted, high level programming language that places a lot of emphasis on code readability. It is Open Source, friendly and easy to learn with one of the largest communities in the programming world. It also has a wide variety of packages covering nearly any topic a user might need or need, entire frameworks that can be used to get a project up and running quickly and simply and is supported across multiple platforms and systems.</w:t>
@@ -3032,6 +2974,7 @@
     <w:p>
       <w:pPr>
         <w:spacing w:line="360" w:lineRule="auto"/>
+        <w:jc w:val="both"/>
       </w:pPr>
       <w:r>
         <w:tab/>
@@ -3047,7 +2990,7 @@
     <w:p>
       <w:pPr>
         <w:spacing w:line="360" w:lineRule="auto"/>
-        <w:jc w:val="center"/>
+        <w:jc w:val="both"/>
       </w:pPr>
       <w:r>
         <w:rPr>
@@ -3098,6 +3041,7 @@
           <w:numId w:val="40"/>
         </w:numPr>
         <w:spacing w:line="360" w:lineRule="auto"/>
+        <w:jc w:val="both"/>
       </w:pPr>
       <w:r>
         <w:t>PyCharm</w:t>
@@ -3107,6 +3051,7 @@
       <w:pPr>
         <w:spacing w:line="360" w:lineRule="auto"/>
         <w:ind w:firstLine="720"/>
+        <w:jc w:val="both"/>
       </w:pPr>
       <w:r>
         <w:t>PyCharm is a Python I</w:t>
@@ -3130,7 +3075,7 @@
     <w:p>
       <w:pPr>
         <w:spacing w:line="360" w:lineRule="auto"/>
-        <w:jc w:val="center"/>
+        <w:jc w:val="both"/>
       </w:pPr>
       <w:r>
         <w:rPr>
@@ -3177,6 +3122,7 @@
       <w:pPr>
         <w:spacing w:line="360" w:lineRule="auto"/>
         <w:ind w:firstLine="680"/>
+        <w:jc w:val="both"/>
       </w:pPr>
       <w:r>
         <w:t xml:space="preserve">Below are a few integral Python libraries for this project if </w:t>
@@ -3199,15 +3145,11 @@
           <w:numId w:val="40"/>
         </w:numPr>
         <w:spacing w:line="360" w:lineRule="auto"/>
-      </w:pPr>
-      <w:proofErr w:type="spellStart"/>
+        <w:jc w:val="both"/>
+      </w:pPr>
       <w:r>
         <w:lastRenderedPageBreak/>
-        <w:t>Scikit</w:t>
-      </w:r>
-      <w:proofErr w:type="spellEnd"/>
-      <w:r>
-        <w:t>-l</w:t>
+        <w:t>Scikit-l</w:t>
       </w:r>
       <w:r>
         <w:t>earn</w:t>
@@ -3217,17 +3159,10 @@
       <w:pPr>
         <w:spacing w:line="360" w:lineRule="auto"/>
         <w:ind w:firstLine="680"/>
-      </w:pPr>
-      <w:r>
-        <w:t xml:space="preserve">Easily the most important and fundamental library to this project, </w:t>
-      </w:r>
-      <w:proofErr w:type="spellStart"/>
-      <w:r>
-        <w:t>Scikit</w:t>
-      </w:r>
-      <w:proofErr w:type="spellEnd"/>
-      <w:r>
-        <w:t>-l</w:t>
+        <w:jc w:val="both"/>
+      </w:pPr>
+      <w:r>
+        <w:t>Easily the most important and fundamental library to this project, Scikit-l</w:t>
       </w:r>
       <w:r>
         <w:t>earn</w:t>
@@ -3249,7 +3184,7 @@
       <w:pPr>
         <w:spacing w:line="360" w:lineRule="auto"/>
         <w:ind w:firstLine="680"/>
-        <w:jc w:val="center"/>
+        <w:jc w:val="both"/>
       </w:pPr>
       <w:r>
         <w:rPr>
@@ -3300,6 +3235,7 @@
           <w:numId w:val="40"/>
         </w:numPr>
         <w:spacing w:line="360" w:lineRule="auto"/>
+        <w:jc w:val="both"/>
       </w:pPr>
       <w:r>
         <w:t>Pandas</w:t>
@@ -3309,31 +3245,16 @@
       <w:pPr>
         <w:spacing w:line="360" w:lineRule="auto"/>
         <w:ind w:firstLine="680"/>
-      </w:pPr>
-      <w:r>
-        <w:t xml:space="preserve">The Pandas library provides high-performance, </w:t>
-      </w:r>
-      <w:proofErr w:type="spellStart"/>
-      <w:r>
-        <w:t>accesible</w:t>
-      </w:r>
-      <w:proofErr w:type="spellEnd"/>
-      <w:r>
-        <w:t xml:space="preserve"> data structures, such as Series and Data Frames, and data analysis tools. Data Frames are two-dimensional arrays while Series are only </w:t>
-      </w:r>
-      <w:proofErr w:type="gramStart"/>
-      <w:r>
-        <w:t>one-dimensional</w:t>
-      </w:r>
-      <w:proofErr w:type="gramEnd"/>
-      <w:r>
-        <w:t xml:space="preserve"> and both offer huge array of features across them such as easily sorting them, iterating through them, searching across them for a count of specific entries or gaining stats on each column like mean or mode.</w:t>
-      </w:r>
-    </w:p>
-    <w:p>
-      <w:pPr>
-        <w:spacing w:line="360" w:lineRule="auto"/>
-        <w:jc w:val="center"/>
+        <w:jc w:val="both"/>
+      </w:pPr>
+      <w:r>
+        <w:t>The Pandas library provides high-performance, accesible data structures, such as Series and Data Frames, and data analysis tools. Data Frames are two-dimensional arrays while Series are only one-dimensional and both offer huge array of features across them such as easily sorting them, iterating through them, searching across them for a count of specific entries or gaining stats on each column like mean or mode.</w:t>
+      </w:r>
+    </w:p>
+    <w:p>
+      <w:pPr>
+        <w:spacing w:line="360" w:lineRule="auto"/>
+        <w:jc w:val="both"/>
       </w:pPr>
       <w:r>
         <w:rPr>
@@ -3384,6 +3305,7 @@
           <w:numId w:val="40"/>
         </w:numPr>
         <w:spacing w:line="360" w:lineRule="auto"/>
+        <w:jc w:val="both"/>
       </w:pPr>
       <w:r>
         <w:t>NumP</w:t>
@@ -3396,20 +3318,13 @@
       <w:pPr>
         <w:spacing w:line="360" w:lineRule="auto"/>
         <w:ind w:firstLine="680"/>
+        <w:jc w:val="both"/>
       </w:pPr>
       <w:r>
         <w:t xml:space="preserve">The NumPy library </w:t>
       </w:r>
       <w:r>
-        <w:t xml:space="preserve">offers numerous features for scientific computation and works well with the </w:t>
-      </w:r>
-      <w:proofErr w:type="spellStart"/>
-      <w:r>
-        <w:t>Scikit</w:t>
-      </w:r>
-      <w:proofErr w:type="spellEnd"/>
-      <w:r>
-        <w:t xml:space="preserve">-learn library. It offers a powerful N-dimensional array object which can be used as an efficient container of generic data, </w:t>
+        <w:t xml:space="preserve">offers numerous features for scientific computation and works well with the Scikit-learn library. It offers a powerful N-dimensional array object which can be used as an efficient container of generic data, </w:t>
       </w:r>
       <w:r>
         <w:t>as well as a number of sophisticated functions and tools.</w:t>
@@ -3422,7 +3337,7 @@
       <w:pPr>
         <w:spacing w:line="360" w:lineRule="auto"/>
         <w:ind w:firstLine="680"/>
-        <w:jc w:val="center"/>
+        <w:jc w:val="both"/>
       </w:pPr>
       <w:r>
         <w:rPr>
@@ -3473,6 +3388,7 @@
           <w:numId w:val="40"/>
         </w:numPr>
         <w:spacing w:line="360" w:lineRule="auto"/>
+        <w:jc w:val="both"/>
       </w:pPr>
       <w:r>
         <w:lastRenderedPageBreak/>
@@ -3487,6 +3403,7 @@
           <w:numId w:val="40"/>
         </w:numPr>
         <w:spacing w:line="360" w:lineRule="auto"/>
+        <w:jc w:val="both"/>
       </w:pPr>
       <w:r>
         <w:t>Flask</w:t>
@@ -3496,15 +3413,10 @@
       <w:pPr>
         <w:spacing w:line="360" w:lineRule="auto"/>
         <w:ind w:firstLine="720"/>
-      </w:pPr>
-      <w:r>
-        <w:t xml:space="preserve">Flask is a web micro-framework </w:t>
-      </w:r>
-      <w:r>
-        <w:t xml:space="preserve">for </w:t>
-      </w:r>
-      <w:r>
-        <w:t>Python that provides users with a simple and effective core of tools, libraries and technologies to build a web application while also allowing it to be easily extended. This has its benefits, as it is light and little need to keep an eye out for security bugs, but also has its limitations as the user will still have to do a lot of work themselves or increase the list of dependencies within the project.</w:t>
+        <w:jc w:val="both"/>
+      </w:pPr>
+      <w:r>
+        <w:t>Flask is a web micro-framework for Python that provides users with a simple and effective core of tools, libraries and technologies to build a web application while also allowing it to be easily extended. This has its benefits, as it is light and little need to keep an eye out for security bugs, but also has its limitations as the user will still have to do a lot of work themselves or increase the list of dependencies within the project.</w:t>
       </w:r>
     </w:p>
     <w:p>
@@ -3515,6 +3427,7 @@
           <w:numId w:val="40"/>
         </w:numPr>
         <w:spacing w:line="360" w:lineRule="auto"/>
+        <w:jc w:val="both"/>
       </w:pPr>
       <w:r>
         <w:t>Django</w:t>
@@ -3524,6 +3437,7 @@
       <w:pPr>
         <w:spacing w:line="360" w:lineRule="auto"/>
         <w:ind w:firstLine="720"/>
+        <w:jc w:val="both"/>
       </w:pPr>
       <w:r>
         <w:t>Django is a full web framework for Python that enables rapid deployment and elegant, practical design. It was built by skilful developers that abstracted much of the work required to get a web application of the ground such as managing views and templates, URL endpoints</w:t>
@@ -3540,6 +3454,7 @@
           <w:numId w:val="40"/>
         </w:numPr>
         <w:spacing w:line="360" w:lineRule="auto"/>
+        <w:jc w:val="both"/>
       </w:pPr>
       <w:r>
         <w:t xml:space="preserve">Python to Twitter </w:t>
@@ -3549,39 +3464,10 @@
       <w:pPr>
         <w:spacing w:line="360" w:lineRule="auto"/>
         <w:ind w:firstLine="720"/>
-      </w:pPr>
-      <w:r>
-        <w:t xml:space="preserve">There are numerous Python libraries or wrappers that can connect to and gather data from the Twitter API such as </w:t>
-      </w:r>
-      <w:proofErr w:type="spellStart"/>
-      <w:r>
-        <w:t>Tweepy</w:t>
-      </w:r>
-      <w:proofErr w:type="spellEnd"/>
-      <w:r>
-        <w:t xml:space="preserve">, </w:t>
-      </w:r>
-      <w:proofErr w:type="spellStart"/>
-      <w:r>
-        <w:t>Twython</w:t>
-      </w:r>
-      <w:proofErr w:type="spellEnd"/>
-      <w:r>
-        <w:t xml:space="preserve"> or</w:t>
-      </w:r>
-      <w:r>
-        <w:t xml:space="preserve"> Python Twitter</w:t>
-      </w:r>
-      <w:r>
-        <w:t xml:space="preserve">. As </w:t>
-      </w:r>
-      <w:proofErr w:type="spellStart"/>
-      <w:r>
-        <w:t>Tweepy</w:t>
-      </w:r>
-      <w:proofErr w:type="spellEnd"/>
-      <w:r>
-        <w:t xml:space="preserve"> provides some great documentation and examples and is brilliantly supported I will be starting with that library. As long as it does everything I need of it I will not need to use any of the other libraries.</w:t>
+        <w:jc w:val="both"/>
+      </w:pPr>
+      <w:r>
+        <w:t>There are numerous Python libraries or wrappers that can connect to and gather data from the Twitter API such as Tweepy, Twython or Python Twitter. As Tweepy provides some great documentation and examples and is brilliantly supported I will be starting with that library. As long as it does everything I need of it I will not need to use any of the other libraries.</w:t>
       </w:r>
     </w:p>
     <w:p>
@@ -3591,18 +3477,17 @@
           <w:ilvl w:val="2"/>
           <w:numId w:val="40"/>
         </w:numPr>
-      </w:pPr>
-      <w:r>
-        <w:t xml:space="preserve">Technologies for Web </w:t>
-      </w:r>
-      <w:r>
-        <w:t>Server</w:t>
+        <w:jc w:val="both"/>
+      </w:pPr>
+      <w:r>
+        <w:t>Technologies for Web Server</w:t>
       </w:r>
     </w:p>
     <w:p>
       <w:pPr>
         <w:spacing w:line="360" w:lineRule="auto"/>
         <w:ind w:firstLine="720"/>
+        <w:jc w:val="both"/>
       </w:pPr>
       <w:r>
         <w:t>As Django and Flask web hosting only</w:t>
@@ -3625,6 +3510,7 @@
           <w:numId w:val="40"/>
         </w:numPr>
         <w:spacing w:line="360" w:lineRule="auto"/>
+        <w:jc w:val="both"/>
       </w:pPr>
       <w:r>
         <w:t>Apache</w:t>
@@ -3637,6 +3523,7 @@
       <w:pPr>
         <w:spacing w:line="360" w:lineRule="auto"/>
         <w:ind w:firstLine="720"/>
+        <w:jc w:val="both"/>
       </w:pPr>
       <w:r>
         <w:t xml:space="preserve">Apache HTTP Server is a free and open-source HTTP server built to operate on numerous different operating systems such as UNIX or Windows. </w:t>
@@ -3672,6 +3559,7 @@
           <w:numId w:val="40"/>
         </w:numPr>
         <w:spacing w:line="360" w:lineRule="auto"/>
+        <w:jc w:val="both"/>
       </w:pPr>
       <w:r>
         <w:lastRenderedPageBreak/>
@@ -3682,6 +3570,7 @@
       <w:pPr>
         <w:spacing w:line="360" w:lineRule="auto"/>
         <w:ind w:firstLine="720"/>
+        <w:jc w:val="both"/>
       </w:pPr>
       <w:r>
         <w:t>Heroku is a cloud platform as a service (PaaS) that allows users to deploy applications onto its servers and supports several programming languages including Python. It “</w:t>
@@ -3707,6 +3596,7 @@
           <w:numId w:val="40"/>
         </w:numPr>
         <w:spacing w:line="360" w:lineRule="auto"/>
+        <w:jc w:val="both"/>
       </w:pPr>
       <w:r>
         <w:t>Amazon</w:t>
@@ -3719,6 +3609,7 @@
       <w:pPr>
         <w:spacing w:line="360" w:lineRule="auto"/>
         <w:ind w:firstLine="720"/>
+        <w:jc w:val="both"/>
       </w:pPr>
       <w:r>
         <w:t xml:space="preserve">Amazon Web Services (AWS) provides on-demand cloud computing platforms to users on a paid subscription basis. This means that for many users it eliminates capacity constraints while mitigating the costs involved as well as adding in global reach and scalability. </w:t>
@@ -3726,8 +3617,6 @@
       <w:r>
         <w:t>It is a high-tier grade service, but you are also paying for it unlike many others. It does offer a first-year free tier of all its services for first time customers and for students and educators there is an AWS Educate account that gives credits enabling hands on experience with their services.</w:t>
       </w:r>
-      <w:bookmarkStart w:id="5" w:name="_GoBack"/>
-      <w:bookmarkEnd w:id="5"/>
     </w:p>
     <w:p>
       <w:pPr>
@@ -3737,6 +3626,7 @@
           <w:numId w:val="40"/>
         </w:numPr>
         <w:spacing w:line="360" w:lineRule="auto"/>
+        <w:jc w:val="both"/>
         <w:rPr>
           <w:lang w:val="en-IE"/>
         </w:rPr>
@@ -3756,6 +3646,7 @@
           <w:numId w:val="40"/>
         </w:numPr>
         <w:spacing w:line="360" w:lineRule="auto"/>
+        <w:jc w:val="both"/>
       </w:pPr>
       <w:r>
         <w:t>Git</w:t>
@@ -3765,20 +3656,13 @@
       <w:pPr>
         <w:spacing w:line="360" w:lineRule="auto"/>
         <w:ind w:firstLine="720"/>
+        <w:jc w:val="both"/>
       </w:pPr>
       <w:r>
         <w:t>Git is an open source distributed version control system that I am already quiet familiar with from use in previous college years. It is free and easy to use and learn and can be run from</w:t>
       </w:r>
       <w:r>
-        <w:t xml:space="preserve"> the Git Bash client or from its integration in PyCharm, making it even easier to use and track changes in the process. Using either of these ways, it is simple to connect to </w:t>
-      </w:r>
-      <w:proofErr w:type="spellStart"/>
-      <w:r>
-        <w:t>Github</w:t>
-      </w:r>
-      <w:proofErr w:type="spellEnd"/>
-      <w:r>
-        <w:t>, a web-based hosting service for Git repositories and ensure that a project is backed up with required access given to specific team members</w:t>
+        <w:t xml:space="preserve"> the Git Bash client or from its integration in PyCharm, making it even easier to use and track changes in the process. Using either of these ways, it is simple to connect to Github, a web-based hosting service for Git repositories and ensure that a project is backed up with required access given to specific team members</w:t>
       </w:r>
       <w:r>
         <w:t xml:space="preserve"> as well as giving public access to view the project and its code base</w:t>
@@ -3801,6 +3685,7 @@
           <w:numId w:val="40"/>
         </w:numPr>
         <w:spacing w:line="360" w:lineRule="auto"/>
+        <w:jc w:val="both"/>
       </w:pPr>
       <w:r>
         <w:t>Mercurial</w:t>
@@ -3810,16 +3695,17 @@
       <w:pPr>
         <w:spacing w:line="360" w:lineRule="auto"/>
         <w:ind w:firstLine="510"/>
+        <w:jc w:val="both"/>
       </w:pPr>
       <w:r>
         <w:t xml:space="preserve">Mercurial is a free, distributed source control management tool that prides itself on how fast and powerful it is, it claims it can handle any project no matter the size or type. It is easy to learn and offers an instinctive interface. It is platform independent and extensible. </w:t>
       </w:r>
       <w:r>
-        <w:t xml:space="preserve">For Mercurial, “history is permanent and </w:t>
+        <w:t xml:space="preserve">For Mercurial, “history is permanent and sacred.” It </w:t>
       </w:r>
       <w:r>
         <w:lastRenderedPageBreak/>
-        <w:t>sacred.” It only allows the rollback of the last pull or commit although there are extensions if more is needed.</w:t>
+        <w:t>only allows the rollback of the last pull or commit although there are extensions if more is needed.</w:t>
       </w:r>
       <w:r>
         <w:t xml:space="preserve"> </w:t>
@@ -3836,6 +3722,7 @@
           <w:numId w:val="40"/>
         </w:numPr>
         <w:spacing w:line="360" w:lineRule="auto"/>
+        <w:jc w:val="both"/>
       </w:pPr>
       <w:r>
         <w:t>Technologies for Data Storage</w:t>
@@ -3849,6 +3736,7 @@
           <w:numId w:val="40"/>
         </w:numPr>
         <w:spacing w:line="360" w:lineRule="auto"/>
+        <w:jc w:val="both"/>
       </w:pPr>
       <w:r>
         <w:t>MySQL</w:t>
@@ -3858,6 +3746,7 @@
       <w:pPr>
         <w:spacing w:line="360" w:lineRule="auto"/>
         <w:ind w:firstLine="510"/>
+        <w:jc w:val="both"/>
       </w:pPr>
       <w:r>
         <w:t>MySQL is an open source relational database management system and one of the most popular systems in the world</w:t>
@@ -3879,6 +3768,7 @@
       <w:pPr>
         <w:spacing w:line="360" w:lineRule="auto"/>
         <w:ind w:firstLine="510"/>
+        <w:jc w:val="both"/>
       </w:pPr>
       <w:r>
         <w:t xml:space="preserve">Due to its acquisition by Oracle though there have been some negatives: It is no longer completely open-source as some modules for it are now closed-source and it is no longer community driven. </w:t>
@@ -3892,6 +3782,7 @@
           <w:numId w:val="40"/>
         </w:numPr>
         <w:spacing w:line="360" w:lineRule="auto"/>
+        <w:jc w:val="both"/>
       </w:pPr>
       <w:r>
         <w:t>PostgreSQL</w:t>
@@ -3901,6 +3792,7 @@
       <w:pPr>
         <w:spacing w:line="360" w:lineRule="auto"/>
         <w:ind w:firstLine="510"/>
+        <w:jc w:val="both"/>
       </w:pPr>
       <w:r>
         <w:t xml:space="preserve">PostgreSQL is </w:t>
@@ -3912,19 +3804,14 @@
         <w:t xml:space="preserve">open source </w:t>
       </w:r>
       <w:r>
-        <w:t>object-</w:t>
-      </w:r>
-      <w:r>
-        <w:t>relational database management system</w:t>
-      </w:r>
-      <w:r>
-        <w:t xml:space="preserve"> with a big emphasis on extensibility and creating features which safely store and scale the most complicated data workloads. It essentially is a combination of relational and NoSQL databases, giving the best of both worlds through its extensions. It is highly scalable and supports JSON</w:t>
+        <w:t>object-relational database management system with a big emphasis on extensibility and creating features which safely store and scale the most complicated data workloads. It essentially is a combination of relational and NoSQL databases, giving the best of both worlds through its extensions. It is highly scalable and supports JSON</w:t>
       </w:r>
     </w:p>
     <w:p>
       <w:pPr>
         <w:spacing w:line="360" w:lineRule="auto"/>
         <w:ind w:firstLine="510"/>
+        <w:jc w:val="both"/>
       </w:pPr>
       <w:r>
         <w:t xml:space="preserve">Even with this it has some drawbacks: It’s documentation has been known to be spotty and its configuration can be confusing to an inexperienced eye. </w:t>
@@ -3938,6 +3825,7 @@
           <w:numId w:val="40"/>
         </w:numPr>
         <w:spacing w:line="360" w:lineRule="auto"/>
+        <w:jc w:val="both"/>
       </w:pPr>
       <w:r>
         <w:t>MongoDB</w:t>
@@ -3946,6 +3834,7 @@
     <w:p>
       <w:pPr>
         <w:spacing w:line="360" w:lineRule="auto"/>
+        <w:jc w:val="both"/>
       </w:pPr>
       <w:r>
         <w:t xml:space="preserve"> </w:t>
@@ -3965,7 +3854,7 @@
         <w:spacing w:line="360" w:lineRule="auto"/>
         <w:jc w:val="both"/>
       </w:pPr>
-      <w:bookmarkStart w:id="6" w:name="_Toc529872311"/>
+      <w:bookmarkStart w:id="5" w:name="_Toc529872311"/>
       <w:r>
         <w:t xml:space="preserve">Other Relevant </w:t>
       </w:r>
@@ -3975,7 +3864,7 @@
       <w:r>
         <w:t xml:space="preserve"> Done</w:t>
       </w:r>
-      <w:bookmarkEnd w:id="6"/>
+      <w:bookmarkEnd w:id="5"/>
     </w:p>
     <w:p>
       <w:pPr>
@@ -3984,15 +3873,7 @@
         <w:jc w:val="both"/>
       </w:pPr>
       <w:r>
-        <w:t xml:space="preserve">Approaches, </w:t>
-      </w:r>
-      <w:proofErr w:type="spellStart"/>
-      <w:r>
-        <w:t>Methodolgies</w:t>
-      </w:r>
-      <w:proofErr w:type="spellEnd"/>
-      <w:r>
-        <w:t xml:space="preserve"> and Technical architectures </w:t>
+        <w:t xml:space="preserve">Approaches, Methodolgies and Technical architectures </w:t>
       </w:r>
       <w:r>
         <w:t>dealt with in their own section.</w:t>
@@ -4084,8 +3965,9 @@
           <w:numId w:val="31"/>
         </w:numPr>
         <w:spacing w:line="360" w:lineRule="auto"/>
-      </w:pPr>
-      <w:bookmarkStart w:id="7" w:name="_Toc529872312"/>
+        <w:jc w:val="both"/>
+      </w:pPr>
+      <w:bookmarkStart w:id="6" w:name="_Toc529872312"/>
       <w:r>
         <w:t xml:space="preserve">Resultant Findings </w:t>
       </w:r>
@@ -4095,17 +3977,16 @@
       <w:r>
         <w:t xml:space="preserve"> Requirements</w:t>
       </w:r>
-      <w:bookmarkEnd w:id="7"/>
-    </w:p>
-    <w:p>
-      <w:pPr>
-        <w:spacing w:line="360" w:lineRule="auto"/>
-      </w:pPr>
-      <w:r>
-        <w:t>Chosen techs</w:t>
-      </w:r>
-      <w:r>
-        <w:t xml:space="preserve">. </w:t>
+      <w:bookmarkEnd w:id="6"/>
+    </w:p>
+    <w:p>
+      <w:pPr>
+        <w:spacing w:line="360" w:lineRule="auto"/>
+        <w:ind w:firstLine="710"/>
+        <w:jc w:val="both"/>
+      </w:pPr>
+      <w:r>
+        <w:t>This section will deal with what technologies I have chosen to use in my project and why, what data sets I will be using to create my machine-learning models and any challenges I foresee leading from research into development.</w:t>
       </w:r>
     </w:p>
     <w:p>
@@ -4116,6 +3997,7 @@
           <w:numId w:val="30"/>
         </w:numPr>
         <w:spacing w:line="360" w:lineRule="auto"/>
+        <w:jc w:val="both"/>
       </w:pPr>
       <w:r>
         <w:t>Chosen Technologies</w:t>
@@ -4124,7 +4006,49 @@
     <w:p>
       <w:pPr>
         <w:spacing w:line="360" w:lineRule="auto"/>
-      </w:pPr>
+        <w:ind w:firstLine="720"/>
+        <w:jc w:val="both"/>
+      </w:pPr>
+      <w:r>
+        <w:t xml:space="preserve">I will be using Python over R for this project as it is a language I am familiar with and like and it is highly extensible with a wide variety of libraries supporting every aspect of what is need in this project. I will be using the PyCharm Professional IDE with integrated Git support connecting to a Github repository as this IDE provides such a wide variety of features and Git is just so easy to use and widely recognised. </w:t>
+      </w:r>
+    </w:p>
+    <w:p>
+      <w:pPr>
+        <w:spacing w:line="360" w:lineRule="auto"/>
+        <w:ind w:firstLine="720"/>
+        <w:jc w:val="both"/>
+      </w:pPr>
+      <w:r>
+        <w:t xml:space="preserve">Django will be the framework of choice as it just provides more structure out of the box then Flask does. Amazon Web Services will be used for hosting the production </w:t>
+      </w:r>
+      <w:r>
+        <w:t>server as the first-year free t</w:t>
+      </w:r>
+      <w:r>
+        <w:t>i</w:t>
+      </w:r>
+      <w:r>
+        <w:t>e</w:t>
+      </w:r>
+      <w:r>
+        <w:t>r completely nullifies the costs</w:t>
+      </w:r>
+      <w:r>
+        <w:t xml:space="preserve"> and offers a great range of services,</w:t>
+      </w:r>
+      <w:r>
+        <w:t xml:space="preserve"> although if I was to extend this project beyond final year I would consider starting </w:t>
+      </w:r>
+      <w:r>
+        <w:t>instead with or switching too</w:t>
+      </w:r>
+      <w:r>
+        <w:t xml:space="preserve"> Apache </w:t>
+      </w:r>
+      <w:r>
+        <w:t>HTTP Server. For data storage I will be using PostgreSQL as it combines the best of both a relational and NoSQL databases.</w:t>
+      </w:r>
     </w:p>
     <w:p>
       <w:pPr>
@@ -4134,6 +4058,7 @@
           <w:numId w:val="30"/>
         </w:numPr>
         <w:spacing w:line="360" w:lineRule="auto"/>
+        <w:jc w:val="both"/>
       </w:pPr>
       <w:r>
         <w:t>Chosen Data Sets</w:t>
@@ -4142,7 +4067,48 @@
     <w:p>
       <w:pPr>
         <w:spacing w:line="360" w:lineRule="auto"/>
-      </w:pPr>
+        <w:ind w:firstLine="720"/>
+        <w:jc w:val="both"/>
+      </w:pPr>
+      <w:r>
+        <w:t xml:space="preserve">For the data that my machine-learning models will use, I have selected cresci-2017 dataset. This dataset has been used in academic studies in the field </w:t>
+      </w:r>
+      <w:r>
+        <w:t xml:space="preserve">of Twitter bot detection, is part of the datasets used by the Botometer application </w:t>
+      </w:r>
+      <w:r>
+        <w:t xml:space="preserve">and covers an excellent range of different accounts. </w:t>
+      </w:r>
+    </w:p>
+    <w:p>
+      <w:pPr>
+        <w:spacing w:line="360" w:lineRule="auto"/>
+        <w:ind w:firstLine="720"/>
+        <w:jc w:val="both"/>
+      </w:pPr>
+      <w:r>
+        <w:lastRenderedPageBreak/>
+        <w:t xml:space="preserve">It is split further into several smaller datasets. First there is a dataset of genuine account, then there </w:t>
+      </w:r>
+      <w:r>
+        <w:t>are three</w:t>
+      </w:r>
+      <w:r>
+        <w:t xml:space="preserve"> groups of traditional spambots, </w:t>
+      </w:r>
+      <w:r>
+        <w:t xml:space="preserve">the first group are general spambots without any focus, second group are spambots attempting to promote a web URL to try and get users to click it and lastly a group of spambots attempting to push job offers on users as well as getting them to click a specific URL. </w:t>
+      </w:r>
+    </w:p>
+    <w:p>
+      <w:pPr>
+        <w:spacing w:line="360" w:lineRule="auto"/>
+        <w:ind w:firstLine="720"/>
+        <w:jc w:val="both"/>
+      </w:pPr>
+      <w:r>
+        <w:t>Next is a group of fake follower bots which exist purely to make a user appear more popular or influential on the platform. Lastly are three groups of social spambots, the first group are spambots that retweeted a specific political candidate in Italy, second one group spambots attempting users to download a specific mobile application and lastly a group of spambots trying to sell products on Amazon.com.</w:t>
+      </w:r>
     </w:p>
     <w:p>
       <w:pPr>
@@ -4152,9 +4118,326 @@
           <w:numId w:val="30"/>
         </w:numPr>
         <w:spacing w:line="360" w:lineRule="auto"/>
+        <w:jc w:val="both"/>
       </w:pPr>
       <w:r>
         <w:t xml:space="preserve">Challenges </w:t>
+      </w:r>
+    </w:p>
+    <w:p>
+      <w:pPr>
+        <w:pStyle w:val="ListParagraph"/>
+        <w:keepNext/>
+        <w:keepLines/>
+        <w:numPr>
+          <w:ilvl w:val="1"/>
+          <w:numId w:val="1"/>
+        </w:numPr>
+        <w:spacing w:before="40" w:after="0" w:line="240" w:lineRule="auto"/>
+        <w:contextualSpacing w:val="0"/>
+        <w:outlineLvl w:val="3"/>
+        <w:rPr>
+          <w:rFonts w:asciiTheme="majorHAnsi" w:eastAsiaTheme="majorEastAsia" w:hAnsiTheme="majorHAnsi" w:cstheme="majorBidi"/>
+          <w:i/>
+          <w:iCs/>
+          <w:vanish/>
+          <w:color w:val="365F91" w:themeColor="accent1" w:themeShade="BF"/>
+          <w:sz w:val="24"/>
+          <w:szCs w:val="24"/>
+          <w:lang w:val="en-GB"/>
+        </w:rPr>
+      </w:pPr>
+    </w:p>
+    <w:p>
+      <w:pPr>
+        <w:pStyle w:val="ListParagraph"/>
+        <w:keepNext/>
+        <w:keepLines/>
+        <w:numPr>
+          <w:ilvl w:val="1"/>
+          <w:numId w:val="1"/>
+        </w:numPr>
+        <w:spacing w:before="40" w:after="0" w:line="240" w:lineRule="auto"/>
+        <w:contextualSpacing w:val="0"/>
+        <w:outlineLvl w:val="3"/>
+        <w:rPr>
+          <w:rFonts w:asciiTheme="majorHAnsi" w:eastAsiaTheme="majorEastAsia" w:hAnsiTheme="majorHAnsi" w:cstheme="majorBidi"/>
+          <w:i/>
+          <w:iCs/>
+          <w:vanish/>
+          <w:color w:val="365F91" w:themeColor="accent1" w:themeShade="BF"/>
+          <w:sz w:val="24"/>
+          <w:szCs w:val="24"/>
+          <w:lang w:val="en-GB"/>
+        </w:rPr>
+      </w:pPr>
+    </w:p>
+    <w:p>
+      <w:pPr>
+        <w:pStyle w:val="ListParagraph"/>
+        <w:keepNext/>
+        <w:keepLines/>
+        <w:numPr>
+          <w:ilvl w:val="1"/>
+          <w:numId w:val="1"/>
+        </w:numPr>
+        <w:spacing w:before="40" w:after="0" w:line="240" w:lineRule="auto"/>
+        <w:contextualSpacing w:val="0"/>
+        <w:outlineLvl w:val="3"/>
+        <w:rPr>
+          <w:rFonts w:asciiTheme="majorHAnsi" w:eastAsiaTheme="majorEastAsia" w:hAnsiTheme="majorHAnsi" w:cstheme="majorBidi"/>
+          <w:i/>
+          <w:iCs/>
+          <w:vanish/>
+          <w:color w:val="365F91" w:themeColor="accent1" w:themeShade="BF"/>
+          <w:sz w:val="24"/>
+          <w:szCs w:val="24"/>
+          <w:lang w:val="en-GB"/>
+        </w:rPr>
+      </w:pPr>
+    </w:p>
+    <w:p>
+      <w:pPr>
+        <w:pStyle w:val="ListParagraph"/>
+        <w:keepNext/>
+        <w:keepLines/>
+        <w:numPr>
+          <w:ilvl w:val="1"/>
+          <w:numId w:val="1"/>
+        </w:numPr>
+        <w:spacing w:before="40" w:after="0" w:line="240" w:lineRule="auto"/>
+        <w:contextualSpacing w:val="0"/>
+        <w:outlineLvl w:val="3"/>
+        <w:rPr>
+          <w:rFonts w:asciiTheme="majorHAnsi" w:eastAsiaTheme="majorEastAsia" w:hAnsiTheme="majorHAnsi" w:cstheme="majorBidi"/>
+          <w:i/>
+          <w:iCs/>
+          <w:vanish/>
+          <w:color w:val="365F91" w:themeColor="accent1" w:themeShade="BF"/>
+          <w:sz w:val="24"/>
+          <w:szCs w:val="24"/>
+          <w:lang w:val="en-GB"/>
+        </w:rPr>
+      </w:pPr>
+    </w:p>
+    <w:p>
+      <w:pPr>
+        <w:pStyle w:val="ListParagraph"/>
+        <w:keepNext/>
+        <w:keepLines/>
+        <w:numPr>
+          <w:ilvl w:val="2"/>
+          <w:numId w:val="1"/>
+        </w:numPr>
+        <w:spacing w:before="40" w:after="0" w:line="240" w:lineRule="auto"/>
+        <w:contextualSpacing w:val="0"/>
+        <w:outlineLvl w:val="3"/>
+        <w:rPr>
+          <w:rFonts w:asciiTheme="majorHAnsi" w:eastAsiaTheme="majorEastAsia" w:hAnsiTheme="majorHAnsi" w:cstheme="majorBidi"/>
+          <w:i/>
+          <w:iCs/>
+          <w:vanish/>
+          <w:color w:val="365F91" w:themeColor="accent1" w:themeShade="BF"/>
+          <w:sz w:val="24"/>
+          <w:szCs w:val="24"/>
+          <w:lang w:val="en-GB"/>
+        </w:rPr>
+      </w:pPr>
+    </w:p>
+    <w:p>
+      <w:pPr>
+        <w:pStyle w:val="ListParagraph"/>
+        <w:keepNext/>
+        <w:keepLines/>
+        <w:numPr>
+          <w:ilvl w:val="2"/>
+          <w:numId w:val="1"/>
+        </w:numPr>
+        <w:spacing w:before="40" w:after="0" w:line="240" w:lineRule="auto"/>
+        <w:contextualSpacing w:val="0"/>
+        <w:outlineLvl w:val="3"/>
+        <w:rPr>
+          <w:rFonts w:asciiTheme="majorHAnsi" w:eastAsiaTheme="majorEastAsia" w:hAnsiTheme="majorHAnsi" w:cstheme="majorBidi"/>
+          <w:i/>
+          <w:iCs/>
+          <w:vanish/>
+          <w:color w:val="365F91" w:themeColor="accent1" w:themeShade="BF"/>
+          <w:sz w:val="24"/>
+          <w:szCs w:val="24"/>
+          <w:lang w:val="en-GB"/>
+        </w:rPr>
+      </w:pPr>
+    </w:p>
+    <w:p>
+      <w:pPr>
+        <w:pStyle w:val="ListParagraph"/>
+        <w:keepNext/>
+        <w:keepLines/>
+        <w:numPr>
+          <w:ilvl w:val="2"/>
+          <w:numId w:val="1"/>
+        </w:numPr>
+        <w:spacing w:before="40" w:after="0" w:line="240" w:lineRule="auto"/>
+        <w:contextualSpacing w:val="0"/>
+        <w:outlineLvl w:val="3"/>
+        <w:rPr>
+          <w:rFonts w:asciiTheme="majorHAnsi" w:eastAsiaTheme="majorEastAsia" w:hAnsiTheme="majorHAnsi" w:cstheme="majorBidi"/>
+          <w:i/>
+          <w:iCs/>
+          <w:vanish/>
+          <w:color w:val="365F91" w:themeColor="accent1" w:themeShade="BF"/>
+          <w:sz w:val="24"/>
+          <w:szCs w:val="24"/>
+          <w:lang w:val="en-GB"/>
+        </w:rPr>
+      </w:pPr>
+    </w:p>
+    <w:p>
+      <w:pPr>
+        <w:pStyle w:val="Heading4"/>
+        <w:numPr>
+          <w:ilvl w:val="3"/>
+          <w:numId w:val="1"/>
+        </w:numPr>
+      </w:pPr>
+      <w:r>
+        <w:t>T</w:t>
+      </w:r>
+      <w:r>
+        <w:t>ime</w:t>
+      </w:r>
+    </w:p>
+    <w:p>
+      <w:pPr>
+        <w:spacing w:line="360" w:lineRule="auto"/>
+        <w:ind w:firstLine="720"/>
+      </w:pPr>
+      <w:r>
+        <w:t>Time management for this entire project will be a major challenge as I will also be juggling my modules, their workloads and exams. While I have pla</w:t>
+      </w:r>
+      <w:r>
+        <w:t>nned everything out using a Gant</w:t>
+      </w:r>
+      <w:r>
+        <w:t>t chart, unexpected situations can arise within college and in my outside life which can throw work timelines off.</w:t>
+      </w:r>
+    </w:p>
+    <w:p>
+      <w:pPr>
+        <w:pStyle w:val="Heading4"/>
+        <w:numPr>
+          <w:ilvl w:val="3"/>
+          <w:numId w:val="1"/>
+        </w:numPr>
+        <w:spacing w:line="360" w:lineRule="auto"/>
+      </w:pPr>
+      <w:r>
+        <w:t>Storing the Data</w:t>
+      </w:r>
+    </w:p>
+    <w:p>
+      <w:pPr>
+        <w:spacing w:line="360" w:lineRule="auto"/>
+        <w:ind w:firstLine="720"/>
+      </w:pPr>
+      <w:r>
+        <w:t>The data</w:t>
+      </w:r>
+      <w:r>
+        <w:t xml:space="preserve"> must be</w:t>
+      </w:r>
+      <w:r>
+        <w:t xml:space="preserve"> </w:t>
+      </w:r>
+      <w:r>
+        <w:t xml:space="preserve">read in correctly from csv files into a database </w:t>
+      </w:r>
+      <w:r>
+        <w:t xml:space="preserve">in the correct format </w:t>
+      </w:r>
+      <w:r>
+        <w:t>with the database held in a</w:t>
+      </w:r>
+      <w:r>
+        <w:t xml:space="preserve"> safe and secure way that preserves its integrity. If data is corrupted in any way </w:t>
+      </w:r>
+      <w:r>
+        <w:t xml:space="preserve">or duplicated </w:t>
+      </w:r>
+      <w:r>
+        <w:t>th</w:t>
+      </w:r>
+      <w:r>
+        <w:t xml:space="preserve">is can heavily </w:t>
+      </w:r>
+      <w:r>
+        <w:t>influence the accuracy of any models</w:t>
+      </w:r>
+      <w:r>
+        <w:t xml:space="preserve"> when the data is passed through a classifier.</w:t>
+      </w:r>
+    </w:p>
+    <w:p>
+      <w:pPr>
+        <w:pStyle w:val="Heading4"/>
+        <w:numPr>
+          <w:ilvl w:val="3"/>
+          <w:numId w:val="1"/>
+        </w:numPr>
+        <w:spacing w:line="360" w:lineRule="auto"/>
+      </w:pPr>
+      <w:r>
+        <w:t>Creating an accurate Model</w:t>
+      </w:r>
+    </w:p>
+    <w:p>
+      <w:pPr>
+        <w:spacing w:line="360" w:lineRule="auto"/>
+        <w:ind w:firstLine="720"/>
+      </w:pPr>
+      <w:r>
+        <w:t>Picking the correct classifier and in turn creating and tuning an accurate model will be quite difficult and take up a significant period as this is an area that I am only becoming familiar since the start of the college year. It is the most fundamental aspect that the success of the project relies on as without an accurate model the web application holds little value apart from experience gained.</w:t>
+      </w:r>
+    </w:p>
+    <w:p>
+      <w:pPr>
+        <w:pStyle w:val="Heading4"/>
+        <w:numPr>
+          <w:ilvl w:val="3"/>
+          <w:numId w:val="1"/>
+        </w:numPr>
+        <w:spacing w:line="360" w:lineRule="auto"/>
+      </w:pPr>
+      <w:r>
+        <w:lastRenderedPageBreak/>
+        <w:t>Integration</w:t>
+      </w:r>
+    </w:p>
+    <w:p>
+      <w:pPr>
+        <w:spacing w:line="360" w:lineRule="auto"/>
+        <w:ind w:firstLine="720"/>
+      </w:pPr>
+      <w:r>
+        <w:t xml:space="preserve">Once each part of the project, the web app and the machine-learning models, are complete then the models need to be integrated into the web app resulting in the finished product. This could potentially be quite tricky and time consuming as it will involve connecting two separate code bases. </w:t>
+      </w:r>
+      <w:r>
+        <w:t>A</w:t>
+      </w:r>
+      <w:r>
+        <w:t>llowing for this</w:t>
+      </w:r>
+      <w:r>
+        <w:t xml:space="preserve"> though</w:t>
+      </w:r>
+      <w:r>
+        <w:t xml:space="preserve"> ensures each part can be worked on independently which overall should work out</w:t>
+      </w:r>
+      <w:r>
+        <w:t xml:space="preserve"> for the better</w:t>
+      </w:r>
+      <w:r>
+        <w:t>.</w:t>
       </w:r>
     </w:p>
     <w:p>
@@ -4165,12 +4448,13 @@
           <w:numId w:val="30"/>
         </w:numPr>
         <w:spacing w:line="360" w:lineRule="auto"/>
-      </w:pPr>
-      <w:bookmarkStart w:id="8" w:name="_Toc529872313"/>
+        <w:jc w:val="both"/>
+      </w:pPr>
+      <w:bookmarkStart w:id="7" w:name="_Toc529872313"/>
       <w:r>
         <w:t>Bibliography</w:t>
       </w:r>
-      <w:bookmarkEnd w:id="8"/>
+      <w:bookmarkEnd w:id="7"/>
     </w:p>
     <w:p>
       <w:pPr>
@@ -4330,6 +4614,23 @@
           <w:rPr>
             <w:rStyle w:val="Hyperlink"/>
           </w:rPr>
+          <w:t>https://botometer.iuni.iu.edu/bot-repository/datasets.html</w:t>
+        </w:r>
+      </w:hyperlink>
+      <w:r>
+        <w:t xml:space="preserve"> </w:t>
+      </w:r>
+    </w:p>
+    <w:p>
+      <w:pPr>
+        <w:spacing w:line="360" w:lineRule="auto"/>
+        <w:jc w:val="both"/>
+      </w:pPr>
+      <w:hyperlink r:id="rId25" w:history="1">
+        <w:r>
+          <w:rPr>
+            <w:rStyle w:val="Hyperlink"/>
+          </w:rPr>
           <w:t>https://blog.f-secure.com/4-reasons-so-hard-for-twitter-to-shut-down-bots/</w:t>
         </w:r>
       </w:hyperlink>
@@ -4342,7 +4643,7 @@
         <w:spacing w:line="360" w:lineRule="auto"/>
         <w:jc w:val="both"/>
       </w:pPr>
-      <w:hyperlink r:id="rId25" w:history="1">
+      <w:hyperlink r:id="rId26" w:history="1">
         <w:r>
           <w:rPr>
             <w:rStyle w:val="Hyperlink"/>
@@ -4359,7 +4660,7 @@
         <w:spacing w:line="360" w:lineRule="auto"/>
         <w:jc w:val="both"/>
       </w:pPr>
-      <w:hyperlink r:id="rId26" w:history="1">
+      <w:hyperlink r:id="rId27" w:history="1">
         <w:r>
           <w:rPr>
             <w:rStyle w:val="Hyperlink"/>
@@ -4376,7 +4677,7 @@
         <w:spacing w:line="360" w:lineRule="auto"/>
         <w:jc w:val="both"/>
       </w:pPr>
-      <w:hyperlink r:id="rId27" w:history="1">
+      <w:hyperlink r:id="rId28" w:history="1">
         <w:r>
           <w:rPr>
             <w:rStyle w:val="Hyperlink"/>
@@ -4393,7 +4694,7 @@
         <w:spacing w:line="360" w:lineRule="auto"/>
         <w:jc w:val="both"/>
       </w:pPr>
-      <w:hyperlink r:id="rId28" w:history="1">
+      <w:hyperlink r:id="rId29" w:history="1">
         <w:r>
           <w:rPr>
             <w:rStyle w:val="Hyperlink"/>
@@ -4410,7 +4711,7 @@
         <w:spacing w:line="360" w:lineRule="auto"/>
         <w:jc w:val="both"/>
       </w:pPr>
-      <w:hyperlink r:id="rId29" w:history="1">
+      <w:hyperlink r:id="rId30" w:history="1">
         <w:r>
           <w:rPr>
             <w:rStyle w:val="Hyperlink"/>
@@ -4427,7 +4728,7 @@
         <w:spacing w:line="360" w:lineRule="auto"/>
         <w:jc w:val="both"/>
       </w:pPr>
-      <w:hyperlink r:id="rId30" w:history="1">
+      <w:hyperlink r:id="rId31" w:history="1">
         <w:r>
           <w:rPr>
             <w:rStyle w:val="Hyperlink"/>
@@ -4444,7 +4745,7 @@
         <w:spacing w:line="360" w:lineRule="auto"/>
         <w:jc w:val="both"/>
       </w:pPr>
-      <w:hyperlink r:id="rId31" w:history="1">
+      <w:hyperlink r:id="rId32" w:history="1">
         <w:r>
           <w:rPr>
             <w:rStyle w:val="Hyperlink"/>
@@ -4461,7 +4762,7 @@
         <w:spacing w:line="360" w:lineRule="auto"/>
         <w:jc w:val="both"/>
       </w:pPr>
-      <w:hyperlink r:id="rId32" w:history="1">
+      <w:hyperlink r:id="rId33" w:anchor="!/" w:history="1">
         <w:r>
           <w:rPr>
             <w:rStyle w:val="Hyperlink"/>
@@ -4478,7 +4779,7 @@
         <w:spacing w:line="360" w:lineRule="auto"/>
         <w:jc w:val="both"/>
       </w:pPr>
-      <w:hyperlink r:id="rId33" w:history="1">
+      <w:hyperlink r:id="rId34" w:history="1">
         <w:r>
           <w:rPr>
             <w:rStyle w:val="Hyperlink"/>
@@ -4495,7 +4796,7 @@
         <w:spacing w:line="360" w:lineRule="auto"/>
         <w:jc w:val="both"/>
       </w:pPr>
-      <w:hyperlink r:id="rId34" w:history="1">
+      <w:hyperlink r:id="rId35" w:history="1">
         <w:r>
           <w:rPr>
             <w:rStyle w:val="Hyperlink"/>
@@ -4512,7 +4813,7 @@
         <w:spacing w:line="360" w:lineRule="auto"/>
         <w:jc w:val="both"/>
       </w:pPr>
-      <w:hyperlink r:id="rId35" w:history="1">
+      <w:hyperlink r:id="rId36" w:history="1">
         <w:r>
           <w:rPr>
             <w:rStyle w:val="Hyperlink"/>
@@ -4529,7 +4830,7 @@
         <w:spacing w:line="360" w:lineRule="auto"/>
         <w:jc w:val="both"/>
       </w:pPr>
-      <w:hyperlink r:id="rId36" w:history="1">
+      <w:hyperlink r:id="rId37" w:history="1">
         <w:r>
           <w:rPr>
             <w:rStyle w:val="Hyperlink"/>
@@ -4546,7 +4847,7 @@
         <w:spacing w:line="360" w:lineRule="auto"/>
         <w:jc w:val="both"/>
       </w:pPr>
-      <w:hyperlink r:id="rId37" w:history="1">
+      <w:hyperlink r:id="rId38" w:history="1">
         <w:r>
           <w:rPr>
             <w:rStyle w:val="Hyperlink"/>
@@ -4566,12 +4867,13 @@
           <w:numId w:val="30"/>
         </w:numPr>
         <w:spacing w:line="360" w:lineRule="auto"/>
-      </w:pPr>
-      <w:bookmarkStart w:id="9" w:name="_Toc529872314"/>
+        <w:jc w:val="both"/>
+      </w:pPr>
+      <w:bookmarkStart w:id="8" w:name="_Toc529872314"/>
       <w:r>
         <w:t>Approach and Methodology</w:t>
       </w:r>
-      <w:bookmarkEnd w:id="9"/>
+      <w:bookmarkEnd w:id="8"/>
     </w:p>
     <w:p>
       <w:pPr>
@@ -4585,80 +4887,50 @@
         <w:rPr>
           <w:lang w:val="en-IE"/>
         </w:rPr>
-        <w:t xml:space="preserve">What is your approach to this project? Are you using any </w:t>
-      </w:r>
-      <w:proofErr w:type="gramStart"/>
-      <w:r>
+        <w:t>What is your approach to this project? Are you using any particular software methodology?  Eg. Are you delivering design/ code in phases, or are you completing all design up front, followed by all coding? Have you some sections lower priority if time runs short?</w:t>
+      </w:r>
+    </w:p>
+    <w:p>
+      <w:pPr>
+        <w:spacing w:line="360" w:lineRule="auto"/>
+        <w:jc w:val="both"/>
         <w:rPr>
           <w:lang w:val="en-IE"/>
         </w:rPr>
-        <w:t>particular software</w:t>
-      </w:r>
-      <w:proofErr w:type="gramEnd"/>
+      </w:pPr>
       <w:r>
         <w:rPr>
           <w:lang w:val="en-IE"/>
         </w:rPr>
-        <w:t xml:space="preserve"> methodology?  </w:t>
-      </w:r>
-      <w:proofErr w:type="spellStart"/>
-      <w:r>
+        <w:t>Talk about all theses in terms of the project then sections explaining them</w:t>
+      </w:r>
+    </w:p>
+    <w:p>
+      <w:pPr>
+        <w:spacing w:line="360" w:lineRule="auto"/>
+        <w:jc w:val="both"/>
         <w:rPr>
           <w:lang w:val="en-IE"/>
         </w:rPr>
-        <w:t>Eg.</w:t>
-      </w:r>
-      <w:proofErr w:type="spellEnd"/>
+      </w:pPr>
       <w:r>
         <w:rPr>
           <w:lang w:val="en-IE"/>
         </w:rPr>
-        <w:t xml:space="preserve"> Are you delivering design/ code in phases, or are you completing all design up front, followed by all coding? Have you some sections lower priority if time runs short?</w:t>
-      </w:r>
-    </w:p>
-    <w:p>
-      <w:pPr>
-        <w:spacing w:line="360" w:lineRule="auto"/>
-        <w:jc w:val="both"/>
+        <w:t>Cross Industry Standard Process for Data Mining (CRISP-DM)</w:t>
+      </w:r>
+      <w:r>
         <w:rPr>
           <w:lang w:val="en-IE"/>
         </w:rPr>
-      </w:pPr>
+        <w:t xml:space="preserve">, </w:t>
+      </w:r>
       <w:r>
         <w:rPr>
           <w:lang w:val="en-IE"/>
         </w:rPr>
-        <w:t>Talk about all theses in terms of the project then sections explaining them</w:t>
-      </w:r>
-    </w:p>
-    <w:p>
-      <w:pPr>
-        <w:spacing w:line="360" w:lineRule="auto"/>
-        <w:jc w:val="both"/>
-        <w:rPr>
-          <w:lang w:val="en-IE"/>
-        </w:rPr>
-      </w:pPr>
-      <w:r>
-        <w:rPr>
-          <w:lang w:val="en-IE"/>
-        </w:rPr>
-        <w:t>Cross Industry Standard Process for Data Mining (CRISP-DM)</w:t>
-      </w:r>
-      <w:r>
-        <w:rPr>
-          <w:lang w:val="en-IE"/>
-        </w:rPr>
-        <w:t xml:space="preserve">, </w:t>
-      </w:r>
-      <w:proofErr w:type="gramStart"/>
-      <w:r>
-        <w:rPr>
-          <w:lang w:val="en-IE"/>
-        </w:rPr>
         <w:t>SEMMA,  KDD</w:t>
       </w:r>
-      <w:proofErr w:type="gramEnd"/>
     </w:p>
     <w:p>
       <w:pPr>
@@ -4689,6 +4961,7 @@
           <w:numId w:val="30"/>
         </w:numPr>
         <w:spacing w:line="360" w:lineRule="auto"/>
+        <w:jc w:val="both"/>
         <w:rPr>
           <w:lang w:val="en-IE"/>
         </w:rPr>
@@ -4703,6 +4976,7 @@
     <w:p>
       <w:pPr>
         <w:spacing w:line="360" w:lineRule="auto"/>
+        <w:jc w:val="both"/>
         <w:rPr>
           <w:lang w:val="en-IE"/>
         </w:rPr>
@@ -4716,6 +4990,7 @@
           <w:numId w:val="30"/>
         </w:numPr>
         <w:spacing w:line="360" w:lineRule="auto"/>
+        <w:jc w:val="both"/>
         <w:rPr>
           <w:lang w:val="en-IE"/>
         </w:rPr>
@@ -4735,6 +5010,7 @@
           <w:numId w:val="30"/>
         </w:numPr>
         <w:spacing w:line="360" w:lineRule="auto"/>
+        <w:jc w:val="both"/>
       </w:pPr>
       <w:r>
         <w:t>KDD</w:t>
@@ -4744,6 +5020,7 @@
       <w:pPr>
         <w:spacing w:line="360" w:lineRule="auto"/>
         <w:ind w:left="720"/>
+        <w:jc w:val="both"/>
       </w:pPr>
     </w:p>
     <w:p>
@@ -4754,6 +5031,7 @@
           <w:numId w:val="30"/>
         </w:numPr>
         <w:spacing w:line="360" w:lineRule="auto"/>
+        <w:jc w:val="both"/>
       </w:pPr>
       <w:r>
         <w:t>SEMMA</w:t>
@@ -4763,6 +5041,7 @@
       <w:pPr>
         <w:spacing w:line="360" w:lineRule="auto"/>
         <w:ind w:left="720"/>
+        <w:jc w:val="both"/>
       </w:pPr>
     </w:p>
     <w:p>
@@ -4773,9 +5052,9 @@
           <w:numId w:val="30"/>
         </w:numPr>
         <w:spacing w:line="360" w:lineRule="auto"/>
-      </w:pPr>
-      <w:r>
-        <w:lastRenderedPageBreak/>
+        <w:jc w:val="both"/>
+      </w:pPr>
+      <w:r>
         <w:t>CRISP-DM</w:t>
       </w:r>
     </w:p>
@@ -4783,6 +5062,7 @@
       <w:pPr>
         <w:pStyle w:val="Heading4"/>
         <w:spacing w:line="360" w:lineRule="auto"/>
+        <w:jc w:val="both"/>
         <w:rPr>
           <w:rFonts w:asciiTheme="minorHAnsi" w:eastAsiaTheme="minorEastAsia" w:hAnsiTheme="minorHAnsi" w:cstheme="minorBidi"/>
           <w:i w:val="0"/>
@@ -4799,6 +5079,7 @@
           <w:numId w:val="30"/>
         </w:numPr>
         <w:spacing w:line="360" w:lineRule="auto"/>
+        <w:jc w:val="both"/>
       </w:pPr>
       <w:r>
         <w:t>Differences in Models</w:t>
@@ -4807,6 +5088,7 @@
     <w:p>
       <w:pPr>
         <w:spacing w:line="360" w:lineRule="auto"/>
+        <w:jc w:val="both"/>
       </w:pPr>
     </w:p>
     <w:p>
@@ -4817,15 +5099,17 @@
           <w:numId w:val="30"/>
         </w:numPr>
         <w:spacing w:line="360" w:lineRule="auto"/>
-      </w:pPr>
-      <w:r>
+        <w:jc w:val="both"/>
+      </w:pPr>
+      <w:r>
+        <w:lastRenderedPageBreak/>
         <w:t xml:space="preserve">Conclusion </w:t>
       </w:r>
     </w:p>
     <w:p>
       <w:pPr>
         <w:spacing w:line="360" w:lineRule="auto"/>
-        <w:jc w:val="center"/>
+        <w:jc w:val="both"/>
         <w:rPr>
           <w:lang w:val="en-IE"/>
         </w:rPr>
@@ -4848,7 +5132,7 @@
                     <pic:cNvPicPr/>
                   </pic:nvPicPr>
                   <pic:blipFill>
-                    <a:blip r:embed="rId38">
+                    <a:blip r:embed="rId39">
                       <a:extLst>
                         <a:ext uri="{28A0092B-C50C-407E-A947-70E740481C1C}">
                           <a14:useLocalDpi xmlns:a14="http://schemas.microsoft.com/office/drawing/2010/main" val="0"/>
@@ -4890,11 +5174,11 @@
         <w:spacing w:line="360" w:lineRule="auto"/>
         <w:jc w:val="both"/>
       </w:pPr>
-      <w:bookmarkStart w:id="10" w:name="_Toc529872315"/>
+      <w:bookmarkStart w:id="9" w:name="_Toc529872315"/>
       <w:r>
         <w:t>Design</w:t>
       </w:r>
-      <w:bookmarkEnd w:id="10"/>
+      <w:bookmarkEnd w:id="9"/>
     </w:p>
     <w:p>
       <w:pPr>
@@ -4904,6 +5188,7 @@
           <w:numId w:val="30"/>
         </w:numPr>
         <w:spacing w:line="360" w:lineRule="auto"/>
+        <w:jc w:val="both"/>
       </w:pPr>
       <w:r>
         <w:t xml:space="preserve">   Technical Architectures</w:t>
@@ -4923,6 +5208,7 @@
       <w:pPr>
         <w:spacing w:line="360" w:lineRule="auto"/>
         <w:ind w:left="360"/>
+        <w:jc w:val="both"/>
       </w:pPr>
     </w:p>
     <w:p>
@@ -4935,14 +5221,14 @@
         <w:spacing w:line="360" w:lineRule="auto"/>
         <w:jc w:val="both"/>
       </w:pPr>
-      <w:bookmarkStart w:id="11" w:name="_Toc529872316"/>
+      <w:bookmarkStart w:id="10" w:name="_Toc529872316"/>
       <w:r>
         <w:t xml:space="preserve">   </w:t>
       </w:r>
       <w:r>
         <w:t>Technical Architecture Diagram</w:t>
       </w:r>
-      <w:bookmarkEnd w:id="11"/>
+      <w:bookmarkEnd w:id="10"/>
     </w:p>
     <w:p>
       <w:pPr>
@@ -4964,30 +5250,22 @@
         <w:spacing w:line="360" w:lineRule="auto"/>
         <w:jc w:val="both"/>
       </w:pPr>
-      <w:bookmarkStart w:id="12" w:name="_Toc529872317"/>
+      <w:bookmarkStart w:id="11" w:name="_Toc529872317"/>
       <w:r>
         <w:t xml:space="preserve">   </w:t>
       </w:r>
       <w:r>
         <w:t>Other Design Documents</w:t>
       </w:r>
-      <w:bookmarkEnd w:id="12"/>
-    </w:p>
-    <w:p>
-      <w:pPr>
-        <w:spacing w:line="360" w:lineRule="auto"/>
-        <w:jc w:val="both"/>
-      </w:pPr>
-      <w:r>
-        <w:t xml:space="preserve">Insert other design </w:t>
-      </w:r>
-      <w:proofErr w:type="gramStart"/>
-      <w:r>
-        <w:t>artefacts  that</w:t>
-      </w:r>
-      <w:proofErr w:type="gramEnd"/>
-      <w:r>
-        <w:t xml:space="preserve"> explain your system: e.g. Use cases/ ERDs/ Class diagrams </w:t>
+      <w:bookmarkEnd w:id="11"/>
+    </w:p>
+    <w:p>
+      <w:pPr>
+        <w:spacing w:line="360" w:lineRule="auto"/>
+        <w:jc w:val="both"/>
+      </w:pPr>
+      <w:r>
+        <w:t xml:space="preserve">Insert other design artefacts  that explain your system: e.g. Use cases/ ERDs/ Class diagrams </w:t>
       </w:r>
     </w:p>
     <w:p>
@@ -5000,11 +5278,11 @@
         <w:spacing w:line="360" w:lineRule="auto"/>
         <w:jc w:val="both"/>
       </w:pPr>
-      <w:bookmarkStart w:id="13" w:name="_Toc529872318"/>
+      <w:bookmarkStart w:id="12" w:name="_Toc529872318"/>
       <w:r>
         <w:t>Prototyping and Development</w:t>
       </w:r>
-      <w:bookmarkEnd w:id="13"/>
+      <w:bookmarkEnd w:id="12"/>
     </w:p>
     <w:p>
       <w:pPr>
@@ -5023,9 +5301,9 @@
           <w:numId w:val="27"/>
         </w:numPr>
         <w:spacing w:line="360" w:lineRule="auto"/>
-      </w:pPr>
-      <w:r>
-        <w:lastRenderedPageBreak/>
+        <w:jc w:val="both"/>
+      </w:pPr>
+      <w:r>
         <w:t>Vertical P</w:t>
       </w:r>
       <w:r>
@@ -5049,14 +5327,17 @@
           <w:numId w:val="27"/>
         </w:numPr>
         <w:spacing w:line="360" w:lineRule="auto"/>
-      </w:pPr>
-      <w:r>
+        <w:jc w:val="both"/>
+      </w:pPr>
+      <w:r>
+        <w:lastRenderedPageBreak/>
         <w:t>Development</w:t>
       </w:r>
     </w:p>
     <w:p>
       <w:pPr>
         <w:spacing w:line="360" w:lineRule="auto"/>
+        <w:jc w:val="both"/>
       </w:pPr>
     </w:p>
     <w:p>
@@ -5067,12 +5348,13 @@
           <w:numId w:val="27"/>
         </w:numPr>
         <w:spacing w:line="360" w:lineRule="auto"/>
-      </w:pPr>
-      <w:bookmarkStart w:id="14" w:name="_Toc529872319"/>
+        <w:jc w:val="both"/>
+      </w:pPr>
+      <w:bookmarkStart w:id="13" w:name="_Toc529872319"/>
       <w:r>
         <w:t>Testing</w:t>
       </w:r>
-      <w:bookmarkEnd w:id="14"/>
+      <w:bookmarkEnd w:id="13"/>
     </w:p>
     <w:p>
       <w:pPr>
@@ -5115,12 +5397,13 @@
           <w:numId w:val="27"/>
         </w:numPr>
         <w:spacing w:line="360" w:lineRule="auto"/>
-      </w:pPr>
-      <w:bookmarkStart w:id="15" w:name="_Toc529872320"/>
+        <w:jc w:val="both"/>
+      </w:pPr>
+      <w:bookmarkStart w:id="14" w:name="_Toc529872320"/>
       <w:r>
         <w:t>Issues and Risks</w:t>
       </w:r>
-      <w:bookmarkEnd w:id="15"/>
+      <w:bookmarkEnd w:id="14"/>
     </w:p>
     <w:p>
       <w:pPr>
@@ -5174,48 +5457,77 @@
         <w:spacing w:line="360" w:lineRule="auto"/>
         <w:jc w:val="both"/>
       </w:pPr>
-      <w:bookmarkStart w:id="16" w:name="_Toc529872321"/>
+      <w:bookmarkStart w:id="15" w:name="_Toc529872321"/>
       <w:r>
         <w:t>Plan and Future Work</w:t>
       </w:r>
+      <w:bookmarkEnd w:id="15"/>
+    </w:p>
+    <w:p>
+      <w:pPr>
+        <w:spacing w:line="360" w:lineRule="auto"/>
+        <w:ind w:firstLine="720"/>
+        <w:jc w:val="both"/>
+      </w:pPr>
+      <w:r>
+        <w:t>After the submission of this report and subsequent presentation and demo of my vertical prototype the two key deliverables left will be</w:t>
+      </w:r>
+      <w:r>
+        <w:t xml:space="preserve"> finishing</w:t>
+      </w:r>
+      <w:r>
+        <w:t xml:space="preserve"> my dissertation </w:t>
+      </w:r>
+      <w:r>
+        <w:t xml:space="preserve">and </w:t>
+      </w:r>
+      <w:r>
+        <w:t xml:space="preserve">the </w:t>
+      </w:r>
+      <w:r>
+        <w:t xml:space="preserve">full </w:t>
+      </w:r>
+      <w:r>
+        <w:t xml:space="preserve">web application </w:t>
+      </w:r>
+      <w:r>
+        <w:t>by</w:t>
+      </w:r>
+      <w:r>
+        <w:t xml:space="preserve"> the end of April</w:t>
+      </w:r>
+      <w:r>
+        <w:t>.</w:t>
+      </w:r>
+    </w:p>
+    <w:p>
+      <w:pPr>
+        <w:spacing w:line="360" w:lineRule="auto"/>
+        <w:ind w:firstLine="720"/>
+        <w:jc w:val="both"/>
+      </w:pPr>
+      <w:r>
+        <w:t>As shown in the Gant</w:t>
+      </w:r>
+      <w:bookmarkStart w:id="16" w:name="_GoBack"/>
       <w:bookmarkEnd w:id="16"/>
-    </w:p>
-    <w:p>
-      <w:pPr>
-        <w:spacing w:line="360" w:lineRule="auto"/>
-        <w:jc w:val="both"/>
-      </w:pPr>
-      <w:r>
-        <w:t>What are the key deliverables and date for the remainder of the project?</w:t>
-      </w:r>
-      <w:r>
-        <w:t xml:space="preserve"> Include a GANTT chart or another means of illustrating your project plan.</w:t>
-      </w:r>
-    </w:p>
-    <w:p>
-      <w:pPr>
-        <w:spacing w:line="360" w:lineRule="auto"/>
-        <w:jc w:val="both"/>
-      </w:pPr>
-      <w:r>
-        <w:t>Key deliverables: Dissertation</w:t>
-      </w:r>
-    </w:p>
-    <w:p>
-      <w:pPr>
-        <w:spacing w:line="360" w:lineRule="auto"/>
-        <w:jc w:val="both"/>
-      </w:pPr>
-      <w:r>
-        <w:t xml:space="preserve">Integration of accurate model into web application </w:t>
-      </w:r>
-      <w:proofErr w:type="spellStart"/>
-      <w:r>
-        <w:t>ie</w:t>
-      </w:r>
-      <w:proofErr w:type="spellEnd"/>
-      <w:r>
-        <w:t xml:space="preserve"> combining both parts of the vertical prototype.</w:t>
+      <w:r>
+        <w:t xml:space="preserve">t chart below, most of the development time will go to continued </w:t>
+      </w:r>
+      <w:r>
+        <w:t xml:space="preserve">building and </w:t>
+      </w:r>
+      <w:r>
+        <w:t>accuracy</w:t>
+      </w:r>
+      <w:r>
+        <w:t xml:space="preserve"> tweaking</w:t>
+      </w:r>
+      <w:r>
+        <w:t xml:space="preserve"> of the basic models from the vertical prototype and then integrating these, once finished, into the web application. The rest of the time will go into more background reading and morphing this report into the first part of my dissertation and then writing the rest of it.</w:t>
+      </w:r>
+      <w:r>
+        <w:t xml:space="preserve"> Time has also been set aside to focus on my Winter exams when they are due.</w:t>
       </w:r>
     </w:p>
     <w:p>
@@ -5229,10 +5541,10 @@
         </w:rPr>
         <w:lastRenderedPageBreak/>
         <w:drawing>
-          <wp:inline distT="0" distB="0" distL="0" distR="0" wp14:anchorId="0E9DFB0F" wp14:editId="35298968">
-            <wp:extent cx="6191250" cy="2781300"/>
-            <wp:effectExtent l="0" t="0" r="0" b="0"/>
-            <wp:docPr id="2" name="Picture 2"/>
+          <wp:inline distT="0" distB="0" distL="0" distR="0" wp14:anchorId="5ADD83AC" wp14:editId="6D89E630">
+            <wp:extent cx="5762625" cy="2114499"/>
+            <wp:effectExtent l="0" t="0" r="0" b="635"/>
+            <wp:docPr id="8" name="Picture 8"/>
             <wp:cNvGraphicFramePr>
               <a:graphicFrameLocks xmlns:a="http://schemas.openxmlformats.org/drawingml/2006/main" noChangeAspect="1"/>
             </wp:cNvGraphicFramePr>
@@ -5244,14 +5556,14 @@
                     <pic:cNvPicPr/>
                   </pic:nvPicPr>
                   <pic:blipFill rotWithShape="1">
-                    <a:blip r:embed="rId39"/>
-                    <a:srcRect l="456" t="1533" r="589" b="2930"/>
+                    <a:blip r:embed="rId40"/>
+                    <a:srcRect l="622" t="3056" r="2181" b="3028"/>
                     <a:stretch/>
                   </pic:blipFill>
                   <pic:spPr bwMode="auto">
                     <a:xfrm>
                       <a:off x="0" y="0"/>
-                      <a:ext cx="6198508" cy="2784560"/>
+                      <a:ext cx="5784248" cy="2122433"/>
                     </a:xfrm>
                     <a:prstGeom prst="rect">
                       <a:avLst/>
@@ -5284,13 +5596,19 @@
         <w:jc w:val="both"/>
       </w:pPr>
     </w:p>
+    <w:p>
+      <w:pPr>
+        <w:spacing w:line="360" w:lineRule="auto"/>
+        <w:jc w:val="both"/>
+      </w:pPr>
+    </w:p>
     <w:sectPr>
-      <w:headerReference w:type="even" r:id="rId40"/>
-      <w:headerReference w:type="default" r:id="rId41"/>
-      <w:footerReference w:type="even" r:id="rId42"/>
-      <w:footerReference w:type="default" r:id="rId43"/>
-      <w:headerReference w:type="first" r:id="rId44"/>
-      <w:footerReference w:type="first" r:id="rId45"/>
+      <w:headerReference w:type="even" r:id="rId41"/>
+      <w:headerReference w:type="default" r:id="rId42"/>
+      <w:footerReference w:type="even" r:id="rId43"/>
+      <w:footerReference w:type="default" r:id="rId44"/>
+      <w:headerReference w:type="first" r:id="rId45"/>
+      <w:footerReference w:type="first" r:id="rId46"/>
       <w:pgSz w:w="11900" w:h="16840"/>
       <w:pgMar w:top="1440" w:right="1800" w:bottom="1440" w:left="1800" w:header="708" w:footer="708" w:gutter="0"/>
       <w:cols w:space="708"/>
@@ -11434,7 +11752,7 @@
 </file>
 
 <file path=customXml/itemProps1.xml><?xml version="1.0" encoding="utf-8"?>
-<ds:datastoreItem xmlns:ds="http://schemas.openxmlformats.org/officeDocument/2006/customXml" ds:itemID="{99AEE42A-BEED-485B-BD7B-973E1DB22C3D}">
+<ds:datastoreItem xmlns:ds="http://schemas.openxmlformats.org/officeDocument/2006/customXml" ds:itemID="{289C295F-7CAC-428F-8067-6AB7B353BEE5}">
   <ds:schemaRefs>
     <ds:schemaRef ds:uri="http://schemas.openxmlformats.org/officeDocument/2006/bibliography"/>
   </ds:schemaRefs>

</xml_diff>

<commit_message>
450 words added to report
</commit_message>
<xml_diff>
--- a/documents/MaxMacDonald_Interim_Report.docx
+++ b/documents/MaxMacDonald_Interim_Report.docx
@@ -3948,18 +3948,10 @@
         <w:t xml:space="preserve">This section will cover all research done for this project including background research on Twitter and bot accounts, applications or </w:t>
       </w:r>
       <w:r>
-        <w:t xml:space="preserve">solutions </w:t>
-      </w:r>
-      <w:proofErr w:type="gramStart"/>
-      <w:r>
-        <w:t>similar</w:t>
-      </w:r>
-      <w:r>
-        <w:t xml:space="preserve"> to</w:t>
-      </w:r>
-      <w:proofErr w:type="gramEnd"/>
-      <w:r>
-        <w:t xml:space="preserve"> this project, all technologies researched for this project, research into data science and its sub topics big data, data mining and machine learning and finally the results of </w:t>
+        <w:t>solutions similar</w:t>
+      </w:r>
+      <w:r>
+        <w:t xml:space="preserve"> to this project, all technologies researched for this project, research into data science and its sub topics big data, data mining and machine learning and finally the results of </w:t>
       </w:r>
       <w:r>
         <w:t xml:space="preserve">all </w:t>
@@ -4025,15 +4017,7 @@
         <w:t xml:space="preserve">Just like other social media platforms such as Facebook and Instagram, Twitter has and still is facing a massive problem with fake or bot accounts. </w:t>
       </w:r>
       <w:r>
-        <w:t xml:space="preserve">Estimates place the percentage of bot accounts on Twitter anywhere from 9 to 15% </w:t>
-      </w:r>
-      <w:proofErr w:type="gramStart"/>
-      <w:r>
-        <w:t>of  the</w:t>
-      </w:r>
-      <w:proofErr w:type="gramEnd"/>
-      <w:r>
-        <w:t xml:space="preserve"> total user count.</w:t>
+        <w:t>Estimates place the percentage of bot accounts on Twitter anywhere from 9 to 15% of  the total user count.</w:t>
       </w:r>
     </w:p>
     <w:p>
@@ -4101,15 +4085,7 @@
         <w:t xml:space="preserve">These bots can perform tasks at a much higher rate than a human user can and as such push out more content or tweets in the same timeframe, some even working around the clock. </w:t>
       </w:r>
       <w:r>
-        <w:t xml:space="preserve">Bot accounts on other platforms are </w:t>
-      </w:r>
-      <w:proofErr w:type="gramStart"/>
-      <w:r>
-        <w:t>similar to</w:t>
-      </w:r>
-      <w:proofErr w:type="gramEnd"/>
-      <w:r>
-        <w:t xml:space="preserve"> this with any differences being based on the platform differences.</w:t>
+        <w:t>Bot accounts on other platforms are similar to this with any differences being based on the platform differences.</w:t>
       </w:r>
     </w:p>
     <w:p>
@@ -4321,15 +4297,7 @@
         <w:t>masquerading as a real human</w:t>
       </w:r>
       <w:r>
-        <w:t xml:space="preserve"> then, </w:t>
-      </w:r>
-      <w:proofErr w:type="gramStart"/>
-      <w:r>
-        <w:t>due to the fact that</w:t>
-      </w:r>
-      <w:proofErr w:type="gramEnd"/>
-      <w:r>
-        <w:t xml:space="preserve"> it is inherently trying to deceive us, it is highly unlikely much good can come of its sustained existence and as such the sooner it is detected and shutdown the better.</w:t>
+        <w:t xml:space="preserve"> then, due to the fact that it is inherently trying to deceive us, it is highly unlikely much good can come of its sustained existence and as such the sooner it is detected and shutdown the better.</w:t>
       </w:r>
     </w:p>
     <w:p>
@@ -4651,23 +4619,19 @@
         <w:t xml:space="preserve"> how Twitter deals with bot accounts</w:t>
       </w:r>
       <w:r>
-        <w:t xml:space="preserve">, looks at an application, </w:t>
-      </w:r>
-      <w:proofErr w:type="spellStart"/>
-      <w:r>
-        <w:t>Botometer</w:t>
-      </w:r>
-      <w:proofErr w:type="spellEnd"/>
-      <w:r>
-        <w:t xml:space="preserve">, </w:t>
-      </w:r>
-      <w:proofErr w:type="gramStart"/>
-      <w:r>
-        <w:t>similar to</w:t>
-      </w:r>
-      <w:proofErr w:type="gramEnd"/>
-      <w:r>
-        <w:t xml:space="preserve"> this project as well as academic studies done into detecting bot accounts with increasing accuracy.</w:t>
+        <w:t xml:space="preserve">, looks at an </w:t>
+      </w:r>
+      <w:r>
+        <w:t xml:space="preserve">similar </w:t>
+      </w:r>
+      <w:r>
+        <w:t>application</w:t>
+      </w:r>
+      <w:r>
+        <w:t xml:space="preserve"> to this project</w:t>
+      </w:r>
+      <w:r>
+        <w:t>, Botometer, as well as academic studies done into detecting bot accounts with increasing accuracy.</w:t>
       </w:r>
     </w:p>
     <w:p>
@@ -4727,23 +4691,7 @@
         <w:t xml:space="preserve"> to</w:t>
       </w:r>
       <w:r>
-        <w:t xml:space="preserve"> a bot network of a few hundred accounts, that were involved in a coordinated campaign to defend </w:t>
-      </w:r>
-      <w:proofErr w:type="spellStart"/>
-      <w:r>
-        <w:t>Suadi</w:t>
-      </w:r>
-      <w:proofErr w:type="spellEnd"/>
-      <w:r>
-        <w:t xml:space="preserve"> Arabia’s Government’s role in the disappearance of Jamal </w:t>
-      </w:r>
-      <w:proofErr w:type="spellStart"/>
-      <w:r>
-        <w:t>Khashoggi</w:t>
-      </w:r>
-      <w:proofErr w:type="spellEnd"/>
-      <w:r>
-        <w:t>, and</w:t>
+        <w:t xml:space="preserve"> a bot network of a few hundred accounts, that were involved in a coordinated campaign to defend Suadi Arabia’s Government’s role in the disappearance of Jamal Khashoggi, and</w:t>
       </w:r>
       <w:r>
         <w:t xml:space="preserve"> most recently</w:t>
@@ -4782,13 +4730,11 @@
         <w:jc w:val="both"/>
       </w:pPr>
       <w:bookmarkStart w:id="9" w:name="_Toc530677498"/>
-      <w:proofErr w:type="spellStart"/>
       <w:r>
         <w:lastRenderedPageBreak/>
         <w:t>Botometer</w:t>
       </w:r>
       <w:bookmarkEnd w:id="9"/>
-      <w:proofErr w:type="spellEnd"/>
     </w:p>
     <w:p>
       <w:pPr>
@@ -4796,32 +4742,11 @@
         <w:ind w:firstLine="720"/>
         <w:jc w:val="both"/>
       </w:pPr>
-      <w:proofErr w:type="spellStart"/>
-      <w:r>
-        <w:t>Botometer</w:t>
-      </w:r>
-      <w:proofErr w:type="spellEnd"/>
-      <w:r>
-        <w:t xml:space="preserve"> </w:t>
-      </w:r>
-      <w:r>
-        <w:t xml:space="preserve">is a joint project between Indiana University Network Science Institute (IUNI) and the </w:t>
-      </w:r>
-      <w:proofErr w:type="spellStart"/>
-      <w:r>
-        <w:t>Center</w:t>
-      </w:r>
-      <w:proofErr w:type="spellEnd"/>
-      <w:r>
-        <w:t xml:space="preserve"> for Complex Networks and Systems Research (</w:t>
-      </w:r>
-      <w:proofErr w:type="spellStart"/>
-      <w:r>
-        <w:t>CNeTS</w:t>
-      </w:r>
-      <w:proofErr w:type="spellEnd"/>
-      <w:r>
-        <w:t xml:space="preserve">). </w:t>
+      <w:r>
+        <w:t xml:space="preserve">Botometer </w:t>
+      </w:r>
+      <w:r>
+        <w:t xml:space="preserve">is a joint project between Indiana University Network Science Institute (IUNI) and the Center for Complex Networks and Systems Research (CNeTS). </w:t>
       </w:r>
       <w:r>
         <w:t>It employs a machine learning algorithm trained to classify an account as real or bot based on a labelled data set comprised of over 10 thousand. It uses the Twitter REST API to ga</w:t>
@@ -4830,15 +4755,7 @@
         <w:t xml:space="preserve">ther public data on an account and then </w:t>
       </w:r>
       <w:r>
-        <w:t xml:space="preserve">passed to the </w:t>
-      </w:r>
-      <w:proofErr w:type="spellStart"/>
-      <w:r>
-        <w:t>Botometer</w:t>
-      </w:r>
-      <w:proofErr w:type="spellEnd"/>
-      <w:r>
-        <w:t xml:space="preserve"> API which </w:t>
+        <w:t xml:space="preserve">passed to the Botometer API which </w:t>
       </w:r>
       <w:r>
         <w:t>“</w:t>
@@ -4914,13 +4831,8 @@
         <w:t>, after giving permissions using the user’s account,</w:t>
       </w:r>
       <w:r>
-        <w:t xml:space="preserve"> and gives it a score, out of 5, based on how likely the account is to be a </w:t>
-      </w:r>
-      <w:proofErr w:type="spellStart"/>
-      <w:r>
-        <w:t>bot</w:t>
-      </w:r>
-      <w:proofErr w:type="spellEnd"/>
+        <w:t xml:space="preserve"> and gives it a score, out of 5, based on how likely the account is to be a bot</w:t>
+      </w:r>
       <w:r>
         <w:t xml:space="preserve"> with the closer the number is to 5 the more likely it is</w:t>
       </w:r>
@@ -4950,15 +4862,7 @@
         <w:t>below. As you can see it rates my account with a bot score of 4.6/5 and a Complete Automation Probability (CAP) of 83% which is the probability that this account is fully automated. I set my Twitter account up</w:t>
       </w:r>
       <w:r>
-        <w:t xml:space="preserve"> a few years ago, followed some people, sent out one tweet and then completely ignored it so it is not surprising that </w:t>
-      </w:r>
-      <w:proofErr w:type="spellStart"/>
-      <w:r>
-        <w:t>Botometer’s</w:t>
-      </w:r>
-      <w:proofErr w:type="spellEnd"/>
-      <w:r>
-        <w:t xml:space="preserve"> models gave back these results even if they are wrong.</w:t>
+        <w:t xml:space="preserve"> a few years ago, followed some people, sent out one tweet and then completely ignored it so it is not surprising that Botometer’s models gave back these results even if they are wrong.</w:t>
       </w:r>
     </w:p>
     <w:p>
@@ -5046,11 +4950,9 @@
         <w:ind w:left="720"/>
         <w:jc w:val="both"/>
       </w:pPr>
-      <w:proofErr w:type="spellStart"/>
       <w:r>
         <w:t>sds</w:t>
       </w:r>
-      <w:proofErr w:type="spellEnd"/>
     </w:p>
     <w:p>
       <w:pPr>
@@ -5071,11 +4973,9 @@
         <w:ind w:left="710"/>
         <w:jc w:val="both"/>
       </w:pPr>
-      <w:proofErr w:type="spellStart"/>
       <w:r>
         <w:t>asd</w:t>
       </w:r>
-      <w:proofErr w:type="spellEnd"/>
     </w:p>
     <w:p>
       <w:pPr>
@@ -5258,15 +5158,7 @@
         <w:jc w:val="both"/>
       </w:pPr>
       <w:r>
-        <w:t xml:space="preserve">R, a GNU project, is a programming language and environment for statistical computing and graphics. It is a variation on the S language and can run code from other languages such as C, C++ and </w:t>
-      </w:r>
-      <w:proofErr w:type="spellStart"/>
-      <w:r>
-        <w:t>Foltran</w:t>
-      </w:r>
-      <w:proofErr w:type="spellEnd"/>
-      <w:r>
-        <w:t xml:space="preserve">. It has a wide and enthusiastic community worldwide ensuring there is plenty of support for beginners and its functionality can be extended through numerous packages found online. </w:t>
+        <w:t xml:space="preserve">R, a GNU project, is a programming language and environment for statistical computing and graphics. It is a variation on the S language and can run code from other languages such as C, C++ and Foltran. It has a wide and enthusiastic community worldwide ensuring there is plenty of support for beginners and its functionality can be extended through numerous packages found online. </w:t>
       </w:r>
       <w:r>
         <w:t xml:space="preserve">It has a wide, coherent and well-developed suite of facilities for data handling, storage, data analysis and graphical displays. </w:t>
@@ -5549,14 +5441,9 @@
         <w:spacing w:line="360" w:lineRule="auto"/>
         <w:jc w:val="both"/>
       </w:pPr>
-      <w:proofErr w:type="spellStart"/>
       <w:r>
         <w:lastRenderedPageBreak/>
-        <w:t>Scikit</w:t>
-      </w:r>
-      <w:proofErr w:type="spellEnd"/>
-      <w:r>
-        <w:t>-l</w:t>
+        <w:t>Scikit-l</w:t>
       </w:r>
       <w:r>
         <w:t>earn</w:t>
@@ -5569,15 +5456,7 @@
         <w:jc w:val="both"/>
       </w:pPr>
       <w:r>
-        <w:t xml:space="preserve">Easily the most important and fundamental library to this project, </w:t>
-      </w:r>
-      <w:proofErr w:type="spellStart"/>
-      <w:r>
-        <w:t>Scikit</w:t>
-      </w:r>
-      <w:proofErr w:type="spellEnd"/>
-      <w:r>
-        <w:t>-l</w:t>
+        <w:t>Easily the most important and fundamental library to this project, Scikit-l</w:t>
       </w:r>
       <w:r>
         <w:t>earn</w:t>
@@ -5663,23 +5542,7 @@
         <w:jc w:val="both"/>
       </w:pPr>
       <w:r>
-        <w:t xml:space="preserve">The Pandas library provides high-performance, </w:t>
-      </w:r>
-      <w:proofErr w:type="spellStart"/>
-      <w:r>
-        <w:t>accesible</w:t>
-      </w:r>
-      <w:proofErr w:type="spellEnd"/>
-      <w:r>
-        <w:t xml:space="preserve"> data structures, such as Series and Data Frames, and data analysis tools. Data Frames are two-dimensional arrays while Series are only </w:t>
-      </w:r>
-      <w:proofErr w:type="gramStart"/>
-      <w:r>
-        <w:t>one-dimensional</w:t>
-      </w:r>
-      <w:proofErr w:type="gramEnd"/>
-      <w:r>
-        <w:t xml:space="preserve"> and both offer huge array of features across them such as easily sorting them, iterating through them, searching across them for a count of specific entries or gaining stats on each column like mean or mode.</w:t>
+        <w:t>The Pandas library provides high-performance, accesible data structures, such as Series and Data Frames, and data analysis tools. Data Frames are two-dimensional arrays while Series are only one-dimensional and both offer huge array of features across them such as easily sorting them, iterating through them, searching across them for a count of specific entries or gaining stats on each column like mean or mode.</w:t>
       </w:r>
     </w:p>
     <w:p>
@@ -5755,26 +5618,10 @@
         <w:t xml:space="preserve">The NumPy library </w:t>
       </w:r>
       <w:r>
-        <w:t xml:space="preserve">offers numerous features for scientific computation and works well with the </w:t>
-      </w:r>
-      <w:proofErr w:type="spellStart"/>
-      <w:r>
-        <w:t>Scikit</w:t>
-      </w:r>
-      <w:proofErr w:type="spellEnd"/>
-      <w:r>
-        <w:t xml:space="preserve">-learn library. It offers a powerful N-dimensional array object which can be used as an efficient container of generic data, </w:t>
-      </w:r>
-      <w:r>
-        <w:t xml:space="preserve">as well as </w:t>
-      </w:r>
-      <w:proofErr w:type="gramStart"/>
-      <w:r>
-        <w:t>a number of</w:t>
-      </w:r>
-      <w:proofErr w:type="gramEnd"/>
-      <w:r>
-        <w:t xml:space="preserve"> sophisticated functions and tools.</w:t>
+        <w:t xml:space="preserve">offers numerous features for scientific computation and works well with the Scikit-learn library. It offers a powerful N-dimensional array object which can be used as an efficient container of generic data, </w:t>
+      </w:r>
+      <w:r>
+        <w:t>as well as a number of sophisticated functions and tools.</w:t>
       </w:r>
       <w:r>
         <w:t xml:space="preserve"> </w:t>
@@ -5916,39 +5763,7 @@
         <w:jc w:val="both"/>
       </w:pPr>
       <w:r>
-        <w:t xml:space="preserve">There are numerous Python libraries or wrappers that can connect to and gather data from the Twitter API such as </w:t>
-      </w:r>
-      <w:proofErr w:type="spellStart"/>
-      <w:r>
-        <w:t>Tweepy</w:t>
-      </w:r>
-      <w:proofErr w:type="spellEnd"/>
-      <w:r>
-        <w:t xml:space="preserve">, </w:t>
-      </w:r>
-      <w:proofErr w:type="spellStart"/>
-      <w:r>
-        <w:t>Twython</w:t>
-      </w:r>
-      <w:proofErr w:type="spellEnd"/>
-      <w:r>
-        <w:t xml:space="preserve"> or Python Twitter. As </w:t>
-      </w:r>
-      <w:proofErr w:type="spellStart"/>
-      <w:r>
-        <w:t>Tweepy</w:t>
-      </w:r>
-      <w:proofErr w:type="spellEnd"/>
-      <w:r>
-        <w:t xml:space="preserve"> provides some great documentation and examples and is brilliantly supported I will be starting with that library. </w:t>
-      </w:r>
-      <w:proofErr w:type="gramStart"/>
-      <w:r>
-        <w:t>As long as</w:t>
-      </w:r>
-      <w:proofErr w:type="gramEnd"/>
-      <w:r>
-        <w:t xml:space="preserve"> it does everything I need of it I will not need to use any of the other libraries.</w:t>
+        <w:t>There are numerous Python libraries or wrappers that can connect to and gather data from the Twitter API such as Tweepy, Twython or Python Twitter. As Tweepy provides some great documentation and examples and is brilliantly supported I will be starting with that library. As long as it does everything I need of it I will not need to use any of the other libraries.</w:t>
       </w:r>
     </w:p>
     <w:p>
@@ -6147,15 +5962,7 @@
         <w:t>Git is an open source distributed version control system that I am already quiet familiar with from use in previous college years. It is free and easy to use and learn and can be run from</w:t>
       </w:r>
       <w:r>
-        <w:t xml:space="preserve"> the Git Bash client or from its integration in PyCharm, making it even easier to use and track changes in the process. Using either of these ways, it is simple to connect to </w:t>
-      </w:r>
-      <w:proofErr w:type="spellStart"/>
-      <w:r>
-        <w:t>Github</w:t>
-      </w:r>
-      <w:proofErr w:type="spellEnd"/>
-      <w:r>
-        <w:t>, a web-based hosting service for Git repositories and ensure that a project is backed up with required access given to specific team members</w:t>
+        <w:t xml:space="preserve"> the Git Bash client or from its integration in PyCharm, making it even easier to use and track changes in the process. Using either of these ways, it is simple to connect to Github, a web-based hosting service for Git repositories and ensure that a project is backed up with required access given to specific team members</w:t>
       </w:r>
       <w:r>
         <w:t xml:space="preserve"> as well as giving public access to view the project and its code base</w:t>
@@ -6338,11 +6145,9 @@
         <w:tab/>
         <w:t xml:space="preserve">MongoDB is a free and open-source distributed NoSQL, or document, database that is scalable and flexible. It stores data in JSON- like documents which can be of any desired structure, removing the need for schemas, as in relational databases. Allows for powerful ways to access and analyse data </w:t>
       </w:r>
-      <w:proofErr w:type="gramStart"/>
-      <w:r>
-        <w:t>through the use of</w:t>
-      </w:r>
-      <w:proofErr w:type="gramEnd"/>
+      <w:r>
+        <w:t>using</w:t>
+      </w:r>
       <w:r>
         <w:t xml:space="preserve"> Ad-hoc queries, indexing and real-time aggregation. What is given up for this is the lack of functions or stored procedures as well as loss of strength in terms of ACID (Atomic, Consistency, Isolations, Durability). </w:t>
       </w:r>
@@ -6389,7 +6194,13 @@
         <w:t xml:space="preserve"> </w:t>
       </w:r>
       <w:r>
-        <w:t>dealt with in their own section.</w:t>
+        <w:t>dealt with in their own section</w:t>
+      </w:r>
+      <w:r>
+        <w:t xml:space="preserve"> later</w:t>
+      </w:r>
+      <w:r>
+        <w:t>.</w:t>
       </w:r>
       <w:r>
         <w:t xml:space="preserve"> </w:t>
@@ -6400,30 +6211,82 @@
         <w:pStyle w:val="Heading3"/>
         <w:numPr>
           <w:ilvl w:val="2"/>
-          <w:numId w:val="4"/>
-        </w:numPr>
-        <w:spacing w:line="360" w:lineRule="auto"/>
-        <w:jc w:val="both"/>
-      </w:pPr>
-      <w:bookmarkStart w:id="18" w:name="_Toc530677507"/>
-      <w:r>
-        <w:t>Data Science</w:t>
-      </w:r>
+          <w:numId w:val="9"/>
+        </w:numPr>
+        <w:ind w:left="1060"/>
+      </w:pPr>
+      <w:r>
+        <w:t xml:space="preserve">  </w:t>
+      </w:r>
+      <w:r>
+        <w:t>Big Data</w:t>
+      </w:r>
+    </w:p>
+    <w:p>
+      <w:pPr>
+        <w:spacing w:line="360" w:lineRule="auto"/>
+        <w:ind w:firstLine="510"/>
+        <w:jc w:val="both"/>
+      </w:pPr>
+      <w:r>
+        <w:t xml:space="preserve">Big data refers to data sets, both structured and unstructured, that </w:t>
+      </w:r>
+      <w:r>
+        <w:t>are</w:t>
+      </w:r>
+      <w:r>
+        <w:t xml:space="preserve"> </w:t>
+      </w:r>
+      <w:r>
+        <w:t>beyond the scope of traditional techniques to process due to their size or complexity</w:t>
+      </w:r>
+      <w:r>
+        <w:t xml:space="preserve"> and is used heavily within the domain of data science</w:t>
+      </w:r>
+      <w:bookmarkStart w:id="18" w:name="_GoBack"/>
       <w:bookmarkEnd w:id="18"/>
-    </w:p>
-    <w:p>
-      <w:pPr>
-        <w:spacing w:line="360" w:lineRule="auto"/>
-        <w:jc w:val="both"/>
-      </w:pPr>
-      <w:r>
-        <w:t>Definition</w:t>
-      </w:r>
-      <w:r>
-        <w:t>, explanation</w:t>
-      </w:r>
-      <w:r>
-        <w:t xml:space="preserve"> and use with some quotes</w:t>
+      <w:r>
+        <w:t>. Organisations the world over have been investing into this area in the last number of years as the results that can arise from proper storage and use</w:t>
+      </w:r>
+      <w:r>
+        <w:t>, through data mining and data analysis projects,</w:t>
+      </w:r>
+      <w:r>
+        <w:t xml:space="preserve"> of Big data can lead to massive returns</w:t>
+      </w:r>
+      <w:r>
+        <w:t xml:space="preserve"> or scientific breakthroughs</w:t>
+      </w:r>
+      <w:r>
+        <w:t xml:space="preserve">. </w:t>
+      </w:r>
+    </w:p>
+    <w:p>
+      <w:pPr>
+        <w:pStyle w:val="Heading3"/>
+        <w:numPr>
+          <w:ilvl w:val="2"/>
+          <w:numId w:val="9"/>
+        </w:numPr>
+        <w:ind w:left="1060"/>
+      </w:pPr>
+      <w:r>
+        <w:t xml:space="preserve">  </w:t>
+      </w:r>
+      <w:r>
+        <w:t>Data Mining</w:t>
+      </w:r>
+    </w:p>
+    <w:p>
+      <w:pPr>
+        <w:spacing w:line="360" w:lineRule="auto"/>
+        <w:ind w:firstLine="510"/>
+      </w:pPr>
+      <w:r>
+        <w:t xml:space="preserve">Data mining is the process of </w:t>
+      </w:r>
+      <w:r>
+        <w:t>detecting anomalies, correlations and patterns within Big data to make predictions using a wide range of methods including various machine-learning algorithms. There are various project models that can be used, although all of them are built upon the same foundation of stages.</w:t>
       </w:r>
     </w:p>
     <w:p>
@@ -6431,25 +6294,33 @@
         <w:pStyle w:val="Heading4"/>
         <w:numPr>
           <w:ilvl w:val="3"/>
-          <w:numId w:val="4"/>
-        </w:numPr>
-        <w:spacing w:line="360" w:lineRule="auto"/>
-        <w:jc w:val="both"/>
-      </w:pPr>
-      <w:r>
-        <w:t xml:space="preserve">   </w:t>
-      </w:r>
-      <w:r>
-        <w:t>Big Data</w:t>
-      </w:r>
-    </w:p>
-    <w:p>
-      <w:pPr>
-        <w:spacing w:line="360" w:lineRule="auto"/>
-        <w:jc w:val="both"/>
-      </w:pPr>
-      <w:r>
-        <w:t>Definition, explanation and use with some quotes</w:t>
+          <w:numId w:val="9"/>
+        </w:numPr>
+        <w:ind w:left="1230"/>
+      </w:pPr>
+      <w:r>
+        <w:t>Data Acquisition</w:t>
+      </w:r>
+    </w:p>
+    <w:p>
+      <w:pPr>
+        <w:spacing w:line="360" w:lineRule="auto"/>
+        <w:ind w:firstLine="680"/>
+      </w:pPr>
+      <w:r>
+        <w:t>At the beginning of every data mining or analytics project</w:t>
+      </w:r>
+      <w:r>
+        <w:t>, the first stage of the project is to ensure there is data to use. Where this data comes from varies from project to project as it may come from an inhouse databases or from surveys carried out with a business’s customer base.</w:t>
+      </w:r>
+    </w:p>
+    <w:p>
+      <w:pPr>
+        <w:spacing w:line="360" w:lineRule="auto"/>
+        <w:ind w:firstLine="680"/>
+      </w:pPr>
+      <w:r>
+        <w:t xml:space="preserve">The data used is referred to as a data set with each row in the data set being an instance of the data and each column being a descriptive feature of the data. </w:t>
       </w:r>
     </w:p>
     <w:p>
@@ -6457,153 +6328,189 @@
         <w:pStyle w:val="Heading4"/>
         <w:numPr>
           <w:ilvl w:val="3"/>
-          <w:numId w:val="4"/>
-        </w:numPr>
-        <w:spacing w:line="360" w:lineRule="auto"/>
-        <w:jc w:val="both"/>
-      </w:pPr>
-      <w:r>
-        <w:t xml:space="preserve">   </w:t>
-      </w:r>
-      <w:r>
-        <w:t>Data Mining</w:t>
-      </w:r>
-    </w:p>
-    <w:p>
-      <w:pPr>
-        <w:spacing w:line="360" w:lineRule="auto"/>
-      </w:pPr>
+          <w:numId w:val="9"/>
+        </w:numPr>
+        <w:ind w:left="1230"/>
+      </w:pPr>
+      <w:r>
+        <w:t>Data Understanding</w:t>
+      </w:r>
+    </w:p>
+    <w:p>
+      <w:pPr>
+        <w:spacing w:line="360" w:lineRule="auto"/>
+        <w:ind w:firstLine="680"/>
+      </w:pPr>
+      <w:r>
+        <w:t xml:space="preserve">Understanding the business logic </w:t>
+      </w:r>
+      <w:r>
+        <w:t xml:space="preserve">and context </w:t>
+      </w:r>
+      <w:r>
+        <w:t xml:space="preserve">behind the acquired data </w:t>
+      </w:r>
+      <w:r>
+        <w:t>and having a base knowledge of the project’s domain are integral parts of any data mining project as these help to make sense of the relationships between features and enable easier selection of machine learning algorithms and improving their accuracy.</w:t>
+      </w:r>
+    </w:p>
+    <w:p>
+      <w:pPr>
+        <w:pStyle w:val="Heading4"/>
+        <w:numPr>
+          <w:ilvl w:val="3"/>
+          <w:numId w:val="9"/>
+        </w:numPr>
+        <w:ind w:left="1230"/>
+      </w:pPr>
+      <w:r>
+        <w:lastRenderedPageBreak/>
+        <w:t>Data Preparation</w:t>
+      </w:r>
+    </w:p>
+    <w:p>
+      <w:pPr>
+        <w:spacing w:line="360" w:lineRule="auto"/>
+        <w:ind w:firstLine="680"/>
+      </w:pPr>
+      <w:r>
+        <w:t>This stage deals with the pre-processing of the data to ensure it’s in the correct state to be used for various business purposes such as in a machine-learning algorithm or data analysis. It includes the sub-stages of data cleaning and feature selection.</w:t>
+      </w:r>
     </w:p>
     <w:p>
       <w:pPr>
         <w:pStyle w:val="Heading5"/>
         <w:numPr>
           <w:ilvl w:val="4"/>
-          <w:numId w:val="8"/>
-        </w:numPr>
-        <w:spacing w:line="360" w:lineRule="auto"/>
-      </w:pPr>
-      <w:r>
-        <w:t>Data Acquisition</w:t>
-      </w:r>
-    </w:p>
-    <w:p>
-      <w:pPr>
-        <w:spacing w:line="360" w:lineRule="auto"/>
-      </w:pPr>
+          <w:numId w:val="9"/>
+        </w:numPr>
+        <w:ind w:left="1760"/>
+      </w:pPr>
+      <w:r>
+        <w:t>Data Cleaning</w:t>
+      </w:r>
+    </w:p>
+    <w:p>
+      <w:pPr>
+        <w:spacing w:line="360" w:lineRule="auto"/>
+        <w:ind w:firstLine="720"/>
+      </w:pPr>
+      <w:r>
+        <w:t>Data cleaning is the process of finding and removing entries in the data that has been either entered</w:t>
+      </w:r>
+      <w:r>
+        <w:t xml:space="preserve"> </w:t>
+      </w:r>
+      <w:r>
+        <w:t>or</w:t>
+      </w:r>
+      <w:r>
+        <w:t xml:space="preserve"> </w:t>
+      </w:r>
+      <w:r>
+        <w:t>formatted</w:t>
+      </w:r>
+      <w:r>
+        <w:t xml:space="preserve"> incorrectly. Without proper data cleaning, when passing the data into a model various errors can arise, leading to program failure or completely inaccurate results.</w:t>
+      </w:r>
     </w:p>
     <w:p>
       <w:pPr>
         <w:pStyle w:val="Heading5"/>
         <w:numPr>
           <w:ilvl w:val="4"/>
-          <w:numId w:val="8"/>
-        </w:numPr>
-        <w:spacing w:line="360" w:lineRule="auto"/>
-      </w:pPr>
-      <w:r>
-        <w:t>Data Understanding</w:t>
-      </w:r>
-    </w:p>
-    <w:p>
-      <w:pPr>
-        <w:spacing w:line="360" w:lineRule="auto"/>
-      </w:pPr>
-    </w:p>
-    <w:p>
-      <w:pPr>
-        <w:pStyle w:val="Heading5"/>
-        <w:numPr>
-          <w:ilvl w:val="4"/>
-          <w:numId w:val="8"/>
-        </w:numPr>
-        <w:spacing w:line="360" w:lineRule="auto"/>
-      </w:pPr>
-      <w:r>
-        <w:t>Data Preparation</w:t>
-      </w:r>
-    </w:p>
-    <w:p>
-      <w:pPr>
-        <w:spacing w:line="360" w:lineRule="auto"/>
-      </w:pPr>
-    </w:p>
-    <w:p>
-      <w:pPr>
-        <w:pStyle w:val="Heading5"/>
-        <w:numPr>
-          <w:ilvl w:val="4"/>
-          <w:numId w:val="8"/>
-        </w:numPr>
-        <w:spacing w:line="360" w:lineRule="auto"/>
-      </w:pPr>
-      <w:r>
-        <w:t>Data Cleaning</w:t>
-      </w:r>
-    </w:p>
-    <w:p>
-      <w:pPr>
-        <w:spacing w:line="360" w:lineRule="auto"/>
-      </w:pPr>
-    </w:p>
-    <w:p>
-      <w:pPr>
-        <w:pStyle w:val="Heading5"/>
-        <w:numPr>
-          <w:ilvl w:val="4"/>
-          <w:numId w:val="8"/>
-        </w:numPr>
-        <w:spacing w:line="360" w:lineRule="auto"/>
-      </w:pPr>
-      <w:r>
-        <w:t>Data Selection</w:t>
-      </w:r>
-    </w:p>
-    <w:p>
-      <w:pPr>
-        <w:spacing w:line="360" w:lineRule="auto"/>
-      </w:pPr>
+          <w:numId w:val="9"/>
+        </w:numPr>
+        <w:ind w:left="1760"/>
+      </w:pPr>
+      <w:r>
+        <w:t>Feature</w:t>
+      </w:r>
+      <w:r>
+        <w:t xml:space="preserve"> Selection</w:t>
+      </w:r>
+    </w:p>
+    <w:p>
+      <w:pPr>
+        <w:spacing w:line="360" w:lineRule="auto"/>
+        <w:ind w:firstLine="720"/>
+      </w:pPr>
+      <w:r>
+        <w:t xml:space="preserve">In any data mining project, the aim is to produce accurate predictions as efficiently as possible. To do this, we want to minimise the number of features without affecting the accuracy. </w:t>
+      </w:r>
+      <w:r>
+        <w:t>Therefore,</w:t>
+      </w:r>
+      <w:r>
+        <w:t xml:space="preserve"> feature selection is a key component that must be carefully </w:t>
+      </w:r>
+      <w:r>
+        <w:t xml:space="preserve">deliberated and </w:t>
+      </w:r>
+      <w:r>
+        <w:t>decided on.</w:t>
+      </w:r>
+    </w:p>
+    <w:p>
+      <w:pPr>
+        <w:pStyle w:val="Heading3"/>
+        <w:numPr>
+          <w:ilvl w:val="2"/>
+          <w:numId w:val="9"/>
+        </w:numPr>
+        <w:ind w:left="1060"/>
+      </w:pPr>
+      <w:r>
+        <w:t>Machine Learning</w:t>
+      </w:r>
+    </w:p>
+    <w:p>
+      <w:pPr>
+        <w:spacing w:line="360" w:lineRule="auto"/>
+        <w:ind w:firstLine="720"/>
+      </w:pPr>
+      <w:r>
+        <w:t xml:space="preserve">Acquiring and preparing large sets of data is only part of the battle, the next </w:t>
+      </w:r>
+      <w:r>
+        <w:t xml:space="preserve">major </w:t>
+      </w:r>
+      <w:r>
+        <w:t>stage is to be able to detect patterns within this data and</w:t>
+      </w:r>
+      <w:r>
+        <w:t xml:space="preserve"> then make predictions from this</w:t>
+      </w:r>
+      <w:r>
+        <w:t>. This is the core of Machine Learning, enabling us to extract significant insight from Big Data through complex</w:t>
+      </w:r>
+      <w:r>
+        <w:t>, mathematical</w:t>
+      </w:r>
+      <w:r>
+        <w:t xml:space="preserve"> algorithms</w:t>
+      </w:r>
+      <w:r>
+        <w:t xml:space="preserve"> </w:t>
+      </w:r>
+      <w:r>
+        <w:t>with</w:t>
+      </w:r>
+      <w:r>
+        <w:t xml:space="preserve"> minimal human intervention</w:t>
+      </w:r>
+      <w:r>
+        <w:t>. These algorithms are trained on sub-sets of the data to grow more accurate in their predictions.</w:t>
+      </w:r>
     </w:p>
     <w:p>
       <w:pPr>
         <w:pStyle w:val="Heading4"/>
         <w:numPr>
           <w:ilvl w:val="3"/>
-          <w:numId w:val="8"/>
-        </w:numPr>
-        <w:spacing w:line="360" w:lineRule="auto"/>
-        <w:jc w:val="both"/>
-      </w:pPr>
-      <w:r>
-        <w:t>Machine Learning</w:t>
-      </w:r>
-    </w:p>
-    <w:p>
-      <w:pPr>
-        <w:spacing w:line="360" w:lineRule="auto"/>
-        <w:ind w:firstLine="720"/>
-      </w:pPr>
-      <w:r>
-        <w:t>Acquiring and preparing large sets of data is only part of the battle, the next stage is to be able to detect patterns within this data and then make predictions from this. This is the core of Machine Learning, enabling us to extract significant insight from Big Data through complex</w:t>
-      </w:r>
-      <w:r>
-        <w:t>, mathematical</w:t>
-      </w:r>
-      <w:r>
-        <w:t xml:space="preserve"> algorithms</w:t>
-      </w:r>
-      <w:r>
-        <w:t>. These algorithms are trained on sub-sets of the data to grow more accurate in their predictions.</w:t>
-      </w:r>
-    </w:p>
-    <w:p>
-      <w:pPr>
-        <w:pStyle w:val="Heading5"/>
-        <w:numPr>
-          <w:ilvl w:val="4"/>
-          <w:numId w:val="8"/>
-        </w:numPr>
-        <w:spacing w:line="360" w:lineRule="auto"/>
+          <w:numId w:val="9"/>
+        </w:numPr>
+        <w:ind w:left="1230"/>
       </w:pPr>
       <w:r>
         <w:t>Classifiers</w:t>
@@ -6649,7 +6556,6 @@
         <w:spacing w:line="360" w:lineRule="auto"/>
       </w:pPr>
       <w:r>
-        <w:lastRenderedPageBreak/>
         <w:t xml:space="preserve">A classifier is given a set of inputs without any outputs known. It learns </w:t>
       </w:r>
       <w:r>
@@ -6767,6 +6673,7 @@
           <w:b/>
           <w:i/>
         </w:rPr>
+        <w:lastRenderedPageBreak/>
         <w:t>Supervised Learning</w:t>
       </w:r>
     </w:p>
@@ -6882,31 +6789,31 @@
     </w:p>
     <w:p>
       <w:pPr>
+        <w:pStyle w:val="Heading5"/>
+        <w:numPr>
+          <w:ilvl w:val="4"/>
+          <w:numId w:val="9"/>
+        </w:numPr>
+        <w:ind w:left="1760"/>
+      </w:pPr>
+      <w:r>
+        <w:t>Unsupervised</w:t>
+      </w:r>
+      <w:r>
+        <w:t xml:space="preserve"> Learning</w:t>
+      </w:r>
+      <w:r>
+        <w:t xml:space="preserve"> Algorithms</w:t>
+      </w:r>
+    </w:p>
+    <w:p>
+      <w:pPr>
         <w:pStyle w:val="Heading6"/>
         <w:numPr>
           <w:ilvl w:val="5"/>
-          <w:numId w:val="8"/>
-        </w:numPr>
-        <w:spacing w:line="360" w:lineRule="auto"/>
-      </w:pPr>
-      <w:r>
-        <w:t>Unsupervised</w:t>
-      </w:r>
-      <w:r>
-        <w:t xml:space="preserve"> Learning</w:t>
-      </w:r>
-      <w:r>
-        <w:t xml:space="preserve"> Algorithms</w:t>
-      </w:r>
-    </w:p>
-    <w:p>
-      <w:pPr>
-        <w:pStyle w:val="Heading7"/>
-        <w:numPr>
-          <w:ilvl w:val="6"/>
-          <w:numId w:val="8"/>
-        </w:numPr>
-        <w:spacing w:line="360" w:lineRule="auto"/>
+          <w:numId w:val="9"/>
+        </w:numPr>
+        <w:ind w:left="1930"/>
       </w:pPr>
       <w:r>
         <w:t>Clustering</w:t>
@@ -6951,29 +6858,17 @@
         <w:t xml:space="preserve">K-Means Clustering </w:t>
       </w:r>
       <w:r>
-        <w:t xml:space="preserve">and Hierarchal clustering is that the former </w:t>
-      </w:r>
-      <w:r>
-        <w:t xml:space="preserve">separates the data </w:t>
-      </w:r>
-      <w:r>
-        <w:t xml:space="preserve">points </w:t>
-      </w:r>
-      <w:r>
-        <w:t>iteratively into K clusters</w:t>
-      </w:r>
-      <w:r>
-        <w:t xml:space="preserve"> based on the features of the data while the latter considers each data point a cluster then identifies the clusters that are closest to each other and merging them, while taking note of the hierarchal relationship between them, and so on until only one cluster remains with one large hierarchy. </w:t>
-      </w:r>
-    </w:p>
-    <w:p>
-      <w:pPr>
-        <w:pStyle w:val="Heading7"/>
-        <w:numPr>
-          <w:ilvl w:val="6"/>
-          <w:numId w:val="8"/>
-        </w:numPr>
-        <w:spacing w:line="360" w:lineRule="auto"/>
+        <w:t xml:space="preserve">and Hierarchal clustering is that the former separates the data points iteratively into K clusters based on the features of the data while the latter considers each data point a cluster then identifies the clusters that are closest to each other and merging them, while taking note of the hierarchal relationship between them, and so on until only one cluster remains with one large hierarchy. </w:t>
+      </w:r>
+    </w:p>
+    <w:p>
+      <w:pPr>
+        <w:pStyle w:val="Heading6"/>
+        <w:numPr>
+          <w:ilvl w:val="5"/>
+          <w:numId w:val="9"/>
+        </w:numPr>
+        <w:ind w:left="1930"/>
       </w:pPr>
       <w:r>
         <w:t xml:space="preserve">Artificial </w:t>
@@ -7001,14 +6896,64 @@
         <w:t xml:space="preserve">”. </w:t>
       </w:r>
       <w:r>
+        <w:t>They detect patterns and relationships in data and from this infer knowledge and grow from their experience, learning to better classify data</w:t>
+      </w:r>
+      <w:r>
+        <w:t xml:space="preserve"> or perform tasks</w:t>
+      </w:r>
+      <w:r>
+        <w:t xml:space="preserve">. </w:t>
+      </w:r>
+    </w:p>
+    <w:p>
+      <w:pPr>
+        <w:spacing w:line="360" w:lineRule="auto"/>
+        <w:ind w:firstLine="720"/>
+      </w:pPr>
+      <w:r>
+        <w:t>Using artificial neurons, the computerized version of a brain cell, a network is formed by connecting the output of specific neurons to the input of other neurons, forming a directed, weighted graph. A neurons weights and activation functions can be tuned over the learning process to increase the networks accuracy</w:t>
+      </w:r>
+      <w:r>
+        <w:t>.</w:t>
+      </w:r>
+    </w:p>
+    <w:p>
+      <w:pPr>
+        <w:pStyle w:val="Heading5"/>
+        <w:numPr>
+          <w:ilvl w:val="4"/>
+          <w:numId w:val="9"/>
+        </w:numPr>
+        <w:ind w:left="1760"/>
+      </w:pPr>
+      <w:r>
         <w:lastRenderedPageBreak/>
-        <w:t>They detect patterns and relationships in data and from this infer knowledge and grow from their experience, learning to better classify data</w:t>
-      </w:r>
-      <w:r>
-        <w:t xml:space="preserve"> or perform tasks</w:t>
-      </w:r>
-      <w:r>
-        <w:t xml:space="preserve">. </w:t>
+        <w:t>S</w:t>
+      </w:r>
+      <w:r>
+        <w:t>upervised</w:t>
+      </w:r>
+      <w:r>
+        <w:t xml:space="preserve"> Learning</w:t>
+      </w:r>
+      <w:r>
+        <w:t xml:space="preserve"> </w:t>
+      </w:r>
+      <w:r>
+        <w:t>Algorithms</w:t>
+      </w:r>
+    </w:p>
+    <w:p>
+      <w:pPr>
+        <w:pStyle w:val="Heading6"/>
+        <w:numPr>
+          <w:ilvl w:val="5"/>
+          <w:numId w:val="9"/>
+        </w:numPr>
+        <w:ind w:left="1930"/>
+      </w:pPr>
+      <w:r>
+        <w:t>Naïve Bayes</w:t>
       </w:r>
     </w:p>
     <w:p>
@@ -7017,7 +6962,61 @@
         <w:ind w:firstLine="720"/>
       </w:pPr>
       <w:r>
-        <w:t>Using artificial neurons, the computerized version of a brain cell, a network is formed by connecting the output of specific neurons to the input of other neurons, forming a directed, weighted graph. A neurons weights and activation functions can be tuned over the learning process to increase the networks accuracy</w:t>
+        <w:t>Naïve Bayes classifier</w:t>
+      </w:r>
+      <w:r>
+        <w:t>s belong</w:t>
+      </w:r>
+      <w:r>
+        <w:t xml:space="preserve"> to the family of probability-based classifiers and </w:t>
+      </w:r>
+      <w:r>
+        <w:t>are</w:t>
+      </w:r>
+      <w:r>
+        <w:t xml:space="preserve"> based on Bayes’ theorem</w:t>
+      </w:r>
+      <w:r>
+        <w:t xml:space="preserve"> </w:t>
+      </w:r>
+      <w:r>
+        <w:t xml:space="preserve">with the added assumption of conditional independence between all the features in the data. </w:t>
+      </w:r>
+      <w:r>
+        <w:t>This added assumption allows for</w:t>
+      </w:r>
+      <w:r>
+        <w:t xml:space="preserve"> the model to drastically reduce the amount of probabilities it must compute.</w:t>
+      </w:r>
+    </w:p>
+    <w:p>
+      <w:pPr>
+        <w:spacing w:line="360" w:lineRule="auto"/>
+        <w:ind w:firstLine="720"/>
+      </w:pPr>
+      <w:r>
+        <w:t xml:space="preserve">While this is quite a leap of faith to make, it still results in a robust model that delivers </w:t>
+      </w:r>
+      <w:r>
+        <w:t>strong</w:t>
+      </w:r>
+      <w:r>
+        <w:t xml:space="preserve"> results and</w:t>
+      </w:r>
+      <w:r>
+        <w:t>,</w:t>
+      </w:r>
+      <w:r>
+        <w:t xml:space="preserve"> when coupled with its scalability, efficiency and simplicity</w:t>
+      </w:r>
+      <w:r>
+        <w:t>,</w:t>
+      </w:r>
+      <w:r>
+        <w:t xml:space="preserve"> is the reason it is normally the starting point for most data mining </w:t>
+      </w:r>
+      <w:r>
+        <w:t>projects</w:t>
       </w:r>
       <w:r>
         <w:t>.</w:t>
@@ -7028,40 +7027,12 @@
         <w:pStyle w:val="Heading6"/>
         <w:numPr>
           <w:ilvl w:val="5"/>
-          <w:numId w:val="8"/>
-        </w:numPr>
-        <w:spacing w:line="360" w:lineRule="auto"/>
-      </w:pPr>
-      <w:r>
-        <w:t xml:space="preserve"> </w:t>
-      </w:r>
-      <w:r>
-        <w:t>S</w:t>
-      </w:r>
-      <w:r>
-        <w:t>upervised</w:t>
-      </w:r>
-      <w:r>
-        <w:t xml:space="preserve"> Learning</w:t>
-      </w:r>
-      <w:r>
-        <w:t xml:space="preserve"> </w:t>
-      </w:r>
-      <w:r>
-        <w:t>Algorithms</w:t>
-      </w:r>
-    </w:p>
-    <w:p>
-      <w:pPr>
-        <w:pStyle w:val="Heading7"/>
-        <w:numPr>
-          <w:ilvl w:val="6"/>
-          <w:numId w:val="8"/>
-        </w:numPr>
-        <w:spacing w:line="360" w:lineRule="auto"/>
-      </w:pPr>
-      <w:r>
-        <w:t>Naïve Bayes</w:t>
+          <w:numId w:val="9"/>
+        </w:numPr>
+        <w:ind w:left="1930"/>
+      </w:pPr>
+      <w:r>
+        <w:t>Support Vector Machine</w:t>
       </w:r>
     </w:p>
     <w:p>
@@ -7070,40 +7041,13 @@
         <w:ind w:firstLine="720"/>
       </w:pPr>
       <w:r>
-        <w:t>Naïve Bayes classifier</w:t>
-      </w:r>
-      <w:r>
-        <w:t>s belong</w:t>
-      </w:r>
-      <w:r>
-        <w:t xml:space="preserve"> to the family of probability-based classifiers and </w:t>
-      </w:r>
-      <w:r>
-        <w:t>are</w:t>
-      </w:r>
-      <w:r>
-        <w:t xml:space="preserve"> based on Bayes’ theorem</w:t>
-      </w:r>
-      <w:r>
-        <w:t xml:space="preserve"> </w:t>
-      </w:r>
-      <w:r>
-        <w:t xml:space="preserve">with the </w:t>
-      </w:r>
-      <w:r>
-        <w:t xml:space="preserve">added </w:t>
-      </w:r>
-      <w:r>
-        <w:t>assumption of conditional independence between all the features in the data</w:t>
-      </w:r>
-      <w:r>
-        <w:t xml:space="preserve">. </w:t>
-      </w:r>
-      <w:r>
-        <w:t>This added assumption allows for</w:t>
-      </w:r>
-      <w:r>
-        <w:t xml:space="preserve"> the model to drastically reduce the amount of probabilities it must compute.</w:t>
+        <w:t>A support vector machine classifier belongs to the family of error-based classifiers</w:t>
+      </w:r>
+      <w:r>
+        <w:t>.</w:t>
+      </w:r>
+      <w:r>
+        <w:t xml:space="preserve"> It maps all the data as points in an N-dimension space, N being the number of features, and then tries to find a hyperplane, or decision boundary, that distinctly classifies the data points. </w:t>
       </w:r>
     </w:p>
     <w:p>
@@ -7112,44 +7056,10 @@
         <w:ind w:firstLine="720"/>
       </w:pPr>
       <w:r>
-        <w:t xml:space="preserve">While this is quite a leap of faith to make, it still results in a robust model that delivers </w:t>
-      </w:r>
-      <w:r>
-        <w:t>strong</w:t>
-      </w:r>
-      <w:r>
-        <w:t xml:space="preserve"> results and</w:t>
-      </w:r>
-      <w:r>
-        <w:t>,</w:t>
-      </w:r>
-      <w:r>
-        <w:t xml:space="preserve"> when coupled with its scalability, efficiency and simplicity</w:t>
-      </w:r>
-      <w:r>
-        <w:t>,</w:t>
-      </w:r>
-      <w:r>
-        <w:t xml:space="preserve"> is the reason it is normally the starting point for most data mining </w:t>
-      </w:r>
-      <w:r>
-        <w:t>projects</w:t>
-      </w:r>
-      <w:r>
-        <w:t>.</w:t>
-      </w:r>
-    </w:p>
-    <w:p>
-      <w:pPr>
-        <w:pStyle w:val="Heading7"/>
-        <w:numPr>
-          <w:ilvl w:val="6"/>
-          <w:numId w:val="8"/>
-        </w:numPr>
-        <w:spacing w:line="360" w:lineRule="auto"/>
-      </w:pPr>
-      <w:r>
-        <w:t>Support Vector Machine</w:t>
+        <w:t xml:space="preserve">It tries to maximise the distance between </w:t>
+      </w:r>
+      <w:r>
+        <w:t xml:space="preserve">the hyperplane and data points from both classes. Those points closest to the hyperplane are called support vectors and have a significant impact on its placement. </w:t>
       </w:r>
     </w:p>
     <w:p>
@@ -7158,47 +7068,19 @@
         <w:ind w:firstLine="720"/>
       </w:pPr>
       <w:r>
-        <w:t>A support vector machine classifier belongs to the family of error-based classifiers</w:t>
-      </w:r>
-      <w:r>
-        <w:t>.</w:t>
-      </w:r>
-      <w:r>
-        <w:t xml:space="preserve"> It maps all the data as points in an N-dimension space, N being the number of features, and then tries to find a hyperplane, or decision boundary, that distinctly classifies the data points. </w:t>
-      </w:r>
-    </w:p>
-    <w:p>
-      <w:pPr>
-        <w:spacing w:line="360" w:lineRule="auto"/>
-        <w:ind w:firstLine="720"/>
-      </w:pPr>
-      <w:r>
-        <w:t xml:space="preserve">It tries to maximise the distance between </w:t>
-      </w:r>
-      <w:r>
-        <w:t xml:space="preserve">the hyperplane and data points from both classes. Those points closest to the hyperplane are called support vectors and have a significant impact on its placement. </w:t>
-      </w:r>
-    </w:p>
-    <w:p>
-      <w:pPr>
-        <w:spacing w:line="360" w:lineRule="auto"/>
-        <w:ind w:firstLine="720"/>
-      </w:pPr>
-      <w:r>
         <w:t xml:space="preserve">New points are mapped to this space and classified depending which side of the hyperplane they belong to. It has a high degree of accuracy, takes up less computation power than other algorithms and can be used for both regression and classification task. </w:t>
       </w:r>
     </w:p>
     <w:p>
       <w:pPr>
-        <w:pStyle w:val="Heading7"/>
-        <w:numPr>
-          <w:ilvl w:val="6"/>
-          <w:numId w:val="8"/>
-        </w:numPr>
-        <w:spacing w:line="360" w:lineRule="auto"/>
-      </w:pPr>
-      <w:r>
-        <w:lastRenderedPageBreak/>
+        <w:pStyle w:val="Heading6"/>
+        <w:numPr>
+          <w:ilvl w:val="5"/>
+          <w:numId w:val="9"/>
+        </w:numPr>
+        <w:ind w:left="1930"/>
+      </w:pPr>
+      <w:r>
         <w:t>Linear Regression</w:t>
       </w:r>
     </w:p>
@@ -7289,19 +7171,14 @@
         <w:spacing w:line="360" w:lineRule="auto"/>
       </w:pPr>
       <w:r>
+        <w:lastRenderedPageBreak/>
         <w:t>Multiple:</w:t>
       </w:r>
       <w:r>
         <w:t xml:space="preserve"> </w:t>
       </w:r>
       <w:r>
-        <w:t xml:space="preserve">Gives us the relationship between </w:t>
-      </w:r>
-      <w:r>
-        <w:t>multiple</w:t>
-      </w:r>
-      <w:r>
-        <w:t xml:space="preserve"> </w:t>
+        <w:t xml:space="preserve">Gives us the relationship between multiple </w:t>
       </w:r>
       <w:r>
         <w:rPr>
@@ -7322,17 +7199,15 @@
       <w:r>
         <w:t>variable and one dependent variable.</w:t>
       </w:r>
-      <w:bookmarkStart w:id="19" w:name="_GoBack"/>
-      <w:bookmarkEnd w:id="19"/>
-    </w:p>
-    <w:p>
-      <w:pPr>
-        <w:pStyle w:val="Heading7"/>
-        <w:numPr>
-          <w:ilvl w:val="6"/>
-          <w:numId w:val="8"/>
-        </w:numPr>
-        <w:spacing w:line="360" w:lineRule="auto"/>
+    </w:p>
+    <w:p>
+      <w:pPr>
+        <w:pStyle w:val="Heading6"/>
+        <w:numPr>
+          <w:ilvl w:val="5"/>
+          <w:numId w:val="9"/>
+        </w:numPr>
+        <w:ind w:left="1930"/>
       </w:pPr>
       <w:r>
         <w:t>K-N</w:t>
@@ -7365,13 +7240,7 @@
         <w:t>o classify new data points</w:t>
       </w:r>
       <w:r>
-        <w:t xml:space="preserve">, the </w:t>
-      </w:r>
-      <w:r>
-        <w:t>feature similarity of</w:t>
-      </w:r>
-      <w:r>
-        <w:t xml:space="preserve"> its k-nearest neighbours is used, with the new data point going to the class with the majority count</w:t>
+        <w:t>, the feature similarity of its k-nearest neighbours is used, with the new data point going to the class with the majority count</w:t>
       </w:r>
       <w:r>
         <w:t>.</w:t>
@@ -7391,15 +7260,178 @@
     </w:p>
     <w:p>
       <w:pPr>
+        <w:pStyle w:val="Heading4"/>
+        <w:numPr>
+          <w:ilvl w:val="3"/>
+          <w:numId w:val="9"/>
+        </w:numPr>
+        <w:ind w:left="1230"/>
+      </w:pPr>
+      <w:r>
+        <w:t>Training &amp; Testing</w:t>
+      </w:r>
+    </w:p>
+    <w:p>
+      <w:pPr>
+        <w:spacing w:line="360" w:lineRule="auto"/>
+        <w:ind w:firstLine="680"/>
+      </w:pPr>
+      <w:r>
+        <w:t>Once a data set has been fully prepared for use in a machine learning algorithm</w:t>
+      </w:r>
+      <w:r>
+        <w:t xml:space="preserve"> it must be divided up into training and testing data sets. The training data set </w:t>
+      </w:r>
+      <w:r>
+        <w:t>is a sub set of the original data set</w:t>
+      </w:r>
+      <w:r>
+        <w:t xml:space="preserve"> used to train the model </w:t>
+      </w:r>
+      <w:r>
+        <w:t xml:space="preserve">while the </w:t>
+      </w:r>
+      <w:r>
+        <w:t>testing data set</w:t>
+      </w:r>
+      <w:r>
+        <w:t xml:space="preserve"> is what is left</w:t>
+      </w:r>
+      <w:r>
+        <w:t xml:space="preserve">. </w:t>
+      </w:r>
+    </w:p>
+    <w:p>
+      <w:pPr>
+        <w:spacing w:line="360" w:lineRule="auto"/>
+        <w:ind w:firstLine="680"/>
+      </w:pPr>
+      <w:r>
+        <w:t>The training data set</w:t>
+      </w:r>
+      <w:r>
+        <w:t xml:space="preserve"> is </w:t>
+      </w:r>
+      <w:r>
+        <w:t xml:space="preserve">passed through a working model, with the </w:t>
+      </w:r>
+      <w:r>
+        <w:t xml:space="preserve">results </w:t>
+      </w:r>
+      <w:r>
+        <w:t>compared</w:t>
+      </w:r>
+      <w:r>
+        <w:t xml:space="preserve"> against the </w:t>
+      </w:r>
+      <w:r>
+        <w:t>actual</w:t>
+      </w:r>
+      <w:r>
+        <w:t xml:space="preserve"> </w:t>
+      </w:r>
+      <w:r>
+        <w:t>outcomes enabling</w:t>
+      </w:r>
+      <w:r>
+        <w:t xml:space="preserve"> the accuracy of the model </w:t>
+      </w:r>
+      <w:r>
+        <w:t>to</w:t>
+      </w:r>
+      <w:r>
+        <w:t xml:space="preserve"> be measured.</w:t>
+      </w:r>
+      <w:r>
+        <w:t xml:space="preserve"> There are various ways that the base data set can be divided up into training and testing data sets.</w:t>
+      </w:r>
+    </w:p>
+    <w:p>
+      <w:pPr>
         <w:pStyle w:val="Heading5"/>
         <w:numPr>
           <w:ilvl w:val="4"/>
-          <w:numId w:val="8"/>
-        </w:numPr>
-        <w:spacing w:line="360" w:lineRule="auto"/>
-      </w:pPr>
-      <w:r>
-        <w:t>Training &amp; Testing</w:t>
+          <w:numId w:val="9"/>
+        </w:numPr>
+        <w:ind w:left="1760"/>
+      </w:pPr>
+      <w:r>
+        <w:t>Holdout</w:t>
+      </w:r>
+    </w:p>
+    <w:p>
+      <w:pPr>
+        <w:spacing w:line="360" w:lineRule="auto"/>
+        <w:ind w:firstLine="720"/>
+      </w:pPr>
+      <w:r>
+        <w:t>This is the most basic division of the original set into training and testing sets with the partitioning of the original into two mutually exclusive sets. The split is usually takes a 2:1 ratio. The main problem with this method is that as more training data is used there is less testing data to be used. Ideally you want both the training and testing sets to be as large as possible.</w:t>
+      </w:r>
+    </w:p>
+    <w:p>
+      <w:pPr>
+        <w:pStyle w:val="Heading5"/>
+        <w:numPr>
+          <w:ilvl w:val="4"/>
+          <w:numId w:val="9"/>
+        </w:numPr>
+        <w:ind w:left="1760"/>
+      </w:pPr>
+      <w:r>
+        <w:t>K-fold Cross Validation</w:t>
+      </w:r>
+    </w:p>
+    <w:p>
+      <w:pPr>
+        <w:spacing w:line="360" w:lineRule="auto"/>
+        <w:ind w:firstLine="720"/>
+      </w:pPr>
+      <w:r>
+        <w:t xml:space="preserve">Using this method, the original set is divided up into K partitions of equal size. Then for each partition, that partition acts as the testing set with the remaining partitions becoming the training set. A model is fitted using this training set and evaluated using the testing set. The model is discarded with the results being held onto before moving onto the next partition. </w:t>
+      </w:r>
+    </w:p>
+    <w:p>
+      <w:pPr>
+        <w:spacing w:line="360" w:lineRule="auto"/>
+        <w:ind w:firstLine="720"/>
+      </w:pPr>
+      <w:r>
+        <w:t>This method deals with the main issue of the Holdout method, ensuring the entire data set is used for both training</w:t>
+      </w:r>
+      <w:r>
+        <w:t>, each partition being used K-1 times,</w:t>
+      </w:r>
+      <w:r>
+        <w:t xml:space="preserve"> </w:t>
+      </w:r>
+      <w:r>
+        <w:lastRenderedPageBreak/>
+        <w:t>and testing</w:t>
+      </w:r>
+      <w:r>
+        <w:t>, each partition used once,</w:t>
+      </w:r>
+      <w:r>
+        <w:t xml:space="preserve"> with the results being of significant use at the end</w:t>
+      </w:r>
+      <w:r>
+        <w:t xml:space="preserve"> for evaluation</w:t>
+      </w:r>
+      <w:r>
+        <w:t xml:space="preserve">. </w:t>
+      </w:r>
+    </w:p>
+    <w:p>
+      <w:pPr>
+        <w:pStyle w:val="Heading4"/>
+        <w:numPr>
+          <w:ilvl w:val="3"/>
+          <w:numId w:val="9"/>
+        </w:numPr>
+        <w:ind w:left="1230"/>
+      </w:pPr>
+      <w:r>
+        <w:t>Evaluation</w:t>
       </w:r>
     </w:p>
     <w:p>
@@ -7408,411 +7440,202 @@
         <w:ind w:firstLine="680"/>
       </w:pPr>
       <w:r>
-        <w:t>Once a data set has been fully prepared for use in a machine learning algorithm</w:t>
-      </w:r>
-      <w:r>
-        <w:t xml:space="preserve"> it must be divided up into training and testing data sets. The training data set </w:t>
-      </w:r>
-      <w:r>
-        <w:t>is a sub set of the original data set</w:t>
-      </w:r>
-      <w:r>
-        <w:t xml:space="preserve"> used to train the model </w:t>
-      </w:r>
-      <w:r>
-        <w:t xml:space="preserve">while the </w:t>
-      </w:r>
-      <w:r>
-        <w:t>testing data set</w:t>
-      </w:r>
-      <w:r>
-        <w:t xml:space="preserve"> is what is left</w:t>
+        <w:t xml:space="preserve">After a model has been created and data run through it, results will have been produced. The accuracy of these results must be measured carefully. Only by truly understanding the accuracy of the results and what influenced it will someone be able to improve the model and its accuracy. </w:t>
+      </w:r>
+    </w:p>
+    <w:p>
+      <w:pPr>
+        <w:pStyle w:val="Heading5"/>
+        <w:numPr>
+          <w:ilvl w:val="4"/>
+          <w:numId w:val="9"/>
+        </w:numPr>
+        <w:ind w:left="1760"/>
+      </w:pPr>
+      <w:r>
+        <w:t>Classification Accuracy</w:t>
+      </w:r>
+    </w:p>
+    <w:p>
+      <w:pPr>
+        <w:spacing w:line="360" w:lineRule="auto"/>
+        <w:ind w:firstLine="720"/>
+      </w:pPr>
+      <w:r>
+        <w:t>Simply put, the accuracy of a model is the amount of predictions it got right. Put into formulaic terms: Accuracy = No. of correct predictions / Total no. of predictions. This in and of itself is not enough in terms of detail for a proper model evaluation and as such other methods must also be employed.</w:t>
+      </w:r>
+    </w:p>
+    <w:p>
+      <w:pPr>
+        <w:pStyle w:val="Heading5"/>
+        <w:numPr>
+          <w:ilvl w:val="4"/>
+          <w:numId w:val="9"/>
+        </w:numPr>
+        <w:ind w:left="1760"/>
+      </w:pPr>
+      <w:r>
+        <w:t>Confusion Matrix</w:t>
+      </w:r>
+    </w:p>
+    <w:p>
+      <w:pPr>
+        <w:spacing w:line="360" w:lineRule="auto"/>
+        <w:ind w:firstLine="720"/>
+      </w:pPr>
+      <w:r>
+        <w:t xml:space="preserve">A confusion matrix is a table layout for the visualisation of the performance of a model. The totals of correct and incorrect predictions are calculated and broken down by class. These values are placed into a matrix with predicted </w:t>
+      </w:r>
+      <w:r>
+        <w:t xml:space="preserve">across the top and expected down the side. </w:t>
+      </w:r>
+    </w:p>
+    <w:p>
+      <w:pPr>
+        <w:spacing w:line="360" w:lineRule="auto"/>
+        <w:ind w:firstLine="720"/>
+      </w:pPr>
+      <w:r>
+        <w:t>When looking at a two-class instance or one class against all the others this matrix will then hold the values for True Positives, False positives in the 1</w:t>
+      </w:r>
+      <w:r>
+        <w:rPr>
+          <w:vertAlign w:val="superscript"/>
+        </w:rPr>
+        <w:t>st</w:t>
+      </w:r>
+      <w:r>
+        <w:t xml:space="preserve"> row and False Negatives and True Negatives in the 2</w:t>
+      </w:r>
+      <w:r>
+        <w:rPr>
+          <w:vertAlign w:val="superscript"/>
+        </w:rPr>
+        <w:t>nd</w:t>
+      </w:r>
+      <w:r>
+        <w:t xml:space="preserve"> row. This data holds much more meaning then the previous method of evaluation and can help in knowing what part of the model needs to be tuned to gain a better accuracy level.</w:t>
+      </w:r>
+    </w:p>
+    <w:p>
+      <w:pPr>
+        <w:pStyle w:val="Heading5"/>
+        <w:numPr>
+          <w:ilvl w:val="4"/>
+          <w:numId w:val="9"/>
+        </w:numPr>
+        <w:ind w:left="1760"/>
+      </w:pPr>
+      <w:r>
+        <w:t>F1 Score</w:t>
+      </w:r>
+    </w:p>
+    <w:p>
+      <w:pPr>
+        <w:spacing w:line="360" w:lineRule="auto"/>
+        <w:ind w:firstLine="720"/>
+      </w:pPr>
+      <w:r>
+        <w:t xml:space="preserve">The F1 score is another method of measuring a model’s accuracy. It is obtained by computing the weighted average of the </w:t>
+      </w:r>
+      <w:r>
+        <w:t>Recall</w:t>
+      </w:r>
+      <w:r>
+        <w:t xml:space="preserve"> and</w:t>
+      </w:r>
+      <w:r>
+        <w:t xml:space="preserve"> Precision</w:t>
       </w:r>
       <w:r>
         <w:t xml:space="preserve">. </w:t>
       </w:r>
-    </w:p>
-    <w:p>
-      <w:pPr>
-        <w:spacing w:line="360" w:lineRule="auto"/>
-        <w:ind w:firstLine="680"/>
-      </w:pPr>
-      <w:r>
-        <w:t>The training data set</w:t>
-      </w:r>
-      <w:r>
-        <w:t xml:space="preserve"> is </w:t>
-      </w:r>
-      <w:r>
-        <w:t xml:space="preserve">passed through a working model, with the </w:t>
-      </w:r>
-      <w:r>
-        <w:t xml:space="preserve">results </w:t>
-      </w:r>
-      <w:r>
-        <w:t>compared</w:t>
-      </w:r>
-      <w:r>
-        <w:t xml:space="preserve"> against the </w:t>
-      </w:r>
-      <w:r>
-        <w:t>actual</w:t>
-      </w:r>
-      <w:r>
-        <w:t xml:space="preserve"> </w:t>
-      </w:r>
-      <w:r>
-        <w:t>outcomes enabling</w:t>
-      </w:r>
-      <w:r>
-        <w:t xml:space="preserve"> the accuracy of the model </w:t>
-      </w:r>
-      <w:r>
-        <w:t>to</w:t>
-      </w:r>
-      <w:r>
-        <w:t xml:space="preserve"> be measured.</w:t>
-      </w:r>
-      <w:r>
-        <w:t xml:space="preserve"> There are various ways that the base data set can be divided up into training and testing data sets.</w:t>
-      </w:r>
-    </w:p>
-    <w:p>
-      <w:pPr>
-        <w:pStyle w:val="Heading7"/>
-        <w:numPr>
-          <w:ilvl w:val="5"/>
-          <w:numId w:val="8"/>
-        </w:numPr>
-        <w:spacing w:line="360" w:lineRule="auto"/>
-      </w:pPr>
-      <w:r>
-        <w:t>Holdout</w:t>
+      <w:r>
+        <w:t xml:space="preserve"> The closer this score is to 1 the more accurate the model is.</w:t>
       </w:r>
     </w:p>
     <w:p>
       <w:pPr>
         <w:spacing w:line="360" w:lineRule="auto"/>
         <w:ind w:firstLine="720"/>
-      </w:pPr>
-      <w:r>
-        <w:t xml:space="preserve">This is the most basic division of the original set into training and testing sets with the partitioning of the original into two mutually exclusive sets. The </w:t>
-      </w:r>
-      <w:r>
-        <w:lastRenderedPageBreak/>
-        <w:t>split is usually takes a 2:1 ratio. The main problem with this method is that as more training data is used there is less testing data to be used. Ideally you want both the training and testing sets to be as large as possible.</w:t>
-      </w:r>
-    </w:p>
-    <w:p>
-      <w:pPr>
-        <w:pStyle w:val="Heading7"/>
-        <w:numPr>
-          <w:ilvl w:val="5"/>
-          <w:numId w:val="8"/>
-        </w:numPr>
-        <w:spacing w:line="360" w:lineRule="auto"/>
-      </w:pPr>
-      <w:r>
-        <w:t>K-fold Cross Validation</w:t>
+        <w:rPr>
+          <w:shd w:val="clear" w:color="auto" w:fill="FFFFFF"/>
+        </w:rPr>
+      </w:pPr>
+      <w:r>
+        <w:t xml:space="preserve">F1 = </w:t>
+      </w:r>
+      <w:r>
+        <w:rPr>
+          <w:shd w:val="clear" w:color="auto" w:fill="FFFFFF"/>
+        </w:rPr>
+        <w:t>2*(Recall * Precision) / (Recall + Precision)</w:t>
+      </w:r>
+      <w:r>
+        <w:rPr>
+          <w:shd w:val="clear" w:color="auto" w:fill="FFFFFF"/>
+        </w:rPr>
+        <w:t>.</w:t>
       </w:r>
     </w:p>
     <w:p>
       <w:pPr>
         <w:spacing w:line="360" w:lineRule="auto"/>
         <w:ind w:firstLine="720"/>
-      </w:pPr>
-      <w:r>
-        <w:t xml:space="preserve">Using this method, the original set is divided up into K partitions of equal size. Then for each partition, that partition acts as the testing set with the remaining partitions becoming the training set. A model is fitted using this training set and evaluated using the testing set. The model is discarded with the results being held onto before moving onto the next partition. </w:t>
+        <w:rPr>
+          <w:shd w:val="clear" w:color="auto" w:fill="FFFFFF"/>
+        </w:rPr>
+      </w:pPr>
+      <w:r>
+        <w:rPr>
+          <w:shd w:val="clear" w:color="auto" w:fill="FFFFFF"/>
+        </w:rPr>
+        <w:t>Recall is found by dividing the total correct predictions by the sum of the total correct predictions and false negatives.</w:t>
       </w:r>
     </w:p>
     <w:p>
       <w:pPr>
         <w:spacing w:line="360" w:lineRule="auto"/>
         <w:ind w:firstLine="720"/>
-      </w:pPr>
-      <w:r>
-        <w:t xml:space="preserve">This method </w:t>
-      </w:r>
-      <w:r>
-        <w:t xml:space="preserve">deals </w:t>
-      </w:r>
-      <w:r>
-        <w:t>with the main issue of the Holdout method</w:t>
-      </w:r>
-      <w:r>
-        <w:t>, ensuring the entire data set is used for both training</w:t>
-      </w:r>
-      <w:r>
-        <w:t>, each partition being used K-1 times,</w:t>
-      </w:r>
-      <w:r>
-        <w:t xml:space="preserve"> and testing</w:t>
-      </w:r>
-      <w:r>
-        <w:t>, each partition used once,</w:t>
-      </w:r>
-      <w:r>
-        <w:t xml:space="preserve"> with the results being of significant use at the end</w:t>
-      </w:r>
-      <w:r>
-        <w:t xml:space="preserve"> for evaluation</w:t>
-      </w:r>
-      <w:r>
-        <w:t xml:space="preserve">. </w:t>
-      </w:r>
-    </w:p>
-    <w:p>
-      <w:pPr>
-        <w:pStyle w:val="Heading5"/>
-        <w:numPr>
-          <w:ilvl w:val="4"/>
-          <w:numId w:val="8"/>
-        </w:numPr>
-        <w:spacing w:line="360" w:lineRule="auto"/>
-      </w:pPr>
-      <w:r>
-        <w:t>Evaluation</w:t>
-      </w:r>
-    </w:p>
-    <w:p>
-      <w:pPr>
-        <w:spacing w:line="360" w:lineRule="auto"/>
-        <w:ind w:firstLine="680"/>
-      </w:pPr>
-      <w:r>
-        <w:t xml:space="preserve">After a model has been created and data run through it, results will have been produced. The accuracy of these results must be measured carefully. Only by truly understanding the accuracy of the results and what influenced it will someone be able to improve the model and its accuracy. </w:t>
-      </w:r>
-    </w:p>
-    <w:p>
-      <w:pPr>
-        <w:pStyle w:val="Heading7"/>
-        <w:numPr>
-          <w:ilvl w:val="5"/>
-          <w:numId w:val="8"/>
-        </w:numPr>
-        <w:spacing w:line="360" w:lineRule="auto"/>
-      </w:pPr>
-      <w:r>
-        <w:t>Classification Accuracy</w:t>
+        <w:rPr>
+          <w:shd w:val="clear" w:color="auto" w:fill="FFFFFF"/>
+        </w:rPr>
+      </w:pPr>
+      <w:r>
+        <w:rPr>
+          <w:shd w:val="clear" w:color="auto" w:fill="FFFFFF"/>
+        </w:rPr>
+        <w:t>Recall = TP/ (TP + FN)</w:t>
       </w:r>
     </w:p>
     <w:p>
       <w:pPr>
         <w:spacing w:line="360" w:lineRule="auto"/>
         <w:ind w:firstLine="720"/>
-      </w:pPr>
-      <w:r>
-        <w:t>Simply put, the accuracy of a model is the amount of predictions it got right. Put into formulaic terms: Accuracy = No. of correct predictions / Total no. of predictions. This in and of itself is not enough in terms of detail for a proper model evaluation and as such other methods must also be employed.</w:t>
-      </w:r>
-    </w:p>
-    <w:p>
-      <w:pPr>
-        <w:pStyle w:val="Heading7"/>
-        <w:numPr>
-          <w:ilvl w:val="5"/>
-          <w:numId w:val="8"/>
-        </w:numPr>
-        <w:spacing w:line="360" w:lineRule="auto"/>
-      </w:pPr>
-      <w:r>
-        <w:t>Confusion Matrix</w:t>
+        <w:rPr>
+          <w:shd w:val="clear" w:color="auto" w:fill="FFFFFF"/>
+        </w:rPr>
+      </w:pPr>
+      <w:r>
+        <w:rPr>
+          <w:shd w:val="clear" w:color="auto" w:fill="FFFFFF"/>
+        </w:rPr>
+        <w:t>Precision is found by dividing the total correct predictions by the sum of the total correct predictions and false positives.</w:t>
       </w:r>
     </w:p>
     <w:p>
       <w:pPr>
         <w:spacing w:line="360" w:lineRule="auto"/>
         <w:ind w:firstLine="720"/>
-      </w:pPr>
-      <w:r>
-        <w:t xml:space="preserve">A confusion matrix is a table layout for the visualisation of the performance of a model. The totals of correct and incorrect predictions are calculated and broken down by class. These values are placed into a matrix with predicted </w:t>
-      </w:r>
-      <w:r>
-        <w:t xml:space="preserve">across the top and expected down the side. </w:t>
-      </w:r>
-    </w:p>
-    <w:p>
-      <w:pPr>
-        <w:spacing w:line="360" w:lineRule="auto"/>
-        <w:ind w:firstLine="720"/>
-      </w:pPr>
-      <w:r>
-        <w:t>When looking at a two-class instance or one class against all the others this matrix will then hold the values for True Positives, False positives in the 1</w:t>
-      </w:r>
-      <w:r>
-        <w:rPr>
-          <w:vertAlign w:val="superscript"/>
-        </w:rPr>
-        <w:t>st</w:t>
-      </w:r>
-      <w:r>
-        <w:t xml:space="preserve"> row and False Negatives and True Negatives in the 2</w:t>
-      </w:r>
-      <w:r>
-        <w:rPr>
-          <w:vertAlign w:val="superscript"/>
-        </w:rPr>
-        <w:t>nd</w:t>
-      </w:r>
-      <w:r>
-        <w:t xml:space="preserve"> row. This data holds much </w:t>
-      </w:r>
-      <w:r>
-        <w:lastRenderedPageBreak/>
-        <w:t>more meaning then the previous method of evaluation and can help in knowing what part of the model needs to be tuned to gain a better accuracy level.</w:t>
-      </w:r>
-    </w:p>
-    <w:p>
-      <w:pPr>
-        <w:pStyle w:val="Heading7"/>
-        <w:numPr>
-          <w:ilvl w:val="5"/>
-          <w:numId w:val="8"/>
-        </w:numPr>
-        <w:spacing w:line="360" w:lineRule="auto"/>
-      </w:pPr>
-      <w:r>
-        <w:t>F1 Score</w:t>
-      </w:r>
-    </w:p>
-    <w:p>
-      <w:pPr>
-        <w:spacing w:line="360" w:lineRule="auto"/>
-        <w:ind w:firstLine="720"/>
-      </w:pPr>
-      <w:r>
-        <w:t xml:space="preserve">The F1 score is another method of measuring a model’s accuracy. It is obtained by computing the weighted average of the </w:t>
-      </w:r>
-      <w:r>
-        <w:t>Recall</w:t>
-      </w:r>
-      <w:r>
-        <w:t xml:space="preserve"> and</w:t>
-      </w:r>
-      <w:r>
-        <w:t xml:space="preserve"> </w:t>
-      </w:r>
-      <w:r>
-        <w:t>Precision</w:t>
-      </w:r>
-      <w:r>
-        <w:t xml:space="preserve">. </w:t>
-      </w:r>
-      <w:r>
-        <w:t xml:space="preserve"> The closer this score is to 1 the more accurate the model is.</w:t>
-      </w:r>
-    </w:p>
-    <w:p>
-      <w:pPr>
-        <w:spacing w:line="360" w:lineRule="auto"/>
-        <w:ind w:firstLine="720"/>
         <w:rPr>
           <w:shd w:val="clear" w:color="auto" w:fill="FFFFFF"/>
         </w:rPr>
       </w:pPr>
       <w:r>
-        <w:t xml:space="preserve">F1 = </w:t>
-      </w:r>
-      <w:r>
         <w:rPr>
           <w:shd w:val="clear" w:color="auto" w:fill="FFFFFF"/>
         </w:rPr>
-        <w:t>2*(Recall * Precision) / (Recall + Precision)</w:t>
-      </w:r>
-      <w:r>
-        <w:rPr>
-          <w:shd w:val="clear" w:color="auto" w:fill="FFFFFF"/>
-        </w:rPr>
-        <w:t>.</w:t>
-      </w:r>
-    </w:p>
-    <w:p>
-      <w:pPr>
-        <w:spacing w:line="360" w:lineRule="auto"/>
-        <w:ind w:firstLine="720"/>
-        <w:rPr>
-          <w:shd w:val="clear" w:color="auto" w:fill="FFFFFF"/>
-        </w:rPr>
-      </w:pPr>
-      <w:r>
-        <w:rPr>
-          <w:shd w:val="clear" w:color="auto" w:fill="FFFFFF"/>
-        </w:rPr>
-        <w:t>Recall is found by dividing the total correct predictions by the sum of the total correct predictions and false negatives.</w:t>
-      </w:r>
-    </w:p>
-    <w:p>
-      <w:pPr>
-        <w:spacing w:line="360" w:lineRule="auto"/>
-        <w:ind w:firstLine="720"/>
-        <w:rPr>
-          <w:shd w:val="clear" w:color="auto" w:fill="FFFFFF"/>
-        </w:rPr>
-      </w:pPr>
-      <w:r>
-        <w:rPr>
-          <w:shd w:val="clear" w:color="auto" w:fill="FFFFFF"/>
-        </w:rPr>
-        <w:t>Recall = TP/ (TP + FN)</w:t>
-      </w:r>
-    </w:p>
-    <w:p>
-      <w:pPr>
-        <w:spacing w:line="360" w:lineRule="auto"/>
-        <w:ind w:firstLine="720"/>
-        <w:rPr>
-          <w:shd w:val="clear" w:color="auto" w:fill="FFFFFF"/>
-        </w:rPr>
-      </w:pPr>
-      <w:r>
-        <w:rPr>
-          <w:shd w:val="clear" w:color="auto" w:fill="FFFFFF"/>
-        </w:rPr>
-        <w:t xml:space="preserve">Precision is found by </w:t>
-      </w:r>
-      <w:r>
-        <w:rPr>
-          <w:shd w:val="clear" w:color="auto" w:fill="FFFFFF"/>
-        </w:rPr>
-        <w:t xml:space="preserve">dividing the total correct predictions by the sum of the total correct predictions and false </w:t>
-      </w:r>
-      <w:r>
-        <w:rPr>
-          <w:shd w:val="clear" w:color="auto" w:fill="FFFFFF"/>
-        </w:rPr>
-        <w:t>positives</w:t>
-      </w:r>
-      <w:r>
-        <w:rPr>
-          <w:shd w:val="clear" w:color="auto" w:fill="FFFFFF"/>
-        </w:rPr>
-        <w:t>.</w:t>
-      </w:r>
-    </w:p>
-    <w:p>
-      <w:pPr>
-        <w:spacing w:line="360" w:lineRule="auto"/>
-        <w:ind w:firstLine="720"/>
-        <w:rPr>
-          <w:shd w:val="clear" w:color="auto" w:fill="FFFFFF"/>
-        </w:rPr>
-      </w:pPr>
-      <w:r>
-        <w:rPr>
-          <w:shd w:val="clear" w:color="auto" w:fill="FFFFFF"/>
-        </w:rPr>
-        <w:t xml:space="preserve">Precision </w:t>
-      </w:r>
-      <w:r>
-        <w:rPr>
-          <w:shd w:val="clear" w:color="auto" w:fill="FFFFFF"/>
-        </w:rPr>
-        <w:t>= TP/ (TP + FP</w:t>
-      </w:r>
-      <w:r>
-        <w:rPr>
-          <w:shd w:val="clear" w:color="auto" w:fill="FFFFFF"/>
-        </w:rPr>
-        <w:t>)</w:t>
+        <w:t>Precision = TP/ (TP + FP)</w:t>
       </w:r>
     </w:p>
     <w:p>
@@ -7826,8 +7649,9 @@
         <w:ind w:left="900"/>
         <w:jc w:val="both"/>
       </w:pPr>
-      <w:bookmarkStart w:id="20" w:name="_Toc530677508"/>
-      <w:r>
+      <w:bookmarkStart w:id="19" w:name="_Toc530677508"/>
+      <w:r>
+        <w:lastRenderedPageBreak/>
         <w:t xml:space="preserve">Resultant Findings </w:t>
       </w:r>
       <w:r>
@@ -7836,7 +7660,7 @@
       <w:r>
         <w:t xml:space="preserve"> Requirements</w:t>
       </w:r>
-      <w:bookmarkEnd w:id="20"/>
+      <w:bookmarkEnd w:id="19"/>
     </w:p>
     <w:p>
       <w:pPr>
@@ -7858,11 +7682,11 @@
         <w:spacing w:line="360" w:lineRule="auto"/>
         <w:jc w:val="both"/>
       </w:pPr>
-      <w:bookmarkStart w:id="21" w:name="_Toc530677509"/>
+      <w:bookmarkStart w:id="20" w:name="_Toc530677509"/>
       <w:r>
         <w:t>Chosen Technologies</w:t>
       </w:r>
-      <w:bookmarkEnd w:id="21"/>
+      <w:bookmarkEnd w:id="20"/>
     </w:p>
     <w:p>
       <w:pPr>
@@ -7871,15 +7695,7 @@
         <w:jc w:val="both"/>
       </w:pPr>
       <w:r>
-        <w:t xml:space="preserve">I will be using Python over R for this project as it is a language I am familiar with and like and it is highly extensible with a wide variety of libraries supporting every aspect of what is need in this project. I will be using the PyCharm Professional IDE with integrated Git support connecting to a </w:t>
-      </w:r>
-      <w:proofErr w:type="spellStart"/>
-      <w:r>
-        <w:t>Github</w:t>
-      </w:r>
-      <w:proofErr w:type="spellEnd"/>
-      <w:r>
-        <w:t xml:space="preserve"> repository as this IDE provides such a wide variety of features and Git is just so easy to use and widely recognised. </w:t>
+        <w:t xml:space="preserve">I will be using Python over R for this project as it is a language I am familiar with and like and it is highly extensible with a wide variety of libraries supporting every aspect of what is need in this project. I will be using the PyCharm Professional IDE with integrated Git support connecting to a Github repository as this IDE provides such a wide variety of features and Git is just so easy to use and widely recognised. </w:t>
       </w:r>
     </w:p>
     <w:p>
@@ -7929,64 +7745,59 @@
         <w:spacing w:line="360" w:lineRule="auto"/>
         <w:jc w:val="both"/>
       </w:pPr>
-      <w:bookmarkStart w:id="22" w:name="_Toc530677510"/>
+      <w:bookmarkStart w:id="21" w:name="_Toc530677510"/>
+      <w:r>
+        <w:t>Chosen Data Sets</w:t>
+      </w:r>
+      <w:bookmarkEnd w:id="21"/>
+    </w:p>
+    <w:p>
+      <w:pPr>
+        <w:spacing w:line="360" w:lineRule="auto"/>
+        <w:ind w:firstLine="720"/>
+        <w:jc w:val="both"/>
+      </w:pPr>
+      <w:r>
+        <w:t xml:space="preserve">For the data that my machine-learning models will use, I have selected cresci-2017 dataset. This dataset has been used in academic studies in the field </w:t>
+      </w:r>
+      <w:r>
+        <w:t xml:space="preserve">of Twitter bot detection, is part of the datasets used by the Botometer application </w:t>
+      </w:r>
+      <w:r>
+        <w:t xml:space="preserve">and covers an excellent range of different accounts. </w:t>
+      </w:r>
+    </w:p>
+    <w:p>
+      <w:pPr>
+        <w:spacing w:line="360" w:lineRule="auto"/>
+        <w:ind w:firstLine="720"/>
+        <w:jc w:val="both"/>
+      </w:pPr>
+      <w:r>
+        <w:t xml:space="preserve">It is split further into several smaller datasets. First there is a dataset of genuine account, then there </w:t>
+      </w:r>
+      <w:r>
+        <w:t>are three</w:t>
+      </w:r>
+      <w:r>
+        <w:t xml:space="preserve"> groups of traditional spambots, </w:t>
+      </w:r>
+      <w:r>
+        <w:t xml:space="preserve">the first group are general spambots without any focus, second group are spambots attempting to promote a web URL to try and get users to click it and lastly a group of spambots attempting to push job offers on users as well as getting them to click a specific URL. </w:t>
+      </w:r>
+    </w:p>
+    <w:p>
+      <w:pPr>
+        <w:spacing w:line="360" w:lineRule="auto"/>
+        <w:ind w:firstLine="720"/>
+        <w:jc w:val="both"/>
+      </w:pPr>
+      <w:r>
+        <w:t xml:space="preserve">Next is a group of fake follower bots which exist purely to make a user appear more popular or influential on the platform. Lastly are three groups of social spambots, the first group are spambots that retweeted a specific political </w:t>
+      </w:r>
       <w:r>
         <w:lastRenderedPageBreak/>
-        <w:t>Chosen Data Sets</w:t>
-      </w:r>
-      <w:bookmarkEnd w:id="22"/>
-    </w:p>
-    <w:p>
-      <w:pPr>
-        <w:spacing w:line="360" w:lineRule="auto"/>
-        <w:ind w:firstLine="720"/>
-        <w:jc w:val="both"/>
-      </w:pPr>
-      <w:r>
-        <w:t xml:space="preserve">For the data that my machine-learning models will use, I have selected cresci-2017 dataset. This dataset has been used in academic studies in the field </w:t>
-      </w:r>
-      <w:r>
-        <w:t xml:space="preserve">of Twitter bot detection, is part of the datasets used by the </w:t>
-      </w:r>
-      <w:proofErr w:type="spellStart"/>
-      <w:r>
-        <w:t>Botometer</w:t>
-      </w:r>
-      <w:proofErr w:type="spellEnd"/>
-      <w:r>
-        <w:t xml:space="preserve"> application </w:t>
-      </w:r>
-      <w:r>
-        <w:t xml:space="preserve">and covers an excellent range of different accounts. </w:t>
-      </w:r>
-    </w:p>
-    <w:p>
-      <w:pPr>
-        <w:spacing w:line="360" w:lineRule="auto"/>
-        <w:ind w:firstLine="720"/>
-        <w:jc w:val="both"/>
-      </w:pPr>
-      <w:r>
-        <w:t xml:space="preserve">It is split further into several smaller datasets. First there is a dataset of genuine account, then there </w:t>
-      </w:r>
-      <w:r>
-        <w:t>are three</w:t>
-      </w:r>
-      <w:r>
-        <w:t xml:space="preserve"> groups of traditional spambots, </w:t>
-      </w:r>
-      <w:r>
-        <w:t xml:space="preserve">the first group are general spambots without any focus, second group are spambots attempting to promote a web URL to try and get users to click it and lastly a group of spambots attempting to push job offers on users as well as getting them to click a specific URL. </w:t>
-      </w:r>
-    </w:p>
-    <w:p>
-      <w:pPr>
-        <w:spacing w:line="360" w:lineRule="auto"/>
-        <w:ind w:firstLine="720"/>
-        <w:jc w:val="both"/>
-      </w:pPr>
-      <w:r>
-        <w:t>Next is a group of fake follower bots which exist purely to make a user appear more popular or influential on the platform. Lastly are three groups of social spambots, the first group are spambots that retweeted a specific political candidate in Italy, second one group spambots attempting users to download a specific mobile application and lastly a group of spambots trying to sell products on Amazon.com.</w:t>
+        <w:t>candidate in Italy, second one group spambots attempting users to download a specific mobile application and lastly a group of spambots trying to sell products on Amazon.com.</w:t>
       </w:r>
     </w:p>
     <w:p>
@@ -7999,11 +7810,11 @@
         <w:spacing w:line="360" w:lineRule="auto"/>
         <w:jc w:val="both"/>
       </w:pPr>
-      <w:bookmarkStart w:id="23" w:name="_Toc530677511"/>
+      <w:bookmarkStart w:id="22" w:name="_Toc530677511"/>
       <w:r>
         <w:t>Challenges</w:t>
       </w:r>
-      <w:bookmarkEnd w:id="23"/>
+      <w:bookmarkEnd w:id="22"/>
       <w:r>
         <w:t xml:space="preserve"> </w:t>
       </w:r>
@@ -8163,11 +7974,7 @@
         <w:ind w:firstLine="720"/>
       </w:pPr>
       <w:r>
-        <w:t xml:space="preserve">Picking the correct classifier and in turn creating and tuning an accurate model will be quite difficult and take up a significant period as this is an area that I am only becoming familiar since the start of the college year. It is the most </w:t>
-      </w:r>
-      <w:r>
-        <w:lastRenderedPageBreak/>
-        <w:t>fundamental aspect that the success of the project relies on as without an accurate model the web application holds little value apart from experience gained.</w:t>
+        <w:t>Picking the correct classifier and in turn creating and tuning an accurate model will be quite difficult and take up a significant period as this is an area that I am only becoming familiar since the start of the college year. It is the most fundamental aspect that the success of the project relies on as without an accurate model the web application holds little value apart from experience gained.</w:t>
       </w:r>
     </w:p>
     <w:p>
@@ -8221,11 +8028,11 @@
         <w:spacing w:line="360" w:lineRule="auto"/>
         <w:jc w:val="both"/>
       </w:pPr>
-      <w:bookmarkStart w:id="24" w:name="_Toc530677512"/>
+      <w:bookmarkStart w:id="23" w:name="_Toc530677512"/>
       <w:r>
         <w:t>Bibliography</w:t>
       </w:r>
-      <w:bookmarkEnd w:id="24"/>
+      <w:bookmarkEnd w:id="23"/>
     </w:p>
     <w:p>
       <w:pPr>
@@ -8657,11 +8464,11 @@
         <w:spacing w:line="360" w:lineRule="auto"/>
         <w:jc w:val="both"/>
       </w:pPr>
-      <w:bookmarkStart w:id="25" w:name="_Toc530677513"/>
+      <w:bookmarkStart w:id="24" w:name="_Toc530677513"/>
       <w:r>
         <w:t>Approach and Methodology</w:t>
       </w:r>
-      <w:bookmarkEnd w:id="25"/>
+      <w:bookmarkEnd w:id="24"/>
     </w:p>
     <w:p>
       <w:pPr>
@@ -8690,6 +8497,7 @@
         <w:rPr>
           <w:lang w:val="en-IE"/>
         </w:rPr>
+        <w:lastRenderedPageBreak/>
         <w:t>Cross Industry Standard Process for Data Mining (CRISP-DM)</w:t>
       </w:r>
       <w:r>
@@ -8698,14 +8506,12 @@
         </w:rPr>
         <w:t xml:space="preserve">, </w:t>
       </w:r>
-      <w:proofErr w:type="gramStart"/>
       <w:r>
         <w:rPr>
           <w:lang w:val="en-IE"/>
         </w:rPr>
         <w:t>SEMMA,  KDD</w:t>
       </w:r>
-      <w:proofErr w:type="gramEnd"/>
     </w:p>
     <w:p>
       <w:pPr>
@@ -8747,7 +8553,7 @@
         </w:rPr>
         <w:t xml:space="preserve">  </w:t>
       </w:r>
-      <w:bookmarkStart w:id="26" w:name="_Toc530677514"/>
+      <w:bookmarkStart w:id="25" w:name="_Toc530677514"/>
       <w:r>
         <w:rPr>
           <w:lang w:val="en-IE"/>
@@ -8760,7 +8566,7 @@
         </w:rPr>
         <w:t>Kanban</w:t>
       </w:r>
-      <w:bookmarkEnd w:id="26"/>
+      <w:bookmarkEnd w:id="25"/>
     </w:p>
     <w:p>
       <w:pPr>
@@ -8920,14 +8726,14 @@
           <w:lang w:val="en-IE"/>
         </w:rPr>
       </w:pPr>
-      <w:bookmarkStart w:id="27" w:name="_Toc530677515"/>
+      <w:bookmarkStart w:id="26" w:name="_Toc530677515"/>
       <w:r>
         <w:rPr>
           <w:lang w:val="en-IE"/>
         </w:rPr>
         <w:t>Agile</w:t>
       </w:r>
-      <w:bookmarkEnd w:id="27"/>
+      <w:bookmarkEnd w:id="26"/>
     </w:p>
     <w:p>
       <w:pPr>
@@ -8947,14 +8753,14 @@
           <w:lang w:val="en-IE"/>
         </w:rPr>
       </w:pPr>
-      <w:bookmarkStart w:id="28" w:name="_Toc530677516"/>
+      <w:bookmarkStart w:id="27" w:name="_Toc530677516"/>
       <w:r>
         <w:rPr>
           <w:lang w:val="en-IE"/>
         </w:rPr>
         <w:t>Kanban</w:t>
       </w:r>
-      <w:bookmarkEnd w:id="28"/>
+      <w:bookmarkEnd w:id="27"/>
     </w:p>
     <w:p>
       <w:pPr>
@@ -8974,14 +8780,14 @@
           <w:lang w:val="en-IE"/>
         </w:rPr>
       </w:pPr>
-      <w:bookmarkStart w:id="29" w:name="_Toc530677517"/>
+      <w:bookmarkStart w:id="28" w:name="_Toc530677517"/>
       <w:r>
         <w:rPr>
           <w:lang w:val="en-IE"/>
         </w:rPr>
         <w:t>Project Use</w:t>
       </w:r>
-      <w:bookmarkEnd w:id="29"/>
+      <w:bookmarkEnd w:id="28"/>
     </w:p>
     <w:p>
       <w:pPr>
@@ -9007,17 +8813,16 @@
         <w:rPr>
           <w:lang w:val="en-IE"/>
         </w:rPr>
-        <w:lastRenderedPageBreak/>
         <w:t xml:space="preserve">  </w:t>
       </w:r>
-      <w:bookmarkStart w:id="30" w:name="_Toc530677518"/>
+      <w:bookmarkStart w:id="29" w:name="_Toc530677518"/>
       <w:r>
         <w:rPr>
           <w:lang w:val="en-IE"/>
         </w:rPr>
         <w:t>Data Mining Project Management Models</w:t>
       </w:r>
-      <w:bookmarkEnd w:id="30"/>
+      <w:bookmarkEnd w:id="29"/>
     </w:p>
     <w:p>
       <w:pPr>
@@ -9029,11 +8834,11 @@
         <w:spacing w:line="360" w:lineRule="auto"/>
         <w:jc w:val="both"/>
       </w:pPr>
-      <w:bookmarkStart w:id="31" w:name="_Toc530677519"/>
+      <w:bookmarkStart w:id="30" w:name="_Toc530677519"/>
       <w:r>
         <w:t>KDD</w:t>
       </w:r>
-      <w:bookmarkEnd w:id="31"/>
+      <w:bookmarkEnd w:id="30"/>
     </w:p>
     <w:p>
       <w:pPr>
@@ -9129,11 +8934,9 @@
         </w:numPr>
         <w:ind w:left="1230"/>
       </w:pPr>
-      <w:proofErr w:type="spellStart"/>
       <w:r>
         <w:t>Preprocessing</w:t>
       </w:r>
-      <w:proofErr w:type="spellEnd"/>
     </w:p>
     <w:p>
       <w:pPr>
@@ -9184,11 +8987,11 @@
         <w:spacing w:line="360" w:lineRule="auto"/>
         <w:jc w:val="both"/>
       </w:pPr>
-      <w:bookmarkStart w:id="32" w:name="_Toc530677520"/>
+      <w:bookmarkStart w:id="31" w:name="_Toc530677520"/>
       <w:r>
         <w:t>SEMMA</w:t>
       </w:r>
-      <w:bookmarkEnd w:id="32"/>
+      <w:bookmarkEnd w:id="31"/>
     </w:p>
     <w:p>
       <w:pPr>
@@ -9380,11 +9183,11 @@
         <w:spacing w:line="360" w:lineRule="auto"/>
         <w:jc w:val="both"/>
       </w:pPr>
-      <w:bookmarkStart w:id="33" w:name="_Toc530677521"/>
+      <w:bookmarkStart w:id="32" w:name="_Toc530677521"/>
       <w:r>
         <w:t>CRISP-DM</w:t>
       </w:r>
-      <w:bookmarkEnd w:id="33"/>
+      <w:bookmarkEnd w:id="32"/>
     </w:p>
     <w:p>
       <w:pPr>
@@ -9612,11 +9415,11 @@
         <w:spacing w:line="360" w:lineRule="auto"/>
         <w:jc w:val="both"/>
       </w:pPr>
-      <w:bookmarkStart w:id="34" w:name="_Toc530677522"/>
+      <w:bookmarkStart w:id="33" w:name="_Toc530677522"/>
       <w:r>
         <w:t>Differences in Models</w:t>
       </w:r>
-      <w:bookmarkEnd w:id="34"/>
+      <w:bookmarkEnd w:id="33"/>
     </w:p>
     <w:p>
       <w:pPr>
@@ -9634,11 +9437,12 @@
         <w:spacing w:line="360" w:lineRule="auto"/>
         <w:jc w:val="both"/>
       </w:pPr>
-      <w:bookmarkStart w:id="35" w:name="_Toc530677523"/>
-      <w:r>
+      <w:bookmarkStart w:id="34" w:name="_Toc530677523"/>
+      <w:r>
+        <w:lastRenderedPageBreak/>
         <w:t>Conclusion</w:t>
       </w:r>
-      <w:bookmarkEnd w:id="35"/>
+      <w:bookmarkEnd w:id="34"/>
       <w:r>
         <w:t xml:space="preserve"> </w:t>
       </w:r>
@@ -9711,12 +9515,11 @@
         <w:spacing w:line="360" w:lineRule="auto"/>
         <w:jc w:val="both"/>
       </w:pPr>
-      <w:bookmarkStart w:id="36" w:name="_Toc530677524"/>
-      <w:r>
-        <w:lastRenderedPageBreak/>
+      <w:bookmarkStart w:id="35" w:name="_Toc530677524"/>
+      <w:r>
         <w:t>Design</w:t>
       </w:r>
-      <w:bookmarkEnd w:id="36"/>
+      <w:bookmarkEnd w:id="35"/>
     </w:p>
     <w:p>
       <w:pPr>
@@ -9731,11 +9534,11 @@
       <w:r>
         <w:t xml:space="preserve">   </w:t>
       </w:r>
-      <w:bookmarkStart w:id="37" w:name="_Toc530677525"/>
+      <w:bookmarkStart w:id="36" w:name="_Toc530677525"/>
       <w:r>
         <w:t>Technical Architectures</w:t>
       </w:r>
-      <w:bookmarkEnd w:id="37"/>
+      <w:bookmarkEnd w:id="36"/>
     </w:p>
     <w:p>
       <w:pPr>
@@ -9767,11 +9570,11 @@
       <w:r>
         <w:t xml:space="preserve">   </w:t>
       </w:r>
-      <w:bookmarkStart w:id="38" w:name="_Toc530677526"/>
+      <w:bookmarkStart w:id="37" w:name="_Toc530677526"/>
       <w:r>
         <w:t>Technical Architecture Diagram</w:t>
       </w:r>
-      <w:bookmarkEnd w:id="38"/>
+      <w:bookmarkEnd w:id="37"/>
     </w:p>
     <w:p>
       <w:pPr>
@@ -9796,27 +9599,19 @@
       <w:r>
         <w:t xml:space="preserve">   </w:t>
       </w:r>
-      <w:bookmarkStart w:id="39" w:name="_Toc530677527"/>
+      <w:bookmarkStart w:id="38" w:name="_Toc530677527"/>
       <w:r>
         <w:t>Other Design Documents</w:t>
       </w:r>
-      <w:bookmarkEnd w:id="39"/>
-    </w:p>
-    <w:p>
-      <w:pPr>
-        <w:spacing w:line="360" w:lineRule="auto"/>
-        <w:jc w:val="both"/>
-      </w:pPr>
-      <w:r>
-        <w:t xml:space="preserve">Insert other design </w:t>
-      </w:r>
-      <w:proofErr w:type="gramStart"/>
-      <w:r>
-        <w:t>artefacts  that</w:t>
-      </w:r>
-      <w:proofErr w:type="gramEnd"/>
-      <w:r>
-        <w:t xml:space="preserve"> explain your system: e.g. Use cases/ ERDs/ Class diagrams </w:t>
+      <w:bookmarkEnd w:id="38"/>
+    </w:p>
+    <w:p>
+      <w:pPr>
+        <w:spacing w:line="360" w:lineRule="auto"/>
+        <w:jc w:val="both"/>
+      </w:pPr>
+      <w:r>
+        <w:t xml:space="preserve">Insert other design artefacts  that explain your system: e.g. Use cases/ ERDs/ Class diagrams </w:t>
       </w:r>
     </w:p>
     <w:p>
@@ -9829,11 +9624,11 @@
         <w:spacing w:line="360" w:lineRule="auto"/>
         <w:jc w:val="both"/>
       </w:pPr>
-      <w:bookmarkStart w:id="40" w:name="_Toc530677528"/>
+      <w:bookmarkStart w:id="39" w:name="_Toc530677528"/>
       <w:r>
         <w:t>Prototyping and Development</w:t>
       </w:r>
-      <w:bookmarkEnd w:id="40"/>
+      <w:bookmarkEnd w:id="39"/>
     </w:p>
     <w:p>
       <w:pPr>
@@ -9854,14 +9649,14 @@
         <w:spacing w:line="360" w:lineRule="auto"/>
         <w:jc w:val="both"/>
       </w:pPr>
-      <w:bookmarkStart w:id="41" w:name="_Toc530677529"/>
+      <w:bookmarkStart w:id="40" w:name="_Toc530677529"/>
       <w:r>
         <w:t>Vertical P</w:t>
       </w:r>
       <w:r>
         <w:t>rototype</w:t>
       </w:r>
-      <w:bookmarkEnd w:id="41"/>
+      <w:bookmarkEnd w:id="40"/>
     </w:p>
     <w:p>
       <w:pPr>
@@ -9882,11 +9677,12 @@
         <w:spacing w:line="360" w:lineRule="auto"/>
         <w:jc w:val="both"/>
       </w:pPr>
-      <w:bookmarkStart w:id="42" w:name="_Toc530677530"/>
-      <w:r>
+      <w:bookmarkStart w:id="41" w:name="_Toc530677530"/>
+      <w:r>
+        <w:lastRenderedPageBreak/>
         <w:t>Development</w:t>
       </w:r>
-      <w:bookmarkEnd w:id="42"/>
+      <w:bookmarkEnd w:id="41"/>
     </w:p>
     <w:p>
       <w:pPr>
@@ -9904,11 +9700,11 @@
         <w:spacing w:line="360" w:lineRule="auto"/>
         <w:jc w:val="both"/>
       </w:pPr>
-      <w:bookmarkStart w:id="43" w:name="_Toc530677531"/>
+      <w:bookmarkStart w:id="42" w:name="_Toc530677531"/>
       <w:r>
         <w:t>Testing</w:t>
       </w:r>
-      <w:bookmarkEnd w:id="43"/>
+      <w:bookmarkEnd w:id="42"/>
     </w:p>
     <w:p>
       <w:pPr>
@@ -9953,12 +9749,11 @@
         <w:spacing w:line="360" w:lineRule="auto"/>
         <w:jc w:val="both"/>
       </w:pPr>
-      <w:bookmarkStart w:id="44" w:name="_Toc530677532"/>
-      <w:r>
-        <w:lastRenderedPageBreak/>
+      <w:bookmarkStart w:id="43" w:name="_Toc530677532"/>
+      <w:r>
         <w:t>Issues and Risks</w:t>
       </w:r>
-      <w:bookmarkEnd w:id="44"/>
+      <w:bookmarkEnd w:id="43"/>
     </w:p>
     <w:p>
       <w:pPr>
@@ -10012,11 +9807,11 @@
         <w:spacing w:line="360" w:lineRule="auto"/>
         <w:jc w:val="both"/>
       </w:pPr>
-      <w:bookmarkStart w:id="45" w:name="_Toc530677533"/>
+      <w:bookmarkStart w:id="44" w:name="_Toc530677533"/>
       <w:r>
         <w:t>Plan and Future Work</w:t>
       </w:r>
-      <w:bookmarkEnd w:id="45"/>
+      <w:bookmarkEnd w:id="44"/>
     </w:p>
     <w:p>
       <w:pPr>
@@ -10092,6 +9887,7 @@
         <w:rPr>
           <w:noProof/>
         </w:rPr>
+        <w:lastRenderedPageBreak/>
         <w:drawing>
           <wp:inline distT="0" distB="0" distL="0" distR="0" wp14:anchorId="5ADD83AC" wp14:editId="6D89E630">
             <wp:extent cx="5762625" cy="2114499"/>
@@ -13689,6 +13485,43 @@
       <w:lang w:val="en-GB"/>
     </w:rPr>
   </w:style>
+  <w:style w:type="paragraph" w:styleId="EndnoteText">
+    <w:name w:val="endnote text"/>
+    <w:basedOn w:val="Normal"/>
+    <w:link w:val="EndnoteTextChar"/>
+    <w:uiPriority w:val="99"/>
+    <w:semiHidden/>
+    <w:unhideWhenUsed/>
+    <w:rsid w:val="009C6328"/>
+    <w:rPr>
+      <w:sz w:val="20"/>
+      <w:szCs w:val="20"/>
+    </w:rPr>
+  </w:style>
+  <w:style w:type="character" w:customStyle="1" w:styleId="EndnoteTextChar">
+    <w:name w:val="Endnote Text Char"/>
+    <w:basedOn w:val="DefaultParagraphFont"/>
+    <w:link w:val="EndnoteText"/>
+    <w:uiPriority w:val="99"/>
+    <w:semiHidden/>
+    <w:rsid w:val="009C6328"/>
+    <w:rPr>
+      <w:sz w:val="20"/>
+      <w:szCs w:val="20"/>
+      <w:lang w:val="en-GB"/>
+    </w:rPr>
+  </w:style>
+  <w:style w:type="character" w:styleId="EndnoteReference">
+    <w:name w:val="endnote reference"/>
+    <w:basedOn w:val="DefaultParagraphFont"/>
+    <w:uiPriority w:val="99"/>
+    <w:semiHidden/>
+    <w:unhideWhenUsed/>
+    <w:rsid w:val="009C6328"/>
+    <w:rPr>
+      <w:vertAlign w:val="superscript"/>
+    </w:rPr>
+  </w:style>
 </w:styles>
 </file>
 
@@ -14017,7 +13850,7 @@
 </file>
 
 <file path=customXml/itemProps1.xml><?xml version="1.0" encoding="utf-8"?>
-<ds:datastoreItem xmlns:ds="http://schemas.openxmlformats.org/officeDocument/2006/customXml" ds:itemID="{CE7D6416-FD8C-4EA4-9C01-4CACF008E223}">
+<ds:datastoreItem xmlns:ds="http://schemas.openxmlformats.org/officeDocument/2006/customXml" ds:itemID="{8743C7B7-B69B-451C-8927-F6A823946FCF}">
   <ds:schemaRefs>
     <ds:schemaRef ds:uri="http://schemas.openxmlformats.org/officeDocument/2006/bibliography"/>
   </ds:schemaRefs>

</xml_diff>

<commit_message>
Design, Testing and Further Issues worked on in report
</commit_message>
<xml_diff>
--- a/documents/MaxMacDonald_Interim_Report.docx
+++ b/documents/MaxMacDonald_Interim_Report.docx
@@ -4071,10 +4071,13 @@
         <w:t xml:space="preserve">This section will cover all research done for this project including background research on Twitter and bot accounts, applications or </w:t>
       </w:r>
       <w:r>
-        <w:t>solutions similar</w:t>
-      </w:r>
-      <w:r>
-        <w:t xml:space="preserve"> to this project, all technologies researched for this project, research into data science and its sub topics big data, data mining and machine learning and finally the results of </w:t>
+        <w:t xml:space="preserve">solutions </w:t>
+      </w:r>
+      <w:r>
+        <w:t>akin</w:t>
+      </w:r>
+      <w:r>
+        <w:t xml:space="preserve"> this project, all technologies researched for this project, research into data science and its sub topics big data, data mining and machine learning and finally the results of </w:t>
       </w:r>
       <w:r>
         <w:t xml:space="preserve">all </w:t>
@@ -4140,7 +4143,15 @@
         <w:t xml:space="preserve">Just like other social media platforms such as Facebook and Instagram, Twitter has and still is facing a massive problem with fake or bot accounts. </w:t>
       </w:r>
       <w:r>
-        <w:t>Estimates place the percentage of bot accounts on Twitter anywhere from 9 to 15% of  the total user count.</w:t>
+        <w:t xml:space="preserve">Estimates place the percentage of bot accounts on Twitter anywhere from 9 to 15% </w:t>
+      </w:r>
+      <w:proofErr w:type="gramStart"/>
+      <w:r>
+        <w:t>of  the</w:t>
+      </w:r>
+      <w:proofErr w:type="gramEnd"/>
+      <w:r>
+        <w:t xml:space="preserve"> total user count.</w:t>
       </w:r>
     </w:p>
     <w:p>
@@ -4208,7 +4219,15 @@
         <w:t xml:space="preserve">These bots can perform tasks at a much higher rate than a human user can and as such push out more content or tweets in the same timeframe, some even working around the clock. </w:t>
       </w:r>
       <w:r>
-        <w:t>Bot accounts on other platforms are similar to this with any differences being based on the platform differences.</w:t>
+        <w:t xml:space="preserve">Bot accounts on other platforms are </w:t>
+      </w:r>
+      <w:proofErr w:type="gramStart"/>
+      <w:r>
+        <w:t>similar to</w:t>
+      </w:r>
+      <w:proofErr w:type="gramEnd"/>
+      <w:r>
+        <w:t xml:space="preserve"> this with any differences being based on the platform differences.</w:t>
       </w:r>
     </w:p>
     <w:p>
@@ -4420,7 +4439,15 @@
         <w:t>masquerading as a real human</w:t>
       </w:r>
       <w:r>
-        <w:t xml:space="preserve"> then, due to the fact that it is inherently trying to deceive us, it is highly unlikely much good can come of its sustained existence and as such the sooner it is detected and shutdown the better.</w:t>
+        <w:t xml:space="preserve"> then, </w:t>
+      </w:r>
+      <w:proofErr w:type="gramStart"/>
+      <w:r>
+        <w:t>due to the fact that</w:t>
+      </w:r>
+      <w:proofErr w:type="gramEnd"/>
+      <w:r>
+        <w:t xml:space="preserve"> it is inherently trying to deceive us, it is highly unlikely much good can come of its sustained existence and as such the sooner it is detected and shutdown the better.</w:t>
       </w:r>
     </w:p>
     <w:p>
@@ -4742,7 +4769,15 @@
         <w:t xml:space="preserve"> how Twitter deals with bot accounts</w:t>
       </w:r>
       <w:r>
-        <w:t xml:space="preserve">, looks at an </w:t>
+        <w:t xml:space="preserve">, looks at </w:t>
+      </w:r>
+      <w:proofErr w:type="gramStart"/>
+      <w:r>
+        <w:t>an</w:t>
+      </w:r>
+      <w:proofErr w:type="gramEnd"/>
+      <w:r>
+        <w:t xml:space="preserve"> </w:t>
       </w:r>
       <w:r>
         <w:t xml:space="preserve">similar </w:t>
@@ -4754,7 +4789,15 @@
         <w:t xml:space="preserve"> to this project</w:t>
       </w:r>
       <w:r>
-        <w:t>, Botometer, as well as academic studies done into detecting bot accounts with increasing accuracy.</w:t>
+        <w:t xml:space="preserve">, </w:t>
+      </w:r>
+      <w:proofErr w:type="spellStart"/>
+      <w:r>
+        <w:t>Botometer</w:t>
+      </w:r>
+      <w:proofErr w:type="spellEnd"/>
+      <w:r>
+        <w:t>, as well as academic studies done into detecting bot accounts with increasing accuracy.</w:t>
       </w:r>
     </w:p>
     <w:p>
@@ -4814,7 +4857,23 @@
         <w:t xml:space="preserve"> to</w:t>
       </w:r>
       <w:r>
-        <w:t xml:space="preserve"> a bot network of a few hundred accounts, that were involved in a coordinated campaign to defend Suadi Arabia’s Government’s role in the disappearance of Jamal Khashoggi, and</w:t>
+        <w:t xml:space="preserve"> a bot network of a few hundred accounts, that were involved in a coordinated campaign to defend </w:t>
+      </w:r>
+      <w:proofErr w:type="spellStart"/>
+      <w:r>
+        <w:t>Suadi</w:t>
+      </w:r>
+      <w:proofErr w:type="spellEnd"/>
+      <w:r>
+        <w:t xml:space="preserve"> Arabia’s Government’s role in the disappearance of Jamal </w:t>
+      </w:r>
+      <w:proofErr w:type="spellStart"/>
+      <w:r>
+        <w:t>Khashoggi</w:t>
+      </w:r>
+      <w:proofErr w:type="spellEnd"/>
+      <w:r>
+        <w:t>, and</w:t>
       </w:r>
       <w:r>
         <w:t xml:space="preserve"> most recently</w:t>
@@ -4853,11 +4912,13 @@
         <w:jc w:val="both"/>
       </w:pPr>
       <w:bookmarkStart w:id="9" w:name="_Toc530677498"/>
+      <w:proofErr w:type="spellStart"/>
       <w:r>
         <w:lastRenderedPageBreak/>
         <w:t>Botometer</w:t>
       </w:r>
       <w:bookmarkEnd w:id="9"/>
+      <w:proofErr w:type="spellEnd"/>
     </w:p>
     <w:p>
       <w:pPr>
@@ -4865,11 +4926,32 @@
         <w:ind w:firstLine="720"/>
         <w:jc w:val="both"/>
       </w:pPr>
-      <w:r>
-        <w:t xml:space="preserve">Botometer </w:t>
-      </w:r>
-      <w:r>
-        <w:t xml:space="preserve">is a joint project between Indiana University Network Science Institute (IUNI) and the Center for Complex Networks and Systems Research (CNeTS). </w:t>
+      <w:proofErr w:type="spellStart"/>
+      <w:r>
+        <w:t>Botometer</w:t>
+      </w:r>
+      <w:proofErr w:type="spellEnd"/>
+      <w:r>
+        <w:t xml:space="preserve"> </w:t>
+      </w:r>
+      <w:r>
+        <w:t xml:space="preserve">is a joint project between Indiana University Network Science Institute (IUNI) and the </w:t>
+      </w:r>
+      <w:proofErr w:type="spellStart"/>
+      <w:r>
+        <w:t>Center</w:t>
+      </w:r>
+      <w:proofErr w:type="spellEnd"/>
+      <w:r>
+        <w:t xml:space="preserve"> for Complex Networks and Systems Research (</w:t>
+      </w:r>
+      <w:proofErr w:type="spellStart"/>
+      <w:r>
+        <w:t>CNeTS</w:t>
+      </w:r>
+      <w:proofErr w:type="spellEnd"/>
+      <w:r>
+        <w:t xml:space="preserve">). </w:t>
       </w:r>
       <w:r>
         <w:t>It employs a machine learning algorithm trained to classify an account as real or bot based on a labelled data set comprised of over 10 thousand. It uses the Twitter REST API to ga</w:t>
@@ -4878,7 +4960,15 @@
         <w:t xml:space="preserve">ther public data on an account and then </w:t>
       </w:r>
       <w:r>
-        <w:t xml:space="preserve">passed to the Botometer API which </w:t>
+        <w:t xml:space="preserve">passed to the </w:t>
+      </w:r>
+      <w:proofErr w:type="spellStart"/>
+      <w:r>
+        <w:t>Botometer</w:t>
+      </w:r>
+      <w:proofErr w:type="spellEnd"/>
+      <w:r>
+        <w:t xml:space="preserve"> API which </w:t>
       </w:r>
       <w:r>
         <w:t>“</w:t>
@@ -4951,11 +5041,39 @@
         <w:t>a Twitter account</w:t>
       </w:r>
       <w:r>
-        <w:t>, after giving permissions using the user’s account,</w:t>
-      </w:r>
-      <w:r>
-        <w:t xml:space="preserve"> and gives it a score, out of 5, based on how likely the account is to be a bot</w:t>
-      </w:r>
+        <w:t xml:space="preserve">, after </w:t>
+      </w:r>
+      <w:r>
+        <w:t>having</w:t>
+      </w:r>
+      <w:r>
+        <w:t xml:space="preserve"> the user’s </w:t>
+      </w:r>
+      <w:r>
+        <w:t xml:space="preserve">Twitter </w:t>
+      </w:r>
+      <w:r>
+        <w:t>account</w:t>
+      </w:r>
+      <w:r>
+        <w:t xml:space="preserve"> </w:t>
+      </w:r>
+      <w:proofErr w:type="spellStart"/>
+      <w:r>
+        <w:t>autherised</w:t>
+      </w:r>
+      <w:proofErr w:type="spellEnd"/>
+      <w:r>
+        <w:t>,</w:t>
+      </w:r>
+      <w:r>
+        <w:t xml:space="preserve"> and gives it a score, out of 5, based on how likely the account is to be a </w:t>
+      </w:r>
+      <w:proofErr w:type="spellStart"/>
+      <w:r>
+        <w:t>bot</w:t>
+      </w:r>
+      <w:proofErr w:type="spellEnd"/>
       <w:r>
         <w:t xml:space="preserve"> with the closer the number is to 5 the more likely it is</w:t>
       </w:r>
@@ -4985,7 +5103,15 @@
         <w:t>below. As you can see it rates my account with a bot score of 4.6/5 and a Complete Automation Probability (CAP) of 83% which is the probability that this account is fully automated. I set my Twitter account up</w:t>
       </w:r>
       <w:r>
-        <w:t xml:space="preserve"> a few years ago, followed some people, sent out one tweet and then completely ignored it so it is not surprising that Botometer’s models gave back these results even if they are wrong.</w:t>
+        <w:t xml:space="preserve"> a few years ago, followed some people, sent out one tweet and then completely ignored it so it is not surprising that </w:t>
+      </w:r>
+      <w:proofErr w:type="spellStart"/>
+      <w:r>
+        <w:t>Botometer’s</w:t>
+      </w:r>
+      <w:proofErr w:type="spellEnd"/>
+      <w:r>
+        <w:t xml:space="preserve"> models gave back these results even if they are wrong.</w:t>
       </w:r>
     </w:p>
     <w:p>
@@ -5216,7 +5342,15 @@
         <w:jc w:val="both"/>
       </w:pPr>
       <w:r>
-        <w:t xml:space="preserve">R, a GNU project, is a programming language and environment for statistical computing and graphics. It is a variation on the S language and can run code from other languages such as C, C++ and Foltran. It has a wide and enthusiastic community worldwide ensuring there is plenty of support for beginners and its functionality can be extended through numerous packages found online. </w:t>
+        <w:t xml:space="preserve">R, a GNU project, is a programming language and environment for statistical computing and graphics. It is a variation on the S language and can run code from other languages such as C, C++ and </w:t>
+      </w:r>
+      <w:proofErr w:type="spellStart"/>
+      <w:r>
+        <w:t>Foltran</w:t>
+      </w:r>
+      <w:proofErr w:type="spellEnd"/>
+      <w:r>
+        <w:t xml:space="preserve">. It has a wide and enthusiastic community worldwide ensuring there is plenty of support for beginners and its functionality can be extended through numerous packages found online. </w:t>
       </w:r>
       <w:r>
         <w:t xml:space="preserve">It has a wide, coherent and well-developed suite of facilities for data handling, storage, data analysis and graphical displays. </w:t>
@@ -5499,8 +5633,13 @@
         <w:spacing w:line="360" w:lineRule="auto"/>
         <w:jc w:val="both"/>
       </w:pPr>
-      <w:r>
-        <w:t>Scikit-l</w:t>
+      <w:proofErr w:type="spellStart"/>
+      <w:r>
+        <w:t>Scikit</w:t>
+      </w:r>
+      <w:proofErr w:type="spellEnd"/>
+      <w:r>
+        <w:t>-l</w:t>
       </w:r>
       <w:r>
         <w:t>earn</w:t>
@@ -5513,7 +5652,15 @@
         <w:jc w:val="both"/>
       </w:pPr>
       <w:r>
-        <w:t>Easily the most important and fundamental library to this project, Scikit-l</w:t>
+        <w:t xml:space="preserve">Easily the most important and fundamental library to this project, </w:t>
+      </w:r>
+      <w:proofErr w:type="spellStart"/>
+      <w:r>
+        <w:t>Scikit</w:t>
+      </w:r>
+      <w:proofErr w:type="spellEnd"/>
+      <w:r>
+        <w:t>-l</w:t>
       </w:r>
       <w:r>
         <w:t>earn</w:t>
@@ -5600,7 +5747,23 @@
         <w:jc w:val="both"/>
       </w:pPr>
       <w:r>
-        <w:t>The Pandas library provides high-performance, accesible data structures, such as Series and Data Frames, and data analysis tools. Data Frames are two-dimensional arrays while Series are only one-dimensional and both offer huge array of features across them such as easily sorting them, iterating through them, searching across them for a count of specific entries or gaining stats on each column like mean or mode.</w:t>
+        <w:t xml:space="preserve">The Pandas library provides high-performance, </w:t>
+      </w:r>
+      <w:proofErr w:type="spellStart"/>
+      <w:r>
+        <w:t>accesible</w:t>
+      </w:r>
+      <w:proofErr w:type="spellEnd"/>
+      <w:r>
+        <w:t xml:space="preserve"> data structures, such as Series and Data Frames, and data analysis tools. Data Frames are two-dimensional arrays while Series are only </w:t>
+      </w:r>
+      <w:proofErr w:type="gramStart"/>
+      <w:r>
+        <w:t>one-dimensional</w:t>
+      </w:r>
+      <w:proofErr w:type="gramEnd"/>
+      <w:r>
+        <w:t xml:space="preserve"> and both offer huge array of features across them such as easily sorting them, iterating through them, searching across them for a count of specific entries or gaining stats on each column like mean or mode.</w:t>
       </w:r>
     </w:p>
     <w:p>
@@ -5676,10 +5839,26 @@
         <w:t xml:space="preserve">The NumPy library </w:t>
       </w:r>
       <w:r>
-        <w:t xml:space="preserve">offers numerous features for scientific computation and works well with the Scikit-learn library. It offers a powerful N-dimensional array object which can be used as an efficient container of generic data, </w:t>
-      </w:r>
-      <w:r>
-        <w:t>as well as a number of sophisticated functions and tools.</w:t>
+        <w:t xml:space="preserve">offers numerous features for scientific computation and works well with the </w:t>
+      </w:r>
+      <w:proofErr w:type="spellStart"/>
+      <w:r>
+        <w:t>Scikit</w:t>
+      </w:r>
+      <w:proofErr w:type="spellEnd"/>
+      <w:r>
+        <w:t xml:space="preserve">-learn library. It offers a powerful N-dimensional array object which can be used as an efficient container of generic data, </w:t>
+      </w:r>
+      <w:r>
+        <w:t xml:space="preserve">as well as </w:t>
+      </w:r>
+      <w:proofErr w:type="gramStart"/>
+      <w:r>
+        <w:t>a number of</w:t>
+      </w:r>
+      <w:proofErr w:type="gramEnd"/>
+      <w:r>
+        <w:t xml:space="preserve"> sophisticated functions and tools.</w:t>
       </w:r>
       <w:r>
         <w:t xml:space="preserve"> </w:t>
@@ -5824,7 +6003,37 @@
         <w:jc w:val="both"/>
       </w:pPr>
       <w:r>
-        <w:t>There are numerous Python libraries or wrappers that can connect to and gather data from the Twitter API such as Tweepy, Twython or Python Twitter. As Tweepy provides some great documentation and examples and is brilliantly supported I will be starting with that library. As long as it does everything I need of it I will not need to use any of the other libraries.</w:t>
+        <w:t xml:space="preserve">There are numerous Python libraries or wrappers that can connect to and gather data from the Twitter API such as </w:t>
+      </w:r>
+      <w:proofErr w:type="spellStart"/>
+      <w:r>
+        <w:t>Tweepy</w:t>
+      </w:r>
+      <w:proofErr w:type="spellEnd"/>
+      <w:r>
+        <w:t xml:space="preserve">, </w:t>
+      </w:r>
+      <w:proofErr w:type="spellStart"/>
+      <w:r>
+        <w:t>Twython</w:t>
+      </w:r>
+      <w:proofErr w:type="spellEnd"/>
+      <w:r>
+        <w:t xml:space="preserve"> or Python Twitter. As </w:t>
+      </w:r>
+      <w:proofErr w:type="spellStart"/>
+      <w:r>
+        <w:t>Tweepy</w:t>
+      </w:r>
+      <w:proofErr w:type="spellEnd"/>
+      <w:r>
+        <w:t xml:space="preserve"> provides some great documentation and examples and is brilliantly supported I will be starting with that library. </w:t>
+      </w:r>
+      <w:r>
+        <w:t>If</w:t>
+      </w:r>
+      <w:r>
+        <w:t xml:space="preserve"> it does everything I need of it I will not need to use any of the other libraries.</w:t>
       </w:r>
     </w:p>
     <w:p>
@@ -6026,7 +6235,15 @@
         <w:t>Git is an open source distributed version control system that I am already quiet familiar with from use in previous college years. It is free and easy to use and learn and can be run from</w:t>
       </w:r>
       <w:r>
-        <w:t xml:space="preserve"> the Git Bash client or from its integration in PyCharm, making it even easier to use and track changes in the process. Using either of these ways, it is simple to connect to Github, a web-based hosting service for Git repositories and ensure that a project is backed up with required access given to specific team members</w:t>
+        <w:t xml:space="preserve"> the Git Bash client or from its integration in PyCharm, making it even easier to use and track changes in the process. Using either of these ways, it is simple to connect to </w:t>
+      </w:r>
+      <w:proofErr w:type="spellStart"/>
+      <w:r>
+        <w:t>Github</w:t>
+      </w:r>
+      <w:proofErr w:type="spellEnd"/>
+      <w:r>
+        <w:t>, a web-based hosting service for Git repositories and ensure that a project is backed up with required access given to specific team members</w:t>
       </w:r>
       <w:r>
         <w:t xml:space="preserve"> as well as giving public access to view the project and its code base</w:t>
@@ -6463,7 +6680,15 @@
         <w:t xml:space="preserve">behind the acquired data </w:t>
       </w:r>
       <w:r>
-        <w:t>and having a base knowledge of the project’s domain are integral parts of any data mining project as these help to make sense of the relationships between features and enable easier selection of machine learning algorithms and improving their accuracy.</w:t>
+        <w:t xml:space="preserve">and having a base knowledge of the project’s domain are integral parts of any data mining project as </w:t>
+      </w:r>
+      <w:proofErr w:type="gramStart"/>
+      <w:r>
+        <w:t>these help</w:t>
+      </w:r>
+      <w:proofErr w:type="gramEnd"/>
+      <w:r>
+        <w:t xml:space="preserve"> to make sense of the relationships between features and enable easier selection of machine learning algorithms and improving their accuracy.</w:t>
       </w:r>
     </w:p>
     <w:p>
@@ -7868,10 +8093,9 @@
         <w:pStyle w:val="Heading2"/>
         <w:numPr>
           <w:ilvl w:val="1"/>
-          <w:numId w:val="8"/>
-        </w:numPr>
-        <w:spacing w:line="360" w:lineRule="auto"/>
-        <w:ind w:left="900"/>
+          <w:numId w:val="9"/>
+        </w:numPr>
+        <w:spacing w:line="360" w:lineRule="auto"/>
         <w:jc w:val="both"/>
       </w:pPr>
       <w:bookmarkStart w:id="17" w:name="_Toc530677508"/>
@@ -7901,9 +8125,10 @@
         <w:pStyle w:val="Heading3"/>
         <w:numPr>
           <w:ilvl w:val="2"/>
-          <w:numId w:val="5"/>
-        </w:numPr>
-        <w:spacing w:line="360" w:lineRule="auto"/>
+          <w:numId w:val="9"/>
+        </w:numPr>
+        <w:spacing w:line="360" w:lineRule="auto"/>
+        <w:ind w:left="1060"/>
         <w:jc w:val="both"/>
       </w:pPr>
       <w:bookmarkStart w:id="18" w:name="_Toc530677509"/>
@@ -7919,7 +8144,15 @@
         <w:jc w:val="both"/>
       </w:pPr>
       <w:r>
-        <w:t xml:space="preserve">I will be using Python over R for this project as it is a language I am familiar with and like and it is highly extensible with a wide variety of libraries supporting every aspect of what is need in this project. I will be using the PyCharm Professional IDE with integrated Git support connecting to a Github repository as this IDE provides such a wide variety of features and Git is just so easy to use and widely recognised. </w:t>
+        <w:t xml:space="preserve">I will be using Python over R for this project as it is a language I am familiar with and like and it is highly extensible with a wide variety of libraries supporting every aspect of what is need in this project. I will be using the PyCharm Professional IDE with integrated Git support connecting to a </w:t>
+      </w:r>
+      <w:proofErr w:type="spellStart"/>
+      <w:r>
+        <w:t>Github</w:t>
+      </w:r>
+      <w:proofErr w:type="spellEnd"/>
+      <w:r>
+        <w:t xml:space="preserve"> repository as this IDE provides such a wide variety of features and Git is just so easy to use and widely recognised. </w:t>
       </w:r>
     </w:p>
     <w:p>
@@ -7964,7 +8197,7 @@
         <w:pStyle w:val="Heading3"/>
         <w:numPr>
           <w:ilvl w:val="2"/>
-          <w:numId w:val="5"/>
+          <w:numId w:val="9"/>
         </w:numPr>
         <w:spacing w:line="360" w:lineRule="auto"/>
         <w:jc w:val="both"/>
@@ -7985,7 +8218,15 @@
         <w:t xml:space="preserve">For the data that my machine-learning models will use, I have selected cresci-2017 dataset. This dataset has been used in academic studies in the field </w:t>
       </w:r>
       <w:r>
-        <w:t xml:space="preserve">of Twitter bot detection, is part of the datasets used by the Botometer application </w:t>
+        <w:t xml:space="preserve">of Twitter bot detection, is part of the datasets used by the </w:t>
+      </w:r>
+      <w:proofErr w:type="spellStart"/>
+      <w:r>
+        <w:t>Botometer</w:t>
+      </w:r>
+      <w:proofErr w:type="spellEnd"/>
+      <w:r>
+        <w:t xml:space="preserve"> application </w:t>
       </w:r>
       <w:r>
         <w:t xml:space="preserve">and covers an excellent range of different accounts. </w:t>
@@ -8029,7 +8270,7 @@
         <w:pStyle w:val="Heading3"/>
         <w:numPr>
           <w:ilvl w:val="2"/>
-          <w:numId w:val="5"/>
+          <w:numId w:val="9"/>
         </w:numPr>
         <w:spacing w:line="360" w:lineRule="auto"/>
         <w:jc w:val="both"/>
@@ -8050,7 +8291,7 @@
         <w:keepLines/>
         <w:numPr>
           <w:ilvl w:val="2"/>
-          <w:numId w:val="8"/>
+          <w:numId w:val="9"/>
         </w:numPr>
         <w:spacing w:before="40" w:after="0" w:line="240" w:lineRule="auto"/>
         <w:contextualSpacing w:val="0"/>
@@ -8074,7 +8315,7 @@
         <w:keepLines/>
         <w:numPr>
           <w:ilvl w:val="2"/>
-          <w:numId w:val="8"/>
+          <w:numId w:val="9"/>
         </w:numPr>
         <w:spacing w:before="40" w:after="0" w:line="240" w:lineRule="auto"/>
         <w:contextualSpacing w:val="0"/>
@@ -8133,7 +8374,7 @@
         <w:ind w:left="1230"/>
       </w:pPr>
       <w:r>
-        <w:t>Storing the Data</w:t>
+        <w:t>Implementing Oauth2 authentication</w:t>
       </w:r>
     </w:p>
     <w:p>
@@ -8142,40 +8383,7 @@
         <w:ind w:firstLine="720"/>
       </w:pPr>
       <w:r>
-        <w:t>The data</w:t>
-      </w:r>
-      <w:r>
-        <w:t xml:space="preserve"> must be</w:t>
-      </w:r>
-      <w:r>
-        <w:t xml:space="preserve"> </w:t>
-      </w:r>
-      <w:r>
-        <w:t xml:space="preserve">read in correctly from csv files into a database </w:t>
-      </w:r>
-      <w:r>
-        <w:t xml:space="preserve">in the correct format </w:t>
-      </w:r>
-      <w:r>
-        <w:t>with the database held in a</w:t>
-      </w:r>
-      <w:r>
-        <w:t xml:space="preserve"> safe and secure way that preserves its integrity. If data is corrupted in any way </w:t>
-      </w:r>
-      <w:r>
-        <w:t xml:space="preserve">or duplicated </w:t>
-      </w:r>
-      <w:r>
-        <w:t>th</w:t>
-      </w:r>
-      <w:r>
-        <w:t xml:space="preserve">is can heavily </w:t>
-      </w:r>
-      <w:r>
-        <w:t>influence the accuracy of any models</w:t>
-      </w:r>
-      <w:r>
-        <w:t xml:space="preserve"> when the data is passed through a classifier.</w:t>
+        <w:t>Most applications that access the Twitter API currently use Oauth1 authentication where a user must login to their own account on Twitter, via a redirect window, and authorise the application to use that account to hit the Twitter API. Oauth2 authentication is a newer version where the user does not need to login and therefore not have a Twitter account and the application itself does all the authorising needed to hit the Twitter API.</w:t>
       </w:r>
     </w:p>
     <w:p>
@@ -8221,17 +8429,17 @@
         <w:ind w:firstLine="720"/>
       </w:pPr>
       <w:r>
-        <w:t xml:space="preserve">Once each part of the project, the web app and the machine-learning models, are complete then the models need to be integrated into the web app resulting in the finished product. This could potentially be quite tricky and time consuming as it will involve connecting two separate code bases. </w:t>
+        <w:t xml:space="preserve">Once each part of the project, the web app and the machine-learning models, are complete then the models need to be integrated into the web app resulting in the finished product. This could potentially be quite tricky and time </w:t>
+      </w:r>
+      <w:r>
+        <w:lastRenderedPageBreak/>
+        <w:t xml:space="preserve">consuming as it will involve connecting two separate code bases. </w:t>
       </w:r>
       <w:r>
         <w:t>A</w:t>
       </w:r>
       <w:r>
-        <w:t xml:space="preserve">llowing for </w:t>
-      </w:r>
-      <w:r>
-        <w:lastRenderedPageBreak/>
-        <w:t>this</w:t>
+        <w:t>llowing for this</w:t>
       </w:r>
       <w:r>
         <w:t xml:space="preserve"> though</w:t>
@@ -8251,7 +8459,7 @@
         <w:pStyle w:val="Heading2"/>
         <w:numPr>
           <w:ilvl w:val="1"/>
-          <w:numId w:val="5"/>
+          <w:numId w:val="9"/>
         </w:numPr>
         <w:spacing w:line="360" w:lineRule="auto"/>
         <w:jc w:val="both"/>
@@ -8760,7 +8968,7 @@
         <w:pStyle w:val="Heading1"/>
         <w:numPr>
           <w:ilvl w:val="0"/>
-          <w:numId w:val="5"/>
+          <w:numId w:val="9"/>
         </w:numPr>
         <w:spacing w:line="360" w:lineRule="auto"/>
         <w:jc w:val="both"/>
@@ -8790,71 +8998,35 @@
         <w:rPr>
           <w:lang w:val="en-IE"/>
         </w:rPr>
-        <w:t xml:space="preserve">the Agile and Kanban methodology for the overall scope of the project, including the web application, while for the data mining aspect of the project </w:t>
+        <w:t xml:space="preserve">the Agile and Kanban methodology for the overall scope of the project, including the web application, while for the data mining aspect of the project the CRISP-DM methodology was chosen from a few data mining project management </w:t>
       </w:r>
       <w:r>
         <w:rPr>
           <w:lang w:val="en-IE"/>
         </w:rPr>
-        <w:t xml:space="preserve">the CRISP-DM methodology </w:t>
+        <w:t>models</w:t>
       </w:r>
       <w:r>
         <w:rPr>
           <w:lang w:val="en-IE"/>
         </w:rPr>
-        <w:t xml:space="preserve">was chosen from a few data mining project management </w:t>
-      </w:r>
-      <w:r>
+        <w:t>.</w:t>
+      </w:r>
+    </w:p>
+    <w:p>
+      <w:pPr>
+        <w:spacing w:line="360" w:lineRule="auto"/>
+        <w:ind w:firstLine="720"/>
+        <w:jc w:val="both"/>
         <w:rPr>
           <w:lang w:val="en-IE"/>
         </w:rPr>
-        <w:t>models</w:t>
-      </w:r>
+      </w:pPr>
       <w:r>
         <w:rPr>
           <w:lang w:val="en-IE"/>
         </w:rPr>
-        <w:t>.</w:t>
-      </w:r>
-    </w:p>
-    <w:p>
-      <w:pPr>
-        <w:spacing w:line="360" w:lineRule="auto"/>
-        <w:ind w:firstLine="720"/>
-        <w:jc w:val="both"/>
-        <w:rPr>
-          <w:lang w:val="en-IE"/>
-        </w:rPr>
-      </w:pPr>
-      <w:r>
-        <w:rPr>
-          <w:lang w:val="en-IE"/>
-        </w:rPr>
-        <w:t xml:space="preserve">In this section I will explain both the Agile and Kanban methodologies and their use in this project as well as explain </w:t>
-      </w:r>
-      <w:r>
-        <w:rPr>
-          <w:lang w:val="en-IE"/>
-        </w:rPr>
-        <w:t>the CRISP-DM methodology</w:t>
-      </w:r>
-      <w:r>
-        <w:rPr>
-          <w:lang w:val="en-IE"/>
-        </w:rPr>
-        <w:t xml:space="preserve"> and a similar </w:t>
-      </w:r>
-      <w:r>
-        <w:rPr>
-          <w:lang w:val="en-IE"/>
-        </w:rPr>
-        <w:t>methodology</w:t>
-      </w:r>
-      <w:r>
-        <w:rPr>
-          <w:lang w:val="en-IE"/>
-        </w:rPr>
-        <w:t>: SEMMA. A comparison will be made between them and reasons given why I chose the former over the latter.</w:t>
+        <w:t>In this section I will explain both the Agile and Kanban methodologies and their use in this project as well as explain the CRISP-DM methodology and a similar methodology: SEMMA. A comparison will be made between them and reasons given why I chose the former over the latter.</w:t>
       </w:r>
     </w:p>
     <w:p>
@@ -8862,7 +9034,7 @@
         <w:pStyle w:val="Heading2"/>
         <w:numPr>
           <w:ilvl w:val="1"/>
-          <w:numId w:val="14"/>
+          <w:numId w:val="9"/>
         </w:numPr>
         <w:spacing w:line="360" w:lineRule="auto"/>
         <w:jc w:val="both"/>
@@ -9292,6 +9464,7 @@
         </w:rPr>
         <w:t>The Kanban methodology was named in 2007 after several presentations given by David Anderson of his management approach at various companies. The word “</w:t>
       </w:r>
+      <w:proofErr w:type="spellStart"/>
       <w:r>
         <w:rPr>
           <w:i/>
@@ -9299,6 +9472,7 @@
         </w:rPr>
         <w:t>kanban</w:t>
       </w:r>
+      <w:proofErr w:type="spellEnd"/>
       <w:r>
         <w:rPr>
           <w:lang w:val="en-IE"/>
@@ -9547,10 +9721,22 @@
         <w:rPr>
           <w:sz w:val="24"/>
         </w:rPr>
-        <w:t>I am in charge of ensuring I do get the work done in a timely manner and to a sufficient quality.</w:t>
-      </w:r>
-      <w:bookmarkStart w:id="27" w:name="_GoBack"/>
-      <w:bookmarkEnd w:id="27"/>
+        <w:t xml:space="preserve">I </w:t>
+      </w:r>
+      <w:proofErr w:type="gramStart"/>
+      <w:r>
+        <w:rPr>
+          <w:sz w:val="24"/>
+        </w:rPr>
+        <w:t>am in charge of</w:t>
+      </w:r>
+      <w:proofErr w:type="gramEnd"/>
+      <w:r>
+        <w:rPr>
+          <w:sz w:val="24"/>
+        </w:rPr>
+        <w:t xml:space="preserve"> ensuring I do get the work done in a timely manner and to a sufficient quality.</w:t>
+      </w:r>
     </w:p>
     <w:p>
       <w:pPr>
@@ -9636,7 +9822,7 @@
         <w:pStyle w:val="Heading2"/>
         <w:numPr>
           <w:ilvl w:val="1"/>
-          <w:numId w:val="14"/>
+          <w:numId w:val="9"/>
         </w:numPr>
         <w:spacing w:line="360" w:lineRule="auto"/>
         <w:jc w:val="both"/>
@@ -9650,23 +9836,24 @@
         </w:rPr>
         <w:t xml:space="preserve">  </w:t>
       </w:r>
-      <w:bookmarkStart w:id="28" w:name="_Toc530677518"/>
+      <w:bookmarkStart w:id="27" w:name="_Toc530677518"/>
       <w:r>
         <w:rPr>
           <w:lang w:val="en-IE"/>
         </w:rPr>
         <w:t>Data Mining Project Management Models</w:t>
       </w:r>
-      <w:bookmarkEnd w:id="28"/>
+      <w:bookmarkEnd w:id="27"/>
     </w:p>
     <w:p>
       <w:pPr>
         <w:pStyle w:val="Heading3"/>
         <w:numPr>
           <w:ilvl w:val="2"/>
-          <w:numId w:val="14"/>
-        </w:numPr>
-        <w:spacing w:line="360" w:lineRule="auto"/>
+          <w:numId w:val="9"/>
+        </w:numPr>
+        <w:spacing w:line="360" w:lineRule="auto"/>
+        <w:ind w:left="1060"/>
         <w:jc w:val="both"/>
       </w:pPr>
       <w:r>
@@ -9847,10 +10034,7 @@
         <w:spacing w:line="360" w:lineRule="auto"/>
       </w:pPr>
       <w:r>
-        <w:t>Business Understanding</w:t>
-      </w:r>
-      <w:r>
-        <w:t xml:space="preserve"> </w:t>
+        <w:t xml:space="preserve">Business Understanding </w:t>
       </w:r>
     </w:p>
     <w:p>
@@ -9909,13 +10093,7 @@
         <w:rPr>
           <w:sz w:val="24"/>
         </w:rPr>
-        <w:t>hardware, software, data sources and knowledge bases</w:t>
-      </w:r>
-      <w:r>
-        <w:rPr>
-          <w:sz w:val="24"/>
-        </w:rPr>
-        <w:t>.</w:t>
+        <w:t>hardware, software, data sources and knowledge bases.</w:t>
       </w:r>
     </w:p>
     <w:p>
@@ -9979,10 +10157,7 @@
         <w:spacing w:line="360" w:lineRule="auto"/>
       </w:pPr>
       <w:r>
-        <w:t>Data Understanding</w:t>
-      </w:r>
-      <w:r>
-        <w:t xml:space="preserve"> </w:t>
+        <w:t xml:space="preserve">Data Understanding </w:t>
       </w:r>
     </w:p>
     <w:p>
@@ -10016,10 +10191,7 @@
         <w:spacing w:line="360" w:lineRule="auto"/>
       </w:pPr>
       <w:r>
-        <w:t>Data Preparation</w:t>
-      </w:r>
-      <w:r>
-        <w:t xml:space="preserve"> </w:t>
+        <w:t xml:space="preserve">Data Preparation </w:t>
       </w:r>
     </w:p>
     <w:p>
@@ -10071,10 +10243,7 @@
         <w:spacing w:line="360" w:lineRule="auto"/>
       </w:pPr>
       <w:r>
-        <w:t>Modelling</w:t>
-      </w:r>
-      <w:r>
-        <w:t xml:space="preserve"> </w:t>
+        <w:t xml:space="preserve">Modelling </w:t>
       </w:r>
     </w:p>
     <w:p>
@@ -10089,13 +10258,7 @@
         <w:t xml:space="preserve">decide how to measure the model’s validity or accuracy, </w:t>
       </w:r>
       <w:r>
-        <w:t xml:space="preserve">the </w:t>
-      </w:r>
-      <w:r>
-        <w:t xml:space="preserve">building </w:t>
-      </w:r>
-      <w:r>
-        <w:t xml:space="preserve">of the model and </w:t>
+        <w:t xml:space="preserve">the building of the model and </w:t>
       </w:r>
       <w:r>
         <w:t>its</w:t>
@@ -10119,13 +10282,7 @@
         <w:t>noise</w:t>
       </w:r>
       <w:r>
-        <w:t xml:space="preserve">: outliers or missing values </w:t>
-      </w:r>
-      <w:r>
-        <w:t>in the data</w:t>
-      </w:r>
-      <w:r>
-        <w:t xml:space="preserve"> that have managed to slip through the previous stage. </w:t>
+        <w:t xml:space="preserve">: outliers or missing values in the data that have managed to slip through the previous stage. </w:t>
       </w:r>
       <w:r>
         <w:t xml:space="preserve">This then leads to </w:t>
@@ -10159,10 +10316,7 @@
         <w:spacing w:line="360" w:lineRule="auto"/>
       </w:pPr>
       <w:r>
-        <w:t>Evaluation</w:t>
-      </w:r>
-      <w:r>
-        <w:t xml:space="preserve"> </w:t>
+        <w:t xml:space="preserve">Evaluation </w:t>
       </w:r>
     </w:p>
     <w:p>
@@ -10417,16 +10571,17 @@
         <w:pStyle w:val="Heading3"/>
         <w:numPr>
           <w:ilvl w:val="2"/>
-          <w:numId w:val="14"/>
-        </w:numPr>
-        <w:spacing w:line="360" w:lineRule="auto"/>
-        <w:jc w:val="both"/>
-      </w:pPr>
-      <w:bookmarkStart w:id="29" w:name="_Toc530677520"/>
+          <w:numId w:val="9"/>
+        </w:numPr>
+        <w:spacing w:line="360" w:lineRule="auto"/>
+        <w:ind w:left="1060"/>
+        <w:jc w:val="both"/>
+      </w:pPr>
+      <w:bookmarkStart w:id="28" w:name="_Toc530677520"/>
       <w:r>
         <w:t>SEMMA</w:t>
       </w:r>
-      <w:bookmarkEnd w:id="29"/>
+      <w:bookmarkEnd w:id="28"/>
     </w:p>
     <w:p>
       <w:pPr>
@@ -10459,6 +10614,9 @@
         <w:jc w:val="center"/>
       </w:pPr>
       <w:r>
+        <w:rPr>
+          <w:noProof/>
+        </w:rPr>
         <w:drawing>
           <wp:inline distT="0" distB="0" distL="0" distR="0" wp14:anchorId="00B4B88E" wp14:editId="3018DD67">
             <wp:extent cx="2977116" cy="2241458"/>
@@ -10807,16 +10965,17 @@
         <w:pStyle w:val="Heading3"/>
         <w:numPr>
           <w:ilvl w:val="2"/>
-          <w:numId w:val="14"/>
-        </w:numPr>
-        <w:spacing w:line="360" w:lineRule="auto"/>
-        <w:jc w:val="both"/>
-      </w:pPr>
-      <w:bookmarkStart w:id="30" w:name="_Toc530677522"/>
+          <w:numId w:val="9"/>
+        </w:numPr>
+        <w:spacing w:line="360" w:lineRule="auto"/>
+        <w:ind w:left="1060"/>
+        <w:jc w:val="both"/>
+      </w:pPr>
+      <w:bookmarkStart w:id="29" w:name="_Toc530677522"/>
       <w:r>
         <w:t>Differences in Models</w:t>
       </w:r>
-      <w:bookmarkEnd w:id="30"/>
+      <w:bookmarkEnd w:id="29"/>
     </w:p>
     <w:p>
       <w:pPr>
@@ -11004,19 +11163,7 @@
               <w:rPr>
                 <w:b w:val="0"/>
               </w:rPr>
-              <w:t>Data Understanding</w:t>
-            </w:r>
-            <w:r>
-              <w:rPr>
-                <w:b w:val="0"/>
-              </w:rPr>
-              <w:t xml:space="preserve"> (Part 2</w:t>
-            </w:r>
-            <w:r>
-              <w:rPr>
-                <w:b w:val="0"/>
-              </w:rPr>
-              <w:t>)</w:t>
+              <w:t>Data Understanding (Part 2)</w:t>
             </w:r>
           </w:p>
         </w:tc>
@@ -11208,157 +11355,493 @@
         <w:pStyle w:val="Heading3"/>
         <w:numPr>
           <w:ilvl w:val="2"/>
-          <w:numId w:val="14"/>
-        </w:numPr>
-        <w:spacing w:line="360" w:lineRule="auto"/>
-        <w:jc w:val="both"/>
-      </w:pPr>
-      <w:bookmarkStart w:id="31" w:name="_Toc530677523"/>
+          <w:numId w:val="9"/>
+        </w:numPr>
+        <w:spacing w:line="360" w:lineRule="auto"/>
+        <w:ind w:left="1060"/>
+        <w:jc w:val="both"/>
+      </w:pPr>
+      <w:bookmarkStart w:id="30" w:name="_Toc530677523"/>
       <w:r>
         <w:t>Conclusion</w:t>
       </w:r>
+      <w:bookmarkEnd w:id="30"/>
+      <w:r>
+        <w:t xml:space="preserve"> </w:t>
+      </w:r>
+    </w:p>
+    <w:p>
+      <w:pPr>
+        <w:spacing w:line="360" w:lineRule="auto"/>
+        <w:ind w:firstLine="720"/>
+        <w:jc w:val="both"/>
+        <w:rPr>
+          <w:lang w:val="en-IE"/>
+        </w:rPr>
+      </w:pPr>
+      <w:r>
+        <w:rPr>
+          <w:lang w:val="en-IE"/>
+        </w:rPr>
+        <w:t xml:space="preserve">I have chosen to use the CRISP-DM model within this project as it is an industry standard model that is used widely and as such is well proven, is robust and versatile allowing for movement between any stage if needed and finally inclusion of the deployment stage, which SEMMA is missing, as the data mining aspect of the project will need to be integrated and deployed within the overall web </w:t>
+      </w:r>
+      <w:r>
+        <w:rPr>
+          <w:lang w:val="en-IE"/>
+        </w:rPr>
+        <w:t>application</w:t>
+      </w:r>
+      <w:r>
+        <w:rPr>
+          <w:lang w:val="en-IE"/>
+        </w:rPr>
+        <w:t>.</w:t>
+      </w:r>
+    </w:p>
+    <w:p>
+      <w:pPr>
+        <w:pStyle w:val="Heading1"/>
+        <w:numPr>
+          <w:ilvl w:val="0"/>
+          <w:numId w:val="11"/>
+        </w:numPr>
+        <w:spacing w:line="360" w:lineRule="auto"/>
+        <w:jc w:val="both"/>
+      </w:pPr>
+      <w:bookmarkStart w:id="31" w:name="_Toc530677524"/>
+      <w:r>
+        <w:t>Design</w:t>
+      </w:r>
       <w:bookmarkEnd w:id="31"/>
+    </w:p>
+    <w:p>
+      <w:pPr>
+        <w:spacing w:line="360" w:lineRule="auto"/>
+        <w:ind w:firstLine="720"/>
+      </w:pPr>
+      <w:r>
+        <w:t xml:space="preserve">This section </w:t>
+      </w:r>
+      <w:r>
+        <w:t>details the technical architecture chosen for this project, a diagram of it and all other design documents including Use Case and Class diagrams and an Entity Relationship Diagram.</w:t>
+      </w:r>
+    </w:p>
+    <w:p>
+      <w:pPr>
+        <w:pStyle w:val="Heading2"/>
+        <w:numPr>
+          <w:ilvl w:val="1"/>
+          <w:numId w:val="24"/>
+        </w:numPr>
+        <w:spacing w:line="360" w:lineRule="auto"/>
+        <w:jc w:val="both"/>
+      </w:pPr>
+      <w:bookmarkStart w:id="32" w:name="_Toc530677525"/>
+      <w:r>
+        <w:t>Technical Architectures</w:t>
+      </w:r>
+      <w:bookmarkEnd w:id="32"/>
+    </w:p>
+    <w:p>
+      <w:pPr>
+        <w:pStyle w:val="Heading3"/>
+        <w:numPr>
+          <w:ilvl w:val="2"/>
+          <w:numId w:val="24"/>
+        </w:numPr>
+        <w:spacing w:line="360" w:lineRule="auto"/>
+      </w:pPr>
+      <w:r>
+        <w:t>Model View Controller</w:t>
+      </w:r>
+    </w:p>
+    <w:p>
+      <w:pPr>
+        <w:spacing w:line="360" w:lineRule="auto"/>
+        <w:ind w:firstLine="720"/>
+      </w:pPr>
+      <w:r>
+        <w:t xml:space="preserve">The Model View Controller </w:t>
+      </w:r>
+      <w:r>
+        <w:t>(MVC) architecture is used across a wide range of applications where there is a need to provide a User Interface through a desktop or web front-end.</w:t>
+      </w:r>
+      <w:r>
+        <w:t xml:space="preserve"> It is a three-tier architecture which uses the Controller, comprised of several classes such as a Command Factory class and Command, Service, and DAO classes, to pass information between the View, i.e. the front end, and the Model, i.e. the backend. </w:t>
+      </w:r>
+    </w:p>
+    <w:p>
+      <w:pPr>
+        <w:spacing w:line="360" w:lineRule="auto"/>
+        <w:ind w:firstLine="720"/>
+      </w:pPr>
+      <w:r>
+        <w:t>This ensures the separation of roles between the different sections of code in a project. This makes it easier to divide up the work in a project as team members can focus on specific sections without worrying too much about the other parts enabling better development and testing.</w:t>
+      </w:r>
+    </w:p>
+    <w:p>
+      <w:pPr>
+        <w:spacing w:line="360" w:lineRule="auto"/>
+        <w:jc w:val="center"/>
+      </w:pPr>
+      <w:r>
+        <w:rPr>
+          <w:noProof/>
+        </w:rPr>
+        <w:lastRenderedPageBreak/>
+        <w:drawing>
+          <wp:inline distT="0" distB="0" distL="0" distR="0" wp14:anchorId="3B4A5190" wp14:editId="2701910F">
+            <wp:extent cx="3827278" cy="2304178"/>
+            <wp:effectExtent l="0" t="0" r="1905" b="1270"/>
+            <wp:docPr id="22" name="Picture 22"/>
+            <wp:cNvGraphicFramePr>
+              <a:graphicFrameLocks xmlns:a="http://schemas.openxmlformats.org/drawingml/2006/main" noChangeAspect="1"/>
+            </wp:cNvGraphicFramePr>
+            <a:graphic xmlns:a="http://schemas.openxmlformats.org/drawingml/2006/main">
+              <a:graphicData uri="http://schemas.openxmlformats.org/drawingml/2006/picture">
+                <pic:pic xmlns:pic="http://schemas.openxmlformats.org/drawingml/2006/picture">
+                  <pic:nvPicPr>
+                    <pic:cNvPr id="1" name=""/>
+                    <pic:cNvPicPr/>
+                  </pic:nvPicPr>
+                  <pic:blipFill>
+                    <a:blip r:embed="rId49"/>
+                    <a:stretch>
+                      <a:fillRect/>
+                    </a:stretch>
+                  </pic:blipFill>
+                  <pic:spPr>
+                    <a:xfrm>
+                      <a:off x="0" y="0"/>
+                      <a:ext cx="3833848" cy="2308134"/>
+                    </a:xfrm>
+                    <a:prstGeom prst="rect">
+                      <a:avLst/>
+                    </a:prstGeom>
+                  </pic:spPr>
+                </pic:pic>
+              </a:graphicData>
+            </a:graphic>
+          </wp:inline>
+        </w:drawing>
+      </w:r>
+    </w:p>
+    <w:p>
+      <w:pPr>
+        <w:pStyle w:val="Heading3"/>
+        <w:numPr>
+          <w:ilvl w:val="2"/>
+          <w:numId w:val="24"/>
+        </w:numPr>
+        <w:spacing w:line="360" w:lineRule="auto"/>
+      </w:pPr>
+      <w:r>
+        <w:t>Model View Template</w:t>
+      </w:r>
+    </w:p>
+    <w:p>
+      <w:pPr>
+        <w:spacing w:line="360" w:lineRule="auto"/>
+        <w:ind w:firstLine="720"/>
+      </w:pPr>
+      <w:r>
+        <w:t xml:space="preserve">For this project I have chosen to use the Django framework which uses its own modified version of the MVC called the Model View Template (MVT). </w:t>
+      </w:r>
+      <w:r>
+        <w:t>In this adaption Django takes care of the Controller role and replaces it with the Template section</w:t>
+      </w:r>
+      <w:r>
+        <w:t>, which</w:t>
+      </w:r>
       <w:r>
         <w:t xml:space="preserve"> </w:t>
       </w:r>
-    </w:p>
-    <w:p>
-      <w:pPr>
-        <w:spacing w:line="360" w:lineRule="auto"/>
-        <w:ind w:firstLine="480"/>
-        <w:jc w:val="both"/>
-        <w:rPr>
-          <w:lang w:val="en-IE"/>
-        </w:rPr>
-      </w:pPr>
-      <w:r>
-        <w:rPr>
-          <w:lang w:val="en-IE"/>
-        </w:rPr>
-        <w:t xml:space="preserve">I have chosen to use the CRISP-DM model within this project as it is an industry standard model that is used widely and as such is well proven, is robust and versatile allowing for movement between any stage if needed and finally inclusion of the deployment stage, which SEMMA is missing, as the data mining aspect of the project will need to be integrated and deployed within the overall web </w:t>
-      </w:r>
-      <w:r>
-        <w:rPr>
-          <w:lang w:val="en-IE"/>
-        </w:rPr>
-        <w:t>application</w:t>
-      </w:r>
-      <w:r>
-        <w:rPr>
-          <w:lang w:val="en-IE"/>
-        </w:rPr>
+      <w:r>
+        <w:t>takes the role of the presentation layer by containing</w:t>
+      </w:r>
+      <w:r>
+        <w:t xml:space="preserve"> all the HTML, CSS and Forms files while the View section</w:t>
+      </w:r>
+      <w:r>
+        <w:t xml:space="preserve"> deals with all business logic and handles all requests from and responses to the User</w:t>
+      </w:r>
+      <w:r>
         <w:t>.</w:t>
       </w:r>
-    </w:p>
-    <w:p>
-      <w:pPr>
-        <w:pStyle w:val="Heading1"/>
-        <w:numPr>
-          <w:ilvl w:val="0"/>
-          <w:numId w:val="14"/>
-        </w:numPr>
-        <w:spacing w:line="360" w:lineRule="auto"/>
-        <w:jc w:val="both"/>
-      </w:pPr>
-      <w:bookmarkStart w:id="32" w:name="_Toc530677524"/>
-      <w:r>
-        <w:t>Design</w:t>
-      </w:r>
-      <w:bookmarkEnd w:id="32"/>
+      <w:r>
+        <w:t xml:space="preserve"> The Model section stays the same and deals with </w:t>
+      </w:r>
+      <w:r>
+        <w:t>everything</w:t>
+      </w:r>
+      <w:r>
+        <w:t xml:space="preserve"> to do with the database.</w:t>
+      </w:r>
+    </w:p>
+    <w:p>
+      <w:pPr>
+        <w:spacing w:line="360" w:lineRule="auto"/>
+        <w:jc w:val="center"/>
+      </w:pPr>
+      <w:r>
+        <w:rPr>
+          <w:noProof/>
+        </w:rPr>
+        <w:drawing>
+          <wp:inline distT="0" distB="0" distL="0" distR="0" wp14:anchorId="4D8EA2D0" wp14:editId="279A3B26">
+            <wp:extent cx="3957749" cy="2341204"/>
+            <wp:effectExtent l="0" t="0" r="5080" b="2540"/>
+            <wp:docPr id="21" name="Picture 21"/>
+            <wp:cNvGraphicFramePr>
+              <a:graphicFrameLocks xmlns:a="http://schemas.openxmlformats.org/drawingml/2006/main" noChangeAspect="1"/>
+            </wp:cNvGraphicFramePr>
+            <a:graphic xmlns:a="http://schemas.openxmlformats.org/drawingml/2006/main">
+              <a:graphicData uri="http://schemas.openxmlformats.org/drawingml/2006/picture">
+                <pic:pic xmlns:pic="http://schemas.openxmlformats.org/drawingml/2006/picture">
+                  <pic:nvPicPr>
+                    <pic:cNvPr id="1" name=""/>
+                    <pic:cNvPicPr/>
+                  </pic:nvPicPr>
+                  <pic:blipFill>
+                    <a:blip r:embed="rId50"/>
+                    <a:stretch>
+                      <a:fillRect/>
+                    </a:stretch>
+                  </pic:blipFill>
+                  <pic:spPr>
+                    <a:xfrm>
+                      <a:off x="0" y="0"/>
+                      <a:ext cx="3969019" cy="2347871"/>
+                    </a:xfrm>
+                    <a:prstGeom prst="rect">
+                      <a:avLst/>
+                    </a:prstGeom>
+                  </pic:spPr>
+                </pic:pic>
+              </a:graphicData>
+            </a:graphic>
+          </wp:inline>
+        </w:drawing>
+      </w:r>
     </w:p>
     <w:p>
       <w:pPr>
         <w:pStyle w:val="Heading2"/>
         <w:numPr>
           <w:ilvl w:val="1"/>
-          <w:numId w:val="13"/>
-        </w:numPr>
-        <w:spacing w:line="360" w:lineRule="auto"/>
-        <w:jc w:val="both"/>
-      </w:pPr>
-      <w:r>
-        <w:t xml:space="preserve">   </w:t>
-      </w:r>
-      <w:bookmarkStart w:id="33" w:name="_Toc530677525"/>
-      <w:r>
-        <w:t>Technical Architectures</w:t>
+          <w:numId w:val="24"/>
+        </w:numPr>
+        <w:spacing w:line="360" w:lineRule="auto"/>
+        <w:jc w:val="both"/>
+      </w:pPr>
+      <w:bookmarkStart w:id="33" w:name="_Toc530677526"/>
+      <w:r>
+        <w:t>Technical Architecture Diagram</w:t>
       </w:r>
       <w:bookmarkEnd w:id="33"/>
     </w:p>
     <w:p>
       <w:pPr>
         <w:spacing w:line="360" w:lineRule="auto"/>
-        <w:ind w:firstLine="360"/>
-        <w:jc w:val="both"/>
-      </w:pPr>
-      <w:r>
-        <w:t>Model view template which is a Django’s variation on the MVC</w:t>
-      </w:r>
-    </w:p>
-    <w:p>
-      <w:pPr>
-        <w:spacing w:line="360" w:lineRule="auto"/>
-        <w:ind w:left="360"/>
-        <w:jc w:val="both"/>
-      </w:pPr>
+        <w:ind w:firstLine="720"/>
+        <w:jc w:val="both"/>
+      </w:pPr>
+      <w:r>
+        <w:t xml:space="preserve">As this </w:t>
+      </w:r>
+      <w:r>
+        <w:t xml:space="preserve">is a </w:t>
+      </w:r>
+      <w:r>
+        <w:t>web-</w:t>
+      </w:r>
+      <w:r>
+        <w:t xml:space="preserve">based data mining application </w:t>
+      </w:r>
+      <w:r>
+        <w:t xml:space="preserve">I have adapted the MVT architecture to suit this project by adding another layer between View and Model, called </w:t>
+      </w:r>
+      <w:r>
+        <w:t>Mining</w:t>
+      </w:r>
+      <w:r>
+        <w:t>, to consider the data mining</w:t>
+      </w:r>
+      <w:r>
+        <w:t xml:space="preserve"> and machine learning</w:t>
+      </w:r>
+      <w:r>
+        <w:t xml:space="preserve"> aspect</w:t>
+      </w:r>
+      <w:r>
+        <w:t>s</w:t>
+      </w:r>
+      <w:r>
+        <w:t xml:space="preserve"> of this project. This layer deals with everything from data pre-processing to the creation </w:t>
+      </w:r>
+      <w:r>
+        <w:lastRenderedPageBreak/>
+        <w:t>and evaluation of the machine-learning models to analysis of new data passed to it.</w:t>
+      </w:r>
+    </w:p>
+    <w:p>
+      <w:pPr>
+        <w:spacing w:line="360" w:lineRule="auto"/>
+        <w:jc w:val="center"/>
+      </w:pPr>
+      <w:r>
+        <w:rPr>
+          <w:noProof/>
+        </w:rPr>
+        <w:drawing>
+          <wp:inline distT="0" distB="0" distL="0" distR="0" wp14:anchorId="5E87C040" wp14:editId="7FC4C9CA">
+            <wp:extent cx="5204159" cy="2509284"/>
+            <wp:effectExtent l="0" t="0" r="0" b="5715"/>
+            <wp:docPr id="23" name="Picture 23"/>
+            <wp:cNvGraphicFramePr>
+              <a:graphicFrameLocks xmlns:a="http://schemas.openxmlformats.org/drawingml/2006/main" noChangeAspect="1"/>
+            </wp:cNvGraphicFramePr>
+            <a:graphic xmlns:a="http://schemas.openxmlformats.org/drawingml/2006/main">
+              <a:graphicData uri="http://schemas.openxmlformats.org/drawingml/2006/picture">
+                <pic:pic xmlns:pic="http://schemas.openxmlformats.org/drawingml/2006/picture">
+                  <pic:nvPicPr>
+                    <pic:cNvPr id="1" name=""/>
+                    <pic:cNvPicPr/>
+                  </pic:nvPicPr>
+                  <pic:blipFill>
+                    <a:blip r:embed="rId51"/>
+                    <a:stretch>
+                      <a:fillRect/>
+                    </a:stretch>
+                  </pic:blipFill>
+                  <pic:spPr>
+                    <a:xfrm>
+                      <a:off x="0" y="0"/>
+                      <a:ext cx="5237026" cy="2525132"/>
+                    </a:xfrm>
+                    <a:prstGeom prst="rect">
+                      <a:avLst/>
+                    </a:prstGeom>
+                  </pic:spPr>
+                </pic:pic>
+              </a:graphicData>
+            </a:graphic>
+          </wp:inline>
+        </w:drawing>
+      </w:r>
     </w:p>
     <w:p>
       <w:pPr>
         <w:pStyle w:val="Heading2"/>
         <w:numPr>
           <w:ilvl w:val="1"/>
-          <w:numId w:val="13"/>
-        </w:numPr>
-        <w:spacing w:line="360" w:lineRule="auto"/>
-        <w:jc w:val="both"/>
-      </w:pPr>
-      <w:r>
-        <w:t xml:space="preserve">   </w:t>
-      </w:r>
-      <w:bookmarkStart w:id="34" w:name="_Toc530677526"/>
-      <w:r>
-        <w:t>Technical Architecture Diagram</w:t>
+          <w:numId w:val="24"/>
+        </w:numPr>
+        <w:spacing w:line="360" w:lineRule="auto"/>
+        <w:jc w:val="both"/>
+      </w:pPr>
+      <w:bookmarkStart w:id="34" w:name="_Toc530677527"/>
+      <w:r>
+        <w:t>Other Design Documents</w:t>
       </w:r>
       <w:bookmarkEnd w:id="34"/>
     </w:p>
     <w:p>
       <w:pPr>
-        <w:spacing w:line="360" w:lineRule="auto"/>
-        <w:ind w:left="720"/>
-        <w:jc w:val="both"/>
-      </w:pPr>
-      <w:r>
-        <w:t>Insert the architecture for your solution</w:t>
-      </w:r>
-    </w:p>
-    <w:p>
-      <w:pPr>
-        <w:pStyle w:val="Heading2"/>
-        <w:numPr>
-          <w:ilvl w:val="1"/>
-          <w:numId w:val="13"/>
-        </w:numPr>
-        <w:spacing w:line="360" w:lineRule="auto"/>
-        <w:jc w:val="both"/>
-      </w:pPr>
-      <w:r>
-        <w:t xml:space="preserve">   </w:t>
-      </w:r>
-      <w:bookmarkStart w:id="35" w:name="_Toc530677527"/>
-      <w:r>
-        <w:t>Other Design Documents</w:t>
-      </w:r>
-      <w:bookmarkEnd w:id="35"/>
-    </w:p>
-    <w:p>
-      <w:pPr>
-        <w:spacing w:line="360" w:lineRule="auto"/>
-        <w:jc w:val="both"/>
-      </w:pPr>
-      <w:r>
-        <w:t xml:space="preserve">Insert other design artefacts  that explain your system: e.g. Use cases/ ERDs/ Class diagrams </w:t>
-      </w:r>
-    </w:p>
+        <w:pStyle w:val="Heading3"/>
+        <w:numPr>
+          <w:ilvl w:val="2"/>
+          <w:numId w:val="24"/>
+        </w:numPr>
+      </w:pPr>
+      <w:r>
+        <w:t>Use Case Diagram</w:t>
+      </w:r>
+    </w:p>
+    <w:p>
+      <w:pPr>
+        <w:spacing w:line="360" w:lineRule="auto"/>
+        <w:ind w:firstLine="720"/>
+      </w:pPr>
+      <w:r>
+        <w:t xml:space="preserve">The use case below details how a user will interact with the system. The user can enter in their own Twitter username or any other one they wish, be it a celebrity’s, one of their friends or </w:t>
+      </w:r>
+      <w:r>
+        <w:t>any other account they know off. They will then be able to view the results about how likely that account is a bot and be able to either share those results on social media or download them into a file.</w:t>
+      </w:r>
+    </w:p>
+    <w:p>
+      <w:pPr>
+        <w:jc w:val="center"/>
+      </w:pPr>
+      <w:r>
+        <w:rPr>
+          <w:noProof/>
+        </w:rPr>
+        <w:drawing>
+          <wp:inline distT="0" distB="0" distL="0" distR="0" wp14:anchorId="1214F4EB" wp14:editId="49049D3C">
+            <wp:extent cx="4867275" cy="2143125"/>
+            <wp:effectExtent l="0" t="0" r="9525" b="9525"/>
+            <wp:docPr id="18" name="Picture 18"/>
+            <wp:cNvGraphicFramePr>
+              <a:graphicFrameLocks xmlns:a="http://schemas.openxmlformats.org/drawingml/2006/main" noChangeAspect="1"/>
+            </wp:cNvGraphicFramePr>
+            <a:graphic xmlns:a="http://schemas.openxmlformats.org/drawingml/2006/main">
+              <a:graphicData uri="http://schemas.openxmlformats.org/drawingml/2006/picture">
+                <pic:pic xmlns:pic="http://schemas.openxmlformats.org/drawingml/2006/picture">
+                  <pic:nvPicPr>
+                    <pic:cNvPr id="1" name=""/>
+                    <pic:cNvPicPr/>
+                  </pic:nvPicPr>
+                  <pic:blipFill>
+                    <a:blip r:embed="rId52"/>
+                    <a:stretch>
+                      <a:fillRect/>
+                    </a:stretch>
+                  </pic:blipFill>
+                  <pic:spPr>
+                    <a:xfrm>
+                      <a:off x="0" y="0"/>
+                      <a:ext cx="4867275" cy="2143125"/>
+                    </a:xfrm>
+                    <a:prstGeom prst="rect">
+                      <a:avLst/>
+                    </a:prstGeom>
+                  </pic:spPr>
+                </pic:pic>
+              </a:graphicData>
+            </a:graphic>
+          </wp:inline>
+        </w:drawing>
+      </w:r>
+    </w:p>
+    <w:p/>
+    <w:p>
+      <w:pPr>
+        <w:pStyle w:val="Heading3"/>
+        <w:numPr>
+          <w:ilvl w:val="2"/>
+          <w:numId w:val="24"/>
+        </w:numPr>
+      </w:pPr>
+      <w:r>
+        <w:t>Class Diagram</w:t>
+      </w:r>
+    </w:p>
+    <w:p/>
+    <w:p>
+      <w:pPr>
+        <w:pStyle w:val="Heading3"/>
+        <w:numPr>
+          <w:ilvl w:val="2"/>
+          <w:numId w:val="24"/>
+        </w:numPr>
+      </w:pPr>
+      <w:r>
+        <w:t>Entity Relationship Diagram</w:t>
+      </w:r>
+    </w:p>
+    <w:p/>
     <w:p>
       <w:pPr>
         <w:pStyle w:val="Heading1"/>
@@ -11369,19 +11852,39 @@
         <w:spacing w:line="360" w:lineRule="auto"/>
         <w:jc w:val="both"/>
       </w:pPr>
-      <w:bookmarkStart w:id="36" w:name="_Toc530677528"/>
-      <w:r>
+      <w:bookmarkStart w:id="35" w:name="_Toc530677528"/>
+      <w:r>
+        <w:lastRenderedPageBreak/>
         <w:t>Prototyping and Development</w:t>
       </w:r>
-      <w:bookmarkEnd w:id="36"/>
-    </w:p>
-    <w:p>
-      <w:pPr>
-        <w:spacing w:line="360" w:lineRule="auto"/>
-        <w:jc w:val="both"/>
-      </w:pPr>
-      <w:r>
-        <w:t>Explain exactly what prototyping and development you have completed.</w:t>
+      <w:bookmarkEnd w:id="35"/>
+    </w:p>
+    <w:p>
+      <w:pPr>
+        <w:spacing w:line="360" w:lineRule="auto"/>
+        <w:ind w:firstLine="720"/>
+        <w:jc w:val="both"/>
+      </w:pPr>
+      <w:r>
+        <w:t>In this section I will e</w:t>
+      </w:r>
+      <w:r>
+        <w:t xml:space="preserve">xplain what prototyping and development </w:t>
+      </w:r>
+      <w:r>
+        <w:t>I</w:t>
+      </w:r>
+      <w:r>
+        <w:t xml:space="preserve"> have completed</w:t>
+      </w:r>
+      <w:r>
+        <w:t xml:space="preserve"> to date</w:t>
+      </w:r>
+      <w:r>
+        <w:t>, giving details on building the web front-end and the creation of a basic machine-learning model</w:t>
+      </w:r>
+      <w:r>
+        <w:t>.</w:t>
       </w:r>
     </w:p>
     <w:p>
@@ -11394,14 +11897,14 @@
         <w:spacing w:line="360" w:lineRule="auto"/>
         <w:jc w:val="both"/>
       </w:pPr>
-      <w:bookmarkStart w:id="37" w:name="_Toc530677529"/>
+      <w:bookmarkStart w:id="36" w:name="_Toc530677529"/>
       <w:r>
         <w:t>Vertical P</w:t>
       </w:r>
       <w:r>
         <w:t>rototype</w:t>
       </w:r>
-      <w:bookmarkEnd w:id="37"/>
+      <w:bookmarkEnd w:id="36"/>
     </w:p>
     <w:p>
       <w:pPr>
@@ -11422,11 +11925,11 @@
         <w:spacing w:line="360" w:lineRule="auto"/>
         <w:jc w:val="both"/>
       </w:pPr>
-      <w:bookmarkStart w:id="38" w:name="_Toc530677530"/>
+      <w:bookmarkStart w:id="37" w:name="_Toc530677530"/>
       <w:r>
         <w:t>Development</w:t>
       </w:r>
-      <w:bookmarkEnd w:id="38"/>
+      <w:bookmarkEnd w:id="37"/>
     </w:p>
     <w:p>
       <w:pPr>
@@ -11444,44 +11947,173 @@
         <w:spacing w:line="360" w:lineRule="auto"/>
         <w:jc w:val="both"/>
       </w:pPr>
-      <w:bookmarkStart w:id="39" w:name="_Toc530677531"/>
+      <w:bookmarkStart w:id="38" w:name="_Toc530677531"/>
+      <w:r>
+        <w:t>Testing</w:t>
+      </w:r>
+      <w:bookmarkEnd w:id="38"/>
+    </w:p>
+    <w:p>
+      <w:pPr>
+        <w:spacing w:line="360" w:lineRule="auto"/>
+        <w:ind w:firstLine="720"/>
+        <w:jc w:val="both"/>
+      </w:pPr>
+      <w:r>
+        <w:t xml:space="preserve">In this section I will deal with how I will be performing testing for this project. The testing is split up into </w:t>
+      </w:r>
+      <w:r>
+        <w:t>3 parts: The data mining and machine learning section, the web front-end and lastly the fully integrated combination of these two parts.</w:t>
+      </w:r>
+    </w:p>
+    <w:p>
+      <w:pPr>
+        <w:pStyle w:val="Heading2"/>
+        <w:numPr>
+          <w:ilvl w:val="1"/>
+          <w:numId w:val="3"/>
+        </w:numPr>
+      </w:pPr>
+      <w:r>
+        <w:t>Data Mining &amp; Machine Learning section</w:t>
+      </w:r>
+    </w:p>
+    <w:p>
+      <w:pPr>
+        <w:spacing w:line="360" w:lineRule="auto"/>
+        <w:ind w:firstLine="720"/>
+      </w:pPr>
+      <w:r>
+        <w:t xml:space="preserve">I will be employing the </w:t>
+      </w:r>
+      <w:r>
+        <w:t>K-fold cross validation</w:t>
+      </w:r>
+      <w:r>
+        <w:t xml:space="preserve"> procedure</w:t>
+      </w:r>
+      <w:r>
+        <w:t>,</w:t>
+      </w:r>
+      <w:r>
+        <w:t xml:space="preserve"> talked about during the research stage of this document, to perform my testing on all the models that I build or tweak</w:t>
+      </w:r>
+      <w:r>
+        <w:t xml:space="preserve"> in this project</w:t>
+      </w:r>
+      <w:r>
+        <w:t>.</w:t>
+      </w:r>
+    </w:p>
+    <w:p>
+      <w:pPr>
+        <w:spacing w:line="360" w:lineRule="auto"/>
+        <w:ind w:firstLine="720"/>
+      </w:pPr>
+      <w:r>
+        <w:t xml:space="preserve">This method involves partitioning up </w:t>
+      </w:r>
+      <w:r>
+        <w:t xml:space="preserve">a </w:t>
+      </w:r>
+      <w:r>
+        <w:t xml:space="preserve">data set into K partitions of equal size and for each one, taking that as the testing set with the </w:t>
+      </w:r>
+      <w:r>
+        <w:t>remaining partitions</w:t>
+      </w:r>
+      <w:r>
+        <w:t xml:space="preserve"> as the training set</w:t>
+      </w:r>
+      <w:r>
+        <w:t>.</w:t>
+      </w:r>
+    </w:p>
+    <w:p>
+      <w:pPr>
+        <w:spacing w:line="360" w:lineRule="auto"/>
+      </w:pPr>
+      <w:r>
+        <w:t xml:space="preserve"> </w:t>
+      </w:r>
+      <w:r>
+        <w:tab/>
+        <w:t>The data set I am using is</w:t>
+      </w:r>
+      <w:r>
+        <w:t xml:space="preserve"> </w:t>
+      </w:r>
+      <w:r>
+        <w:t>already</w:t>
+      </w:r>
+      <w:r>
+        <w:t xml:space="preserve"> divided up into multiple sub sets. One of these represents a collection of real Twitter accounts while the rest represent different types of bot accounts. In turn, each of the bot data sets will be mixed separately with the data set of real accounts and K-fold cross validation will be applied ensuring that the models are trained and tested using the entire mixed data set each time.  </w:t>
+      </w:r>
+    </w:p>
+    <w:p>
+      <w:pPr>
+        <w:pStyle w:val="Heading2"/>
+        <w:numPr>
+          <w:ilvl w:val="1"/>
+          <w:numId w:val="3"/>
+        </w:numPr>
+        <w:spacing w:line="360" w:lineRule="auto"/>
+      </w:pPr>
       <w:r>
         <w:lastRenderedPageBreak/>
-        <w:t>Testing</w:t>
-      </w:r>
+        <w:t>Web Front-End</w:t>
+      </w:r>
+    </w:p>
+    <w:p>
+      <w:pPr>
+        <w:spacing w:line="360" w:lineRule="auto"/>
+        <w:ind w:firstLine="720"/>
+      </w:pPr>
+      <w:r>
+        <w:t>This part will be relatively simple and as such, until the previous part is integrated with this one, taking on the role of tester and trying to break every part of it should suffice.</w:t>
+      </w:r>
+    </w:p>
+    <w:p>
+      <w:pPr>
+        <w:pStyle w:val="Heading2"/>
+        <w:numPr>
+          <w:ilvl w:val="1"/>
+          <w:numId w:val="3"/>
+        </w:numPr>
+        <w:spacing w:line="360" w:lineRule="auto"/>
+      </w:pPr>
+      <w:r>
+        <w:t>Web-based Data Mining Application</w:t>
+      </w:r>
+    </w:p>
+    <w:p>
+      <w:pPr>
+        <w:spacing w:line="360" w:lineRule="auto"/>
+        <w:ind w:firstLine="720"/>
+        <w:jc w:val="both"/>
+      </w:pPr>
+      <w:r>
+        <w:t xml:space="preserve">Once everything is integrated together I will again take on the role of tester while also asking for </w:t>
+      </w:r>
+      <w:r>
+        <w:t>several</w:t>
+      </w:r>
+      <w:r>
+        <w:t xml:space="preserve"> testers from my friends and family to help </w:t>
+      </w:r>
+      <w:r>
+        <w:t xml:space="preserve">find </w:t>
+      </w:r>
+      <w:r>
+        <w:t xml:space="preserve">any bugs that might arise from the integration </w:t>
+      </w:r>
+      <w:r>
+        <w:t xml:space="preserve">stage </w:t>
+      </w:r>
+      <w:bookmarkStart w:id="39" w:name="_GoBack"/>
       <w:bookmarkEnd w:id="39"/>
-    </w:p>
-    <w:p>
-      <w:pPr>
-        <w:spacing w:line="360" w:lineRule="auto"/>
-        <w:jc w:val="both"/>
-      </w:pPr>
-      <w:r>
-        <w:t>Explai</w:t>
-      </w:r>
-      <w:r>
-        <w:t>n your planned testing approach: For example: who will be involved, what test scripts are planned, how will the testing be executed.</w:t>
-      </w:r>
-    </w:p>
-    <w:p>
-      <w:pPr>
-        <w:spacing w:line="360" w:lineRule="auto"/>
-        <w:jc w:val="both"/>
-      </w:pPr>
-    </w:p>
-    <w:p>
-      <w:pPr>
-        <w:spacing w:line="360" w:lineRule="auto"/>
-        <w:jc w:val="both"/>
-      </w:pPr>
-      <w:r>
-        <w:t>Random samples from datasets as well as researching</w:t>
-      </w:r>
-      <w:r>
-        <w:t xml:space="preserve"> and selecting</w:t>
-      </w:r>
-      <w:r>
-        <w:t xml:space="preserve"> several accounts to test against.</w:t>
+      <w:r>
+        <w:t>or missed at an earlier stage.</w:t>
       </w:r>
     </w:p>
     <w:p>
@@ -11503,43 +12135,167 @@
     <w:p>
       <w:pPr>
         <w:spacing w:line="360" w:lineRule="auto"/>
-        <w:jc w:val="both"/>
-      </w:pPr>
-      <w:r>
-        <w:t>Explain the main issues / challenges that are unresolved on your project.</w:t>
-      </w:r>
-      <w:r>
-        <w:t xml:space="preserve"> – and your suggested approach to solving them. This is a critical part of your report to show that you understand what is required to complete the project. </w:t>
-      </w:r>
-    </w:p>
-    <w:p>
-      <w:pPr>
-        <w:spacing w:line="360" w:lineRule="auto"/>
-        <w:jc w:val="both"/>
-      </w:pPr>
-    </w:p>
-    <w:p>
-      <w:pPr>
-        <w:spacing w:line="360" w:lineRule="auto"/>
-        <w:jc w:val="both"/>
-      </w:pPr>
-      <w:r>
-        <w:t>Proper understanding of the data and connections between them.</w:t>
-      </w:r>
-    </w:p>
-    <w:p>
-      <w:pPr>
-        <w:spacing w:line="360" w:lineRule="auto"/>
-        <w:jc w:val="both"/>
-      </w:pPr>
-      <w:r>
-        <w:t>Creating an accurate model</w:t>
-      </w:r>
-      <w:r>
-        <w:t>, choosing classifiers and algorithms</w:t>
-      </w:r>
-      <w:r>
+        <w:ind w:firstLine="720"/>
+        <w:jc w:val="both"/>
+      </w:pPr>
+      <w:r>
+        <w:t>The main issues still to resolve in this project are as follows:</w:t>
+      </w:r>
+    </w:p>
+    <w:p>
+      <w:pPr>
+        <w:pStyle w:val="ListParagraph"/>
+        <w:numPr>
+          <w:ilvl w:val="0"/>
+          <w:numId w:val="25"/>
+        </w:numPr>
+        <w:spacing w:line="360" w:lineRule="auto"/>
+        <w:jc w:val="both"/>
+        <w:rPr>
+          <w:sz w:val="24"/>
+        </w:rPr>
+      </w:pPr>
+      <w:r>
+        <w:rPr>
+          <w:sz w:val="24"/>
+        </w:rPr>
+        <w:t>Rebuilding</w:t>
+      </w:r>
+      <w:r>
+        <w:rPr>
+          <w:sz w:val="24"/>
+        </w:rPr>
+        <w:t xml:space="preserve"> the </w:t>
+      </w:r>
+      <w:r>
+        <w:rPr>
+          <w:sz w:val="24"/>
+        </w:rPr>
+        <w:t xml:space="preserve">basic machine learning model to </w:t>
+      </w:r>
+      <w:r>
+        <w:rPr>
+          <w:sz w:val="24"/>
+        </w:rPr>
+        <w:t xml:space="preserve">improve its accuracy </w:t>
+      </w:r>
+      <w:r>
+        <w:rPr>
+          <w:sz w:val="24"/>
+        </w:rPr>
+        <w:t>by the selection of different classifier and techniques</w:t>
+      </w:r>
+      <w:r>
+        <w:rPr>
+          <w:sz w:val="24"/>
+        </w:rPr>
+        <w:t xml:space="preserve"> </w:t>
+      </w:r>
+      <w:r>
+        <w:rPr>
+          <w:sz w:val="24"/>
+        </w:rPr>
+        <w:t>and by</w:t>
+      </w:r>
+      <w:r>
+        <w:rPr>
+          <w:sz w:val="24"/>
+        </w:rPr>
+        <w:t xml:space="preserve"> going back to the business side and seeing do I need </w:t>
+      </w:r>
+      <w:r>
+        <w:rPr>
+          <w:sz w:val="24"/>
+        </w:rPr>
+        <w:t>to add, remove or change the</w:t>
+      </w:r>
+      <w:r>
+        <w:rPr>
+          <w:sz w:val="24"/>
+        </w:rPr>
+        <w:t xml:space="preserve"> </w:t>
+      </w:r>
+      <w:r>
+        <w:rPr>
+          <w:sz w:val="24"/>
+        </w:rPr>
+        <w:t>features</w:t>
+      </w:r>
+      <w:r>
+        <w:rPr>
+          <w:sz w:val="24"/>
+        </w:rPr>
+        <w:t xml:space="preserve"> </w:t>
+      </w:r>
+      <w:r>
+        <w:rPr>
+          <w:sz w:val="24"/>
+        </w:rPr>
+        <w:t>being passed to the model</w:t>
+      </w:r>
+      <w:r>
+        <w:rPr>
+          <w:sz w:val="24"/>
+        </w:rPr>
         <w:t>.</w:t>
+      </w:r>
+    </w:p>
+    <w:p>
+      <w:pPr>
+        <w:pStyle w:val="ListParagraph"/>
+        <w:numPr>
+          <w:ilvl w:val="0"/>
+          <w:numId w:val="25"/>
+        </w:numPr>
+        <w:spacing w:line="360" w:lineRule="auto"/>
+        <w:jc w:val="both"/>
+        <w:rPr>
+          <w:sz w:val="24"/>
+        </w:rPr>
+      </w:pPr>
+      <w:r>
+        <w:rPr>
+          <w:sz w:val="24"/>
+        </w:rPr>
+        <w:t>Enabling the use of Oauth2 authentication such that the application logins to Twitter instead of the user. This will be solved by learning more about Oauth2 authentication, as it is a newer technology, and working on its implementation.</w:t>
+      </w:r>
+    </w:p>
+    <w:p>
+      <w:pPr>
+        <w:pStyle w:val="ListParagraph"/>
+        <w:numPr>
+          <w:ilvl w:val="0"/>
+          <w:numId w:val="25"/>
+        </w:numPr>
+        <w:spacing w:line="360" w:lineRule="auto"/>
+        <w:jc w:val="both"/>
+        <w:rPr>
+          <w:sz w:val="24"/>
+        </w:rPr>
+      </w:pPr>
+      <w:r>
+        <w:rPr>
+          <w:sz w:val="24"/>
+        </w:rPr>
+        <w:t>Inte</w:t>
+      </w:r>
+      <w:r>
+        <w:rPr>
+          <w:sz w:val="24"/>
+        </w:rPr>
+        <w:t xml:space="preserve">gration of </w:t>
+      </w:r>
+      <w:r>
+        <w:rPr>
+          <w:sz w:val="24"/>
+        </w:rPr>
+        <w:t>the data mining aspect into the web aspe</w:t>
+      </w:r>
+      <w:r>
+        <w:rPr>
+          <w:sz w:val="24"/>
+        </w:rPr>
+        <w:t>ct to create the full application. This should just be a case of careful hooking up the pieces of code that need to be able to communicate with one another from the separate parts.</w:t>
       </w:r>
     </w:p>
     <w:p>
@@ -11565,7 +12321,13 @@
         <w:jc w:val="both"/>
       </w:pPr>
       <w:r>
-        <w:t>After the submission of this report and subsequent presentation and demo of my vertical prototype the two key deliverables left will be</w:t>
+        <w:t xml:space="preserve">After the submission of this report and subsequent presentation and demo of my vertical prototype the </w:t>
+      </w:r>
+      <w:r>
+        <w:t>three</w:t>
+      </w:r>
+      <w:r>
+        <w:t xml:space="preserve"> key deliverables left will be</w:t>
       </w:r>
       <w:r>
         <w:t xml:space="preserve"> finishing</w:t>
@@ -11586,6 +12348,9 @@
         <w:t xml:space="preserve">web application </w:t>
       </w:r>
       <w:r>
+        <w:t xml:space="preserve">and preparing for the final demo </w:t>
+      </w:r>
+      <w:r>
         <w:t>by</w:t>
       </w:r>
       <w:r>
@@ -11602,6 +12367,7 @@
         <w:jc w:val="both"/>
       </w:pPr>
       <w:r>
+        <w:lastRenderedPageBreak/>
         <w:t>As shown in the Gant</w:t>
       </w:r>
       <w:r>
@@ -11632,7 +12398,6 @@
         <w:rPr>
           <w:noProof/>
         </w:rPr>
-        <w:lastRenderedPageBreak/>
         <w:drawing>
           <wp:inline distT="0" distB="0" distL="0" distR="0" wp14:anchorId="5ADD83AC" wp14:editId="47F1E64C">
             <wp:extent cx="5968701" cy="3009014"/>
@@ -11649,7 +12414,7 @@
                     <pic:cNvPicPr/>
                   </pic:nvPicPr>
                   <pic:blipFill rotWithShape="1">
-                    <a:blip r:embed="rId49"/>
+                    <a:blip r:embed="rId53"/>
                     <a:srcRect l="622" t="3056" r="2181" b="3028"/>
                     <a:stretch/>
                   </pic:blipFill>
@@ -11696,8 +12461,8 @@
       </w:pPr>
     </w:p>
     <w:sectPr>
-      <w:headerReference w:type="even" r:id="rId50"/>
-      <w:headerReference w:type="default" r:id="rId51"/>
+      <w:headerReference w:type="even" r:id="rId54"/>
+      <w:headerReference w:type="default" r:id="rId55"/>
       <w:pgSz w:w="11900" w:h="16840"/>
       <w:pgMar w:top="1440" w:right="1800" w:bottom="1440" w:left="1800" w:header="708" w:footer="708" w:gutter="0"/>
       <w:cols w:space="708"/>
@@ -12128,6 +12893,119 @@
     </w:lvl>
   </w:abstractNum>
   <w:abstractNum w:abstractNumId="1" w15:restartNumberingAfterBreak="0">
+    <w:nsid w:val="0BC77205"/>
+    <w:multiLevelType w:val="hybridMultilevel"/>
+    <w:tmpl w:val="12F45C9E"/>
+    <w:lvl w:ilvl="0" w:tplc="18090001">
+      <w:start w:val="1"/>
+      <w:numFmt w:val="bullet"/>
+      <w:lvlText w:val=""/>
+      <w:lvlJc w:val="left"/>
+      <w:pPr>
+        <w:ind w:left="1440" w:hanging="360"/>
+      </w:pPr>
+      <w:rPr>
+        <w:rFonts w:ascii="Symbol" w:hAnsi="Symbol" w:hint="default"/>
+      </w:rPr>
+    </w:lvl>
+    <w:lvl w:ilvl="1" w:tplc="18090003" w:tentative="1">
+      <w:start w:val="1"/>
+      <w:numFmt w:val="bullet"/>
+      <w:lvlText w:val="o"/>
+      <w:lvlJc w:val="left"/>
+      <w:pPr>
+        <w:ind w:left="2160" w:hanging="360"/>
+      </w:pPr>
+      <w:rPr>
+        <w:rFonts w:ascii="Courier New" w:hAnsi="Courier New" w:cs="Courier New" w:hint="default"/>
+      </w:rPr>
+    </w:lvl>
+    <w:lvl w:ilvl="2" w:tplc="18090005" w:tentative="1">
+      <w:start w:val="1"/>
+      <w:numFmt w:val="bullet"/>
+      <w:lvlText w:val=""/>
+      <w:lvlJc w:val="left"/>
+      <w:pPr>
+        <w:ind w:left="2880" w:hanging="360"/>
+      </w:pPr>
+      <w:rPr>
+        <w:rFonts w:ascii="Wingdings" w:hAnsi="Wingdings" w:hint="default"/>
+      </w:rPr>
+    </w:lvl>
+    <w:lvl w:ilvl="3" w:tplc="18090001" w:tentative="1">
+      <w:start w:val="1"/>
+      <w:numFmt w:val="bullet"/>
+      <w:lvlText w:val=""/>
+      <w:lvlJc w:val="left"/>
+      <w:pPr>
+        <w:ind w:left="3600" w:hanging="360"/>
+      </w:pPr>
+      <w:rPr>
+        <w:rFonts w:ascii="Symbol" w:hAnsi="Symbol" w:hint="default"/>
+      </w:rPr>
+    </w:lvl>
+    <w:lvl w:ilvl="4" w:tplc="18090003" w:tentative="1">
+      <w:start w:val="1"/>
+      <w:numFmt w:val="bullet"/>
+      <w:lvlText w:val="o"/>
+      <w:lvlJc w:val="left"/>
+      <w:pPr>
+        <w:ind w:left="4320" w:hanging="360"/>
+      </w:pPr>
+      <w:rPr>
+        <w:rFonts w:ascii="Courier New" w:hAnsi="Courier New" w:cs="Courier New" w:hint="default"/>
+      </w:rPr>
+    </w:lvl>
+    <w:lvl w:ilvl="5" w:tplc="18090005" w:tentative="1">
+      <w:start w:val="1"/>
+      <w:numFmt w:val="bullet"/>
+      <w:lvlText w:val=""/>
+      <w:lvlJc w:val="left"/>
+      <w:pPr>
+        <w:ind w:left="5040" w:hanging="360"/>
+      </w:pPr>
+      <w:rPr>
+        <w:rFonts w:ascii="Wingdings" w:hAnsi="Wingdings" w:hint="default"/>
+      </w:rPr>
+    </w:lvl>
+    <w:lvl w:ilvl="6" w:tplc="18090001" w:tentative="1">
+      <w:start w:val="1"/>
+      <w:numFmt w:val="bullet"/>
+      <w:lvlText w:val=""/>
+      <w:lvlJc w:val="left"/>
+      <w:pPr>
+        <w:ind w:left="5760" w:hanging="360"/>
+      </w:pPr>
+      <w:rPr>
+        <w:rFonts w:ascii="Symbol" w:hAnsi="Symbol" w:hint="default"/>
+      </w:rPr>
+    </w:lvl>
+    <w:lvl w:ilvl="7" w:tplc="18090003" w:tentative="1">
+      <w:start w:val="1"/>
+      <w:numFmt w:val="bullet"/>
+      <w:lvlText w:val="o"/>
+      <w:lvlJc w:val="left"/>
+      <w:pPr>
+        <w:ind w:left="6480" w:hanging="360"/>
+      </w:pPr>
+      <w:rPr>
+        <w:rFonts w:ascii="Courier New" w:hAnsi="Courier New" w:cs="Courier New" w:hint="default"/>
+      </w:rPr>
+    </w:lvl>
+    <w:lvl w:ilvl="8" w:tplc="18090005" w:tentative="1">
+      <w:start w:val="1"/>
+      <w:numFmt w:val="bullet"/>
+      <w:lvlText w:val=""/>
+      <w:lvlJc w:val="left"/>
+      <w:pPr>
+        <w:ind w:left="7200" w:hanging="360"/>
+      </w:pPr>
+      <w:rPr>
+        <w:rFonts w:ascii="Wingdings" w:hAnsi="Wingdings" w:hint="default"/>
+      </w:rPr>
+    </w:lvl>
+  </w:abstractNum>
+  <w:abstractNum w:abstractNumId="2" w15:restartNumberingAfterBreak="0">
     <w:nsid w:val="0BEF746E"/>
     <w:multiLevelType w:val="multilevel"/>
     <w:tmpl w:val="D7E2AC00"/>
@@ -12240,7 +13118,7 @@
       </w:rPr>
     </w:lvl>
   </w:abstractNum>
-  <w:abstractNum w:abstractNumId="2" w15:restartNumberingAfterBreak="0">
+  <w:abstractNum w:abstractNumId="3" w15:restartNumberingAfterBreak="0">
     <w:nsid w:val="101B1396"/>
     <w:multiLevelType w:val="hybridMultilevel"/>
     <w:tmpl w:val="1BA87488"/>
@@ -12353,7 +13231,7 @@
       </w:rPr>
     </w:lvl>
   </w:abstractNum>
-  <w:abstractNum w:abstractNumId="3" w15:restartNumberingAfterBreak="0">
+  <w:abstractNum w:abstractNumId="4" w15:restartNumberingAfterBreak="0">
     <w:nsid w:val="14EC46A5"/>
     <w:multiLevelType w:val="multilevel"/>
     <w:tmpl w:val="D5325F4C"/>
@@ -12466,7 +13344,7 @@
       </w:rPr>
     </w:lvl>
   </w:abstractNum>
-  <w:abstractNum w:abstractNumId="4" w15:restartNumberingAfterBreak="0">
+  <w:abstractNum w:abstractNumId="5" w15:restartNumberingAfterBreak="0">
     <w:nsid w:val="18291CD1"/>
     <w:multiLevelType w:val="multilevel"/>
     <w:tmpl w:val="186679A6"/>
@@ -12579,7 +13457,120 @@
       </w:rPr>
     </w:lvl>
   </w:abstractNum>
-  <w:abstractNum w:abstractNumId="5" w15:restartNumberingAfterBreak="0">
+  <w:abstractNum w:abstractNumId="6" w15:restartNumberingAfterBreak="0">
+    <w:nsid w:val="187D2ADA"/>
+    <w:multiLevelType w:val="multilevel"/>
+    <w:tmpl w:val="46BAC58E"/>
+    <w:lvl w:ilvl="0">
+      <w:start w:val="4"/>
+      <w:numFmt w:val="decimal"/>
+      <w:lvlText w:val="%1."/>
+      <w:lvlJc w:val="left"/>
+      <w:pPr>
+        <w:ind w:left="420" w:hanging="420"/>
+      </w:pPr>
+      <w:rPr>
+        <w:rFonts w:hint="default"/>
+      </w:rPr>
+    </w:lvl>
+    <w:lvl w:ilvl="1">
+      <w:start w:val="1"/>
+      <w:numFmt w:val="decimal"/>
+      <w:lvlText w:val="%1.%2."/>
+      <w:lvlJc w:val="left"/>
+      <w:pPr>
+        <w:ind w:left="890" w:hanging="720"/>
+      </w:pPr>
+      <w:rPr>
+        <w:rFonts w:hint="default"/>
+      </w:rPr>
+    </w:lvl>
+    <w:lvl w:ilvl="2">
+      <w:start w:val="1"/>
+      <w:numFmt w:val="decimal"/>
+      <w:lvlText w:val="%1.%2.%3."/>
+      <w:lvlJc w:val="left"/>
+      <w:pPr>
+        <w:ind w:left="1060" w:hanging="720"/>
+      </w:pPr>
+      <w:rPr>
+        <w:rFonts w:hint="default"/>
+      </w:rPr>
+    </w:lvl>
+    <w:lvl w:ilvl="3">
+      <w:start w:val="1"/>
+      <w:numFmt w:val="decimal"/>
+      <w:lvlText w:val="%1.%2.%3.%4."/>
+      <w:lvlJc w:val="left"/>
+      <w:pPr>
+        <w:ind w:left="1590" w:hanging="1080"/>
+      </w:pPr>
+      <w:rPr>
+        <w:rFonts w:hint="default"/>
+      </w:rPr>
+    </w:lvl>
+    <w:lvl w:ilvl="4">
+      <w:start w:val="1"/>
+      <w:numFmt w:val="decimal"/>
+      <w:lvlText w:val="%1.%2.%3.%4.%5."/>
+      <w:lvlJc w:val="left"/>
+      <w:pPr>
+        <w:ind w:left="1760" w:hanging="1080"/>
+      </w:pPr>
+      <w:rPr>
+        <w:rFonts w:hint="default"/>
+      </w:rPr>
+    </w:lvl>
+    <w:lvl w:ilvl="5">
+      <w:start w:val="1"/>
+      <w:numFmt w:val="decimal"/>
+      <w:lvlText w:val="%1.%2.%3.%4.%5.%6."/>
+      <w:lvlJc w:val="left"/>
+      <w:pPr>
+        <w:ind w:left="2290" w:hanging="1440"/>
+      </w:pPr>
+      <w:rPr>
+        <w:rFonts w:hint="default"/>
+      </w:rPr>
+    </w:lvl>
+    <w:lvl w:ilvl="6">
+      <w:start w:val="1"/>
+      <w:numFmt w:val="decimal"/>
+      <w:lvlText w:val="%1.%2.%3.%4.%5.%6.%7."/>
+      <w:lvlJc w:val="left"/>
+      <w:pPr>
+        <w:ind w:left="2460" w:hanging="1440"/>
+      </w:pPr>
+      <w:rPr>
+        <w:rFonts w:hint="default"/>
+      </w:rPr>
+    </w:lvl>
+    <w:lvl w:ilvl="7">
+      <w:start w:val="1"/>
+      <w:numFmt w:val="decimal"/>
+      <w:lvlText w:val="%1.%2.%3.%4.%5.%6.%7.%8."/>
+      <w:lvlJc w:val="left"/>
+      <w:pPr>
+        <w:ind w:left="2990" w:hanging="1800"/>
+      </w:pPr>
+      <w:rPr>
+        <w:rFonts w:hint="default"/>
+      </w:rPr>
+    </w:lvl>
+    <w:lvl w:ilvl="8">
+      <w:start w:val="1"/>
+      <w:numFmt w:val="decimal"/>
+      <w:lvlText w:val="%1.%2.%3.%4.%5.%6.%7.%8.%9."/>
+      <w:lvlJc w:val="left"/>
+      <w:pPr>
+        <w:ind w:left="3160" w:hanging="1800"/>
+      </w:pPr>
+      <w:rPr>
+        <w:rFonts w:hint="default"/>
+      </w:rPr>
+    </w:lvl>
+  </w:abstractNum>
+  <w:abstractNum w:abstractNumId="7" w15:restartNumberingAfterBreak="0">
     <w:nsid w:val="1B110E07"/>
     <w:multiLevelType w:val="hybridMultilevel"/>
     <w:tmpl w:val="BFCCAE00"/>
@@ -12692,7 +13683,7 @@
       </w:rPr>
     </w:lvl>
   </w:abstractNum>
-  <w:abstractNum w:abstractNumId="6" w15:restartNumberingAfterBreak="0">
+  <w:abstractNum w:abstractNumId="8" w15:restartNumberingAfterBreak="0">
     <w:nsid w:val="1CE65314"/>
     <w:multiLevelType w:val="hybridMultilevel"/>
     <w:tmpl w:val="E6F83454"/>
@@ -12805,7 +13796,7 @@
       </w:rPr>
     </w:lvl>
   </w:abstractNum>
-  <w:abstractNum w:abstractNumId="7" w15:restartNumberingAfterBreak="0">
+  <w:abstractNum w:abstractNumId="9" w15:restartNumberingAfterBreak="0">
     <w:nsid w:val="2A397F42"/>
     <w:multiLevelType w:val="multilevel"/>
     <w:tmpl w:val="B5585ECE"/>
@@ -12918,7 +13909,7 @@
       </w:rPr>
     </w:lvl>
   </w:abstractNum>
-  <w:abstractNum w:abstractNumId="8" w15:restartNumberingAfterBreak="0">
+  <w:abstractNum w:abstractNumId="10" w15:restartNumberingAfterBreak="0">
     <w:nsid w:val="4172036B"/>
     <w:multiLevelType w:val="multilevel"/>
     <w:tmpl w:val="AC6C3430"/>
@@ -13031,7 +14022,7 @@
       </w:rPr>
     </w:lvl>
   </w:abstractNum>
-  <w:abstractNum w:abstractNumId="9" w15:restartNumberingAfterBreak="0">
+  <w:abstractNum w:abstractNumId="11" w15:restartNumberingAfterBreak="0">
     <w:nsid w:val="43804ED2"/>
     <w:multiLevelType w:val="multilevel"/>
     <w:tmpl w:val="169E2814"/>
@@ -13144,7 +14135,7 @@
       </w:rPr>
     </w:lvl>
   </w:abstractNum>
-  <w:abstractNum w:abstractNumId="10" w15:restartNumberingAfterBreak="0">
+  <w:abstractNum w:abstractNumId="12" w15:restartNumberingAfterBreak="0">
     <w:nsid w:val="456A44C3"/>
     <w:multiLevelType w:val="multilevel"/>
     <w:tmpl w:val="485EC534"/>
@@ -13257,7 +14248,7 @@
       </w:rPr>
     </w:lvl>
   </w:abstractNum>
-  <w:abstractNum w:abstractNumId="11" w15:restartNumberingAfterBreak="0">
+  <w:abstractNum w:abstractNumId="13" w15:restartNumberingAfterBreak="0">
     <w:nsid w:val="47CF1DF5"/>
     <w:multiLevelType w:val="multilevel"/>
     <w:tmpl w:val="7A429312"/>
@@ -13378,7 +14369,7 @@
       </w:rPr>
     </w:lvl>
   </w:abstractNum>
-  <w:abstractNum w:abstractNumId="12" w15:restartNumberingAfterBreak="0">
+  <w:abstractNum w:abstractNumId="14" w15:restartNumberingAfterBreak="0">
     <w:nsid w:val="50731826"/>
     <w:multiLevelType w:val="multilevel"/>
     <w:tmpl w:val="90768F36"/>
@@ -13491,7 +14482,7 @@
       </w:rPr>
     </w:lvl>
   </w:abstractNum>
-  <w:abstractNum w:abstractNumId="13" w15:restartNumberingAfterBreak="0">
+  <w:abstractNum w:abstractNumId="15" w15:restartNumberingAfterBreak="0">
     <w:nsid w:val="57F1701A"/>
     <w:multiLevelType w:val="multilevel"/>
     <w:tmpl w:val="EEEC6E32"/>
@@ -13604,7 +14595,7 @@
       </w:rPr>
     </w:lvl>
   </w:abstractNum>
-  <w:abstractNum w:abstractNumId="14" w15:restartNumberingAfterBreak="0">
+  <w:abstractNum w:abstractNumId="16" w15:restartNumberingAfterBreak="0">
     <w:nsid w:val="59986AA4"/>
     <w:multiLevelType w:val="hybridMultilevel"/>
     <w:tmpl w:val="CBA4CE20"/>
@@ -13717,7 +14708,7 @@
       </w:rPr>
     </w:lvl>
   </w:abstractNum>
-  <w:abstractNum w:abstractNumId="15" w15:restartNumberingAfterBreak="0">
+  <w:abstractNum w:abstractNumId="17" w15:restartNumberingAfterBreak="0">
     <w:nsid w:val="63B3239E"/>
     <w:multiLevelType w:val="hybridMultilevel"/>
     <w:tmpl w:val="1BD2AF6C"/>
@@ -13830,7 +14821,7 @@
       </w:rPr>
     </w:lvl>
   </w:abstractNum>
-  <w:abstractNum w:abstractNumId="16" w15:restartNumberingAfterBreak="0">
+  <w:abstractNum w:abstractNumId="18" w15:restartNumberingAfterBreak="0">
     <w:nsid w:val="66756009"/>
     <w:multiLevelType w:val="hybridMultilevel"/>
     <w:tmpl w:val="F10E5820"/>
@@ -13943,7 +14934,7 @@
       </w:rPr>
     </w:lvl>
   </w:abstractNum>
-  <w:abstractNum w:abstractNumId="17" w15:restartNumberingAfterBreak="0">
+  <w:abstractNum w:abstractNumId="19" w15:restartNumberingAfterBreak="0">
     <w:nsid w:val="69A23A1D"/>
     <w:multiLevelType w:val="multilevel"/>
     <w:tmpl w:val="90768F36"/>
@@ -14056,7 +15047,7 @@
       </w:rPr>
     </w:lvl>
   </w:abstractNum>
-  <w:abstractNum w:abstractNumId="18" w15:restartNumberingAfterBreak="0">
+  <w:abstractNum w:abstractNumId="20" w15:restartNumberingAfterBreak="0">
     <w:nsid w:val="71593F79"/>
     <w:multiLevelType w:val="multilevel"/>
     <w:tmpl w:val="82AA21C0"/>
@@ -14169,7 +15160,7 @@
       </w:rPr>
     </w:lvl>
   </w:abstractNum>
-  <w:abstractNum w:abstractNumId="19" w15:restartNumberingAfterBreak="0">
+  <w:abstractNum w:abstractNumId="21" w15:restartNumberingAfterBreak="0">
     <w:nsid w:val="74D03335"/>
     <w:multiLevelType w:val="multilevel"/>
     <w:tmpl w:val="C42C659E"/>
@@ -14282,7 +15273,7 @@
       </w:rPr>
     </w:lvl>
   </w:abstractNum>
-  <w:abstractNum w:abstractNumId="20" w15:restartNumberingAfterBreak="0">
+  <w:abstractNum w:abstractNumId="22" w15:restartNumberingAfterBreak="0">
     <w:nsid w:val="78273812"/>
     <w:multiLevelType w:val="multilevel"/>
     <w:tmpl w:val="90768F36"/>
@@ -14395,7 +15386,128 @@
       </w:rPr>
     </w:lvl>
   </w:abstractNum>
-  <w:abstractNum w:abstractNumId="21" w15:restartNumberingAfterBreak="0">
+  <w:abstractNum w:abstractNumId="23" w15:restartNumberingAfterBreak="0">
+    <w:nsid w:val="798E04CA"/>
+    <w:multiLevelType w:val="multilevel"/>
+    <w:tmpl w:val="7A429312"/>
+    <w:lvl w:ilvl="0">
+      <w:start w:val="5"/>
+      <w:numFmt w:val="decimal"/>
+      <w:lvlText w:val="%1."/>
+      <w:lvlJc w:val="left"/>
+      <w:pPr>
+        <w:ind w:left="360" w:hanging="360"/>
+      </w:pPr>
+      <w:rPr>
+        <w:rFonts w:hint="default"/>
+      </w:rPr>
+    </w:lvl>
+    <w:lvl w:ilvl="1">
+      <w:start w:val="1"/>
+      <w:numFmt w:val="decimal"/>
+      <w:isLgl/>
+      <w:lvlText w:val="%1.%2."/>
+      <w:lvlJc w:val="left"/>
+      <w:pPr>
+        <w:ind w:left="890" w:hanging="720"/>
+      </w:pPr>
+      <w:rPr>
+        <w:rFonts w:hint="default"/>
+      </w:rPr>
+    </w:lvl>
+    <w:lvl w:ilvl="2">
+      <w:start w:val="1"/>
+      <w:numFmt w:val="decimal"/>
+      <w:isLgl/>
+      <w:lvlText w:val="%1.%2.%3."/>
+      <w:lvlJc w:val="left"/>
+      <w:pPr>
+        <w:ind w:left="1060" w:hanging="720"/>
+      </w:pPr>
+      <w:rPr>
+        <w:rFonts w:hint="default"/>
+      </w:rPr>
+    </w:lvl>
+    <w:lvl w:ilvl="3">
+      <w:start w:val="1"/>
+      <w:numFmt w:val="decimal"/>
+      <w:isLgl/>
+      <w:lvlText w:val="%1.%2.%3.%4."/>
+      <w:lvlJc w:val="left"/>
+      <w:pPr>
+        <w:ind w:left="1590" w:hanging="1080"/>
+      </w:pPr>
+      <w:rPr>
+        <w:rFonts w:hint="default"/>
+      </w:rPr>
+    </w:lvl>
+    <w:lvl w:ilvl="4">
+      <w:start w:val="1"/>
+      <w:numFmt w:val="decimal"/>
+      <w:isLgl/>
+      <w:lvlText w:val="%1.%2.%3.%4.%5."/>
+      <w:lvlJc w:val="left"/>
+      <w:pPr>
+        <w:ind w:left="1760" w:hanging="1080"/>
+      </w:pPr>
+      <w:rPr>
+        <w:rFonts w:hint="default"/>
+      </w:rPr>
+    </w:lvl>
+    <w:lvl w:ilvl="5">
+      <w:start w:val="1"/>
+      <w:numFmt w:val="decimal"/>
+      <w:isLgl/>
+      <w:lvlText w:val="%1.%2.%3.%4.%5.%6."/>
+      <w:lvlJc w:val="left"/>
+      <w:pPr>
+        <w:ind w:left="2290" w:hanging="1440"/>
+      </w:pPr>
+      <w:rPr>
+        <w:rFonts w:hint="default"/>
+      </w:rPr>
+    </w:lvl>
+    <w:lvl w:ilvl="6">
+      <w:start w:val="1"/>
+      <w:numFmt w:val="decimal"/>
+      <w:isLgl/>
+      <w:lvlText w:val="%1.%2.%3.%4.%5.%6.%7."/>
+      <w:lvlJc w:val="left"/>
+      <w:pPr>
+        <w:ind w:left="2460" w:hanging="1440"/>
+      </w:pPr>
+      <w:rPr>
+        <w:rFonts w:hint="default"/>
+      </w:rPr>
+    </w:lvl>
+    <w:lvl w:ilvl="7">
+      <w:start w:val="1"/>
+      <w:numFmt w:val="decimal"/>
+      <w:isLgl/>
+      <w:lvlText w:val="%1.%2.%3.%4.%5.%6.%7.%8."/>
+      <w:lvlJc w:val="left"/>
+      <w:pPr>
+        <w:ind w:left="2990" w:hanging="1800"/>
+      </w:pPr>
+      <w:rPr>
+        <w:rFonts w:hint="default"/>
+      </w:rPr>
+    </w:lvl>
+    <w:lvl w:ilvl="8">
+      <w:start w:val="1"/>
+      <w:numFmt w:val="decimal"/>
+      <w:isLgl/>
+      <w:lvlText w:val="%1.%2.%3.%4.%5.%6.%7.%8.%9."/>
+      <w:lvlJc w:val="left"/>
+      <w:pPr>
+        <w:ind w:left="3160" w:hanging="1800"/>
+      </w:pPr>
+      <w:rPr>
+        <w:rFonts w:hint="default"/>
+      </w:rPr>
+    </w:lvl>
+  </w:abstractNum>
+  <w:abstractNum w:abstractNumId="24" w15:restartNumberingAfterBreak="0">
     <w:nsid w:val="7F5B21CD"/>
     <w:multiLevelType w:val="multilevel"/>
     <w:tmpl w:val="90768F36"/>
@@ -14509,70 +15621,79 @@
     </w:lvl>
   </w:abstractNum>
   <w:num w:numId="1">
-    <w:abstractNumId w:val="10"/>
+    <w:abstractNumId w:val="12"/>
   </w:num>
   <w:num w:numId="2">
-    <w:abstractNumId w:val="20"/>
+    <w:abstractNumId w:val="22"/>
   </w:num>
   <w:num w:numId="3">
-    <w:abstractNumId w:val="11"/>
+    <w:abstractNumId w:val="13"/>
   </w:num>
   <w:num w:numId="4">
     <w:abstractNumId w:val="0"/>
   </w:num>
   <w:num w:numId="5">
-    <w:abstractNumId w:val="13"/>
+    <w:abstractNumId w:val="15"/>
   </w:num>
   <w:num w:numId="6">
+    <w:abstractNumId w:val="18"/>
+  </w:num>
+  <w:num w:numId="7">
+    <w:abstractNumId w:val="4"/>
+  </w:num>
+  <w:num w:numId="8">
+    <w:abstractNumId w:val="20"/>
+  </w:num>
+  <w:num w:numId="9">
+    <w:abstractNumId w:val="9"/>
+  </w:num>
+  <w:num w:numId="10">
+    <w:abstractNumId w:val="11"/>
+  </w:num>
+  <w:num w:numId="11">
+    <w:abstractNumId w:val="19"/>
+  </w:num>
+  <w:num w:numId="12">
+    <w:abstractNumId w:val="24"/>
+  </w:num>
+  <w:num w:numId="13">
+    <w:abstractNumId w:val="5"/>
+  </w:num>
+  <w:num w:numId="14">
+    <w:abstractNumId w:val="21"/>
+  </w:num>
+  <w:num w:numId="15">
+    <w:abstractNumId w:val="14"/>
+  </w:num>
+  <w:num w:numId="16">
+    <w:abstractNumId w:val="2"/>
+  </w:num>
+  <w:num w:numId="17">
+    <w:abstractNumId w:val="10"/>
+  </w:num>
+  <w:num w:numId="18">
+    <w:abstractNumId w:val="3"/>
+  </w:num>
+  <w:num w:numId="19">
+    <w:abstractNumId w:val="17"/>
+  </w:num>
+  <w:num w:numId="20">
+    <w:abstractNumId w:val="8"/>
+  </w:num>
+  <w:num w:numId="21">
     <w:abstractNumId w:val="16"/>
   </w:num>
-  <w:num w:numId="7">
-    <w:abstractNumId w:val="3"/>
-  </w:num>
-  <w:num w:numId="8">
-    <w:abstractNumId w:val="18"/>
-  </w:num>
-  <w:num w:numId="9">
+  <w:num w:numId="22">
     <w:abstractNumId w:val="7"/>
   </w:num>
-  <w:num w:numId="10">
-    <w:abstractNumId w:val="9"/>
+  <w:num w:numId="23">
+    <w:abstractNumId w:val="23"/>
   </w:num>
-  <w:num w:numId="11">
-    <w:abstractNumId w:val="17"/>
-  </w:num>
-  <w:num w:numId="12">
-    <w:abstractNumId w:val="21"/>
-  </w:num>
-  <w:num w:numId="13">
-    <w:abstractNumId w:val="4"/>
-  </w:num>
-  <w:num w:numId="14">
-    <w:abstractNumId w:val="19"/>
-  </w:num>
-  <w:num w:numId="15">
-    <w:abstractNumId w:val="12"/>
-  </w:num>
-  <w:num w:numId="16">
-    <w:abstractNumId w:val="1"/>
-  </w:num>
-  <w:num w:numId="17">
-    <w:abstractNumId w:val="8"/>
-  </w:num>
-  <w:num w:numId="18">
-    <w:abstractNumId w:val="2"/>
-  </w:num>
-  <w:num w:numId="19">
-    <w:abstractNumId w:val="15"/>
-  </w:num>
-  <w:num w:numId="20">
+  <w:num w:numId="24">
     <w:abstractNumId w:val="6"/>
   </w:num>
-  <w:num w:numId="21">
-    <w:abstractNumId w:val="14"/>
-  </w:num>
-  <w:num w:numId="22">
-    <w:abstractNumId w:val="5"/>
+  <w:num w:numId="25">
+    <w:abstractNumId w:val="1"/>
   </w:num>
   <w:numIdMacAtCleanup w:val="17"/>
 </w:numbering>
@@ -16008,7 +17129,7 @@
 </file>
 
 <file path=customXml/itemProps1.xml><?xml version="1.0" encoding="utf-8"?>
-<ds:datastoreItem xmlns:ds="http://schemas.openxmlformats.org/officeDocument/2006/customXml" ds:itemID="{2D5CCB84-EB41-493F-A917-7F4C04E345AC}">
+<ds:datastoreItem xmlns:ds="http://schemas.openxmlformats.org/officeDocument/2006/customXml" ds:itemID="{88E866B0-2D3F-4E77-B94A-C42237751D0A}">
   <ds:schemaRefs>
     <ds:schemaRef ds:uri="http://schemas.openxmlformats.org/officeDocument/2006/bibliography"/>
   </ds:schemaRefs>

</xml_diff>

<commit_message>
Web front end of VP done and added relevent sections to the report
</commit_message>
<xml_diff>
--- a/documents/MaxMacDonald_Interim_Report.docx
+++ b/documents/MaxMacDonald_Interim_Report.docx
@@ -4145,11 +4145,9 @@
       <w:r>
         <w:t xml:space="preserve">Estimates place the percentage of bot accounts on Twitter anywhere from 9 to 15% </w:t>
       </w:r>
-      <w:proofErr w:type="gramStart"/>
-      <w:r>
-        <w:t>of  the</w:t>
-      </w:r>
-      <w:proofErr w:type="gramEnd"/>
+      <w:r>
+        <w:t>of the</w:t>
+      </w:r>
       <w:r>
         <w:t xml:space="preserve"> total user count.</w:t>
       </w:r>
@@ -4221,11 +4219,9 @@
       <w:r>
         <w:t xml:space="preserve">Bot accounts on other platforms are </w:t>
       </w:r>
-      <w:proofErr w:type="gramStart"/>
-      <w:r>
-        <w:t>similar to</w:t>
-      </w:r>
-      <w:proofErr w:type="gramEnd"/>
+      <w:r>
+        <w:t>like</w:t>
+      </w:r>
       <w:r>
         <w:t xml:space="preserve"> this with any differences being based on the platform differences.</w:t>
       </w:r>
@@ -4441,11 +4437,9 @@
       <w:r>
         <w:t xml:space="preserve"> then, </w:t>
       </w:r>
-      <w:proofErr w:type="gramStart"/>
-      <w:r>
-        <w:t>due to the fact that</w:t>
-      </w:r>
-      <w:proofErr w:type="gramEnd"/>
+      <w:r>
+        <w:t>since</w:t>
+      </w:r>
       <w:r>
         <w:t xml:space="preserve"> it is inherently trying to deceive us, it is highly unlikely much good can come of its sustained existence and as such the sooner it is detected and shutdown the better.</w:t>
       </w:r>
@@ -4771,8 +4765,6 @@
       <w:r>
         <w:t xml:space="preserve"> and</w:t>
       </w:r>
-      <w:bookmarkStart w:id="8" w:name="_GoBack"/>
-      <w:bookmarkEnd w:id="8"/>
       <w:r>
         <w:t xml:space="preserve"> looks at </w:t>
       </w:r>
@@ -4792,15 +4784,7 @@
         <w:t xml:space="preserve"> to this project</w:t>
       </w:r>
       <w:r>
-        <w:t xml:space="preserve">, </w:t>
-      </w:r>
-      <w:proofErr w:type="spellStart"/>
-      <w:r>
-        <w:t>Botometer</w:t>
-      </w:r>
-      <w:proofErr w:type="spellEnd"/>
-      <w:r>
-        <w:t>.</w:t>
+        <w:t>, Botometer.</w:t>
       </w:r>
     </w:p>
     <w:p>
@@ -4813,11 +4797,11 @@
         <w:spacing w:line="360" w:lineRule="auto"/>
         <w:jc w:val="both"/>
       </w:pPr>
-      <w:bookmarkStart w:id="9" w:name="_Toc530677497"/>
+      <w:bookmarkStart w:id="8" w:name="_Toc530677497"/>
       <w:r>
         <w:t>Twitter</w:t>
       </w:r>
-      <w:bookmarkEnd w:id="9"/>
+      <w:bookmarkEnd w:id="8"/>
     </w:p>
     <w:p>
       <w:pPr>
@@ -4862,21 +4846,11 @@
       <w:r>
         <w:t xml:space="preserve"> a bot network of a few hundred accounts, that were involved in a coordinated campaign to defend </w:t>
       </w:r>
-      <w:proofErr w:type="spellStart"/>
-      <w:r>
-        <w:t>Suadi</w:t>
-      </w:r>
-      <w:proofErr w:type="spellEnd"/>
-      <w:r>
-        <w:t xml:space="preserve"> Arabia’s Government’s role in the disappearance of Jamal </w:t>
-      </w:r>
-      <w:proofErr w:type="spellStart"/>
-      <w:r>
-        <w:t>Khashoggi</w:t>
-      </w:r>
-      <w:proofErr w:type="spellEnd"/>
-      <w:r>
-        <w:t>, and</w:t>
+      <w:r>
+        <w:t>Saudi</w:t>
+      </w:r>
+      <w:r>
+        <w:t xml:space="preserve"> Arabia’s Government’s role in the disappearance of Jamal Khashoggi, and</w:t>
       </w:r>
       <w:r>
         <w:t xml:space="preserve"> most recently</w:t>
@@ -4914,14 +4888,12 @@
         <w:spacing w:line="360" w:lineRule="auto"/>
         <w:jc w:val="both"/>
       </w:pPr>
-      <w:bookmarkStart w:id="10" w:name="_Toc530677498"/>
-      <w:proofErr w:type="spellStart"/>
+      <w:bookmarkStart w:id="9" w:name="_Toc530677498"/>
       <w:r>
         <w:lastRenderedPageBreak/>
         <w:t>Botometer</w:t>
       </w:r>
-      <w:bookmarkEnd w:id="10"/>
-      <w:proofErr w:type="spellEnd"/>
+      <w:bookmarkEnd w:id="9"/>
     </w:p>
     <w:p>
       <w:pPr>
@@ -4929,32 +4901,11 @@
         <w:ind w:firstLine="720"/>
         <w:jc w:val="both"/>
       </w:pPr>
-      <w:proofErr w:type="spellStart"/>
-      <w:r>
-        <w:t>Botometer</w:t>
-      </w:r>
-      <w:proofErr w:type="spellEnd"/>
-      <w:r>
-        <w:t xml:space="preserve"> </w:t>
-      </w:r>
-      <w:r>
-        <w:t xml:space="preserve">is a joint project between Indiana University Network Science Institute (IUNI) and the </w:t>
-      </w:r>
-      <w:proofErr w:type="spellStart"/>
-      <w:r>
-        <w:t>Center</w:t>
-      </w:r>
-      <w:proofErr w:type="spellEnd"/>
-      <w:r>
-        <w:t xml:space="preserve"> for Complex Networks and Systems Research (</w:t>
-      </w:r>
-      <w:proofErr w:type="spellStart"/>
-      <w:r>
-        <w:t>CNeTS</w:t>
-      </w:r>
-      <w:proofErr w:type="spellEnd"/>
-      <w:r>
-        <w:t xml:space="preserve">). </w:t>
+      <w:r>
+        <w:t xml:space="preserve">Botometer </w:t>
+      </w:r>
+      <w:r>
+        <w:t xml:space="preserve">is a joint project between Indiana University Network Science Institute (IUNI) and the Center for Complex Networks and Systems Research (CNeTS). </w:t>
       </w:r>
       <w:r>
         <w:t>It employs a machine learning algorithm trained to classify an account as real or bot based on a labelled data set comprised of over 10 thousand. It uses the Twitter REST API to ga</w:t>
@@ -4963,15 +4914,7 @@
         <w:t xml:space="preserve">ther public data on an account and then </w:t>
       </w:r>
       <w:r>
-        <w:t xml:space="preserve">passed to the </w:t>
-      </w:r>
-      <w:proofErr w:type="spellStart"/>
-      <w:r>
-        <w:t>Botometer</w:t>
-      </w:r>
-      <w:proofErr w:type="spellEnd"/>
-      <w:r>
-        <w:t xml:space="preserve"> API which </w:t>
+        <w:t xml:space="preserve">passed to the Botometer API which </w:t>
       </w:r>
       <w:r>
         <w:t>“</w:t>
@@ -5061,22 +5004,15 @@
       <w:r>
         <w:t xml:space="preserve"> </w:t>
       </w:r>
-      <w:proofErr w:type="spellStart"/>
-      <w:r>
-        <w:t>autherised</w:t>
-      </w:r>
-      <w:proofErr w:type="spellEnd"/>
+      <w:r>
+        <w:t>authorised</w:t>
+      </w:r>
       <w:r>
         <w:t>,</w:t>
       </w:r>
       <w:r>
-        <w:t xml:space="preserve"> and gives it a score, out of 5, based on how likely the account is to be a </w:t>
-      </w:r>
-      <w:proofErr w:type="spellStart"/>
-      <w:r>
-        <w:t>bot</w:t>
-      </w:r>
-      <w:proofErr w:type="spellEnd"/>
+        <w:t xml:space="preserve"> and gives it a score, out of 5, based on how likely the account is to be a bot</w:t>
+      </w:r>
       <w:r>
         <w:t xml:space="preserve"> with the closer the number is to 5 the more likely it is</w:t>
       </w:r>
@@ -5106,15 +5042,7 @@
         <w:t>below. As you can see it rates my account with a bot score of 4.6/5 and a Complete Automation Probability (CAP) of 83% which is the probability that this account is fully automated. I set my Twitter account up</w:t>
       </w:r>
       <w:r>
-        <w:t xml:space="preserve"> a few years ago, followed some people, sent out one tweet and then completely ignored it so it is not surprising that </w:t>
-      </w:r>
-      <w:proofErr w:type="spellStart"/>
-      <w:r>
-        <w:t>Botometer’s</w:t>
-      </w:r>
-      <w:proofErr w:type="spellEnd"/>
-      <w:r>
-        <w:t xml:space="preserve"> models gave back these results even if they are wrong.</w:t>
+        <w:t xml:space="preserve"> a few years ago, followed some people, sent out one tweet and then completely ignored it so it is not surprising that Botometer’s models gave back these results even if they are wrong.</w:t>
       </w:r>
     </w:p>
     <w:p>
@@ -5173,7 +5101,7 @@
         <w:spacing w:line="360" w:lineRule="auto"/>
         <w:jc w:val="both"/>
       </w:pPr>
-      <w:bookmarkStart w:id="11" w:name="_Toc530677500"/>
+      <w:bookmarkStart w:id="10" w:name="_Toc530677500"/>
       <w:r>
         <w:lastRenderedPageBreak/>
         <w:t>Technologies</w:t>
@@ -5181,7 +5109,7 @@
       <w:r>
         <w:t xml:space="preserve"> Researched</w:t>
       </w:r>
-      <w:bookmarkEnd w:id="11"/>
+      <w:bookmarkEnd w:id="10"/>
     </w:p>
     <w:p>
       <w:pPr>
@@ -5318,11 +5246,11 @@
         <w:spacing w:line="360" w:lineRule="auto"/>
         <w:jc w:val="both"/>
       </w:pPr>
-      <w:bookmarkStart w:id="12" w:name="_Toc530677501"/>
+      <w:bookmarkStart w:id="11" w:name="_Toc530677501"/>
       <w:r>
         <w:t>Technologies for Data Mining &amp; Machine Learning Models</w:t>
       </w:r>
-      <w:bookmarkEnd w:id="12"/>
+      <w:bookmarkEnd w:id="11"/>
     </w:p>
     <w:p>
       <w:pPr>
@@ -5345,15 +5273,7 @@
         <w:jc w:val="both"/>
       </w:pPr>
       <w:r>
-        <w:t xml:space="preserve">R, a GNU project, is a programming language and environment for statistical computing and graphics. It is a variation on the S language and can run code from other languages such as C, C++ and </w:t>
-      </w:r>
-      <w:proofErr w:type="spellStart"/>
-      <w:r>
-        <w:t>Foltran</w:t>
-      </w:r>
-      <w:proofErr w:type="spellEnd"/>
-      <w:r>
-        <w:t xml:space="preserve">. It has a wide and enthusiastic community worldwide ensuring there is plenty of support for beginners and its functionality can be extended through numerous packages found online. </w:t>
+        <w:t xml:space="preserve">R, a GNU project, is a programming language and environment for statistical computing and graphics. It is a variation on the S language and can run code from other languages such as C, C++ and Foltran. It has a wide and enthusiastic community worldwide ensuring there is plenty of support for beginners and its functionality can be extended through numerous packages found online. </w:t>
       </w:r>
       <w:r>
         <w:t xml:space="preserve">It has a wide, coherent and well-developed suite of facilities for data handling, storage, data analysis and graphical displays. </w:t>
@@ -5636,13 +5556,8 @@
         <w:spacing w:line="360" w:lineRule="auto"/>
         <w:jc w:val="both"/>
       </w:pPr>
-      <w:proofErr w:type="spellStart"/>
-      <w:r>
-        <w:t>Scikit</w:t>
-      </w:r>
-      <w:proofErr w:type="spellEnd"/>
-      <w:r>
-        <w:t>-l</w:t>
+      <w:r>
+        <w:t>Scikit-l</w:t>
       </w:r>
       <w:r>
         <w:t>earn</w:t>
@@ -5655,15 +5570,7 @@
         <w:jc w:val="both"/>
       </w:pPr>
       <w:r>
-        <w:t xml:space="preserve">Easily the most important and fundamental library to this project, </w:t>
-      </w:r>
-      <w:proofErr w:type="spellStart"/>
-      <w:r>
-        <w:t>Scikit</w:t>
-      </w:r>
-      <w:proofErr w:type="spellEnd"/>
-      <w:r>
-        <w:t>-l</w:t>
+        <w:t>Easily the most important and fundamental library to this project, Scikit-l</w:t>
       </w:r>
       <w:r>
         <w:t>earn</w:t>
@@ -5838,24 +5745,14 @@
         <w:t xml:space="preserve">The NumPy library </w:t>
       </w:r>
       <w:r>
-        <w:t xml:space="preserve">offers numerous features for scientific computation and works well with the </w:t>
-      </w:r>
-      <w:proofErr w:type="spellStart"/>
-      <w:r>
-        <w:t>Scikit</w:t>
-      </w:r>
-      <w:proofErr w:type="spellEnd"/>
-      <w:r>
-        <w:t xml:space="preserve">-learn library. It offers a powerful N-dimensional array object which can be used as an efficient container of generic data, </w:t>
+        <w:t xml:space="preserve">offers numerous features for scientific computation and works well with the Scikit-learn library. It offers a powerful N-dimensional array object which can be used as an efficient container of generic data, </w:t>
       </w:r>
       <w:r>
         <w:t xml:space="preserve">as well as </w:t>
       </w:r>
-      <w:proofErr w:type="gramStart"/>
-      <w:r>
-        <w:t>a number of</w:t>
-      </w:r>
-      <w:proofErr w:type="gramEnd"/>
+      <w:r>
+        <w:t>several</w:t>
+      </w:r>
       <w:r>
         <w:t xml:space="preserve"> sophisticated functions and tools.</w:t>
       </w:r>
@@ -5920,11 +5817,11 @@
         <w:spacing w:line="360" w:lineRule="auto"/>
         <w:jc w:val="both"/>
       </w:pPr>
-      <w:bookmarkStart w:id="13" w:name="_Toc530677502"/>
+      <w:bookmarkStart w:id="12" w:name="_Toc530677502"/>
       <w:r>
         <w:t>Technologies for Web Application</w:t>
       </w:r>
-      <w:bookmarkEnd w:id="13"/>
+      <w:bookmarkEnd w:id="12"/>
     </w:p>
     <w:p>
       <w:pPr>
@@ -6002,31 +5899,7 @@
         <w:jc w:val="both"/>
       </w:pPr>
       <w:r>
-        <w:t xml:space="preserve">There are numerous Python libraries or wrappers that can connect to and gather data from the Twitter API such as </w:t>
-      </w:r>
-      <w:proofErr w:type="spellStart"/>
-      <w:r>
-        <w:t>Tweepy</w:t>
-      </w:r>
-      <w:proofErr w:type="spellEnd"/>
-      <w:r>
-        <w:t xml:space="preserve">, </w:t>
-      </w:r>
-      <w:proofErr w:type="spellStart"/>
-      <w:r>
-        <w:t>Twython</w:t>
-      </w:r>
-      <w:proofErr w:type="spellEnd"/>
-      <w:r>
-        <w:t xml:space="preserve"> or Python Twitter. As </w:t>
-      </w:r>
-      <w:proofErr w:type="spellStart"/>
-      <w:r>
-        <w:t>Tweepy</w:t>
-      </w:r>
-      <w:proofErr w:type="spellEnd"/>
-      <w:r>
-        <w:t xml:space="preserve"> provides some great documentation and examples and is brilliantly supported I will be starting with that library. </w:t>
+        <w:t xml:space="preserve">There are numerous Python libraries or wrappers that can connect to and gather data from the Twitter API such as Tweepy, Twython or Python Twitter. As Tweepy provides some great documentation and examples and is brilliantly supported I will be starting with that library. </w:t>
       </w:r>
       <w:r>
         <w:t>If</w:t>
@@ -6044,11 +5917,11 @@
         </w:numPr>
         <w:jc w:val="both"/>
       </w:pPr>
-      <w:bookmarkStart w:id="14" w:name="_Toc530677503"/>
+      <w:bookmarkStart w:id="13" w:name="_Toc530677503"/>
       <w:r>
         <w:t>Technologies for Web Server</w:t>
       </w:r>
-      <w:bookmarkEnd w:id="14"/>
+      <w:bookmarkEnd w:id="13"/>
     </w:p>
     <w:p>
       <w:pPr>
@@ -6201,14 +6074,14 @@
           <w:lang w:val="en-IE"/>
         </w:rPr>
       </w:pPr>
-      <w:bookmarkStart w:id="15" w:name="_Toc530677504"/>
+      <w:bookmarkStart w:id="14" w:name="_Toc530677504"/>
       <w:r>
         <w:rPr>
           <w:lang w:val="en-IE"/>
         </w:rPr>
         <w:t>Technologies for Version Control</w:t>
       </w:r>
-      <w:bookmarkEnd w:id="15"/>
+      <w:bookmarkEnd w:id="14"/>
     </w:p>
     <w:p>
       <w:pPr>
@@ -6236,11 +6109,9 @@
       <w:r>
         <w:t xml:space="preserve"> the Git Bash client or from its integration in PyCharm, making it even easier to use and track changes in the process. Using either of these ways, it is simple to connect to </w:t>
       </w:r>
-      <w:proofErr w:type="spellStart"/>
-      <w:r>
-        <w:t>Github</w:t>
-      </w:r>
-      <w:proofErr w:type="spellEnd"/>
+      <w:r>
+        <w:t>GitHub</w:t>
+      </w:r>
       <w:r>
         <w:t>, a web-based hosting service for Git repositories and ensure that a project is backed up with required access given to specific team members</w:t>
       </w:r>
@@ -6300,12 +6171,12 @@
         <w:spacing w:line="360" w:lineRule="auto"/>
         <w:jc w:val="both"/>
       </w:pPr>
-      <w:bookmarkStart w:id="16" w:name="_Toc530677505"/>
+      <w:bookmarkStart w:id="15" w:name="_Toc530677505"/>
       <w:r>
         <w:lastRenderedPageBreak/>
         <w:t>Technologies for Data Storage</w:t>
       </w:r>
-      <w:bookmarkEnd w:id="16"/>
+      <w:bookmarkEnd w:id="15"/>
     </w:p>
     <w:p>
       <w:pPr>
@@ -6439,7 +6310,7 @@
         <w:spacing w:line="360" w:lineRule="auto"/>
         <w:jc w:val="both"/>
       </w:pPr>
-      <w:bookmarkStart w:id="17" w:name="_Toc530677506"/>
+      <w:bookmarkStart w:id="16" w:name="_Toc530677506"/>
       <w:r>
         <w:t xml:space="preserve">Other Relevant </w:t>
       </w:r>
@@ -6449,7 +6320,7 @@
       <w:r>
         <w:t xml:space="preserve"> Done</w:t>
       </w:r>
-      <w:bookmarkEnd w:id="17"/>
+      <w:bookmarkEnd w:id="16"/>
     </w:p>
     <w:p>
       <w:pPr>
@@ -6679,15 +6550,7 @@
         <w:t xml:space="preserve">behind the acquired data </w:t>
       </w:r>
       <w:r>
-        <w:t xml:space="preserve">and having a base knowledge of the project’s domain are integral parts of any data mining project as </w:t>
-      </w:r>
-      <w:proofErr w:type="gramStart"/>
-      <w:r>
-        <w:t>these help</w:t>
-      </w:r>
-      <w:proofErr w:type="gramEnd"/>
-      <w:r>
-        <w:t xml:space="preserve"> to make sense of the relationships between features and enable easier selection of machine learning algorithms and improving their accuracy.</w:t>
+        <w:t>and having a base knowledge of the project’s domain are integral parts of any data mining project as these help to make sense of the relationships between features and enable easier selection of machine learning algorithms and improving their accuracy.</w:t>
       </w:r>
     </w:p>
     <w:p>
@@ -8097,7 +7960,7 @@
         <w:spacing w:line="360" w:lineRule="auto"/>
         <w:jc w:val="both"/>
       </w:pPr>
-      <w:bookmarkStart w:id="18" w:name="_Toc530677508"/>
+      <w:bookmarkStart w:id="17" w:name="_Toc530677508"/>
       <w:r>
         <w:t xml:space="preserve">Resultant Findings </w:t>
       </w:r>
@@ -8107,7 +7970,7 @@
       <w:r>
         <w:t xml:space="preserve"> Requirements</w:t>
       </w:r>
-      <w:bookmarkEnd w:id="18"/>
+      <w:bookmarkEnd w:id="17"/>
     </w:p>
     <w:p>
       <w:pPr>
@@ -8130,11 +7993,11 @@
         <w:ind w:left="1060"/>
         <w:jc w:val="both"/>
       </w:pPr>
-      <w:bookmarkStart w:id="19" w:name="_Toc530677509"/>
+      <w:bookmarkStart w:id="18" w:name="_Toc530677509"/>
       <w:r>
         <w:t>Chosen Technologies</w:t>
       </w:r>
-      <w:bookmarkEnd w:id="19"/>
+      <w:bookmarkEnd w:id="18"/>
     </w:p>
     <w:p>
       <w:pPr>
@@ -8145,11 +8008,9 @@
       <w:r>
         <w:t xml:space="preserve">I will be using Python over R for this project as it is a language I am familiar with and like and it is highly extensible with a wide variety of libraries supporting every aspect of what is need in this project. I will be using the PyCharm Professional IDE with integrated Git support connecting to a </w:t>
       </w:r>
-      <w:proofErr w:type="spellStart"/>
-      <w:r>
-        <w:t>Github</w:t>
-      </w:r>
-      <w:proofErr w:type="spellEnd"/>
+      <w:r>
+        <w:t>GitHub</w:t>
+      </w:r>
       <w:r>
         <w:t xml:space="preserve"> repository as this IDE provides such a wide variety of features and Git is just so easy to use and widely recognised. </w:t>
       </w:r>
@@ -8201,11 +8062,11 @@
         <w:spacing w:line="360" w:lineRule="auto"/>
         <w:jc w:val="both"/>
       </w:pPr>
-      <w:bookmarkStart w:id="20" w:name="_Toc530677510"/>
+      <w:bookmarkStart w:id="19" w:name="_Toc530677510"/>
       <w:r>
         <w:t>Chosen Data Sets</w:t>
       </w:r>
-      <w:bookmarkEnd w:id="20"/>
+      <w:bookmarkEnd w:id="19"/>
     </w:p>
     <w:p>
       <w:pPr>
@@ -8217,15 +8078,7 @@
         <w:t xml:space="preserve">For the data that my machine-learning models will use, I have selected cresci-2017 dataset. This dataset has been used in academic studies in the field </w:t>
       </w:r>
       <w:r>
-        <w:t xml:space="preserve">of Twitter bot detection, is part of the datasets used by the </w:t>
-      </w:r>
-      <w:proofErr w:type="spellStart"/>
-      <w:r>
-        <w:t>Botometer</w:t>
-      </w:r>
-      <w:proofErr w:type="spellEnd"/>
-      <w:r>
-        <w:t xml:space="preserve"> application </w:t>
+        <w:t xml:space="preserve">of Twitter bot detection, is part of the datasets used by the Botometer application </w:t>
       </w:r>
       <w:r>
         <w:t xml:space="preserve">and covers an excellent range of different accounts. </w:t>
@@ -8274,11 +8127,11 @@
         <w:spacing w:line="360" w:lineRule="auto"/>
         <w:jc w:val="both"/>
       </w:pPr>
-      <w:bookmarkStart w:id="21" w:name="_Toc530677511"/>
+      <w:bookmarkStart w:id="20" w:name="_Toc530677511"/>
       <w:r>
         <w:t>Challenges</w:t>
       </w:r>
-      <w:bookmarkEnd w:id="21"/>
+      <w:bookmarkEnd w:id="20"/>
       <w:r>
         <w:t xml:space="preserve"> </w:t>
       </w:r>
@@ -8463,11 +8316,11 @@
         <w:spacing w:line="360" w:lineRule="auto"/>
         <w:jc w:val="both"/>
       </w:pPr>
-      <w:bookmarkStart w:id="22" w:name="_Toc530677512"/>
+      <w:bookmarkStart w:id="21" w:name="_Toc530677512"/>
       <w:r>
         <w:t>Bibliography</w:t>
       </w:r>
-      <w:bookmarkEnd w:id="22"/>
+      <w:bookmarkEnd w:id="21"/>
     </w:p>
     <w:p>
       <w:pPr>
@@ -8479,11 +8332,11 @@
         <w:spacing w:line="360" w:lineRule="auto"/>
         <w:jc w:val="both"/>
       </w:pPr>
-      <w:bookmarkStart w:id="23" w:name="_Toc530677513"/>
+      <w:bookmarkStart w:id="22" w:name="_Toc530677513"/>
       <w:r>
         <w:t>Approach and Methodology</w:t>
       </w:r>
-      <w:bookmarkEnd w:id="23"/>
+      <w:bookmarkEnd w:id="22"/>
     </w:p>
     <w:p>
       <w:pPr>
@@ -8554,7 +8407,7 @@
         </w:rPr>
         <w:t xml:space="preserve">  </w:t>
       </w:r>
-      <w:bookmarkStart w:id="24" w:name="_Toc530677514"/>
+      <w:bookmarkStart w:id="23" w:name="_Toc530677514"/>
       <w:r>
         <w:rPr>
           <w:lang w:val="en-IE"/>
@@ -8567,7 +8420,7 @@
         </w:rPr>
         <w:t>Kanban</w:t>
       </w:r>
-      <w:bookmarkEnd w:id="24"/>
+      <w:bookmarkEnd w:id="23"/>
     </w:p>
     <w:p>
       <w:pPr>
@@ -8728,14 +8581,14 @@
           <w:lang w:val="en-IE"/>
         </w:rPr>
       </w:pPr>
-      <w:bookmarkStart w:id="25" w:name="_Toc530677515"/>
+      <w:bookmarkStart w:id="24" w:name="_Toc530677515"/>
       <w:r>
         <w:rPr>
           <w:lang w:val="en-IE"/>
         </w:rPr>
         <w:t>Agile</w:t>
       </w:r>
-      <w:bookmarkEnd w:id="25"/>
+      <w:bookmarkEnd w:id="24"/>
     </w:p>
     <w:p>
       <w:pPr>
@@ -8932,14 +8785,14 @@
           <w:lang w:val="en-IE"/>
         </w:rPr>
       </w:pPr>
-      <w:bookmarkStart w:id="26" w:name="_Toc530677516"/>
+      <w:bookmarkStart w:id="25" w:name="_Toc530677516"/>
       <w:r>
         <w:rPr>
           <w:lang w:val="en-IE"/>
         </w:rPr>
         <w:t>Kanban</w:t>
       </w:r>
-      <w:bookmarkEnd w:id="26"/>
+      <w:bookmarkEnd w:id="25"/>
     </w:p>
     <w:p>
       <w:pPr>
@@ -8970,7 +8823,6 @@
         </w:rPr>
         <w:t>The Kanban methodology was named in 2007 after several presentations given by David Anderson of his management approach at various companies. The word “</w:t>
       </w:r>
-      <w:proofErr w:type="spellStart"/>
       <w:r>
         <w:rPr>
           <w:i/>
@@ -8978,7 +8830,6 @@
         </w:rPr>
         <w:t>kanban</w:t>
       </w:r>
-      <w:proofErr w:type="spellEnd"/>
       <w:r>
         <w:rPr>
           <w:lang w:val="en-IE"/>
@@ -9144,14 +8995,14 @@
           <w:lang w:val="en-IE"/>
         </w:rPr>
       </w:pPr>
-      <w:bookmarkStart w:id="27" w:name="_Toc530677517"/>
+      <w:bookmarkStart w:id="26" w:name="_Toc530677517"/>
       <w:r>
         <w:rPr>
           <w:lang w:val="en-IE"/>
         </w:rPr>
         <w:t>Project Use</w:t>
       </w:r>
-      <w:bookmarkEnd w:id="27"/>
+      <w:bookmarkEnd w:id="26"/>
     </w:p>
     <w:p>
       <w:pPr>
@@ -9227,21 +9078,7 @@
         <w:rPr>
           <w:sz w:val="24"/>
         </w:rPr>
-        <w:t xml:space="preserve">I </w:t>
-      </w:r>
-      <w:proofErr w:type="gramStart"/>
-      <w:r>
-        <w:rPr>
-          <w:sz w:val="24"/>
-        </w:rPr>
-        <w:t>am in charge of</w:t>
-      </w:r>
-      <w:proofErr w:type="gramEnd"/>
-      <w:r>
-        <w:rPr>
-          <w:sz w:val="24"/>
-        </w:rPr>
-        <w:t xml:space="preserve"> ensuring I do get the work done in a timely manner and to a sufficient quality.</w:t>
+        <w:t>I am in charge of ensuring I do get the work done in a timely manner and to a sufficient quality.</w:t>
       </w:r>
     </w:p>
     <w:p>
@@ -9342,14 +9179,14 @@
         </w:rPr>
         <w:t xml:space="preserve">  </w:t>
       </w:r>
-      <w:bookmarkStart w:id="28" w:name="_Toc530677518"/>
+      <w:bookmarkStart w:id="27" w:name="_Toc530677518"/>
       <w:r>
         <w:rPr>
           <w:lang w:val="en-IE"/>
         </w:rPr>
         <w:t>Data Mining Project Management Models</w:t>
       </w:r>
-      <w:bookmarkEnd w:id="28"/>
+      <w:bookmarkEnd w:id="27"/>
     </w:p>
     <w:p>
       <w:pPr>
@@ -10083,11 +9920,11 @@
         <w:ind w:left="1060"/>
         <w:jc w:val="both"/>
       </w:pPr>
-      <w:bookmarkStart w:id="29" w:name="_Toc530677520"/>
+      <w:bookmarkStart w:id="28" w:name="_Toc530677520"/>
       <w:r>
         <w:t>SEMMA</w:t>
       </w:r>
-      <w:bookmarkEnd w:id="29"/>
+      <w:bookmarkEnd w:id="28"/>
     </w:p>
     <w:p>
       <w:pPr>
@@ -10477,11 +10314,11 @@
         <w:ind w:left="1060"/>
         <w:jc w:val="both"/>
       </w:pPr>
-      <w:bookmarkStart w:id="30" w:name="_Toc530677522"/>
+      <w:bookmarkStart w:id="29" w:name="_Toc530677522"/>
       <w:r>
         <w:t>Differences in Models</w:t>
       </w:r>
-      <w:bookmarkEnd w:id="30"/>
+      <w:bookmarkEnd w:id="29"/>
     </w:p>
     <w:p>
       <w:pPr>
@@ -10867,11 +10704,11 @@
         <w:ind w:left="1060"/>
         <w:jc w:val="both"/>
       </w:pPr>
-      <w:bookmarkStart w:id="31" w:name="_Toc530677523"/>
+      <w:bookmarkStart w:id="30" w:name="_Toc530677523"/>
       <w:r>
         <w:t>Conclusion</w:t>
       </w:r>
-      <w:bookmarkEnd w:id="31"/>
+      <w:bookmarkEnd w:id="30"/>
       <w:r>
         <w:t xml:space="preserve"> </w:t>
       </w:r>
@@ -10914,11 +10751,11 @@
         <w:spacing w:line="360" w:lineRule="auto"/>
         <w:jc w:val="both"/>
       </w:pPr>
-      <w:bookmarkStart w:id="32" w:name="_Toc530677524"/>
+      <w:bookmarkStart w:id="31" w:name="_Toc530677524"/>
       <w:r>
         <w:t>Design</w:t>
       </w:r>
-      <w:bookmarkEnd w:id="32"/>
+      <w:bookmarkEnd w:id="31"/>
     </w:p>
     <w:p>
       <w:pPr>
@@ -10942,11 +10779,11 @@
         <w:spacing w:line="360" w:lineRule="auto"/>
         <w:jc w:val="both"/>
       </w:pPr>
-      <w:bookmarkStart w:id="33" w:name="_Toc530677525"/>
+      <w:bookmarkStart w:id="32" w:name="_Toc530677525"/>
       <w:r>
         <w:t>Technical Architectures</w:t>
       </w:r>
-      <w:bookmarkEnd w:id="33"/>
+      <w:bookmarkEnd w:id="32"/>
     </w:p>
     <w:p>
       <w:pPr>
@@ -11140,11 +10977,11 @@
         <w:spacing w:line="360" w:lineRule="auto"/>
         <w:jc w:val="both"/>
       </w:pPr>
-      <w:bookmarkStart w:id="34" w:name="_Toc530677526"/>
+      <w:bookmarkStart w:id="33" w:name="_Toc530677526"/>
       <w:r>
         <w:t>Technical Architecture Diagram</w:t>
       </w:r>
-      <w:bookmarkEnd w:id="34"/>
+      <w:bookmarkEnd w:id="33"/>
     </w:p>
     <w:p>
       <w:pPr>
@@ -11246,11 +11083,11 @@
         <w:spacing w:line="360" w:lineRule="auto"/>
         <w:jc w:val="both"/>
       </w:pPr>
-      <w:bookmarkStart w:id="35" w:name="_Toc530677527"/>
+      <w:bookmarkStart w:id="34" w:name="_Toc530677527"/>
       <w:r>
         <w:t>Other Design Documents</w:t>
       </w:r>
-      <w:bookmarkEnd w:id="35"/>
+      <w:bookmarkEnd w:id="34"/>
     </w:p>
     <w:p>
       <w:pPr>
@@ -11358,12 +11195,12 @@
         <w:spacing w:line="360" w:lineRule="auto"/>
         <w:jc w:val="both"/>
       </w:pPr>
-      <w:bookmarkStart w:id="36" w:name="_Toc530677528"/>
+      <w:bookmarkStart w:id="35" w:name="_Toc530677528"/>
       <w:r>
         <w:lastRenderedPageBreak/>
         <w:t>Prototyping and Development</w:t>
       </w:r>
-      <w:bookmarkEnd w:id="36"/>
+      <w:bookmarkEnd w:id="35"/>
     </w:p>
     <w:p>
       <w:pPr>
@@ -11403,22 +11240,216 @@
         <w:spacing w:line="360" w:lineRule="auto"/>
         <w:jc w:val="both"/>
       </w:pPr>
-      <w:bookmarkStart w:id="37" w:name="_Toc530677529"/>
+      <w:bookmarkStart w:id="36" w:name="_Toc530677529"/>
       <w:r>
         <w:t>Vertical P</w:t>
       </w:r>
       <w:r>
         <w:t>rototype</w:t>
       </w:r>
-      <w:bookmarkEnd w:id="37"/>
-    </w:p>
-    <w:p>
-      <w:pPr>
-        <w:spacing w:line="360" w:lineRule="auto"/>
-        <w:jc w:val="both"/>
-      </w:pPr>
-      <w:r>
-        <w:t>Web app which can hit the twitter API and basic model</w:t>
+      <w:bookmarkEnd w:id="36"/>
+    </w:p>
+    <w:p>
+      <w:pPr>
+        <w:spacing w:line="360" w:lineRule="auto"/>
+        <w:ind w:firstLine="720"/>
+        <w:jc w:val="both"/>
+      </w:pPr>
+      <w:r>
+        <w:t>The prototyping for this project revolves around creating a vertical prototype</w:t>
+      </w:r>
+      <w:r>
+        <w:t>,</w:t>
+      </w:r>
+      <w:r>
+        <w:t xml:space="preserve"> which shows the basic structure</w:t>
+      </w:r>
+      <w:r>
+        <w:t xml:space="preserve"> and functionality</w:t>
+      </w:r>
+      <w:r>
+        <w:t xml:space="preserve"> of both </w:t>
+      </w:r>
+      <w:r>
+        <w:t>sub-</w:t>
+      </w:r>
+      <w:r>
+        <w:t>sections of the project</w:t>
+      </w:r>
+      <w:r>
+        <w:t>. This will then be reviewed over the December break and if found satisfactory, built upon heavily to create the final application.</w:t>
+      </w:r>
+    </w:p>
+    <w:p>
+      <w:pPr>
+        <w:pStyle w:val="Heading3"/>
+        <w:numPr>
+          <w:ilvl w:val="2"/>
+          <w:numId w:val="3"/>
+        </w:numPr>
+        <w:spacing w:line="360" w:lineRule="auto"/>
+      </w:pPr>
+      <w:r>
+        <w:t>Web Front-End</w:t>
+      </w:r>
+    </w:p>
+    <w:p>
+      <w:pPr>
+        <w:spacing w:line="360" w:lineRule="auto"/>
+        <w:ind w:firstLine="720"/>
+      </w:pPr>
+      <w:r>
+        <w:t xml:space="preserve">For this </w:t>
+      </w:r>
+      <w:r>
+        <w:t>section of</w:t>
+      </w:r>
+      <w:r>
+        <w:t xml:space="preserve"> the vertical prototype</w:t>
+      </w:r>
+      <w:r>
+        <w:t>, the goal was to have a working web-app that could connect to the Twitter API and retrieve data from it, in this case the twenty most recent tweets from the account linked to the username chosen by the web-app user.</w:t>
+      </w:r>
+    </w:p>
+    <w:p>
+      <w:pPr>
+        <w:spacing w:line="360" w:lineRule="auto"/>
+        <w:ind w:firstLine="720"/>
+      </w:pPr>
+      <w:r>
+        <w:t>Below are two screenshots of the working web page which asks for the user to input a Twitter username then retrieves and outputs the data received back from the Twitter API to screen.</w:t>
+      </w:r>
+    </w:p>
+    <w:p>
+      <w:pPr>
+        <w:spacing w:line="360" w:lineRule="auto"/>
+        <w:ind w:left="720"/>
+        <w:jc w:val="center"/>
+      </w:pPr>
+      <w:r>
+        <w:rPr>
+          <w:noProof/>
+        </w:rPr>
+        <w:drawing>
+          <wp:inline distT="0" distB="0" distL="0" distR="0" wp14:anchorId="084A0358" wp14:editId="0D276CC1">
+            <wp:extent cx="4117894" cy="1295400"/>
+            <wp:effectExtent l="0" t="0" r="0" b="0"/>
+            <wp:docPr id="12" name="Picture 12"/>
+            <wp:cNvGraphicFramePr>
+              <a:graphicFrameLocks xmlns:a="http://schemas.openxmlformats.org/drawingml/2006/main" noChangeAspect="1"/>
+            </wp:cNvGraphicFramePr>
+            <a:graphic xmlns:a="http://schemas.openxmlformats.org/drawingml/2006/main">
+              <a:graphicData uri="http://schemas.openxmlformats.org/drawingml/2006/picture">
+                <pic:pic xmlns:pic="http://schemas.openxmlformats.org/drawingml/2006/picture">
+                  <pic:nvPicPr>
+                    <pic:cNvPr id="1" name=""/>
+                    <pic:cNvPicPr/>
+                  </pic:nvPicPr>
+                  <pic:blipFill>
+                    <a:blip r:embed="rId24"/>
+                    <a:stretch>
+                      <a:fillRect/>
+                    </a:stretch>
+                  </pic:blipFill>
+                  <pic:spPr>
+                    <a:xfrm>
+                      <a:off x="0" y="0"/>
+                      <a:ext cx="4126341" cy="1298057"/>
+                    </a:xfrm>
+                    <a:prstGeom prst="rect">
+                      <a:avLst/>
+                    </a:prstGeom>
+                  </pic:spPr>
+                </pic:pic>
+              </a:graphicData>
+            </a:graphic>
+          </wp:inline>
+        </w:drawing>
+      </w:r>
+    </w:p>
+    <w:p>
+      <w:pPr>
+        <w:spacing w:line="360" w:lineRule="auto"/>
+        <w:jc w:val="center"/>
+      </w:pPr>
+    </w:p>
+    <w:p>
+      <w:pPr>
+        <w:spacing w:line="360" w:lineRule="auto"/>
+        <w:ind w:left="720"/>
+        <w:jc w:val="center"/>
+      </w:pPr>
+      <w:r>
+        <w:rPr>
+          <w:noProof/>
+        </w:rPr>
+        <w:drawing>
+          <wp:inline distT="0" distB="0" distL="0" distR="0" wp14:anchorId="0828979D" wp14:editId="2281E5DF">
+            <wp:extent cx="4161974" cy="1981200"/>
+            <wp:effectExtent l="0" t="0" r="0" b="0"/>
+            <wp:docPr id="15" name="Picture 15"/>
+            <wp:cNvGraphicFramePr>
+              <a:graphicFrameLocks xmlns:a="http://schemas.openxmlformats.org/drawingml/2006/main" noChangeAspect="1"/>
+            </wp:cNvGraphicFramePr>
+            <a:graphic xmlns:a="http://schemas.openxmlformats.org/drawingml/2006/main">
+              <a:graphicData uri="http://schemas.openxmlformats.org/drawingml/2006/picture">
+                <pic:pic xmlns:pic="http://schemas.openxmlformats.org/drawingml/2006/picture">
+                  <pic:nvPicPr>
+                    <pic:cNvPr id="1" name=""/>
+                    <pic:cNvPicPr/>
+                  </pic:nvPicPr>
+                  <pic:blipFill>
+                    <a:blip r:embed="rId25"/>
+                    <a:stretch>
+                      <a:fillRect/>
+                    </a:stretch>
+                  </pic:blipFill>
+                  <pic:spPr>
+                    <a:xfrm>
+                      <a:off x="0" y="0"/>
+                      <a:ext cx="4175486" cy="1987632"/>
+                    </a:xfrm>
+                    <a:prstGeom prst="rect">
+                      <a:avLst/>
+                    </a:prstGeom>
+                  </pic:spPr>
+                </pic:pic>
+              </a:graphicData>
+            </a:graphic>
+          </wp:inline>
+        </w:drawing>
+      </w:r>
+    </w:p>
+    <w:p>
+      <w:pPr>
+        <w:spacing w:line="360" w:lineRule="auto"/>
+        <w:ind w:left="720"/>
+        <w:jc w:val="center"/>
+      </w:pPr>
+    </w:p>
+    <w:p>
+      <w:pPr>
+        <w:pStyle w:val="Heading3"/>
+        <w:numPr>
+          <w:ilvl w:val="2"/>
+          <w:numId w:val="3"/>
+        </w:numPr>
+        <w:spacing w:line="360" w:lineRule="auto"/>
+      </w:pPr>
+      <w:r>
+        <w:t>Basic Machine-Learning Model</w:t>
+      </w:r>
+    </w:p>
+    <w:p>
+      <w:pPr>
+        <w:pStyle w:val="Heading3"/>
+        <w:spacing w:line="360" w:lineRule="auto"/>
+      </w:pPr>
+      <w:r>
+        <w:t xml:space="preserve">  </w:t>
+      </w:r>
+      <w:r>
+        <w:t xml:space="preserve"> </w:t>
       </w:r>
     </w:p>
     <w:p>
@@ -11431,11 +11462,1028 @@
         <w:spacing w:line="360" w:lineRule="auto"/>
         <w:jc w:val="both"/>
       </w:pPr>
-      <w:bookmarkStart w:id="38" w:name="_Toc530677530"/>
+      <w:bookmarkStart w:id="37" w:name="_Toc530677530"/>
       <w:r>
         <w:t>Development</w:t>
       </w:r>
+      <w:bookmarkEnd w:id="37"/>
+    </w:p>
+    <w:p>
+      <w:pPr>
+        <w:spacing w:line="360" w:lineRule="auto"/>
+        <w:ind w:firstLine="720"/>
+      </w:pPr>
+      <w:r>
+        <w:t>This section deals with all the development done to date in the creation of the vertical prototype</w:t>
+      </w:r>
+      <w:r>
+        <w:t xml:space="preserve"> using the Django framework and various python libraries such as Tweepy and Scikit-learn</w:t>
+      </w:r>
+      <w:r>
+        <w:t>.</w:t>
+      </w:r>
+    </w:p>
+    <w:p>
+      <w:pPr>
+        <w:pStyle w:val="Heading3"/>
+        <w:numPr>
+          <w:ilvl w:val="2"/>
+          <w:numId w:val="3"/>
+        </w:numPr>
+        <w:spacing w:line="360" w:lineRule="auto"/>
+      </w:pPr>
+      <w:r>
+        <w:t>Web Front-End</w:t>
+      </w:r>
+    </w:p>
+    <w:p>
+      <w:pPr>
+        <w:spacing w:line="360" w:lineRule="auto"/>
+        <w:ind w:firstLine="720"/>
+      </w:pPr>
+      <w:r>
+        <w:t>There were</w:t>
+      </w:r>
+      <w:r>
+        <w:t xml:space="preserve"> several steps to creating the web front-end shown </w:t>
+      </w:r>
+      <w:r>
+        <w:t>above in the previous section and each will be explained with code snippets where needed.</w:t>
+      </w:r>
+    </w:p>
+    <w:p>
+      <w:pPr>
+        <w:spacing w:line="360" w:lineRule="auto"/>
+        <w:ind w:firstLine="720"/>
+      </w:pPr>
+      <w:r>
+        <w:t xml:space="preserve">Firstly, a new Django project was created within PyCharm Professional, allowing a lot of the tedious groundwork for a web application to be taken care. </w:t>
+      </w:r>
+      <w:r>
+        <w:t xml:space="preserve">This meant a bare-bones skeleton app was ready for use and to be built upon. </w:t>
+      </w:r>
+    </w:p>
+    <w:p>
+      <w:pPr>
+        <w:spacing w:line="360" w:lineRule="auto"/>
+        <w:ind w:firstLine="720"/>
+      </w:pPr>
+      <w:r>
+        <w:t>Next a Twitter developer account</w:t>
+      </w:r>
+      <w:r>
+        <w:t xml:space="preserve"> was created</w:t>
+      </w:r>
+      <w:r>
+        <w:t xml:space="preserve"> using my own Twitter account and a Twitter app created, noting its Consumer Key and Secret Key. </w:t>
+      </w:r>
+      <w:r>
+        <w:t>An</w:t>
+      </w:r>
+      <w:r>
+        <w:t xml:space="preserve"> Access Token and Access Token Secret were created and noted</w:t>
+      </w:r>
+      <w:r>
+        <w:t xml:space="preserve"> next</w:t>
+      </w:r>
+      <w:r>
+        <w:t>. These were outputted to a json file: twitter_credentials.json</w:t>
+      </w:r>
+      <w:r>
+        <w:t>,</w:t>
+      </w:r>
+      <w:r>
+        <w:t xml:space="preserve"> using twitter_credentials.py</w:t>
+      </w:r>
+      <w:r>
+        <w:t>,</w:t>
+      </w:r>
+      <w:r>
+        <w:t xml:space="preserve"> for use later.</w:t>
+      </w:r>
+    </w:p>
+    <w:p>
+      <w:pPr>
+        <w:spacing w:line="360" w:lineRule="auto"/>
+        <w:jc w:val="center"/>
+      </w:pPr>
+      <w:r>
+        <w:rPr>
+          <w:noProof/>
+        </w:rPr>
+        <w:drawing>
+          <wp:inline distT="0" distB="0" distL="0" distR="0" wp14:anchorId="416C78FA" wp14:editId="60A6B63A">
+            <wp:extent cx="3800475" cy="1349397"/>
+            <wp:effectExtent l="0" t="0" r="0" b="3175"/>
+            <wp:docPr id="20" name="Picture 20"/>
+            <wp:cNvGraphicFramePr>
+              <a:graphicFrameLocks xmlns:a="http://schemas.openxmlformats.org/drawingml/2006/main" noChangeAspect="1"/>
+            </wp:cNvGraphicFramePr>
+            <a:graphic xmlns:a="http://schemas.openxmlformats.org/drawingml/2006/main">
+              <a:graphicData uri="http://schemas.openxmlformats.org/drawingml/2006/picture">
+                <pic:pic xmlns:pic="http://schemas.openxmlformats.org/drawingml/2006/picture">
+                  <pic:nvPicPr>
+                    <pic:cNvPr id="1" name=""/>
+                    <pic:cNvPicPr/>
+                  </pic:nvPicPr>
+                  <pic:blipFill>
+                    <a:blip r:embed="rId26"/>
+                    <a:stretch>
+                      <a:fillRect/>
+                    </a:stretch>
+                  </pic:blipFill>
+                  <pic:spPr>
+                    <a:xfrm>
+                      <a:off x="0" y="0"/>
+                      <a:ext cx="3819554" cy="1356171"/>
+                    </a:xfrm>
+                    <a:prstGeom prst="rect">
+                      <a:avLst/>
+                    </a:prstGeom>
+                  </pic:spPr>
+                </pic:pic>
+              </a:graphicData>
+            </a:graphic>
+          </wp:inline>
+        </w:drawing>
+      </w:r>
+    </w:p>
+    <w:p>
+      <w:pPr>
+        <w:spacing w:line="360" w:lineRule="auto"/>
+        <w:jc w:val="center"/>
+      </w:pPr>
+    </w:p>
+    <w:p>
+      <w:pPr>
+        <w:spacing w:line="360" w:lineRule="auto"/>
+        <w:ind w:firstLine="720"/>
+      </w:pPr>
+      <w:r>
+        <w:t>Next are all c</w:t>
+      </w:r>
+      <w:r>
+        <w:t xml:space="preserve">hanges made to </w:t>
+      </w:r>
+      <w:r>
+        <w:t>the Django</w:t>
+      </w:r>
+      <w:r>
+        <w:t xml:space="preserve"> skeleton </w:t>
+      </w:r>
+      <w:r>
+        <w:t>code</w:t>
+      </w:r>
+      <w:r>
+        <w:t>:</w:t>
+      </w:r>
+    </w:p>
+    <w:p>
+      <w:pPr>
+        <w:pStyle w:val="ListParagraph"/>
+        <w:numPr>
+          <w:ilvl w:val="0"/>
+          <w:numId w:val="29"/>
+        </w:numPr>
+        <w:spacing w:line="360" w:lineRule="auto"/>
+        <w:rPr>
+          <w:sz w:val="24"/>
+        </w:rPr>
+      </w:pPr>
+      <w:r>
+        <w:rPr>
+          <w:sz w:val="24"/>
+        </w:rPr>
+        <w:t>Creating a basic f</w:t>
+      </w:r>
+      <w:r>
+        <w:rPr>
+          <w:sz w:val="24"/>
+        </w:rPr>
+        <w:t>orm</w:t>
+      </w:r>
+      <w:r>
+        <w:rPr>
+          <w:sz w:val="24"/>
+        </w:rPr>
+        <w:t xml:space="preserve"> called UsernameForm</w:t>
+      </w:r>
+      <w:r>
+        <w:rPr>
+          <w:sz w:val="24"/>
+        </w:rPr>
+        <w:t>, in forms.py, to take in user input.</w:t>
+      </w:r>
+    </w:p>
+    <w:p>
+      <w:pPr>
+        <w:spacing w:line="360" w:lineRule="auto"/>
+        <w:jc w:val="center"/>
+        <w:rPr>
+          <w:sz w:val="28"/>
+        </w:rPr>
+      </w:pPr>
+      <w:r>
+        <w:rPr>
+          <w:noProof/>
+          <w:sz w:val="28"/>
+        </w:rPr>
+        <w:drawing>
+          <wp:inline distT="0" distB="0" distL="0" distR="0" wp14:anchorId="05899108" wp14:editId="05B6B9FB">
+            <wp:extent cx="4124325" cy="325474"/>
+            <wp:effectExtent l="0" t="0" r="0" b="0"/>
+            <wp:docPr id="17" name="Picture 17"/>
+            <wp:cNvGraphicFramePr>
+              <a:graphicFrameLocks xmlns:a="http://schemas.openxmlformats.org/drawingml/2006/main" noChangeAspect="1"/>
+            </wp:cNvGraphicFramePr>
+            <a:graphic xmlns:a="http://schemas.openxmlformats.org/drawingml/2006/main">
+              <a:graphicData uri="http://schemas.openxmlformats.org/drawingml/2006/picture">
+                <pic:pic xmlns:pic="http://schemas.openxmlformats.org/drawingml/2006/picture">
+                  <pic:nvPicPr>
+                    <pic:cNvPr id="1" name=""/>
+                    <pic:cNvPicPr/>
+                  </pic:nvPicPr>
+                  <pic:blipFill>
+                    <a:blip r:embed="rId27"/>
+                    <a:stretch>
+                      <a:fillRect/>
+                    </a:stretch>
+                  </pic:blipFill>
+                  <pic:spPr>
+                    <a:xfrm>
+                      <a:off x="0" y="0"/>
+                      <a:ext cx="4391102" cy="346527"/>
+                    </a:xfrm>
+                    <a:prstGeom prst="rect">
+                      <a:avLst/>
+                    </a:prstGeom>
+                  </pic:spPr>
+                </pic:pic>
+              </a:graphicData>
+            </a:graphic>
+          </wp:inline>
+        </w:drawing>
+      </w:r>
+    </w:p>
+    <w:p>
+      <w:pPr>
+        <w:spacing w:line="360" w:lineRule="auto"/>
+        <w:jc w:val="center"/>
+        <w:rPr>
+          <w:sz w:val="28"/>
+        </w:rPr>
+      </w:pPr>
+    </w:p>
+    <w:p>
+      <w:pPr>
+        <w:pStyle w:val="ListParagraph"/>
+        <w:numPr>
+          <w:ilvl w:val="0"/>
+          <w:numId w:val="29"/>
+        </w:numPr>
+        <w:spacing w:line="360" w:lineRule="auto"/>
+        <w:rPr>
+          <w:sz w:val="24"/>
+        </w:rPr>
+      </w:pPr>
+      <w:r>
+        <w:rPr>
+          <w:sz w:val="24"/>
+        </w:rPr>
+        <w:lastRenderedPageBreak/>
+        <w:t xml:space="preserve">This form was added to views.py within the index method. If the request method was </w:t>
+      </w:r>
+      <w:r>
+        <w:rPr>
+          <w:sz w:val="24"/>
+        </w:rPr>
+        <w:t>POST,</w:t>
+      </w:r>
+      <w:r>
+        <w:rPr>
+          <w:sz w:val="24"/>
+        </w:rPr>
+        <w:t xml:space="preserve"> the </w:t>
+      </w:r>
+      <w:r>
+        <w:rPr>
+          <w:sz w:val="24"/>
+        </w:rPr>
+        <w:t xml:space="preserve">existing </w:t>
+      </w:r>
+      <w:r>
+        <w:rPr>
+          <w:sz w:val="24"/>
+        </w:rPr>
+        <w:t>form instance was read in and the user input read into username for use later otherwise a new form instance was created.</w:t>
+      </w:r>
+    </w:p>
+    <w:p>
+      <w:pPr>
+        <w:spacing w:line="360" w:lineRule="auto"/>
+        <w:jc w:val="center"/>
+        <w:rPr>
+          <w:sz w:val="28"/>
+        </w:rPr>
+      </w:pPr>
+      <w:r>
+        <w:rPr>
+          <w:noProof/>
+          <w:sz w:val="28"/>
+        </w:rPr>
+        <w:drawing>
+          <wp:inline distT="0" distB="0" distL="0" distR="0" wp14:anchorId="7A3AED3C" wp14:editId="627BA066">
+            <wp:extent cx="2324100" cy="831922"/>
+            <wp:effectExtent l="0" t="0" r="0" b="6350"/>
+            <wp:docPr id="19" name="Picture 19"/>
+            <wp:cNvGraphicFramePr>
+              <a:graphicFrameLocks xmlns:a="http://schemas.openxmlformats.org/drawingml/2006/main" noChangeAspect="1"/>
+            </wp:cNvGraphicFramePr>
+            <a:graphic xmlns:a="http://schemas.openxmlformats.org/drawingml/2006/main">
+              <a:graphicData uri="http://schemas.openxmlformats.org/drawingml/2006/picture">
+                <pic:pic xmlns:pic="http://schemas.openxmlformats.org/drawingml/2006/picture">
+                  <pic:nvPicPr>
+                    <pic:cNvPr id="1" name=""/>
+                    <pic:cNvPicPr/>
+                  </pic:nvPicPr>
+                  <pic:blipFill>
+                    <a:blip r:embed="rId28"/>
+                    <a:stretch>
+                      <a:fillRect/>
+                    </a:stretch>
+                  </pic:blipFill>
+                  <pic:spPr>
+                    <a:xfrm>
+                      <a:off x="0" y="0"/>
+                      <a:ext cx="2343431" cy="838842"/>
+                    </a:xfrm>
+                    <a:prstGeom prst="rect">
+                      <a:avLst/>
+                    </a:prstGeom>
+                  </pic:spPr>
+                </pic:pic>
+              </a:graphicData>
+            </a:graphic>
+          </wp:inline>
+        </w:drawing>
+      </w:r>
+    </w:p>
+    <w:p>
+      <w:pPr>
+        <w:spacing w:line="360" w:lineRule="auto"/>
+        <w:jc w:val="center"/>
+        <w:rPr>
+          <w:sz w:val="28"/>
+        </w:rPr>
+      </w:pPr>
+    </w:p>
+    <w:p>
+      <w:pPr>
+        <w:pStyle w:val="ListParagraph"/>
+        <w:numPr>
+          <w:ilvl w:val="0"/>
+          <w:numId w:val="29"/>
+        </w:numPr>
+        <w:spacing w:line="360" w:lineRule="auto"/>
+        <w:rPr>
+          <w:sz w:val="24"/>
+        </w:rPr>
+      </w:pPr>
+      <w:r>
+        <w:rPr>
+          <w:sz w:val="24"/>
+        </w:rPr>
+        <w:t>The values from twitter_credentials.json are read in and are used in combination with the username inputted in the form to access the Twitter API to return the most recent twenty tweets from that username.</w:t>
+      </w:r>
+    </w:p>
+    <w:p>
+      <w:pPr>
+        <w:spacing w:line="360" w:lineRule="auto"/>
+        <w:jc w:val="center"/>
+        <w:rPr>
+          <w:sz w:val="28"/>
+        </w:rPr>
+      </w:pPr>
+      <w:r>
+        <w:rPr>
+          <w:noProof/>
+          <w:sz w:val="28"/>
+        </w:rPr>
+        <w:drawing>
+          <wp:inline distT="0" distB="0" distL="0" distR="0" wp14:anchorId="285163B9" wp14:editId="367142BA">
+            <wp:extent cx="4210050" cy="1024614"/>
+            <wp:effectExtent l="0" t="0" r="0" b="4445"/>
+            <wp:docPr id="24" name="Picture 24"/>
+            <wp:cNvGraphicFramePr>
+              <a:graphicFrameLocks xmlns:a="http://schemas.openxmlformats.org/drawingml/2006/main" noChangeAspect="1"/>
+            </wp:cNvGraphicFramePr>
+            <a:graphic xmlns:a="http://schemas.openxmlformats.org/drawingml/2006/main">
+              <a:graphicData uri="http://schemas.openxmlformats.org/drawingml/2006/picture">
+                <pic:pic xmlns:pic="http://schemas.openxmlformats.org/drawingml/2006/picture">
+                  <pic:nvPicPr>
+                    <pic:cNvPr id="1" name=""/>
+                    <pic:cNvPicPr/>
+                  </pic:nvPicPr>
+                  <pic:blipFill>
+                    <a:blip r:embed="rId29"/>
+                    <a:stretch>
+                      <a:fillRect/>
+                    </a:stretch>
+                  </pic:blipFill>
+                  <pic:spPr>
+                    <a:xfrm>
+                      <a:off x="0" y="0"/>
+                      <a:ext cx="4266530" cy="1038360"/>
+                    </a:xfrm>
+                    <a:prstGeom prst="rect">
+                      <a:avLst/>
+                    </a:prstGeom>
+                  </pic:spPr>
+                </pic:pic>
+              </a:graphicData>
+            </a:graphic>
+          </wp:inline>
+        </w:drawing>
+      </w:r>
+    </w:p>
+    <w:p>
+      <w:pPr>
+        <w:spacing w:line="360" w:lineRule="auto"/>
+        <w:jc w:val="center"/>
+        <w:rPr>
+          <w:sz w:val="28"/>
+        </w:rPr>
+      </w:pPr>
+    </w:p>
+    <w:p>
+      <w:pPr>
+        <w:pStyle w:val="ListParagraph"/>
+        <w:numPr>
+          <w:ilvl w:val="0"/>
+          <w:numId w:val="29"/>
+        </w:numPr>
+        <w:spacing w:line="360" w:lineRule="auto"/>
+        <w:rPr>
+          <w:sz w:val="24"/>
+        </w:rPr>
+      </w:pPr>
+      <w:r>
+        <w:rPr>
+          <w:sz w:val="24"/>
+        </w:rPr>
+        <w:t>Then a response is returned, asking to render index.html with passed variables: username, tweets and tweets_header for use in the Html file.</w:t>
+      </w:r>
+    </w:p>
+    <w:p>
+      <w:pPr>
+        <w:spacing w:line="360" w:lineRule="auto"/>
+        <w:jc w:val="center"/>
+        <w:rPr>
+          <w:sz w:val="28"/>
+        </w:rPr>
+      </w:pPr>
+      <w:r>
+        <w:rPr>
+          <w:noProof/>
+          <w:sz w:val="28"/>
+        </w:rPr>
+        <w:drawing>
+          <wp:inline distT="0" distB="0" distL="0" distR="0" wp14:anchorId="64679FB8" wp14:editId="3B4D57A1">
+            <wp:extent cx="5270500" cy="190500"/>
+            <wp:effectExtent l="0" t="0" r="6350" b="0"/>
+            <wp:docPr id="25" name="Picture 25"/>
+            <wp:cNvGraphicFramePr>
+              <a:graphicFrameLocks xmlns:a="http://schemas.openxmlformats.org/drawingml/2006/main" noChangeAspect="1"/>
+            </wp:cNvGraphicFramePr>
+            <a:graphic xmlns:a="http://schemas.openxmlformats.org/drawingml/2006/main">
+              <a:graphicData uri="http://schemas.openxmlformats.org/drawingml/2006/picture">
+                <pic:pic xmlns:pic="http://schemas.openxmlformats.org/drawingml/2006/picture">
+                  <pic:nvPicPr>
+                    <pic:cNvPr id="1" name=""/>
+                    <pic:cNvPicPr/>
+                  </pic:nvPicPr>
+                  <pic:blipFill rotWithShape="1">
+                    <a:blip r:embed="rId30"/>
+                    <a:srcRect t="16079" b="37979"/>
+                    <a:stretch/>
+                  </pic:blipFill>
+                  <pic:spPr bwMode="auto">
+                    <a:xfrm>
+                      <a:off x="0" y="0"/>
+                      <a:ext cx="5270500" cy="190500"/>
+                    </a:xfrm>
+                    <a:prstGeom prst="rect">
+                      <a:avLst/>
+                    </a:prstGeom>
+                    <a:ln>
+                      <a:noFill/>
+                    </a:ln>
+                    <a:extLst>
+                      <a:ext uri="{53640926-AAD7-44D8-BBD7-CCE9431645EC}">
+                        <a14:shadowObscured xmlns:a14="http://schemas.microsoft.com/office/drawing/2010/main"/>
+                      </a:ext>
+                    </a:extLst>
+                  </pic:spPr>
+                </pic:pic>
+              </a:graphicData>
+            </a:graphic>
+          </wp:inline>
+        </w:drawing>
+      </w:r>
+    </w:p>
+    <w:p>
+      <w:pPr>
+        <w:spacing w:line="360" w:lineRule="auto"/>
+        <w:jc w:val="center"/>
+        <w:rPr>
+          <w:sz w:val="28"/>
+        </w:rPr>
+      </w:pPr>
+    </w:p>
+    <w:p>
+      <w:pPr>
+        <w:pStyle w:val="ListParagraph"/>
+        <w:numPr>
+          <w:ilvl w:val="0"/>
+          <w:numId w:val="29"/>
+        </w:numPr>
+        <w:spacing w:line="360" w:lineRule="auto"/>
+        <w:rPr>
+          <w:sz w:val="24"/>
+        </w:rPr>
+      </w:pPr>
+      <w:r>
+        <w:rPr>
+          <w:sz w:val="24"/>
+        </w:rPr>
+        <w:t>The te</w:t>
+      </w:r>
+      <w:r>
+        <w:rPr>
+          <w:sz w:val="24"/>
+        </w:rPr>
+        <w:t>mplates section of settings.py wa</w:t>
+      </w:r>
+      <w:r>
+        <w:rPr>
+          <w:sz w:val="24"/>
+        </w:rPr>
+        <w:t>s altered so to know where to look for template files suck as index.html</w:t>
+      </w:r>
+    </w:p>
+    <w:p>
+      <w:pPr>
+        <w:spacing w:line="360" w:lineRule="auto"/>
+        <w:jc w:val="center"/>
+        <w:rPr>
+          <w:sz w:val="28"/>
+        </w:rPr>
+      </w:pPr>
+      <w:r>
+        <w:rPr>
+          <w:noProof/>
+          <w:sz w:val="28"/>
+        </w:rPr>
+        <w:drawing>
+          <wp:inline distT="0" distB="0" distL="0" distR="0" wp14:anchorId="7F77B79C" wp14:editId="14B28891">
+            <wp:extent cx="3962400" cy="672653"/>
+            <wp:effectExtent l="0" t="0" r="0" b="0"/>
+            <wp:docPr id="26" name="Picture 26"/>
+            <wp:cNvGraphicFramePr>
+              <a:graphicFrameLocks xmlns:a="http://schemas.openxmlformats.org/drawingml/2006/main" noChangeAspect="1"/>
+            </wp:cNvGraphicFramePr>
+            <a:graphic xmlns:a="http://schemas.openxmlformats.org/drawingml/2006/main">
+              <a:graphicData uri="http://schemas.openxmlformats.org/drawingml/2006/picture">
+                <pic:pic xmlns:pic="http://schemas.openxmlformats.org/drawingml/2006/picture">
+                  <pic:nvPicPr>
+                    <pic:cNvPr id="1" name=""/>
+                    <pic:cNvPicPr/>
+                  </pic:nvPicPr>
+                  <pic:blipFill>
+                    <a:blip r:embed="rId31"/>
+                    <a:stretch>
+                      <a:fillRect/>
+                    </a:stretch>
+                  </pic:blipFill>
+                  <pic:spPr>
+                    <a:xfrm>
+                      <a:off x="0" y="0"/>
+                      <a:ext cx="3982139" cy="676004"/>
+                    </a:xfrm>
+                    <a:prstGeom prst="rect">
+                      <a:avLst/>
+                    </a:prstGeom>
+                  </pic:spPr>
+                </pic:pic>
+              </a:graphicData>
+            </a:graphic>
+          </wp:inline>
+        </w:drawing>
+      </w:r>
+    </w:p>
+    <w:p>
+      <w:pPr>
+        <w:spacing w:line="360" w:lineRule="auto"/>
+        <w:jc w:val="center"/>
+        <w:rPr>
+          <w:sz w:val="28"/>
+        </w:rPr>
+      </w:pPr>
+    </w:p>
+    <w:p>
+      <w:pPr>
+        <w:pStyle w:val="ListParagraph"/>
+        <w:numPr>
+          <w:ilvl w:val="0"/>
+          <w:numId w:val="29"/>
+        </w:numPr>
+        <w:spacing w:line="360" w:lineRule="auto"/>
+        <w:rPr>
+          <w:sz w:val="24"/>
+        </w:rPr>
+      </w:pPr>
+      <w:r>
+        <w:rPr>
+          <w:sz w:val="24"/>
+        </w:rPr>
+        <w:t xml:space="preserve">Index.html </w:t>
+      </w:r>
+      <w:r>
+        <w:rPr>
+          <w:sz w:val="24"/>
+        </w:rPr>
+        <w:t>was</w:t>
+      </w:r>
+      <w:r>
+        <w:rPr>
+          <w:sz w:val="24"/>
+        </w:rPr>
+        <w:t xml:space="preserve"> been altered to show the form and tweets </w:t>
+      </w:r>
+      <w:r>
+        <w:rPr>
+          <w:sz w:val="24"/>
+        </w:rPr>
+        <w:t>using the variables passed to it via views.py</w:t>
+      </w:r>
+    </w:p>
+    <w:p>
+      <w:pPr>
+        <w:spacing w:line="360" w:lineRule="auto"/>
+        <w:jc w:val="center"/>
+        <w:rPr>
+          <w:sz w:val="28"/>
+        </w:rPr>
+      </w:pPr>
+      <w:r>
+        <w:rPr>
+          <w:noProof/>
+          <w:sz w:val="28"/>
+        </w:rPr>
+        <w:lastRenderedPageBreak/>
+        <w:drawing>
+          <wp:inline distT="0" distB="0" distL="0" distR="0" wp14:anchorId="0E903B13" wp14:editId="47B984AE">
+            <wp:extent cx="2181225" cy="1443167"/>
+            <wp:effectExtent l="0" t="0" r="0" b="5080"/>
+            <wp:docPr id="27" name="Picture 27"/>
+            <wp:cNvGraphicFramePr>
+              <a:graphicFrameLocks xmlns:a="http://schemas.openxmlformats.org/drawingml/2006/main" noChangeAspect="1"/>
+            </wp:cNvGraphicFramePr>
+            <a:graphic xmlns:a="http://schemas.openxmlformats.org/drawingml/2006/main">
+              <a:graphicData uri="http://schemas.openxmlformats.org/drawingml/2006/picture">
+                <pic:pic xmlns:pic="http://schemas.openxmlformats.org/drawingml/2006/picture">
+                  <pic:nvPicPr>
+                    <pic:cNvPr id="1" name=""/>
+                    <pic:cNvPicPr/>
+                  </pic:nvPicPr>
+                  <pic:blipFill>
+                    <a:blip r:embed="rId32"/>
+                    <a:stretch>
+                      <a:fillRect/>
+                    </a:stretch>
+                  </pic:blipFill>
+                  <pic:spPr>
+                    <a:xfrm>
+                      <a:off x="0" y="0"/>
+                      <a:ext cx="2186873" cy="1446904"/>
+                    </a:xfrm>
+                    <a:prstGeom prst="rect">
+                      <a:avLst/>
+                    </a:prstGeom>
+                  </pic:spPr>
+                </pic:pic>
+              </a:graphicData>
+            </a:graphic>
+          </wp:inline>
+        </w:drawing>
+      </w:r>
+    </w:p>
+    <w:p>
+      <w:pPr>
+        <w:spacing w:line="360" w:lineRule="auto"/>
+        <w:jc w:val="center"/>
+        <w:rPr>
+          <w:sz w:val="28"/>
+        </w:rPr>
+      </w:pPr>
+    </w:p>
+    <w:p>
+      <w:pPr>
+        <w:pStyle w:val="ListParagraph"/>
+        <w:numPr>
+          <w:ilvl w:val="0"/>
+          <w:numId w:val="29"/>
+        </w:numPr>
+        <w:spacing w:line="360" w:lineRule="auto"/>
+        <w:rPr>
+          <w:sz w:val="24"/>
+        </w:rPr>
+      </w:pPr>
+      <w:r>
+        <w:rPr>
+          <w:sz w:val="24"/>
+        </w:rPr>
+        <w:t>Index.py uses a CSS file web_style.css, w</w:t>
+      </w:r>
+      <w:bookmarkStart w:id="38" w:name="_GoBack"/>
       <w:bookmarkEnd w:id="38"/>
+      <w:r>
+        <w:rPr>
+          <w:sz w:val="24"/>
+        </w:rPr>
+        <w:t>hich is located within the twitterstruth/staticfiles/css sub-directory.</w:t>
+      </w:r>
+    </w:p>
+    <w:p>
+      <w:pPr>
+        <w:spacing w:line="360" w:lineRule="auto"/>
+        <w:jc w:val="center"/>
+        <w:rPr>
+          <w:sz w:val="28"/>
+        </w:rPr>
+      </w:pPr>
+      <w:r>
+        <w:rPr>
+          <w:noProof/>
+          <w:sz w:val="28"/>
+        </w:rPr>
+        <w:drawing>
+          <wp:inline distT="0" distB="0" distL="0" distR="0" wp14:anchorId="55CCC5AD" wp14:editId="7A3989C2">
+            <wp:extent cx="4305300" cy="287366"/>
+            <wp:effectExtent l="0" t="0" r="0" b="0"/>
+            <wp:docPr id="28" name="Picture 28"/>
+            <wp:cNvGraphicFramePr>
+              <a:graphicFrameLocks xmlns:a="http://schemas.openxmlformats.org/drawingml/2006/main" noChangeAspect="1"/>
+            </wp:cNvGraphicFramePr>
+            <a:graphic xmlns:a="http://schemas.openxmlformats.org/drawingml/2006/main">
+              <a:graphicData uri="http://schemas.openxmlformats.org/drawingml/2006/picture">
+                <pic:pic xmlns:pic="http://schemas.openxmlformats.org/drawingml/2006/picture">
+                  <pic:nvPicPr>
+                    <pic:cNvPr id="1" name=""/>
+                    <pic:cNvPicPr/>
+                  </pic:nvPicPr>
+                  <pic:blipFill>
+                    <a:blip r:embed="rId33"/>
+                    <a:stretch>
+                      <a:fillRect/>
+                    </a:stretch>
+                  </pic:blipFill>
+                  <pic:spPr>
+                    <a:xfrm>
+                      <a:off x="0" y="0"/>
+                      <a:ext cx="4567365" cy="304858"/>
+                    </a:xfrm>
+                    <a:prstGeom prst="rect">
+                      <a:avLst/>
+                    </a:prstGeom>
+                  </pic:spPr>
+                </pic:pic>
+              </a:graphicData>
+            </a:graphic>
+          </wp:inline>
+        </w:drawing>
+      </w:r>
+    </w:p>
+    <w:p>
+      <w:pPr>
+        <w:spacing w:line="360" w:lineRule="auto"/>
+        <w:jc w:val="center"/>
+        <w:rPr>
+          <w:sz w:val="28"/>
+        </w:rPr>
+      </w:pPr>
+    </w:p>
+    <w:p>
+      <w:pPr>
+        <w:pStyle w:val="ListParagraph"/>
+        <w:numPr>
+          <w:ilvl w:val="0"/>
+          <w:numId w:val="29"/>
+        </w:numPr>
+        <w:spacing w:line="360" w:lineRule="auto"/>
+        <w:rPr>
+          <w:sz w:val="24"/>
+        </w:rPr>
+      </w:pPr>
+      <w:r>
+        <w:rPr>
+          <w:sz w:val="24"/>
+        </w:rPr>
+        <w:t>To enable this CSS file</w:t>
+      </w:r>
+      <w:r>
+        <w:rPr>
+          <w:sz w:val="24"/>
+        </w:rPr>
+        <w:t>,</w:t>
+      </w:r>
+      <w:r>
+        <w:rPr>
+          <w:sz w:val="24"/>
+        </w:rPr>
+        <w:t xml:space="preserve"> </w:t>
+      </w:r>
+      <w:r>
+        <w:rPr>
+          <w:sz w:val="24"/>
+        </w:rPr>
+        <w:t xml:space="preserve">and others within the twitterstruth/staticfiles </w:t>
+      </w:r>
+      <w:r>
+        <w:rPr>
+          <w:sz w:val="24"/>
+        </w:rPr>
+        <w:t>sub-directory</w:t>
+      </w:r>
+      <w:r>
+        <w:rPr>
+          <w:sz w:val="24"/>
+        </w:rPr>
+        <w:t xml:space="preserve">, </w:t>
+      </w:r>
+      <w:r>
+        <w:rPr>
+          <w:sz w:val="24"/>
+        </w:rPr>
+        <w:t>to be found urls.py was altered:</w:t>
+      </w:r>
+    </w:p>
+    <w:p>
+      <w:pPr>
+        <w:spacing w:line="360" w:lineRule="auto"/>
+        <w:jc w:val="center"/>
+        <w:rPr>
+          <w:sz w:val="28"/>
+        </w:rPr>
+      </w:pPr>
+      <w:r>
+        <w:rPr>
+          <w:noProof/>
+          <w:sz w:val="28"/>
+        </w:rPr>
+        <w:drawing>
+          <wp:inline distT="0" distB="0" distL="0" distR="0" wp14:anchorId="7929D35C" wp14:editId="53D1828C">
+            <wp:extent cx="3267075" cy="684463"/>
+            <wp:effectExtent l="0" t="0" r="0" b="1905"/>
+            <wp:docPr id="29" name="Picture 29"/>
+            <wp:cNvGraphicFramePr>
+              <a:graphicFrameLocks xmlns:a="http://schemas.openxmlformats.org/drawingml/2006/main" noChangeAspect="1"/>
+            </wp:cNvGraphicFramePr>
+            <a:graphic xmlns:a="http://schemas.openxmlformats.org/drawingml/2006/main">
+              <a:graphicData uri="http://schemas.openxmlformats.org/drawingml/2006/picture">
+                <pic:pic xmlns:pic="http://schemas.openxmlformats.org/drawingml/2006/picture">
+                  <pic:nvPicPr>
+                    <pic:cNvPr id="1" name=""/>
+                    <pic:cNvPicPr/>
+                  </pic:nvPicPr>
+                  <pic:blipFill>
+                    <a:blip r:embed="rId34"/>
+                    <a:stretch>
+                      <a:fillRect/>
+                    </a:stretch>
+                  </pic:blipFill>
+                  <pic:spPr>
+                    <a:xfrm>
+                      <a:off x="0" y="0"/>
+                      <a:ext cx="3300558" cy="691478"/>
+                    </a:xfrm>
+                    <a:prstGeom prst="rect">
+                      <a:avLst/>
+                    </a:prstGeom>
+                  </pic:spPr>
+                </pic:pic>
+              </a:graphicData>
+            </a:graphic>
+          </wp:inline>
+        </w:drawing>
+      </w:r>
+    </w:p>
+    <w:p>
+      <w:pPr>
+        <w:spacing w:line="360" w:lineRule="auto"/>
+        <w:jc w:val="center"/>
+        <w:rPr>
+          <w:sz w:val="28"/>
+        </w:rPr>
+      </w:pPr>
+    </w:p>
+    <w:p>
+      <w:pPr>
+        <w:pStyle w:val="ListParagraph"/>
+        <w:numPr>
+          <w:ilvl w:val="0"/>
+          <w:numId w:val="29"/>
+        </w:numPr>
+        <w:spacing w:line="360" w:lineRule="auto"/>
+        <w:rPr>
+          <w:sz w:val="24"/>
+        </w:rPr>
+      </w:pPr>
+      <w:r>
+        <w:rPr>
+          <w:sz w:val="24"/>
+        </w:rPr>
+        <w:t>As was settings.py:</w:t>
+      </w:r>
+    </w:p>
+    <w:p>
+      <w:pPr>
+        <w:spacing w:line="360" w:lineRule="auto"/>
+        <w:jc w:val="center"/>
+        <w:rPr>
+          <w:sz w:val="28"/>
+        </w:rPr>
+      </w:pPr>
+      <w:r>
+        <w:rPr>
+          <w:noProof/>
+          <w:sz w:val="28"/>
+        </w:rPr>
+        <w:drawing>
+          <wp:inline distT="0" distB="0" distL="0" distR="0" wp14:anchorId="0A3FFD78" wp14:editId="27616F94">
+            <wp:extent cx="2752725" cy="1338794"/>
+            <wp:effectExtent l="0" t="0" r="0" b="0"/>
+            <wp:docPr id="30" name="Picture 30"/>
+            <wp:cNvGraphicFramePr>
+              <a:graphicFrameLocks xmlns:a="http://schemas.openxmlformats.org/drawingml/2006/main" noChangeAspect="1"/>
+            </wp:cNvGraphicFramePr>
+            <a:graphic xmlns:a="http://schemas.openxmlformats.org/drawingml/2006/main">
+              <a:graphicData uri="http://schemas.openxmlformats.org/drawingml/2006/picture">
+                <pic:pic xmlns:pic="http://schemas.openxmlformats.org/drawingml/2006/picture">
+                  <pic:nvPicPr>
+                    <pic:cNvPr id="1" name=""/>
+                    <pic:cNvPicPr/>
+                  </pic:nvPicPr>
+                  <pic:blipFill rotWithShape="1">
+                    <a:blip r:embed="rId35"/>
+                    <a:srcRect r="4276" b="6220"/>
+                    <a:stretch/>
+                  </pic:blipFill>
+                  <pic:spPr bwMode="auto">
+                    <a:xfrm>
+                      <a:off x="0" y="0"/>
+                      <a:ext cx="2767213" cy="1345840"/>
+                    </a:xfrm>
+                    <a:prstGeom prst="rect">
+                      <a:avLst/>
+                    </a:prstGeom>
+                    <a:ln>
+                      <a:noFill/>
+                    </a:ln>
+                    <a:extLst>
+                      <a:ext uri="{53640926-AAD7-44D8-BBD7-CCE9431645EC}">
+                        <a14:shadowObscured xmlns:a14="http://schemas.microsoft.com/office/drawing/2010/main"/>
+                      </a:ext>
+                    </a:extLst>
+                  </pic:spPr>
+                </pic:pic>
+              </a:graphicData>
+            </a:graphic>
+          </wp:inline>
+        </w:drawing>
+      </w:r>
+    </w:p>
+    <w:p>
+      <w:pPr>
+        <w:spacing w:line="360" w:lineRule="auto"/>
+        <w:jc w:val="center"/>
+        <w:rPr>
+          <w:sz w:val="28"/>
+        </w:rPr>
+      </w:pPr>
+    </w:p>
+    <w:p>
+      <w:pPr>
+        <w:pStyle w:val="Heading3"/>
+        <w:numPr>
+          <w:ilvl w:val="2"/>
+          <w:numId w:val="3"/>
+        </w:numPr>
+        <w:spacing w:line="360" w:lineRule="auto"/>
+      </w:pPr>
+      <w:r>
+        <w:t>Basic Machine-Learning Model</w:t>
+      </w:r>
     </w:p>
     <w:p>
       <w:pPr>
@@ -11455,6 +12503,7 @@
       </w:pPr>
       <w:bookmarkStart w:id="39" w:name="_Toc530677531"/>
       <w:r>
+        <w:lastRenderedPageBreak/>
         <w:t>Testing</w:t>
       </w:r>
       <w:bookmarkEnd w:id="39"/>
@@ -11557,7 +12606,6 @@
         <w:spacing w:line="360" w:lineRule="auto"/>
       </w:pPr>
       <w:r>
-        <w:lastRenderedPageBreak/>
         <w:t>Web Front-End</w:t>
       </w:r>
     </w:p>
@@ -11654,6 +12702,7 @@
         <w:rPr>
           <w:sz w:val="24"/>
         </w:rPr>
+        <w:lastRenderedPageBreak/>
         <w:t>Rebuilding</w:t>
       </w:r>
       <w:r>
@@ -11790,7 +12839,19 @@
         <w:rPr>
           <w:sz w:val="24"/>
         </w:rPr>
-        <w:t>ct to create the full application. This should just be a case of careful hooking up the pieces of code that need to be able to communicate with one another from the separate parts.</w:t>
+        <w:t>ct to create the full application. This should just be a case of careful hooking up the pieces of code that need to be able to communicate with one another from the separate parts</w:t>
+      </w:r>
+      <w:r>
+        <w:rPr>
+          <w:sz w:val="24"/>
+        </w:rPr>
+        <w:t xml:space="preserve"> but may prove trickier</w:t>
+      </w:r>
+      <w:r>
+        <w:rPr>
+          <w:sz w:val="24"/>
+        </w:rPr>
+        <w:t>.</w:t>
       </w:r>
     </w:p>
     <w:p>
@@ -11862,37 +12923,37 @@
         <w:jc w:val="both"/>
       </w:pPr>
       <w:r>
+        <w:t>As shown in the Gant</w:t>
+      </w:r>
+      <w:r>
+        <w:t xml:space="preserve">t chart below, most of the development time will go to continued </w:t>
+      </w:r>
+      <w:r>
+        <w:t xml:space="preserve">building and </w:t>
+      </w:r>
+      <w:r>
+        <w:t>accuracy</w:t>
+      </w:r>
+      <w:r>
+        <w:t xml:space="preserve"> tweaking</w:t>
+      </w:r>
+      <w:r>
+        <w:t xml:space="preserve"> of the basic models from the vertical prototype and then integrating these, once finished, into the web application. The rest of the time will go into more background reading and morphing this report into the first part of my dissertation and then writing the rest of it.</w:t>
+      </w:r>
+      <w:r>
+        <w:t xml:space="preserve"> Time has also been set aside to focus on my Winter exams when they are due.</w:t>
+      </w:r>
+    </w:p>
+    <w:p>
+      <w:pPr>
+        <w:spacing w:line="360" w:lineRule="auto"/>
+        <w:jc w:val="both"/>
+      </w:pPr>
+      <w:r>
+        <w:rPr>
+          <w:noProof/>
+        </w:rPr>
         <w:lastRenderedPageBreak/>
-        <w:t>As shown in the Gant</w:t>
-      </w:r>
-      <w:r>
-        <w:t xml:space="preserve">t chart below, most of the development time will go to continued </w:t>
-      </w:r>
-      <w:r>
-        <w:t xml:space="preserve">building and </w:t>
-      </w:r>
-      <w:r>
-        <w:t>accuracy</w:t>
-      </w:r>
-      <w:r>
-        <w:t xml:space="preserve"> tweaking</w:t>
-      </w:r>
-      <w:r>
-        <w:t xml:space="preserve"> of the basic models from the vertical prototype and then integrating these, once finished, into the web application. The rest of the time will go into more background reading and morphing this report into the first part of my dissertation and then writing the rest of it.</w:t>
-      </w:r>
-      <w:r>
-        <w:t xml:space="preserve"> Time has also been set aside to focus on my Winter exams when they are due.</w:t>
-      </w:r>
-    </w:p>
-    <w:p>
-      <w:pPr>
-        <w:spacing w:line="360" w:lineRule="auto"/>
-        <w:jc w:val="both"/>
-      </w:pPr>
-      <w:r>
-        <w:rPr>
-          <w:noProof/>
-        </w:rPr>
         <w:drawing>
           <wp:inline distT="0" distB="0" distL="0" distR="0" wp14:anchorId="5ADD83AC" wp14:editId="47F1E64C">
             <wp:extent cx="5968701" cy="3009014"/>
@@ -11909,7 +12970,7 @@
                     <pic:cNvPicPr/>
                   </pic:nvPicPr>
                   <pic:blipFill rotWithShape="1">
-                    <a:blip r:embed="rId24"/>
+                    <a:blip r:embed="rId36"/>
                     <a:srcRect l="622" t="3056" r="2181" b="3028"/>
                     <a:stretch/>
                   </pic:blipFill>
@@ -11956,8 +13017,8 @@
       </w:pPr>
     </w:p>
     <w:sectPr>
-      <w:headerReference w:type="even" r:id="rId25"/>
-      <w:headerReference w:type="default" r:id="rId26"/>
+      <w:headerReference w:type="even" r:id="rId37"/>
+      <w:headerReference w:type="default" r:id="rId38"/>
       <w:pgSz w:w="11900" w:h="16840"/>
       <w:pgMar w:top="1440" w:right="1800" w:bottom="1440" w:left="1800" w:header="708" w:footer="708" w:gutter="0"/>
       <w:cols w:space="708"/>
@@ -13292,6 +14353,119 @@
     </w:lvl>
   </w:abstractNum>
   <w:abstractNum w:abstractNumId="9" w15:restartNumberingAfterBreak="0">
+    <w:nsid w:val="24406845"/>
+    <w:multiLevelType w:val="hybridMultilevel"/>
+    <w:tmpl w:val="DD2C727A"/>
+    <w:lvl w:ilvl="0" w:tplc="18090001">
+      <w:start w:val="1"/>
+      <w:numFmt w:val="bullet"/>
+      <w:lvlText w:val=""/>
+      <w:lvlJc w:val="left"/>
+      <w:pPr>
+        <w:ind w:left="360" w:hanging="360"/>
+      </w:pPr>
+      <w:rPr>
+        <w:rFonts w:ascii="Symbol" w:hAnsi="Symbol" w:hint="default"/>
+      </w:rPr>
+    </w:lvl>
+    <w:lvl w:ilvl="1" w:tplc="18090003" w:tentative="1">
+      <w:start w:val="1"/>
+      <w:numFmt w:val="bullet"/>
+      <w:lvlText w:val="o"/>
+      <w:lvlJc w:val="left"/>
+      <w:pPr>
+        <w:ind w:left="1080" w:hanging="360"/>
+      </w:pPr>
+      <w:rPr>
+        <w:rFonts w:ascii="Courier New" w:hAnsi="Courier New" w:cs="Courier New" w:hint="default"/>
+      </w:rPr>
+    </w:lvl>
+    <w:lvl w:ilvl="2" w:tplc="18090005" w:tentative="1">
+      <w:start w:val="1"/>
+      <w:numFmt w:val="bullet"/>
+      <w:lvlText w:val=""/>
+      <w:lvlJc w:val="left"/>
+      <w:pPr>
+        <w:ind w:left="1800" w:hanging="360"/>
+      </w:pPr>
+      <w:rPr>
+        <w:rFonts w:ascii="Wingdings" w:hAnsi="Wingdings" w:hint="default"/>
+      </w:rPr>
+    </w:lvl>
+    <w:lvl w:ilvl="3" w:tplc="18090001" w:tentative="1">
+      <w:start w:val="1"/>
+      <w:numFmt w:val="bullet"/>
+      <w:lvlText w:val=""/>
+      <w:lvlJc w:val="left"/>
+      <w:pPr>
+        <w:ind w:left="2520" w:hanging="360"/>
+      </w:pPr>
+      <w:rPr>
+        <w:rFonts w:ascii="Symbol" w:hAnsi="Symbol" w:hint="default"/>
+      </w:rPr>
+    </w:lvl>
+    <w:lvl w:ilvl="4" w:tplc="18090003" w:tentative="1">
+      <w:start w:val="1"/>
+      <w:numFmt w:val="bullet"/>
+      <w:lvlText w:val="o"/>
+      <w:lvlJc w:val="left"/>
+      <w:pPr>
+        <w:ind w:left="3240" w:hanging="360"/>
+      </w:pPr>
+      <w:rPr>
+        <w:rFonts w:ascii="Courier New" w:hAnsi="Courier New" w:cs="Courier New" w:hint="default"/>
+      </w:rPr>
+    </w:lvl>
+    <w:lvl w:ilvl="5" w:tplc="18090005" w:tentative="1">
+      <w:start w:val="1"/>
+      <w:numFmt w:val="bullet"/>
+      <w:lvlText w:val=""/>
+      <w:lvlJc w:val="left"/>
+      <w:pPr>
+        <w:ind w:left="3960" w:hanging="360"/>
+      </w:pPr>
+      <w:rPr>
+        <w:rFonts w:ascii="Wingdings" w:hAnsi="Wingdings" w:hint="default"/>
+      </w:rPr>
+    </w:lvl>
+    <w:lvl w:ilvl="6" w:tplc="18090001" w:tentative="1">
+      <w:start w:val="1"/>
+      <w:numFmt w:val="bullet"/>
+      <w:lvlText w:val=""/>
+      <w:lvlJc w:val="left"/>
+      <w:pPr>
+        <w:ind w:left="4680" w:hanging="360"/>
+      </w:pPr>
+      <w:rPr>
+        <w:rFonts w:ascii="Symbol" w:hAnsi="Symbol" w:hint="default"/>
+      </w:rPr>
+    </w:lvl>
+    <w:lvl w:ilvl="7" w:tplc="18090003" w:tentative="1">
+      <w:start w:val="1"/>
+      <w:numFmt w:val="bullet"/>
+      <w:lvlText w:val="o"/>
+      <w:lvlJc w:val="left"/>
+      <w:pPr>
+        <w:ind w:left="5400" w:hanging="360"/>
+      </w:pPr>
+      <w:rPr>
+        <w:rFonts w:ascii="Courier New" w:hAnsi="Courier New" w:cs="Courier New" w:hint="default"/>
+      </w:rPr>
+    </w:lvl>
+    <w:lvl w:ilvl="8" w:tplc="18090005" w:tentative="1">
+      <w:start w:val="1"/>
+      <w:numFmt w:val="bullet"/>
+      <w:lvlText w:val=""/>
+      <w:lvlJc w:val="left"/>
+      <w:pPr>
+        <w:ind w:left="6120" w:hanging="360"/>
+      </w:pPr>
+      <w:rPr>
+        <w:rFonts w:ascii="Wingdings" w:hAnsi="Wingdings" w:hint="default"/>
+      </w:rPr>
+    </w:lvl>
+  </w:abstractNum>
+  <w:abstractNum w:abstractNumId="10" w15:restartNumberingAfterBreak="0">
     <w:nsid w:val="2A397F42"/>
     <w:multiLevelType w:val="multilevel"/>
     <w:tmpl w:val="B5585ECE"/>
@@ -13404,7 +14578,120 @@
       </w:rPr>
     </w:lvl>
   </w:abstractNum>
-  <w:abstractNum w:abstractNumId="10" w15:restartNumberingAfterBreak="0">
+  <w:abstractNum w:abstractNumId="11" w15:restartNumberingAfterBreak="0">
+    <w:nsid w:val="2EF77EB8"/>
+    <w:multiLevelType w:val="hybridMultilevel"/>
+    <w:tmpl w:val="7BA29184"/>
+    <w:lvl w:ilvl="0" w:tplc="18090001">
+      <w:start w:val="1"/>
+      <w:numFmt w:val="bullet"/>
+      <w:lvlText w:val=""/>
+      <w:lvlJc w:val="left"/>
+      <w:pPr>
+        <w:ind w:left="720" w:hanging="360"/>
+      </w:pPr>
+      <w:rPr>
+        <w:rFonts w:ascii="Symbol" w:hAnsi="Symbol" w:hint="default"/>
+      </w:rPr>
+    </w:lvl>
+    <w:lvl w:ilvl="1" w:tplc="18090003" w:tentative="1">
+      <w:start w:val="1"/>
+      <w:numFmt w:val="bullet"/>
+      <w:lvlText w:val="o"/>
+      <w:lvlJc w:val="left"/>
+      <w:pPr>
+        <w:ind w:left="1440" w:hanging="360"/>
+      </w:pPr>
+      <w:rPr>
+        <w:rFonts w:ascii="Courier New" w:hAnsi="Courier New" w:cs="Courier New" w:hint="default"/>
+      </w:rPr>
+    </w:lvl>
+    <w:lvl w:ilvl="2" w:tplc="18090005" w:tentative="1">
+      <w:start w:val="1"/>
+      <w:numFmt w:val="bullet"/>
+      <w:lvlText w:val=""/>
+      <w:lvlJc w:val="left"/>
+      <w:pPr>
+        <w:ind w:left="2160" w:hanging="360"/>
+      </w:pPr>
+      <w:rPr>
+        <w:rFonts w:ascii="Wingdings" w:hAnsi="Wingdings" w:hint="default"/>
+      </w:rPr>
+    </w:lvl>
+    <w:lvl w:ilvl="3" w:tplc="18090001" w:tentative="1">
+      <w:start w:val="1"/>
+      <w:numFmt w:val="bullet"/>
+      <w:lvlText w:val=""/>
+      <w:lvlJc w:val="left"/>
+      <w:pPr>
+        <w:ind w:left="2880" w:hanging="360"/>
+      </w:pPr>
+      <w:rPr>
+        <w:rFonts w:ascii="Symbol" w:hAnsi="Symbol" w:hint="default"/>
+      </w:rPr>
+    </w:lvl>
+    <w:lvl w:ilvl="4" w:tplc="18090003" w:tentative="1">
+      <w:start w:val="1"/>
+      <w:numFmt w:val="bullet"/>
+      <w:lvlText w:val="o"/>
+      <w:lvlJc w:val="left"/>
+      <w:pPr>
+        <w:ind w:left="3600" w:hanging="360"/>
+      </w:pPr>
+      <w:rPr>
+        <w:rFonts w:ascii="Courier New" w:hAnsi="Courier New" w:cs="Courier New" w:hint="default"/>
+      </w:rPr>
+    </w:lvl>
+    <w:lvl w:ilvl="5" w:tplc="18090005" w:tentative="1">
+      <w:start w:val="1"/>
+      <w:numFmt w:val="bullet"/>
+      <w:lvlText w:val=""/>
+      <w:lvlJc w:val="left"/>
+      <w:pPr>
+        <w:ind w:left="4320" w:hanging="360"/>
+      </w:pPr>
+      <w:rPr>
+        <w:rFonts w:ascii="Wingdings" w:hAnsi="Wingdings" w:hint="default"/>
+      </w:rPr>
+    </w:lvl>
+    <w:lvl w:ilvl="6" w:tplc="18090001" w:tentative="1">
+      <w:start w:val="1"/>
+      <w:numFmt w:val="bullet"/>
+      <w:lvlText w:val=""/>
+      <w:lvlJc w:val="left"/>
+      <w:pPr>
+        <w:ind w:left="5040" w:hanging="360"/>
+      </w:pPr>
+      <w:rPr>
+        <w:rFonts w:ascii="Symbol" w:hAnsi="Symbol" w:hint="default"/>
+      </w:rPr>
+    </w:lvl>
+    <w:lvl w:ilvl="7" w:tplc="18090003" w:tentative="1">
+      <w:start w:val="1"/>
+      <w:numFmt w:val="bullet"/>
+      <w:lvlText w:val="o"/>
+      <w:lvlJc w:val="left"/>
+      <w:pPr>
+        <w:ind w:left="5760" w:hanging="360"/>
+      </w:pPr>
+      <w:rPr>
+        <w:rFonts w:ascii="Courier New" w:hAnsi="Courier New" w:cs="Courier New" w:hint="default"/>
+      </w:rPr>
+    </w:lvl>
+    <w:lvl w:ilvl="8" w:tplc="18090005" w:tentative="1">
+      <w:start w:val="1"/>
+      <w:numFmt w:val="bullet"/>
+      <w:lvlText w:val=""/>
+      <w:lvlJc w:val="left"/>
+      <w:pPr>
+        <w:ind w:left="6480" w:hanging="360"/>
+      </w:pPr>
+      <w:rPr>
+        <w:rFonts w:ascii="Wingdings" w:hAnsi="Wingdings" w:hint="default"/>
+      </w:rPr>
+    </w:lvl>
+  </w:abstractNum>
+  <w:abstractNum w:abstractNumId="12" w15:restartNumberingAfterBreak="0">
     <w:nsid w:val="4172036B"/>
     <w:multiLevelType w:val="multilevel"/>
     <w:tmpl w:val="AC6C3430"/>
@@ -13517,7 +14804,7 @@
       </w:rPr>
     </w:lvl>
   </w:abstractNum>
-  <w:abstractNum w:abstractNumId="11" w15:restartNumberingAfterBreak="0">
+  <w:abstractNum w:abstractNumId="13" w15:restartNumberingAfterBreak="0">
     <w:nsid w:val="43804ED2"/>
     <w:multiLevelType w:val="multilevel"/>
     <w:tmpl w:val="169E2814"/>
@@ -13630,7 +14917,7 @@
       </w:rPr>
     </w:lvl>
   </w:abstractNum>
-  <w:abstractNum w:abstractNumId="12" w15:restartNumberingAfterBreak="0">
+  <w:abstractNum w:abstractNumId="14" w15:restartNumberingAfterBreak="0">
     <w:nsid w:val="456A44C3"/>
     <w:multiLevelType w:val="multilevel"/>
     <w:tmpl w:val="485EC534"/>
@@ -13743,7 +15030,7 @@
       </w:rPr>
     </w:lvl>
   </w:abstractNum>
-  <w:abstractNum w:abstractNumId="13" w15:restartNumberingAfterBreak="0">
+  <w:abstractNum w:abstractNumId="15" w15:restartNumberingAfterBreak="0">
     <w:nsid w:val="47CF1DF5"/>
     <w:multiLevelType w:val="multilevel"/>
     <w:tmpl w:val="7A429312"/>
@@ -13864,7 +15151,7 @@
       </w:rPr>
     </w:lvl>
   </w:abstractNum>
-  <w:abstractNum w:abstractNumId="14" w15:restartNumberingAfterBreak="0">
+  <w:abstractNum w:abstractNumId="16" w15:restartNumberingAfterBreak="0">
     <w:nsid w:val="50731826"/>
     <w:multiLevelType w:val="multilevel"/>
     <w:tmpl w:val="90768F36"/>
@@ -13977,7 +15264,7 @@
       </w:rPr>
     </w:lvl>
   </w:abstractNum>
-  <w:abstractNum w:abstractNumId="15" w15:restartNumberingAfterBreak="0">
+  <w:abstractNum w:abstractNumId="17" w15:restartNumberingAfterBreak="0">
     <w:nsid w:val="57F1701A"/>
     <w:multiLevelType w:val="multilevel"/>
     <w:tmpl w:val="EEEC6E32"/>
@@ -14090,7 +15377,7 @@
       </w:rPr>
     </w:lvl>
   </w:abstractNum>
-  <w:abstractNum w:abstractNumId="16" w15:restartNumberingAfterBreak="0">
+  <w:abstractNum w:abstractNumId="18" w15:restartNumberingAfterBreak="0">
     <w:nsid w:val="59986AA4"/>
     <w:multiLevelType w:val="hybridMultilevel"/>
     <w:tmpl w:val="CBA4CE20"/>
@@ -14203,7 +15490,120 @@
       </w:rPr>
     </w:lvl>
   </w:abstractNum>
-  <w:abstractNum w:abstractNumId="17" w15:restartNumberingAfterBreak="0">
+  <w:abstractNum w:abstractNumId="19" w15:restartNumberingAfterBreak="0">
+    <w:nsid w:val="61C05674"/>
+    <w:multiLevelType w:val="hybridMultilevel"/>
+    <w:tmpl w:val="ACA6EB28"/>
+    <w:lvl w:ilvl="0" w:tplc="18090001">
+      <w:start w:val="1"/>
+      <w:numFmt w:val="bullet"/>
+      <w:lvlText w:val=""/>
+      <w:lvlJc w:val="left"/>
+      <w:pPr>
+        <w:ind w:left="720" w:hanging="360"/>
+      </w:pPr>
+      <w:rPr>
+        <w:rFonts w:ascii="Symbol" w:hAnsi="Symbol" w:hint="default"/>
+      </w:rPr>
+    </w:lvl>
+    <w:lvl w:ilvl="1" w:tplc="18090003" w:tentative="1">
+      <w:start w:val="1"/>
+      <w:numFmt w:val="bullet"/>
+      <w:lvlText w:val="o"/>
+      <w:lvlJc w:val="left"/>
+      <w:pPr>
+        <w:ind w:left="1440" w:hanging="360"/>
+      </w:pPr>
+      <w:rPr>
+        <w:rFonts w:ascii="Courier New" w:hAnsi="Courier New" w:cs="Courier New" w:hint="default"/>
+      </w:rPr>
+    </w:lvl>
+    <w:lvl w:ilvl="2" w:tplc="18090005" w:tentative="1">
+      <w:start w:val="1"/>
+      <w:numFmt w:val="bullet"/>
+      <w:lvlText w:val=""/>
+      <w:lvlJc w:val="left"/>
+      <w:pPr>
+        <w:ind w:left="2160" w:hanging="360"/>
+      </w:pPr>
+      <w:rPr>
+        <w:rFonts w:ascii="Wingdings" w:hAnsi="Wingdings" w:hint="default"/>
+      </w:rPr>
+    </w:lvl>
+    <w:lvl w:ilvl="3" w:tplc="18090001" w:tentative="1">
+      <w:start w:val="1"/>
+      <w:numFmt w:val="bullet"/>
+      <w:lvlText w:val=""/>
+      <w:lvlJc w:val="left"/>
+      <w:pPr>
+        <w:ind w:left="2880" w:hanging="360"/>
+      </w:pPr>
+      <w:rPr>
+        <w:rFonts w:ascii="Symbol" w:hAnsi="Symbol" w:hint="default"/>
+      </w:rPr>
+    </w:lvl>
+    <w:lvl w:ilvl="4" w:tplc="18090003" w:tentative="1">
+      <w:start w:val="1"/>
+      <w:numFmt w:val="bullet"/>
+      <w:lvlText w:val="o"/>
+      <w:lvlJc w:val="left"/>
+      <w:pPr>
+        <w:ind w:left="3600" w:hanging="360"/>
+      </w:pPr>
+      <w:rPr>
+        <w:rFonts w:ascii="Courier New" w:hAnsi="Courier New" w:cs="Courier New" w:hint="default"/>
+      </w:rPr>
+    </w:lvl>
+    <w:lvl w:ilvl="5" w:tplc="18090005" w:tentative="1">
+      <w:start w:val="1"/>
+      <w:numFmt w:val="bullet"/>
+      <w:lvlText w:val=""/>
+      <w:lvlJc w:val="left"/>
+      <w:pPr>
+        <w:ind w:left="4320" w:hanging="360"/>
+      </w:pPr>
+      <w:rPr>
+        <w:rFonts w:ascii="Wingdings" w:hAnsi="Wingdings" w:hint="default"/>
+      </w:rPr>
+    </w:lvl>
+    <w:lvl w:ilvl="6" w:tplc="18090001" w:tentative="1">
+      <w:start w:val="1"/>
+      <w:numFmt w:val="bullet"/>
+      <w:lvlText w:val=""/>
+      <w:lvlJc w:val="left"/>
+      <w:pPr>
+        <w:ind w:left="5040" w:hanging="360"/>
+      </w:pPr>
+      <w:rPr>
+        <w:rFonts w:ascii="Symbol" w:hAnsi="Symbol" w:hint="default"/>
+      </w:rPr>
+    </w:lvl>
+    <w:lvl w:ilvl="7" w:tplc="18090003" w:tentative="1">
+      <w:start w:val="1"/>
+      <w:numFmt w:val="bullet"/>
+      <w:lvlText w:val="o"/>
+      <w:lvlJc w:val="left"/>
+      <w:pPr>
+        <w:ind w:left="5760" w:hanging="360"/>
+      </w:pPr>
+      <w:rPr>
+        <w:rFonts w:ascii="Courier New" w:hAnsi="Courier New" w:cs="Courier New" w:hint="default"/>
+      </w:rPr>
+    </w:lvl>
+    <w:lvl w:ilvl="8" w:tplc="18090005" w:tentative="1">
+      <w:start w:val="1"/>
+      <w:numFmt w:val="bullet"/>
+      <w:lvlText w:val=""/>
+      <w:lvlJc w:val="left"/>
+      <w:pPr>
+        <w:ind w:left="6480" w:hanging="360"/>
+      </w:pPr>
+      <w:rPr>
+        <w:rFonts w:ascii="Wingdings" w:hAnsi="Wingdings" w:hint="default"/>
+      </w:rPr>
+    </w:lvl>
+  </w:abstractNum>
+  <w:abstractNum w:abstractNumId="20" w15:restartNumberingAfterBreak="0">
     <w:nsid w:val="63B3239E"/>
     <w:multiLevelType w:val="hybridMultilevel"/>
     <w:tmpl w:val="1BD2AF6C"/>
@@ -14316,7 +15716,7 @@
       </w:rPr>
     </w:lvl>
   </w:abstractNum>
-  <w:abstractNum w:abstractNumId="18" w15:restartNumberingAfterBreak="0">
+  <w:abstractNum w:abstractNumId="21" w15:restartNumberingAfterBreak="0">
     <w:nsid w:val="66756009"/>
     <w:multiLevelType w:val="hybridMultilevel"/>
     <w:tmpl w:val="F10E5820"/>
@@ -14429,7 +15829,120 @@
       </w:rPr>
     </w:lvl>
   </w:abstractNum>
-  <w:abstractNum w:abstractNumId="19" w15:restartNumberingAfterBreak="0">
+  <w:abstractNum w:abstractNumId="22" w15:restartNumberingAfterBreak="0">
+    <w:nsid w:val="68C34992"/>
+    <w:multiLevelType w:val="hybridMultilevel"/>
+    <w:tmpl w:val="2F2E7F3A"/>
+    <w:lvl w:ilvl="0" w:tplc="18090001">
+      <w:start w:val="1"/>
+      <w:numFmt w:val="bullet"/>
+      <w:lvlText w:val=""/>
+      <w:lvlJc w:val="left"/>
+      <w:pPr>
+        <w:ind w:left="720" w:hanging="360"/>
+      </w:pPr>
+      <w:rPr>
+        <w:rFonts w:ascii="Symbol" w:hAnsi="Symbol" w:hint="default"/>
+      </w:rPr>
+    </w:lvl>
+    <w:lvl w:ilvl="1" w:tplc="18090003" w:tentative="1">
+      <w:start w:val="1"/>
+      <w:numFmt w:val="bullet"/>
+      <w:lvlText w:val="o"/>
+      <w:lvlJc w:val="left"/>
+      <w:pPr>
+        <w:ind w:left="1440" w:hanging="360"/>
+      </w:pPr>
+      <w:rPr>
+        <w:rFonts w:ascii="Courier New" w:hAnsi="Courier New" w:cs="Courier New" w:hint="default"/>
+      </w:rPr>
+    </w:lvl>
+    <w:lvl w:ilvl="2" w:tplc="18090005" w:tentative="1">
+      <w:start w:val="1"/>
+      <w:numFmt w:val="bullet"/>
+      <w:lvlText w:val=""/>
+      <w:lvlJc w:val="left"/>
+      <w:pPr>
+        <w:ind w:left="2160" w:hanging="360"/>
+      </w:pPr>
+      <w:rPr>
+        <w:rFonts w:ascii="Wingdings" w:hAnsi="Wingdings" w:hint="default"/>
+      </w:rPr>
+    </w:lvl>
+    <w:lvl w:ilvl="3" w:tplc="18090001" w:tentative="1">
+      <w:start w:val="1"/>
+      <w:numFmt w:val="bullet"/>
+      <w:lvlText w:val=""/>
+      <w:lvlJc w:val="left"/>
+      <w:pPr>
+        <w:ind w:left="2880" w:hanging="360"/>
+      </w:pPr>
+      <w:rPr>
+        <w:rFonts w:ascii="Symbol" w:hAnsi="Symbol" w:hint="default"/>
+      </w:rPr>
+    </w:lvl>
+    <w:lvl w:ilvl="4" w:tplc="18090003" w:tentative="1">
+      <w:start w:val="1"/>
+      <w:numFmt w:val="bullet"/>
+      <w:lvlText w:val="o"/>
+      <w:lvlJc w:val="left"/>
+      <w:pPr>
+        <w:ind w:left="3600" w:hanging="360"/>
+      </w:pPr>
+      <w:rPr>
+        <w:rFonts w:ascii="Courier New" w:hAnsi="Courier New" w:cs="Courier New" w:hint="default"/>
+      </w:rPr>
+    </w:lvl>
+    <w:lvl w:ilvl="5" w:tplc="18090005" w:tentative="1">
+      <w:start w:val="1"/>
+      <w:numFmt w:val="bullet"/>
+      <w:lvlText w:val=""/>
+      <w:lvlJc w:val="left"/>
+      <w:pPr>
+        <w:ind w:left="4320" w:hanging="360"/>
+      </w:pPr>
+      <w:rPr>
+        <w:rFonts w:ascii="Wingdings" w:hAnsi="Wingdings" w:hint="default"/>
+      </w:rPr>
+    </w:lvl>
+    <w:lvl w:ilvl="6" w:tplc="18090001" w:tentative="1">
+      <w:start w:val="1"/>
+      <w:numFmt w:val="bullet"/>
+      <w:lvlText w:val=""/>
+      <w:lvlJc w:val="left"/>
+      <w:pPr>
+        <w:ind w:left="5040" w:hanging="360"/>
+      </w:pPr>
+      <w:rPr>
+        <w:rFonts w:ascii="Symbol" w:hAnsi="Symbol" w:hint="default"/>
+      </w:rPr>
+    </w:lvl>
+    <w:lvl w:ilvl="7" w:tplc="18090003" w:tentative="1">
+      <w:start w:val="1"/>
+      <w:numFmt w:val="bullet"/>
+      <w:lvlText w:val="o"/>
+      <w:lvlJc w:val="left"/>
+      <w:pPr>
+        <w:ind w:left="5760" w:hanging="360"/>
+      </w:pPr>
+      <w:rPr>
+        <w:rFonts w:ascii="Courier New" w:hAnsi="Courier New" w:cs="Courier New" w:hint="default"/>
+      </w:rPr>
+    </w:lvl>
+    <w:lvl w:ilvl="8" w:tplc="18090005" w:tentative="1">
+      <w:start w:val="1"/>
+      <w:numFmt w:val="bullet"/>
+      <w:lvlText w:val=""/>
+      <w:lvlJc w:val="left"/>
+      <w:pPr>
+        <w:ind w:left="6480" w:hanging="360"/>
+      </w:pPr>
+      <w:rPr>
+        <w:rFonts w:ascii="Wingdings" w:hAnsi="Wingdings" w:hint="default"/>
+      </w:rPr>
+    </w:lvl>
+  </w:abstractNum>
+  <w:abstractNum w:abstractNumId="23" w15:restartNumberingAfterBreak="0">
     <w:nsid w:val="69A23A1D"/>
     <w:multiLevelType w:val="multilevel"/>
     <w:tmpl w:val="90768F36"/>
@@ -14542,7 +16055,7 @@
       </w:rPr>
     </w:lvl>
   </w:abstractNum>
-  <w:abstractNum w:abstractNumId="20" w15:restartNumberingAfterBreak="0">
+  <w:abstractNum w:abstractNumId="24" w15:restartNumberingAfterBreak="0">
     <w:nsid w:val="71593F79"/>
     <w:multiLevelType w:val="multilevel"/>
     <w:tmpl w:val="82AA21C0"/>
@@ -14655,7 +16168,7 @@
       </w:rPr>
     </w:lvl>
   </w:abstractNum>
-  <w:abstractNum w:abstractNumId="21" w15:restartNumberingAfterBreak="0">
+  <w:abstractNum w:abstractNumId="25" w15:restartNumberingAfterBreak="0">
     <w:nsid w:val="74D03335"/>
     <w:multiLevelType w:val="multilevel"/>
     <w:tmpl w:val="C42C659E"/>
@@ -14768,7 +16281,7 @@
       </w:rPr>
     </w:lvl>
   </w:abstractNum>
-  <w:abstractNum w:abstractNumId="22" w15:restartNumberingAfterBreak="0">
+  <w:abstractNum w:abstractNumId="26" w15:restartNumberingAfterBreak="0">
     <w:nsid w:val="78273812"/>
     <w:multiLevelType w:val="multilevel"/>
     <w:tmpl w:val="90768F36"/>
@@ -14881,7 +16394,7 @@
       </w:rPr>
     </w:lvl>
   </w:abstractNum>
-  <w:abstractNum w:abstractNumId="23" w15:restartNumberingAfterBreak="0">
+  <w:abstractNum w:abstractNumId="27" w15:restartNumberingAfterBreak="0">
     <w:nsid w:val="798E04CA"/>
     <w:multiLevelType w:val="multilevel"/>
     <w:tmpl w:val="7A429312"/>
@@ -15002,7 +16515,7 @@
       </w:rPr>
     </w:lvl>
   </w:abstractNum>
-  <w:abstractNum w:abstractNumId="24" w15:restartNumberingAfterBreak="0">
+  <w:abstractNum w:abstractNumId="28" w15:restartNumberingAfterBreak="0">
     <w:nsid w:val="7F5B21CD"/>
     <w:multiLevelType w:val="multilevel"/>
     <w:tmpl w:val="90768F36"/>
@@ -15116,79 +16629,91 @@
     </w:lvl>
   </w:abstractNum>
   <w:num w:numId="1">
-    <w:abstractNumId w:val="12"/>
+    <w:abstractNumId w:val="14"/>
   </w:num>
   <w:num w:numId="2">
-    <w:abstractNumId w:val="22"/>
+    <w:abstractNumId w:val="26"/>
   </w:num>
   <w:num w:numId="3">
-    <w:abstractNumId w:val="13"/>
+    <w:abstractNumId w:val="15"/>
   </w:num>
   <w:num w:numId="4">
     <w:abstractNumId w:val="0"/>
   </w:num>
   <w:num w:numId="5">
-    <w:abstractNumId w:val="15"/>
+    <w:abstractNumId w:val="17"/>
   </w:num>
   <w:num w:numId="6">
-    <w:abstractNumId w:val="18"/>
+    <w:abstractNumId w:val="21"/>
   </w:num>
   <w:num w:numId="7">
     <w:abstractNumId w:val="4"/>
   </w:num>
   <w:num w:numId="8">
-    <w:abstractNumId w:val="20"/>
+    <w:abstractNumId w:val="24"/>
   </w:num>
   <w:num w:numId="9">
-    <w:abstractNumId w:val="9"/>
+    <w:abstractNumId w:val="10"/>
   </w:num>
   <w:num w:numId="10">
-    <w:abstractNumId w:val="11"/>
+    <w:abstractNumId w:val="13"/>
   </w:num>
   <w:num w:numId="11">
-    <w:abstractNumId w:val="19"/>
+    <w:abstractNumId w:val="23"/>
   </w:num>
   <w:num w:numId="12">
-    <w:abstractNumId w:val="24"/>
+    <w:abstractNumId w:val="28"/>
   </w:num>
   <w:num w:numId="13">
     <w:abstractNumId w:val="5"/>
   </w:num>
   <w:num w:numId="14">
-    <w:abstractNumId w:val="21"/>
+    <w:abstractNumId w:val="25"/>
   </w:num>
   <w:num w:numId="15">
-    <w:abstractNumId w:val="14"/>
+    <w:abstractNumId w:val="16"/>
   </w:num>
   <w:num w:numId="16">
     <w:abstractNumId w:val="2"/>
   </w:num>
   <w:num w:numId="17">
-    <w:abstractNumId w:val="10"/>
+    <w:abstractNumId w:val="12"/>
   </w:num>
   <w:num w:numId="18">
     <w:abstractNumId w:val="3"/>
   </w:num>
   <w:num w:numId="19">
-    <w:abstractNumId w:val="17"/>
+    <w:abstractNumId w:val="20"/>
   </w:num>
   <w:num w:numId="20">
     <w:abstractNumId w:val="8"/>
   </w:num>
   <w:num w:numId="21">
-    <w:abstractNumId w:val="16"/>
+    <w:abstractNumId w:val="18"/>
   </w:num>
   <w:num w:numId="22">
     <w:abstractNumId w:val="7"/>
   </w:num>
   <w:num w:numId="23">
-    <w:abstractNumId w:val="23"/>
+    <w:abstractNumId w:val="27"/>
   </w:num>
   <w:num w:numId="24">
     <w:abstractNumId w:val="6"/>
   </w:num>
   <w:num w:numId="25">
     <w:abstractNumId w:val="1"/>
+  </w:num>
+  <w:num w:numId="26">
+    <w:abstractNumId w:val="9"/>
+  </w:num>
+  <w:num w:numId="27">
+    <w:abstractNumId w:val="19"/>
+  </w:num>
+  <w:num w:numId="28">
+    <w:abstractNumId w:val="22"/>
+  </w:num>
+  <w:num w:numId="29">
+    <w:abstractNumId w:val="11"/>
   </w:num>
   <w:numIdMacAtCleanup w:val="17"/>
 </w:numbering>
@@ -16624,7 +18149,7 @@
 </file>
 
 <file path=customXml/itemProps1.xml><?xml version="1.0" encoding="utf-8"?>
-<ds:datastoreItem xmlns:ds="http://schemas.openxmlformats.org/officeDocument/2006/customXml" ds:itemID="{548A451D-A18D-4C8F-BB30-E88F3D2291A8}">
+<ds:datastoreItem xmlns:ds="http://schemas.openxmlformats.org/officeDocument/2006/customXml" ds:itemID="{3438AFEB-81AF-4164-8979-27BC07608F6C}">
   <ds:schemaRefs>
     <ds:schemaRef ds:uri="http://schemas.openxmlformats.org/officeDocument/2006/bibliography"/>
   </ds:schemaRefs>

</xml_diff>

<commit_message>
Comments added to code and citations within code
</commit_message>
<xml_diff>
--- a/documents/MaxMacDonald_Interim_Report.docx
+++ b/documents/MaxMacDonald_Interim_Report.docx
@@ -15855,8 +15855,6 @@
       <w:r>
         <w:t>.</w:t>
       </w:r>
-      <w:bookmarkStart w:id="57" w:name="_GoBack"/>
-      <w:bookmarkEnd w:id="57"/>
     </w:p>
     <w:p>
       <w:pPr>
@@ -15909,7 +15907,7 @@
         <w:pStyle w:val="Caption"/>
         <w:jc w:val="center"/>
       </w:pPr>
-      <w:bookmarkStart w:id="58" w:name="_Toc531602536"/>
+      <w:bookmarkStart w:id="57" w:name="_Toc531602536"/>
       <w:r>
         <w:t xml:space="preserve">Figure </w:t>
       </w:r>
@@ -15940,7 +15938,7 @@
       <w:r>
         <w:t xml:space="preserve"> Relationship Diagram</w:t>
       </w:r>
-      <w:bookmarkEnd w:id="58"/>
+      <w:bookmarkEnd w:id="57"/>
     </w:p>
     <w:p>
       <w:pPr>
@@ -15952,12 +15950,12 @@
         <w:spacing w:line="360" w:lineRule="auto"/>
         <w:jc w:val="both"/>
       </w:pPr>
-      <w:bookmarkStart w:id="59" w:name="_Toc531602602"/>
+      <w:bookmarkStart w:id="58" w:name="_Toc531602602"/>
       <w:r>
         <w:lastRenderedPageBreak/>
         <w:t>Prototyping and Development</w:t>
       </w:r>
-      <w:bookmarkEnd w:id="59"/>
+      <w:bookmarkEnd w:id="58"/>
     </w:p>
     <w:p>
       <w:pPr>
@@ -15997,14 +15995,14 @@
         <w:spacing w:line="360" w:lineRule="auto"/>
         <w:jc w:val="both"/>
       </w:pPr>
-      <w:bookmarkStart w:id="60" w:name="_Toc531602603"/>
+      <w:bookmarkStart w:id="59" w:name="_Toc531602603"/>
       <w:r>
         <w:t>Vertical P</w:t>
       </w:r>
       <w:r>
         <w:t>rototype</w:t>
       </w:r>
-      <w:bookmarkEnd w:id="60"/>
+      <w:bookmarkEnd w:id="59"/>
     </w:p>
     <w:p>
       <w:pPr>
@@ -16046,11 +16044,11 @@
         </w:numPr>
         <w:spacing w:line="360" w:lineRule="auto"/>
       </w:pPr>
-      <w:bookmarkStart w:id="61" w:name="_Toc531602604"/>
+      <w:bookmarkStart w:id="60" w:name="_Toc531602604"/>
       <w:r>
         <w:t>Web Front-End</w:t>
       </w:r>
-      <w:bookmarkEnd w:id="61"/>
+      <w:bookmarkEnd w:id="60"/>
     </w:p>
     <w:p>
       <w:pPr>
@@ -16130,7 +16128,7 @@
         <w:pStyle w:val="Caption"/>
         <w:jc w:val="center"/>
       </w:pPr>
-      <w:bookmarkStart w:id="62" w:name="_Toc531602537"/>
+      <w:bookmarkStart w:id="61" w:name="_Toc531602537"/>
       <w:r>
         <w:t xml:space="preserve">Figure </w:t>
       </w:r>
@@ -16155,7 +16153,7 @@
       <w:r>
         <w:t xml:space="preserve"> Web Front End</w:t>
       </w:r>
-      <w:bookmarkEnd w:id="62"/>
+      <w:bookmarkEnd w:id="61"/>
     </w:p>
     <w:p>
       <w:pPr>
@@ -16208,7 +16206,7 @@
         <w:pStyle w:val="Caption"/>
         <w:jc w:val="center"/>
       </w:pPr>
-      <w:bookmarkStart w:id="63" w:name="_Toc531602538"/>
+      <w:bookmarkStart w:id="62" w:name="_Toc531602538"/>
       <w:r>
         <w:t xml:space="preserve">Figure </w:t>
       </w:r>
@@ -16231,9 +16229,20 @@
         <w:fldChar w:fldCharType="end"/>
       </w:r>
       <w:r>
-        <w:t xml:space="preserve"> Returned Tweets</w:t>
-      </w:r>
+        <w:t xml:space="preserve"> </w:t>
+      </w:r>
+      <w:r>
+        <w:t>Web Front End</w:t>
+      </w:r>
+      <w:r>
+        <w:t xml:space="preserve"> with returned t</w:t>
+      </w:r>
+      <w:bookmarkStart w:id="63" w:name="_GoBack"/>
       <w:bookmarkEnd w:id="63"/>
+      <w:r>
+        <w:t>weets</w:t>
+      </w:r>
+      <w:bookmarkEnd w:id="62"/>
     </w:p>
     <w:p>
       <w:pPr>
@@ -26332,7 +26341,7 @@
 </file>
 
 <file path=customXml/itemProps1.xml><?xml version="1.0" encoding="utf-8"?>
-<ds:datastoreItem xmlns:ds="http://schemas.openxmlformats.org/officeDocument/2006/customXml" ds:itemID="{9F70ABB9-80F2-405B-B785-B977B76236D5}">
+<ds:datastoreItem xmlns:ds="http://schemas.openxmlformats.org/officeDocument/2006/customXml" ds:itemID="{DAAB1C0A-A3F9-40A4-B153-8B5A7A940CB0}">
   <ds:schemaRefs>
     <ds:schemaRef ds:uri="http://schemas.openxmlformats.org/officeDocument/2006/bibliography"/>
   </ds:schemaRefs>

</xml_diff>